<commit_message>
update the note for week06
</commit_message>
<xml_diff>
--- a/note/241 lecture note.docx
+++ b/note/241 lecture note.docx
@@ -3,11 +3,1230 @@
 <w:document xmlns:wpc="http://schemas.microsoft.com/office/word/2010/wordprocessingCanvas" xmlns:mo="http://schemas.microsoft.com/office/mac/office/2008/main" xmlns:mc="http://schemas.openxmlformats.org/markup-compatibility/2006" xmlns:mv="urn:schemas-microsoft-com:mac:vml" xmlns:o="urn:schemas-microsoft-com:office:office" xmlns:r="http://schemas.openxmlformats.org/officeDocument/2006/relationships" xmlns:m="http://schemas.openxmlformats.org/officeDocument/2006/math" xmlns:v="urn:schemas-microsoft-com:vml" xmlns:wp14="http://schemas.microsoft.com/office/word/2010/wordprocessingDrawing" xmlns:wp="http://schemas.openxmlformats.org/drawingml/2006/wordprocessingDrawing" xmlns:w10="urn:schemas-microsoft-com:office:word" xmlns:w="http://schemas.openxmlformats.org/wordprocessingml/2006/main" xmlns:w14="http://schemas.microsoft.com/office/word/2010/wordml" xmlns:w15="http://schemas.microsoft.com/office/word/2012/wordml" xmlns:wpg="http://schemas.microsoft.com/office/word/2010/wordprocessingGroup" xmlns:wpi="http://schemas.microsoft.com/office/word/2010/wordprocessingInk" xmlns:wne="http://schemas.microsoft.com/office/word/2006/wordml" xmlns:wps="http://schemas.microsoft.com/office/word/2010/wordprocessingShape" mc:Ignorable="w14 w15 wp14">
   <w:body>
     <w:p>
-      <w:r>
+      <w:pPr>
         <w:rPr>
           <w:rFonts w:hint="eastAsia"/>
         </w:rPr>
-        <w:t>241 lecture note: For week7</w:t>
+      </w:pPr>
+      <w:r>
+        <w:rPr>
+          <w:rFonts w:hint="eastAsia"/>
+        </w:rPr>
+        <w:t xml:space="preserve">241 lecture note: </w:t>
+      </w:r>
+    </w:p>
+    <w:p>
+      <w:pPr>
+        <w:rPr>
+          <w:color w:val="00B050"/>
+        </w:rPr>
+      </w:pPr>
+      <w:r>
+        <w:rPr>
+          <w:rFonts w:hint="eastAsia"/>
+          <w:color w:val="00B050"/>
+        </w:rPr>
+        <w:t>For week6</w:t>
+      </w:r>
+    </w:p>
+    <w:p>
+      <w:pPr>
+        <w:rPr>
+          <w:rFonts w:hint="eastAsia"/>
+        </w:rPr>
+      </w:pPr>
+    </w:p>
+    <w:p>
+      <w:pPr>
+        <w:pStyle w:val="ListParagraph"/>
+        <w:numPr>
+          <w:ilvl w:val="0"/>
+          <w:numId w:val="5"/>
+        </w:numPr>
+        <w:ind w:left="142" w:hanging="142"/>
+        <w:rPr>
+          <w:rFonts w:eastAsia="Times New Roman" w:hint="eastAsia"/>
+        </w:rPr>
+      </w:pPr>
+      <w:r>
+        <w:rPr>
+          <w:rFonts w:eastAsia="Times New Roman"/>
+          <w:b/>
+        </w:rPr>
+        <w:t>Basic data types</w:t>
+      </w:r>
+      <w:r>
+        <w:rPr>
+          <w:rFonts w:eastAsia="Times New Roman" w:hint="eastAsia"/>
+          <w:b/>
+        </w:rPr>
+        <w:t>:</w:t>
+      </w:r>
+      <w:r>
+        <w:rPr>
+          <w:rFonts w:eastAsia="Times New Roman"/>
+        </w:rPr>
+        <w:t xml:space="preserve"> – </w:t>
+      </w:r>
+      <w:proofErr w:type="spellStart"/>
+      <w:proofErr w:type="gramStart"/>
+      <w:r>
+        <w:rPr>
+          <w:rFonts w:eastAsia="Times New Roman"/>
+        </w:rPr>
+        <w:t>int</w:t>
+      </w:r>
+      <w:proofErr w:type="spellEnd"/>
+      <w:r>
+        <w:rPr>
+          <w:rFonts w:eastAsia="Times New Roman"/>
+        </w:rPr>
+        <w:t xml:space="preserve"> :</w:t>
+      </w:r>
+      <w:proofErr w:type="gramEnd"/>
+      <w:r>
+        <w:rPr>
+          <w:rFonts w:eastAsia="Times New Roman"/>
+        </w:rPr>
+        <w:t xml:space="preserve"> integer </w:t>
+      </w:r>
+      <w:r>
+        <w:rPr>
+          <w:rFonts w:ascii="MS Mincho" w:eastAsia="MS Mincho" w:hAnsi="MS Mincho" w:cs="MS Mincho"/>
+        </w:rPr>
+        <w:t>✓</w:t>
+      </w:r>
+      <w:r>
+        <w:rPr>
+          <w:rFonts w:eastAsia="Times New Roman"/>
+        </w:rPr>
+        <w:t xml:space="preserve"> – char : character </w:t>
+      </w:r>
+      <w:r>
+        <w:rPr>
+          <w:rFonts w:ascii="MS Mincho" w:eastAsia="MS Mincho" w:hAnsi="MS Mincho" w:cs="MS Mincho"/>
+        </w:rPr>
+        <w:t>✓</w:t>
+      </w:r>
+      <w:r>
+        <w:rPr>
+          <w:rFonts w:eastAsia="Times New Roman"/>
+        </w:rPr>
+        <w:t xml:space="preserve"> – float : floating point number </w:t>
+      </w:r>
+      <w:r>
+        <w:rPr>
+          <w:rFonts w:ascii="MS Mincho" w:eastAsia="MS Mincho" w:hAnsi="MS Mincho" w:cs="MS Mincho"/>
+        </w:rPr>
+        <w:t>✓</w:t>
+      </w:r>
+      <w:r>
+        <w:rPr>
+          <w:rFonts w:eastAsia="Times New Roman"/>
+        </w:rPr>
+        <w:t xml:space="preserve"> – double : double-precision floating point number </w:t>
+      </w:r>
+      <w:r>
+        <w:rPr>
+          <w:rFonts w:ascii="MS Mincho" w:eastAsia="MS Mincho" w:hAnsi="MS Mincho" w:cs="MS Mincho"/>
+        </w:rPr>
+        <w:t>✓</w:t>
+      </w:r>
+      <w:r>
+        <w:rPr>
+          <w:rFonts w:eastAsia="Times New Roman"/>
+        </w:rPr>
+        <w:t xml:space="preserve"> </w:t>
+      </w:r>
+    </w:p>
+    <w:p>
+      <w:pPr>
+        <w:rPr>
+          <w:rFonts w:eastAsia="Times New Roman"/>
+        </w:rPr>
+      </w:pPr>
+      <w:r>
+        <w:rPr>
+          <w:rFonts w:eastAsia="Times New Roman"/>
+        </w:rPr>
+        <w:t xml:space="preserve">• </w:t>
+      </w:r>
+      <w:r>
+        <w:rPr>
+          <w:rFonts w:eastAsia="Times New Roman"/>
+          <w:b/>
+        </w:rPr>
+        <w:t>Derived data types</w:t>
+      </w:r>
+      <w:r>
+        <w:rPr>
+          <w:rFonts w:eastAsia="Times New Roman" w:hint="eastAsia"/>
+          <w:b/>
+        </w:rPr>
+        <w:t>:</w:t>
+      </w:r>
+      <w:r>
+        <w:rPr>
+          <w:rFonts w:eastAsia="Times New Roman"/>
+        </w:rPr>
+        <w:t xml:space="preserve"> – Arrays </w:t>
+      </w:r>
+      <w:r>
+        <w:rPr>
+          <w:rFonts w:ascii="MS Mincho" w:eastAsia="MS Mincho" w:hAnsi="MS Mincho" w:cs="MS Mincho"/>
+        </w:rPr>
+        <w:t>✓</w:t>
+      </w:r>
+      <w:r>
+        <w:rPr>
+          <w:rFonts w:eastAsia="Times New Roman"/>
+        </w:rPr>
+        <w:t xml:space="preserve"> – Strings </w:t>
+      </w:r>
+      <w:r>
+        <w:rPr>
+          <w:rFonts w:ascii="MS Mincho" w:eastAsia="MS Mincho" w:hAnsi="MS Mincho" w:cs="MS Mincho"/>
+        </w:rPr>
+        <w:t>✓</w:t>
+      </w:r>
+      <w:r>
+        <w:rPr>
+          <w:rFonts w:eastAsia="Times New Roman"/>
+        </w:rPr>
+        <w:t xml:space="preserve"> – Structures and Unions • User defined data types – New “types” including enumeration types</w:t>
+      </w:r>
+    </w:p>
+    <w:p>
+      <w:pPr>
+        <w:rPr>
+          <w:rFonts w:eastAsia="Times New Roman"/>
+        </w:rPr>
+      </w:pPr>
+    </w:p>
+    <w:p>
+      <w:pPr>
+        <w:pStyle w:val="ListParagraph"/>
+        <w:numPr>
+          <w:ilvl w:val="0"/>
+          <w:numId w:val="5"/>
+        </w:numPr>
+        <w:ind w:left="142" w:hanging="142"/>
+        <w:rPr>
+          <w:rFonts w:eastAsia="Times New Roman" w:hint="eastAsia"/>
+          <w:b/>
+        </w:rPr>
+      </w:pPr>
+      <w:r>
+        <w:rPr>
+          <w:rFonts w:eastAsia="Times New Roman"/>
+          <w:b/>
+        </w:rPr>
+        <w:t xml:space="preserve">Derived types </w:t>
+      </w:r>
+    </w:p>
+    <w:p>
+      <w:pPr>
+        <w:rPr>
+          <w:rFonts w:eastAsia="Times New Roman" w:hint="eastAsia"/>
+        </w:rPr>
+      </w:pPr>
+      <w:r>
+        <w:rPr>
+          <w:rFonts w:eastAsia="Times New Roman"/>
+        </w:rPr>
+        <w:t xml:space="preserve">– Arrays – all elements must be of the same data type </w:t>
+      </w:r>
+    </w:p>
+    <w:p>
+      <w:pPr>
+        <w:rPr>
+          <w:rFonts w:eastAsia="Times New Roman" w:hint="eastAsia"/>
+        </w:rPr>
+      </w:pPr>
+      <w:r>
+        <w:rPr>
+          <w:rFonts w:eastAsia="Times New Roman"/>
+        </w:rPr>
+        <w:t xml:space="preserve">– Strings – array of characters with null \0 character at end </w:t>
+      </w:r>
+    </w:p>
+    <w:p>
+      <w:pPr>
+        <w:rPr>
+          <w:rFonts w:eastAsia="Times New Roman" w:hint="eastAsia"/>
+        </w:rPr>
+      </w:pPr>
+    </w:p>
+    <w:p>
+      <w:pPr>
+        <w:rPr>
+          <w:rFonts w:eastAsia="Times New Roman" w:hint="eastAsia"/>
+        </w:rPr>
+      </w:pPr>
+      <w:r>
+        <w:rPr>
+          <w:rFonts w:eastAsia="Times New Roman"/>
+        </w:rPr>
+        <w:t>•</w:t>
+      </w:r>
+      <w:r>
+        <w:rPr>
+          <w:rFonts w:eastAsia="Times New Roman"/>
+          <w:b/>
+        </w:rPr>
+        <w:t xml:space="preserve"> What if you need a collection / group of information consisting of different data types?</w:t>
+      </w:r>
+    </w:p>
+    <w:p>
+      <w:pPr>
+        <w:rPr>
+          <w:rFonts w:eastAsia="Times New Roman" w:hint="eastAsia"/>
+        </w:rPr>
+      </w:pPr>
+      <w:r>
+        <w:rPr>
+          <w:rFonts w:eastAsia="Times New Roman"/>
+        </w:rPr>
+        <w:t xml:space="preserve"> </w:t>
+      </w:r>
+    </w:p>
+    <w:p>
+      <w:pPr>
+        <w:rPr>
+          <w:rFonts w:eastAsia="Times New Roman" w:hint="eastAsia"/>
+        </w:rPr>
+      </w:pPr>
+      <w:r>
+        <w:rPr>
+          <w:rFonts w:eastAsia="Times New Roman"/>
+        </w:rPr>
+        <w:t>– E.g. student record that comprises name (last, first, middle and preferred), student ID, course, type, etc.</w:t>
+      </w:r>
+    </w:p>
+    <w:p>
+      <w:pPr>
+        <w:rPr>
+          <w:rFonts w:eastAsia="Times New Roman" w:hint="eastAsia"/>
+        </w:rPr>
+      </w:pPr>
+      <w:r>
+        <w:rPr>
+          <w:rFonts w:eastAsia="Times New Roman"/>
+        </w:rPr>
+        <w:t xml:space="preserve"> – Use a </w:t>
+      </w:r>
+      <w:r>
+        <w:rPr>
+          <w:rFonts w:eastAsia="Times New Roman"/>
+          <w:b/>
+        </w:rPr>
+        <w:t>composite structure</w:t>
+      </w:r>
+      <w:r>
+        <w:rPr>
+          <w:rFonts w:eastAsia="Times New Roman"/>
+        </w:rPr>
+        <w:t xml:space="preserve"> or record that is made up different basic/derived data types;</w:t>
+      </w:r>
+    </w:p>
+    <w:p>
+      <w:pPr>
+        <w:rPr>
+          <w:rFonts w:eastAsia="Times New Roman" w:hint="eastAsia"/>
+        </w:rPr>
+      </w:pPr>
+      <w:r>
+        <w:rPr>
+          <w:rFonts w:eastAsia="Times New Roman"/>
+        </w:rPr>
+        <w:t xml:space="preserve"> – Use a </w:t>
+      </w:r>
+      <w:r>
+        <w:rPr>
+          <w:rFonts w:eastAsia="Times New Roman"/>
+          <w:b/>
+        </w:rPr>
+        <w:t>composite union</w:t>
+      </w:r>
+      <w:r>
+        <w:rPr>
+          <w:rFonts w:eastAsia="Times New Roman"/>
+        </w:rPr>
+        <w:t xml:space="preserve"> if different types do not exist at the same time; </w:t>
+      </w:r>
+    </w:p>
+    <w:p>
+      <w:pPr>
+        <w:rPr>
+          <w:rFonts w:eastAsia="Times New Roman"/>
+        </w:rPr>
+      </w:pPr>
+      <w:r>
+        <w:rPr>
+          <w:rFonts w:eastAsia="Times New Roman"/>
+        </w:rPr>
+        <w:t xml:space="preserve">– Use </w:t>
+      </w:r>
+      <w:r>
+        <w:rPr>
+          <w:rFonts w:eastAsia="Times New Roman"/>
+          <w:b/>
+        </w:rPr>
+        <w:t xml:space="preserve">enumeration </w:t>
+      </w:r>
+      <w:proofErr w:type="spellStart"/>
+      <w:r>
+        <w:rPr>
+          <w:rFonts w:eastAsia="Times New Roman"/>
+          <w:b/>
+        </w:rPr>
+        <w:t>enum</w:t>
+      </w:r>
+      <w:proofErr w:type="spellEnd"/>
+      <w:r>
+        <w:rPr>
+          <w:rFonts w:eastAsia="Times New Roman"/>
+          <w:b/>
+        </w:rPr>
+        <w:t xml:space="preserve"> </w:t>
+      </w:r>
+      <w:r>
+        <w:rPr>
+          <w:rFonts w:eastAsia="Times New Roman"/>
+        </w:rPr>
+        <w:t>to</w:t>
+      </w:r>
+      <w:r>
+        <w:rPr>
+          <w:rFonts w:eastAsia="Times New Roman"/>
+        </w:rPr>
+        <w:t xml:space="preserve"> define list of constants</w:t>
+      </w:r>
+    </w:p>
+    <w:p>
+      <w:pPr>
+        <w:rPr>
+          <w:rFonts w:hint="eastAsia"/>
+        </w:rPr>
+      </w:pPr>
+    </w:p>
+    <w:p>
+      <w:pPr>
+        <w:rPr>
+          <w:rFonts w:hint="eastAsia"/>
+        </w:rPr>
+      </w:pPr>
+    </w:p>
+    <w:p>
+      <w:pPr>
+        <w:rPr>
+          <w:b/>
+        </w:rPr>
+      </w:pPr>
+      <w:r>
+        <w:rPr>
+          <w:b/>
+        </w:rPr>
+        <w:t>Enumeration</w:t>
+      </w:r>
+    </w:p>
+    <w:p>
+      <w:pPr>
+        <w:rPr>
+          <w:rFonts w:eastAsia="Times New Roman" w:hint="eastAsia"/>
+        </w:rPr>
+      </w:pPr>
+    </w:p>
+    <w:p>
+      <w:pPr>
+        <w:rPr>
+          <w:rFonts w:eastAsia="Times New Roman"/>
+        </w:rPr>
+      </w:pPr>
+      <w:r>
+        <w:rPr>
+          <w:rFonts w:eastAsia="Times New Roman"/>
+        </w:rPr>
+        <w:t xml:space="preserve">Enumeration is a user-defined data type. It is defined using the keyword </w:t>
+      </w:r>
+      <w:proofErr w:type="spellStart"/>
+      <w:r>
+        <w:rPr>
+          <w:rFonts w:eastAsia="Times New Roman"/>
+          <w:color w:val="C00000"/>
+        </w:rPr>
+        <w:t>enum</w:t>
+      </w:r>
+      <w:proofErr w:type="spellEnd"/>
+      <w:r>
+        <w:rPr>
+          <w:rFonts w:eastAsia="Times New Roman"/>
+        </w:rPr>
+        <w:t xml:space="preserve"> and the syntax is:</w:t>
+      </w:r>
+    </w:p>
+    <w:p>
+      <w:pPr>
+        <w:rPr>
+          <w:rFonts w:eastAsia="Times New Roman"/>
+          <w:color w:val="C00000"/>
+        </w:rPr>
+      </w:pPr>
+      <w:r>
+        <w:rPr>
+          <w:rFonts w:hint="eastAsia"/>
+        </w:rPr>
+        <w:tab/>
+      </w:r>
+      <w:proofErr w:type="spellStart"/>
+      <w:r>
+        <w:rPr>
+          <w:rFonts w:eastAsia="Times New Roman"/>
+          <w:color w:val="C00000"/>
+        </w:rPr>
+        <w:t>enum</w:t>
+      </w:r>
+      <w:proofErr w:type="spellEnd"/>
+      <w:r>
+        <w:rPr>
+          <w:rFonts w:eastAsia="Times New Roman"/>
+          <w:color w:val="C00000"/>
+        </w:rPr>
+        <w:t xml:space="preserve"> </w:t>
+      </w:r>
+      <w:proofErr w:type="spellStart"/>
+      <w:r>
+        <w:rPr>
+          <w:rFonts w:eastAsia="Times New Roman"/>
+          <w:color w:val="C00000"/>
+        </w:rPr>
+        <w:t>tag_name</w:t>
+      </w:r>
+      <w:proofErr w:type="spellEnd"/>
+      <w:r>
+        <w:rPr>
+          <w:rFonts w:eastAsia="Times New Roman"/>
+          <w:color w:val="C00000"/>
+        </w:rPr>
+        <w:t xml:space="preserve"> {name_0, …, </w:t>
+      </w:r>
+      <w:proofErr w:type="spellStart"/>
+      <w:r>
+        <w:rPr>
+          <w:rFonts w:eastAsia="Times New Roman"/>
+          <w:color w:val="C00000"/>
+        </w:rPr>
+        <w:t>name_n</w:t>
+      </w:r>
+      <w:proofErr w:type="spellEnd"/>
+      <w:proofErr w:type="gramStart"/>
+      <w:r>
+        <w:rPr>
+          <w:rFonts w:eastAsia="Times New Roman"/>
+          <w:color w:val="C00000"/>
+        </w:rPr>
+        <w:t>} ;</w:t>
+      </w:r>
+      <w:proofErr w:type="gramEnd"/>
+    </w:p>
+    <w:p>
+      <w:pPr>
+        <w:rPr>
+          <w:rFonts w:eastAsia="Times New Roman" w:hint="eastAsia"/>
+        </w:rPr>
+      </w:pPr>
+    </w:p>
+    <w:p>
+      <w:pPr>
+        <w:rPr>
+          <w:rFonts w:eastAsia="Times New Roman"/>
+        </w:rPr>
+      </w:pPr>
+      <w:r>
+        <w:rPr>
+          <w:rFonts w:eastAsia="Times New Roman"/>
+        </w:rPr>
+        <w:t xml:space="preserve">The </w:t>
+      </w:r>
+      <w:proofErr w:type="spellStart"/>
+      <w:r>
+        <w:rPr>
+          <w:rFonts w:eastAsia="Times New Roman"/>
+          <w:color w:val="C00000"/>
+        </w:rPr>
+        <w:t>tag_name</w:t>
+      </w:r>
+      <w:proofErr w:type="spellEnd"/>
+      <w:r>
+        <w:rPr>
+          <w:rFonts w:eastAsia="Times New Roman"/>
+        </w:rPr>
+        <w:t xml:space="preserve"> is not used directly. The names in the braces are symbolic constants that take on integer values from </w:t>
+      </w:r>
+      <w:r>
+        <w:rPr>
+          <w:rFonts w:eastAsia="Times New Roman"/>
+          <w:color w:val="C00000"/>
+        </w:rPr>
+        <w:t>zero</w:t>
+      </w:r>
+      <w:r>
+        <w:rPr>
+          <w:rFonts w:eastAsia="Times New Roman"/>
+        </w:rPr>
+        <w:t xml:space="preserve"> through</w:t>
+      </w:r>
+      <w:r>
+        <w:rPr>
+          <w:rFonts w:eastAsia="Times New Roman"/>
+          <w:color w:val="C00000"/>
+        </w:rPr>
+        <w:t xml:space="preserve"> n</w:t>
+      </w:r>
+      <w:r>
+        <w:rPr>
+          <w:rFonts w:eastAsia="Times New Roman"/>
+        </w:rPr>
+        <w:t>. As an example, the statement:</w:t>
+      </w:r>
+    </w:p>
+    <w:p>
+      <w:pPr>
+        <w:rPr>
+          <w:rFonts w:eastAsia="Times New Roman"/>
+          <w:color w:val="C00000"/>
+        </w:rPr>
+      </w:pPr>
+      <w:r>
+        <w:rPr>
+          <w:rFonts w:hint="eastAsia"/>
+        </w:rPr>
+        <w:tab/>
+      </w:r>
+      <w:proofErr w:type="spellStart"/>
+      <w:r>
+        <w:rPr>
+          <w:rFonts w:eastAsia="Times New Roman"/>
+          <w:color w:val="C00000"/>
+        </w:rPr>
+        <w:t>enum</w:t>
+      </w:r>
+      <w:proofErr w:type="spellEnd"/>
+      <w:r>
+        <w:rPr>
+          <w:rFonts w:eastAsia="Times New Roman"/>
+          <w:color w:val="C00000"/>
+        </w:rPr>
+        <w:t xml:space="preserve"> </w:t>
+      </w:r>
+      <w:proofErr w:type="spellStart"/>
+      <w:r>
+        <w:rPr>
+          <w:rFonts w:eastAsia="Times New Roman"/>
+          <w:color w:val="C00000"/>
+        </w:rPr>
+        <w:t>colors</w:t>
+      </w:r>
+      <w:proofErr w:type="spellEnd"/>
+      <w:r>
+        <w:rPr>
+          <w:rFonts w:eastAsia="Times New Roman"/>
+          <w:color w:val="C00000"/>
+        </w:rPr>
+        <w:t xml:space="preserve"> </w:t>
+      </w:r>
+      <w:proofErr w:type="gramStart"/>
+      <w:r>
+        <w:rPr>
+          <w:rFonts w:eastAsia="Times New Roman"/>
+          <w:color w:val="C00000"/>
+        </w:rPr>
+        <w:t>{ red</w:t>
+      </w:r>
+      <w:proofErr w:type="gramEnd"/>
+      <w:r>
+        <w:rPr>
+          <w:rFonts w:eastAsia="Times New Roman"/>
+          <w:color w:val="C00000"/>
+        </w:rPr>
+        <w:t xml:space="preserve">, yellow, green } ; </w:t>
+      </w:r>
+    </w:p>
+    <w:p>
+      <w:pPr>
+        <w:rPr>
+          <w:rFonts w:eastAsia="Times New Roman" w:hint="eastAsia"/>
+        </w:rPr>
+      </w:pPr>
+    </w:p>
+    <w:p>
+      <w:pPr>
+        <w:rPr>
+          <w:rFonts w:eastAsia="Times New Roman"/>
+        </w:rPr>
+      </w:pPr>
+      <w:r>
+        <w:rPr>
+          <w:rFonts w:eastAsia="Times New Roman"/>
+        </w:rPr>
+        <w:t xml:space="preserve">creates three constants. </w:t>
+      </w:r>
+      <w:r>
+        <w:rPr>
+          <w:rFonts w:eastAsia="Times New Roman"/>
+          <w:color w:val="C00000"/>
+        </w:rPr>
+        <w:t xml:space="preserve">red </w:t>
+      </w:r>
+      <w:r>
+        <w:rPr>
+          <w:rFonts w:eastAsia="Times New Roman"/>
+        </w:rPr>
+        <w:t xml:space="preserve">is assigned the value 0, </w:t>
+      </w:r>
+      <w:r>
+        <w:rPr>
+          <w:rFonts w:eastAsia="Times New Roman"/>
+          <w:color w:val="C00000"/>
+        </w:rPr>
+        <w:t>yellow</w:t>
+      </w:r>
+      <w:r>
+        <w:rPr>
+          <w:rFonts w:eastAsia="Times New Roman"/>
+        </w:rPr>
+        <w:t xml:space="preserve"> is assigned 1 and</w:t>
+      </w:r>
+      <w:r>
+        <w:rPr>
+          <w:rFonts w:eastAsia="Times New Roman"/>
+          <w:color w:val="C00000"/>
+        </w:rPr>
+        <w:t xml:space="preserve"> green </w:t>
+      </w:r>
+      <w:r>
+        <w:rPr>
+          <w:rFonts w:eastAsia="Times New Roman"/>
+        </w:rPr>
+        <w:t>is assigned 2.</w:t>
+      </w:r>
+    </w:p>
+    <w:p>
+      <w:pPr>
+        <w:rPr>
+          <w:rFonts w:hint="eastAsia"/>
+        </w:rPr>
+      </w:pPr>
+    </w:p>
+    <w:p>
+      <w:pPr>
+        <w:rPr>
+          <w:rFonts w:eastAsia="Times New Roman" w:hint="eastAsia"/>
+        </w:rPr>
+      </w:pPr>
+      <w:r>
+        <w:rPr>
+          <w:rFonts w:eastAsia="Times New Roman"/>
+          <w:color w:val="AEAAAA" w:themeColor="background2" w:themeShade="BF"/>
+        </w:rPr>
+        <w:t xml:space="preserve">/* This program uses enumerated data types to access the elements of an array */ </w:t>
+      </w:r>
+    </w:p>
+    <w:p>
+      <w:pPr>
+        <w:rPr>
+          <w:rFonts w:eastAsia="Times New Roman" w:hint="eastAsia"/>
+          <w:b/>
+        </w:rPr>
+      </w:pPr>
+      <w:r>
+        <w:rPr>
+          <w:rFonts w:eastAsia="Times New Roman"/>
+          <w:b/>
+        </w:rPr>
+        <w:t xml:space="preserve">#include </w:t>
+      </w:r>
+      <w:proofErr w:type="spellStart"/>
+      <w:r>
+        <w:rPr>
+          <w:rFonts w:eastAsia="Times New Roman"/>
+          <w:b/>
+        </w:rPr>
+        <w:t>int</w:t>
+      </w:r>
+      <w:proofErr w:type="spellEnd"/>
+      <w:r>
+        <w:rPr>
+          <w:rFonts w:eastAsia="Times New Roman"/>
+          <w:b/>
+        </w:rPr>
+        <w:t xml:space="preserve"> </w:t>
+      </w:r>
+      <w:proofErr w:type="gramStart"/>
+      <w:r>
+        <w:rPr>
+          <w:rFonts w:eastAsia="Times New Roman"/>
+          <w:b/>
+        </w:rPr>
+        <w:t>main( )</w:t>
+      </w:r>
+      <w:proofErr w:type="gramEnd"/>
+      <w:r>
+        <w:rPr>
+          <w:rFonts w:eastAsia="Times New Roman"/>
+          <w:b/>
+        </w:rPr>
+        <w:t xml:space="preserve"> { </w:t>
+      </w:r>
+    </w:p>
+    <w:p>
+      <w:pPr>
+        <w:ind w:firstLine="567"/>
+        <w:rPr>
+          <w:rFonts w:eastAsia="Times New Roman" w:hint="eastAsia"/>
+          <w:b/>
+        </w:rPr>
+      </w:pPr>
+      <w:proofErr w:type="spellStart"/>
+      <w:r>
+        <w:rPr>
+          <w:rFonts w:eastAsia="Times New Roman"/>
+          <w:b/>
+        </w:rPr>
+        <w:t>int</w:t>
+      </w:r>
+      <w:proofErr w:type="spellEnd"/>
+      <w:r>
+        <w:rPr>
+          <w:rFonts w:eastAsia="Times New Roman"/>
+          <w:b/>
+        </w:rPr>
+        <w:t xml:space="preserve"> </w:t>
+      </w:r>
+      <w:proofErr w:type="gramStart"/>
+      <w:r>
+        <w:rPr>
+          <w:rFonts w:eastAsia="Times New Roman"/>
+          <w:b/>
+        </w:rPr>
+        <w:t>August[</w:t>
+      </w:r>
+      <w:proofErr w:type="gramEnd"/>
+      <w:r>
+        <w:rPr>
+          <w:rFonts w:eastAsia="Times New Roman"/>
+          <w:b/>
+        </w:rPr>
+        <w:t>5][7] = {</w:t>
+      </w:r>
+    </w:p>
+    <w:p>
+      <w:pPr>
+        <w:ind w:firstLine="567"/>
+        <w:rPr>
+          <w:rFonts w:eastAsia="Times New Roman" w:hint="eastAsia"/>
+          <w:b/>
+        </w:rPr>
+      </w:pPr>
+      <w:r>
+        <w:rPr>
+          <w:rFonts w:eastAsia="Times New Roman"/>
+          <w:b/>
+        </w:rPr>
+        <w:t xml:space="preserve">{0,0,1,2,3,4,5}, </w:t>
+      </w:r>
+    </w:p>
+    <w:p>
+      <w:pPr>
+        <w:ind w:firstLine="567"/>
+        <w:rPr>
+          <w:rFonts w:eastAsia="Times New Roman" w:hint="eastAsia"/>
+          <w:b/>
+        </w:rPr>
+      </w:pPr>
+      <w:r>
+        <w:rPr>
+          <w:rFonts w:eastAsia="Times New Roman"/>
+          <w:b/>
+        </w:rPr>
+        <w:t xml:space="preserve">{6,7,8,9,10,11,12}, </w:t>
+      </w:r>
+    </w:p>
+    <w:p>
+      <w:pPr>
+        <w:ind w:firstLine="567"/>
+        <w:rPr>
+          <w:rFonts w:eastAsia="Times New Roman" w:hint="eastAsia"/>
+          <w:b/>
+        </w:rPr>
+      </w:pPr>
+      <w:r>
+        <w:rPr>
+          <w:rFonts w:eastAsia="Times New Roman"/>
+          <w:b/>
+        </w:rPr>
+        <w:t xml:space="preserve">{13,14,15,16,17,18,19}, </w:t>
+      </w:r>
+    </w:p>
+    <w:p>
+      <w:pPr>
+        <w:ind w:firstLine="567"/>
+        <w:rPr>
+          <w:rFonts w:eastAsia="Times New Roman" w:hint="eastAsia"/>
+          <w:b/>
+        </w:rPr>
+      </w:pPr>
+      <w:r>
+        <w:rPr>
+          <w:rFonts w:eastAsia="Times New Roman"/>
+          <w:b/>
+        </w:rPr>
+        <w:t xml:space="preserve">{20,21,22,23,24,25,26}, </w:t>
+      </w:r>
+    </w:p>
+    <w:p>
+      <w:pPr>
+        <w:ind w:firstLine="567"/>
+        <w:rPr>
+          <w:rFonts w:eastAsia="Times New Roman" w:hint="eastAsia"/>
+          <w:b/>
+        </w:rPr>
+      </w:pPr>
+      <w:r>
+        <w:rPr>
+          <w:rFonts w:eastAsia="Times New Roman"/>
+          <w:b/>
+        </w:rPr>
+        <w:t>{27,28,29,30,31,0,0}</w:t>
+      </w:r>
+    </w:p>
+    <w:p>
+      <w:pPr>
+        <w:ind w:firstLine="567"/>
+        <w:rPr>
+          <w:rFonts w:eastAsia="Times New Roman" w:hint="eastAsia"/>
+          <w:b/>
+        </w:rPr>
+      </w:pPr>
+      <w:r>
+        <w:rPr>
+          <w:rFonts w:eastAsia="Times New Roman"/>
+          <w:b/>
+        </w:rPr>
+        <w:t xml:space="preserve">}; </w:t>
+      </w:r>
+    </w:p>
+    <w:p>
+      <w:pPr>
+        <w:ind w:firstLine="567"/>
+        <w:rPr>
+          <w:rFonts w:eastAsia="Times New Roman" w:hint="eastAsia"/>
+          <w:b/>
+        </w:rPr>
+      </w:pPr>
+      <w:proofErr w:type="spellStart"/>
+      <w:r>
+        <w:rPr>
+          <w:rFonts w:eastAsia="Times New Roman"/>
+          <w:b/>
+        </w:rPr>
+        <w:t>enum</w:t>
+      </w:r>
+      <w:proofErr w:type="spellEnd"/>
+      <w:r>
+        <w:rPr>
+          <w:rFonts w:eastAsia="Times New Roman"/>
+          <w:b/>
+        </w:rPr>
+        <w:t xml:space="preserve"> days {Sun, Mon, Tue, Wed, Thu, Fri, Sat}; </w:t>
+      </w:r>
+    </w:p>
+    <w:p>
+      <w:pPr>
+        <w:ind w:firstLine="567"/>
+        <w:rPr>
+          <w:rFonts w:eastAsia="Times New Roman" w:hint="eastAsia"/>
+          <w:b/>
+        </w:rPr>
+      </w:pPr>
+      <w:proofErr w:type="spellStart"/>
+      <w:r>
+        <w:rPr>
+          <w:rFonts w:eastAsia="Times New Roman"/>
+          <w:b/>
+        </w:rPr>
+        <w:t>enum</w:t>
+      </w:r>
+      <w:proofErr w:type="spellEnd"/>
+      <w:r>
+        <w:rPr>
+          <w:rFonts w:eastAsia="Times New Roman"/>
+          <w:b/>
+        </w:rPr>
+        <w:t xml:space="preserve"> week {</w:t>
+      </w:r>
+      <w:proofErr w:type="spellStart"/>
+      <w:r>
+        <w:rPr>
+          <w:rFonts w:eastAsia="Times New Roman"/>
+          <w:b/>
+        </w:rPr>
+        <w:t>week_one</w:t>
+      </w:r>
+      <w:proofErr w:type="spellEnd"/>
+      <w:r>
+        <w:rPr>
+          <w:rFonts w:eastAsia="Times New Roman"/>
+          <w:b/>
+        </w:rPr>
+        <w:t xml:space="preserve">, </w:t>
+      </w:r>
+      <w:proofErr w:type="spellStart"/>
+      <w:r>
+        <w:rPr>
+          <w:rFonts w:eastAsia="Times New Roman"/>
+          <w:b/>
+        </w:rPr>
+        <w:t>week_two</w:t>
+      </w:r>
+      <w:proofErr w:type="spellEnd"/>
+      <w:r>
+        <w:rPr>
+          <w:rFonts w:eastAsia="Times New Roman"/>
+          <w:b/>
+        </w:rPr>
+        <w:t xml:space="preserve">, </w:t>
+      </w:r>
+      <w:proofErr w:type="spellStart"/>
+      <w:r>
+        <w:rPr>
+          <w:rFonts w:eastAsia="Times New Roman"/>
+          <w:b/>
+        </w:rPr>
+        <w:t>week_three</w:t>
+      </w:r>
+      <w:proofErr w:type="spellEnd"/>
+      <w:r>
+        <w:rPr>
+          <w:rFonts w:eastAsia="Times New Roman"/>
+          <w:b/>
+        </w:rPr>
+        <w:t xml:space="preserve">, </w:t>
+      </w:r>
+      <w:proofErr w:type="spellStart"/>
+      <w:r>
+        <w:rPr>
+          <w:rFonts w:eastAsia="Times New Roman"/>
+          <w:b/>
+        </w:rPr>
+        <w:t>week_four</w:t>
+      </w:r>
+      <w:proofErr w:type="spellEnd"/>
+      <w:r>
+        <w:rPr>
+          <w:rFonts w:eastAsia="Times New Roman"/>
+          <w:b/>
+        </w:rPr>
+        <w:t xml:space="preserve">, </w:t>
+      </w:r>
+      <w:proofErr w:type="spellStart"/>
+      <w:r>
+        <w:rPr>
+          <w:rFonts w:eastAsia="Times New Roman"/>
+          <w:b/>
+        </w:rPr>
+        <w:t>week_five</w:t>
+      </w:r>
+      <w:proofErr w:type="spellEnd"/>
+      <w:r>
+        <w:rPr>
+          <w:rFonts w:eastAsia="Times New Roman"/>
+          <w:b/>
+        </w:rPr>
+        <w:t xml:space="preserve">}; </w:t>
+      </w:r>
+    </w:p>
+    <w:p>
+      <w:pPr>
+        <w:ind w:firstLine="567"/>
+        <w:rPr>
+          <w:rFonts w:eastAsia="Times New Roman" w:hint="eastAsia"/>
+          <w:b/>
+        </w:rPr>
+      </w:pPr>
+      <w:proofErr w:type="spellStart"/>
+      <w:r>
+        <w:rPr>
+          <w:rFonts w:eastAsia="Times New Roman"/>
+          <w:b/>
+        </w:rPr>
+        <w:t>printf</w:t>
+      </w:r>
+      <w:proofErr w:type="spellEnd"/>
+      <w:r>
+        <w:rPr>
+          <w:rFonts w:eastAsia="Times New Roman"/>
+          <w:b/>
+        </w:rPr>
+        <w:t xml:space="preserve"> ("Monday the third week of August "</w:t>
+      </w:r>
+    </w:p>
+    <w:p>
+      <w:pPr>
+        <w:ind w:firstLine="567"/>
+        <w:rPr>
+          <w:rFonts w:eastAsia="Times New Roman" w:hint="eastAsia"/>
+          <w:b/>
+        </w:rPr>
+      </w:pPr>
+      <w:r>
+        <w:rPr>
+          <w:rFonts w:eastAsia="Times New Roman"/>
+          <w:b/>
+        </w:rPr>
+        <w:t xml:space="preserve"> "is August %d\n", August[</w:t>
+      </w:r>
+      <w:proofErr w:type="spellStart"/>
+      <w:r>
+        <w:rPr>
+          <w:rFonts w:eastAsia="Times New Roman"/>
+          <w:b/>
+        </w:rPr>
+        <w:t>week_</w:t>
+      </w:r>
+      <w:proofErr w:type="gramStart"/>
+      <w:r>
+        <w:rPr>
+          <w:rFonts w:eastAsia="Times New Roman"/>
+          <w:b/>
+        </w:rPr>
+        <w:t>three</w:t>
+      </w:r>
+      <w:proofErr w:type="spellEnd"/>
+      <w:r>
+        <w:rPr>
+          <w:rFonts w:eastAsia="Times New Roman"/>
+          <w:b/>
+        </w:rPr>
+        <w:t>][</w:t>
+      </w:r>
+      <w:proofErr w:type="gramEnd"/>
+      <w:r>
+        <w:rPr>
+          <w:rFonts w:eastAsia="Times New Roman"/>
+          <w:b/>
+        </w:rPr>
+        <w:t>Mon]);</w:t>
+      </w:r>
+    </w:p>
+    <w:p>
+      <w:pPr>
+        <w:rPr>
+          <w:rFonts w:eastAsia="Times New Roman" w:hint="eastAsia"/>
+          <w:b/>
+        </w:rPr>
+      </w:pPr>
+      <w:r>
+        <w:rPr>
+          <w:rFonts w:eastAsia="Times New Roman"/>
+          <w:b/>
+        </w:rPr>
+        <w:t xml:space="preserve"> }</w:t>
+      </w:r>
+    </w:p>
+    <w:p>
+      <w:pPr>
+        <w:rPr>
+          <w:rFonts w:eastAsia="Times New Roman" w:hint="eastAsia"/>
+          <w:b/>
+        </w:rPr>
+      </w:pPr>
+    </w:p>
+    <w:p>
+      <w:pPr>
+        <w:rPr>
+          <w:rFonts w:eastAsia="Times New Roman" w:hint="eastAsia"/>
+          <w:b/>
+        </w:rPr>
+      </w:pPr>
+      <w:bookmarkStart w:id="0" w:name="_GoBack"/>
+      <w:bookmarkEnd w:id="0"/>
+    </w:p>
+    <w:p>
+      <w:pPr>
+        <w:rPr>
+          <w:rFonts w:hint="eastAsia"/>
+        </w:rPr>
+      </w:pPr>
+    </w:p>
+    <w:p>
+      <w:pPr>
+        <w:rPr>
+          <w:rFonts w:hint="eastAsia"/>
+        </w:rPr>
+      </w:pPr>
+    </w:p>
+    <w:p>
+      <w:pPr>
+        <w:rPr>
+          <w:rFonts w:hint="eastAsia"/>
+        </w:rPr>
+      </w:pPr>
+    </w:p>
+    <w:p>
+      <w:pPr>
+        <w:rPr>
+          <w:rFonts w:hint="eastAsia"/>
+        </w:rPr>
+      </w:pPr>
+    </w:p>
+    <w:p>
+      <w:pPr>
+        <w:rPr>
+          <w:rFonts w:hint="eastAsia"/>
+        </w:rPr>
+      </w:pPr>
+    </w:p>
+    <w:p>
+      <w:pPr>
+        <w:rPr>
+          <w:rFonts w:hint="eastAsia"/>
+        </w:rPr>
+      </w:pPr>
+    </w:p>
+    <w:p>
+      <w:pPr>
+        <w:rPr>
+          <w:rFonts w:hint="eastAsia"/>
+        </w:rPr>
+      </w:pPr>
+    </w:p>
+    <w:p>
+      <w:pPr>
+        <w:rPr>
+          <w:rFonts w:hint="eastAsia"/>
+        </w:rPr>
+      </w:pPr>
+    </w:p>
+    <w:p>
+      <w:pPr>
+        <w:rPr>
+          <w:rFonts w:hint="eastAsia"/>
+        </w:rPr>
+      </w:pPr>
+    </w:p>
+    <w:p>
+      <w:pPr>
+        <w:rPr>
+          <w:color w:val="00B050"/>
+        </w:rPr>
+      </w:pPr>
+      <w:r>
+        <w:rPr>
+          <w:rFonts w:hint="eastAsia"/>
+          <w:color w:val="00B050"/>
+        </w:rPr>
+        <w:t>For week7</w:t>
       </w:r>
     </w:p>
     <w:p>
@@ -739,7 +1958,6 @@
           <w:b/>
           <w:noProof/>
         </w:rPr>
-        <w:lastRenderedPageBreak/>
         <w:drawing>
           <wp:inline distT="0" distB="0" distL="0" distR="0" wp14:anchorId="7BACEEB1" wp14:editId="7029C77B">
             <wp:extent cx="4669155" cy="1261500"/>
@@ -6636,7 +7854,6 @@
         </w:rPr>
         <w:t xml:space="preserve">This may be saved and later passed to </w:t>
       </w:r>
-      <w:bookmarkStart w:id="0" w:name="_GoBack"/>
       <w:proofErr w:type="spellStart"/>
       <w:r>
         <w:rPr>
@@ -6659,7 +7876,6 @@
         </w:rPr>
         <w:t xml:space="preserve"> </w:t>
       </w:r>
-      <w:bookmarkEnd w:id="0"/>
     </w:p>
     <w:p>
       <w:pPr>
@@ -6975,6 +8191,119 @@
 <file path=word/numbering.xml><?xml version="1.0" encoding="utf-8"?>
 <w:numbering xmlns:wpc="http://schemas.microsoft.com/office/word/2010/wordprocessingCanvas" xmlns:mo="http://schemas.microsoft.com/office/mac/office/2008/main" xmlns:mc="http://schemas.openxmlformats.org/markup-compatibility/2006" xmlns:mv="urn:schemas-microsoft-com:mac:vml" xmlns:o="urn:schemas-microsoft-com:office:office" xmlns:r="http://schemas.openxmlformats.org/officeDocument/2006/relationships" xmlns:m="http://schemas.openxmlformats.org/officeDocument/2006/math" xmlns:v="urn:schemas-microsoft-com:vml" xmlns:wp14="http://schemas.microsoft.com/office/word/2010/wordprocessingDrawing" xmlns:wp="http://schemas.openxmlformats.org/drawingml/2006/wordprocessingDrawing" xmlns:w10="urn:schemas-microsoft-com:office:word" xmlns:w="http://schemas.openxmlformats.org/wordprocessingml/2006/main" xmlns:w14="http://schemas.microsoft.com/office/word/2010/wordml" xmlns:w15="http://schemas.microsoft.com/office/word/2012/wordml" xmlns:wpg="http://schemas.microsoft.com/office/word/2010/wordprocessingGroup" xmlns:wpi="http://schemas.microsoft.com/office/word/2010/wordprocessingInk" xmlns:wne="http://schemas.microsoft.com/office/word/2006/wordml" xmlns:wps="http://schemas.microsoft.com/office/word/2010/wordprocessingShape" mc:Ignorable="w14 w15 wp14">
   <w:abstractNum w:abstractNumId="0">
+    <w:nsid w:val="120A3B78"/>
+    <w:multiLevelType w:val="hybridMultilevel"/>
+    <w:tmpl w:val="969ED99A"/>
+    <w:lvl w:ilvl="0" w:tplc="0C090001">
+      <w:start w:val="1"/>
+      <w:numFmt w:val="bullet"/>
+      <w:lvlText w:val=""/>
+      <w:lvlJc w:val="left"/>
+      <w:pPr>
+        <w:ind w:left="720" w:hanging="360"/>
+      </w:pPr>
+      <w:rPr>
+        <w:rFonts w:ascii="Symbol" w:hAnsi="Symbol" w:hint="default"/>
+      </w:rPr>
+    </w:lvl>
+    <w:lvl w:ilvl="1" w:tplc="0C090003" w:tentative="1">
+      <w:start w:val="1"/>
+      <w:numFmt w:val="bullet"/>
+      <w:lvlText w:val="o"/>
+      <w:lvlJc w:val="left"/>
+      <w:pPr>
+        <w:ind w:left="1440" w:hanging="360"/>
+      </w:pPr>
+      <w:rPr>
+        <w:rFonts w:ascii="Courier New" w:hAnsi="Courier New" w:cs="Courier New" w:hint="default"/>
+      </w:rPr>
+    </w:lvl>
+    <w:lvl w:ilvl="2" w:tplc="0C090005" w:tentative="1">
+      <w:start w:val="1"/>
+      <w:numFmt w:val="bullet"/>
+      <w:lvlText w:val=""/>
+      <w:lvlJc w:val="left"/>
+      <w:pPr>
+        <w:ind w:left="2160" w:hanging="360"/>
+      </w:pPr>
+      <w:rPr>
+        <w:rFonts w:ascii="Wingdings" w:hAnsi="Wingdings" w:hint="default"/>
+      </w:rPr>
+    </w:lvl>
+    <w:lvl w:ilvl="3" w:tplc="0C090001" w:tentative="1">
+      <w:start w:val="1"/>
+      <w:numFmt w:val="bullet"/>
+      <w:lvlText w:val=""/>
+      <w:lvlJc w:val="left"/>
+      <w:pPr>
+        <w:ind w:left="2880" w:hanging="360"/>
+      </w:pPr>
+      <w:rPr>
+        <w:rFonts w:ascii="Symbol" w:hAnsi="Symbol" w:hint="default"/>
+      </w:rPr>
+    </w:lvl>
+    <w:lvl w:ilvl="4" w:tplc="0C090003" w:tentative="1">
+      <w:start w:val="1"/>
+      <w:numFmt w:val="bullet"/>
+      <w:lvlText w:val="o"/>
+      <w:lvlJc w:val="left"/>
+      <w:pPr>
+        <w:ind w:left="3600" w:hanging="360"/>
+      </w:pPr>
+      <w:rPr>
+        <w:rFonts w:ascii="Courier New" w:hAnsi="Courier New" w:cs="Courier New" w:hint="default"/>
+      </w:rPr>
+    </w:lvl>
+    <w:lvl w:ilvl="5" w:tplc="0C090005" w:tentative="1">
+      <w:start w:val="1"/>
+      <w:numFmt w:val="bullet"/>
+      <w:lvlText w:val=""/>
+      <w:lvlJc w:val="left"/>
+      <w:pPr>
+        <w:ind w:left="4320" w:hanging="360"/>
+      </w:pPr>
+      <w:rPr>
+        <w:rFonts w:ascii="Wingdings" w:hAnsi="Wingdings" w:hint="default"/>
+      </w:rPr>
+    </w:lvl>
+    <w:lvl w:ilvl="6" w:tplc="0C090001" w:tentative="1">
+      <w:start w:val="1"/>
+      <w:numFmt w:val="bullet"/>
+      <w:lvlText w:val=""/>
+      <w:lvlJc w:val="left"/>
+      <w:pPr>
+        <w:ind w:left="5040" w:hanging="360"/>
+      </w:pPr>
+      <w:rPr>
+        <w:rFonts w:ascii="Symbol" w:hAnsi="Symbol" w:hint="default"/>
+      </w:rPr>
+    </w:lvl>
+    <w:lvl w:ilvl="7" w:tplc="0C090003" w:tentative="1">
+      <w:start w:val="1"/>
+      <w:numFmt w:val="bullet"/>
+      <w:lvlText w:val="o"/>
+      <w:lvlJc w:val="left"/>
+      <w:pPr>
+        <w:ind w:left="5760" w:hanging="360"/>
+      </w:pPr>
+      <w:rPr>
+        <w:rFonts w:ascii="Courier New" w:hAnsi="Courier New" w:cs="Courier New" w:hint="default"/>
+      </w:rPr>
+    </w:lvl>
+    <w:lvl w:ilvl="8" w:tplc="0C090005" w:tentative="1">
+      <w:start w:val="1"/>
+      <w:numFmt w:val="bullet"/>
+      <w:lvlText w:val=""/>
+      <w:lvlJc w:val="left"/>
+      <w:pPr>
+        <w:ind w:left="6480" w:hanging="360"/>
+      </w:pPr>
+      <w:rPr>
+        <w:rFonts w:ascii="Wingdings" w:hAnsi="Wingdings" w:hint="default"/>
+      </w:rPr>
+    </w:lvl>
+  </w:abstractNum>
+  <w:abstractNum w:abstractNumId="1">
     <w:nsid w:val="24CC6B1C"/>
     <w:multiLevelType w:val="hybridMultilevel"/>
     <w:tmpl w:val="3F843502"/>
@@ -7087,7 +8416,7 @@
       </w:rPr>
     </w:lvl>
   </w:abstractNum>
-  <w:abstractNum w:abstractNumId="1">
+  <w:abstractNum w:abstractNumId="2">
     <w:nsid w:val="465C7C24"/>
     <w:multiLevelType w:val="hybridMultilevel"/>
     <w:tmpl w:val="9134E4D2"/>
@@ -7199,7 +8528,7 @@
       </w:rPr>
     </w:lvl>
   </w:abstractNum>
-  <w:abstractNum w:abstractNumId="2">
+  <w:abstractNum w:abstractNumId="3">
     <w:nsid w:val="4E10796A"/>
     <w:multiLevelType w:val="hybridMultilevel"/>
     <w:tmpl w:val="47F01BAC"/>
@@ -7285,7 +8614,7 @@
       </w:pPr>
     </w:lvl>
   </w:abstractNum>
-  <w:abstractNum w:abstractNumId="3">
+  <w:abstractNum w:abstractNumId="4">
     <w:nsid w:val="597C3C1B"/>
     <w:multiLevelType w:val="hybridMultilevel"/>
     <w:tmpl w:val="1FF08A26"/>
@@ -7372,16 +8701,19 @@
     </w:lvl>
   </w:abstractNum>
   <w:num w:numId="1">
+    <w:abstractNumId w:val="3"/>
+  </w:num>
+  <w:num w:numId="2">
     <w:abstractNumId w:val="2"/>
   </w:num>
-  <w:num w:numId="2">
+  <w:num w:numId="3">
     <w:abstractNumId w:val="1"/>
   </w:num>
-  <w:num w:numId="3">
+  <w:num w:numId="4">
+    <w:abstractNumId w:val="4"/>
+  </w:num>
+  <w:num w:numId="5">
     <w:abstractNumId w:val="0"/>
-  </w:num>
-  <w:num w:numId="4">
-    <w:abstractNumId w:val="3"/>
   </w:num>
 </w:numbering>
 </file>
@@ -7784,7 +9116,7 @@
   <w:style w:type="paragraph" w:default="1" w:styleId="Normal">
     <w:name w:val="Normal"/>
     <w:qFormat/>
-    <w:rsid w:val="0030343B"/>
+    <w:rsid w:val="00162650"/>
     <w:rPr>
       <w:rFonts w:ascii="Times New Roman" w:hAnsi="Times New Roman" w:cs="Times New Roman"/>
     </w:rPr>

</xml_diff>

<commit_message>
update note for struct in c
</commit_message>
<xml_diff>
--- a/note/241 lecture note.docx
+++ b/note/241 lecture note.docx
@@ -8,12 +8,27 @@
           <w:rFonts w:hint="eastAsia"/>
         </w:rPr>
       </w:pPr>
-      <w:r>
+    </w:p>
+    <w:p>
+      <w:pPr>
         <w:rPr>
           <w:rFonts w:hint="eastAsia"/>
         </w:rPr>
+      </w:pPr>
+      <w:r>
+        <w:rPr>
+          <w:rFonts w:hint="eastAsia"/>
+        </w:rPr>
         <w:t xml:space="preserve">241 lecture note: </w:t>
       </w:r>
+    </w:p>
+    <w:p>
+      <w:pPr>
+        <w:rPr>
+          <w:rFonts w:hint="eastAsia"/>
+          <w:color w:val="00B050"/>
+        </w:rPr>
+      </w:pPr>
     </w:p>
     <w:p>
       <w:pPr>
@@ -142,7 +157,7 @@
     <w:p>
       <w:pPr>
         <w:rPr>
-          <w:rFonts w:eastAsia="Times New Roman"/>
+          <w:rFonts w:eastAsia="Times New Roman" w:hint="eastAsia"/>
         </w:rPr>
       </w:pPr>
       <w:r>
@@ -193,13 +208,39 @@
         <w:rPr>
           <w:rFonts w:eastAsia="Times New Roman"/>
         </w:rPr>
-        <w:t xml:space="preserve"> – Structures and Unions • User defined data types – New “types” including enumeration types</w:t>
-      </w:r>
-    </w:p>
-    <w:p>
-      <w:pPr>
-        <w:rPr>
-          <w:rFonts w:eastAsia="Times New Roman"/>
+        <w:t xml:space="preserve"> – Structures and Unions</w:t>
+      </w:r>
+    </w:p>
+    <w:p>
+      <w:pPr>
+        <w:rPr>
+          <w:rFonts w:eastAsia="Times New Roman" w:hint="eastAsia"/>
+        </w:rPr>
+      </w:pPr>
+      <w:r>
+        <w:rPr>
+          <w:rFonts w:eastAsia="Times New Roman"/>
+        </w:rPr>
+        <w:t xml:space="preserve"> •</w:t>
+      </w:r>
+      <w:r>
+        <w:rPr>
+          <w:rFonts w:eastAsia="Times New Roman"/>
+          <w:b/>
+        </w:rPr>
+        <w:t xml:space="preserve"> User defined data types</w:t>
+      </w:r>
+      <w:r>
+        <w:rPr>
+          <w:rFonts w:eastAsia="Times New Roman"/>
+        </w:rPr>
+        <w:t xml:space="preserve"> – New “types” including enumeration types</w:t>
+      </w:r>
+    </w:p>
+    <w:p>
+      <w:pPr>
+        <w:rPr>
+          <w:rFonts w:eastAsia="Times New Roman" w:hint="eastAsia"/>
         </w:rPr>
       </w:pPr>
     </w:p>
@@ -1149,36 +1190,3322 @@
           <w:b/>
         </w:rPr>
       </w:pPr>
+    </w:p>
+    <w:p>
+      <w:pPr>
+        <w:rPr>
+          <w:rFonts w:eastAsia="Times New Roman" w:hint="eastAsia"/>
+          <w:b/>
+        </w:rPr>
+      </w:pPr>
+      <w:r>
+        <w:rPr>
+          <w:rFonts w:eastAsia="Times New Roman" w:hint="eastAsia"/>
+          <w:b/>
+        </w:rPr>
+        <w:t>Structures</w:t>
+      </w:r>
+    </w:p>
+    <w:p>
+      <w:pPr>
+        <w:rPr>
+          <w:rFonts w:eastAsia="Times New Roman" w:hint="eastAsia"/>
+          <w:b/>
+        </w:rPr>
+      </w:pPr>
+    </w:p>
+    <w:p>
+      <w:pPr>
+        <w:rPr>
+          <w:rFonts w:eastAsia="Times New Roman" w:hint="eastAsia"/>
+        </w:rPr>
+      </w:pPr>
+      <w:r>
+        <w:rPr>
+          <w:rFonts w:eastAsia="Times New Roman"/>
+        </w:rPr>
+        <w:t xml:space="preserve">A </w:t>
+      </w:r>
+      <w:proofErr w:type="spellStart"/>
+      <w:r>
+        <w:rPr>
+          <w:rFonts w:eastAsia="Times New Roman"/>
+          <w:color w:val="FF0000"/>
+        </w:rPr>
+        <w:t>struct</w:t>
+      </w:r>
+      <w:proofErr w:type="spellEnd"/>
+      <w:r>
+        <w:rPr>
+          <w:rFonts w:eastAsia="Times New Roman"/>
+        </w:rPr>
+        <w:t xml:space="preserve"> is a derived data type composed of members that are each fundamental or derived data types.</w:t>
+      </w:r>
+    </w:p>
+    <w:p>
+      <w:pPr>
+        <w:rPr>
+          <w:rFonts w:eastAsia="Times New Roman" w:hint="eastAsia"/>
+        </w:rPr>
+      </w:pPr>
+    </w:p>
+    <w:p>
+      <w:pPr>
+        <w:rPr>
+          <w:rFonts w:eastAsia="Times New Roman"/>
+        </w:rPr>
+      </w:pPr>
+      <w:r>
+        <w:rPr>
+          <w:rFonts w:eastAsia="Times New Roman"/>
+        </w:rPr>
+        <w:t>A single</w:t>
+      </w:r>
+      <w:r>
+        <w:rPr>
+          <w:rFonts w:eastAsia="Times New Roman"/>
+          <w:color w:val="FF0000"/>
+        </w:rPr>
+        <w:t xml:space="preserve"> </w:t>
+      </w:r>
+      <w:proofErr w:type="spellStart"/>
+      <w:r>
+        <w:rPr>
+          <w:rFonts w:eastAsia="Times New Roman"/>
+          <w:color w:val="FF0000"/>
+        </w:rPr>
+        <w:t>struct</w:t>
+      </w:r>
+      <w:proofErr w:type="spellEnd"/>
+      <w:r>
+        <w:rPr>
+          <w:rFonts w:eastAsia="Times New Roman"/>
+          <w:color w:val="FF0000"/>
+        </w:rPr>
+        <w:t xml:space="preserve"> </w:t>
+      </w:r>
+      <w:r>
+        <w:rPr>
+          <w:rFonts w:eastAsia="Times New Roman"/>
+        </w:rPr>
+        <w:t xml:space="preserve">would store the data for one object. An array of </w:t>
+      </w:r>
+      <w:proofErr w:type="spellStart"/>
+      <w:r>
+        <w:rPr>
+          <w:rFonts w:eastAsia="Times New Roman"/>
+        </w:rPr>
+        <w:t>structs</w:t>
+      </w:r>
+      <w:proofErr w:type="spellEnd"/>
+      <w:r>
+        <w:rPr>
+          <w:rFonts w:eastAsia="Times New Roman"/>
+        </w:rPr>
+        <w:t xml:space="preserve"> would store the data for several objects.</w:t>
+      </w:r>
+    </w:p>
+    <w:p>
+      <w:pPr>
+        <w:rPr>
+          <w:rFonts w:eastAsia="Times New Roman" w:hint="eastAsia"/>
+        </w:rPr>
+      </w:pPr>
+    </w:p>
+    <w:p>
+      <w:pPr>
+        <w:rPr>
+          <w:rFonts w:eastAsia="Times New Roman" w:hint="eastAsia"/>
+        </w:rPr>
+      </w:pPr>
+      <w:r>
+        <w:rPr>
+          <w:rFonts w:eastAsia="Times New Roman"/>
+        </w:rPr>
+        <w:t xml:space="preserve">A </w:t>
+      </w:r>
+      <w:proofErr w:type="spellStart"/>
+      <w:r>
+        <w:rPr>
+          <w:rFonts w:eastAsia="Times New Roman"/>
+          <w:color w:val="FF0000"/>
+          <w:u w:val="single"/>
+        </w:rPr>
+        <w:t>struct</w:t>
+      </w:r>
+      <w:proofErr w:type="spellEnd"/>
+      <w:r>
+        <w:rPr>
+          <w:rFonts w:eastAsia="Times New Roman"/>
+        </w:rPr>
+        <w:t xml:space="preserve"> can be defined in several ways as illustrated in the following examples:</w:t>
+      </w:r>
+    </w:p>
+    <w:p>
+      <w:pPr>
+        <w:rPr>
+          <w:rFonts w:eastAsia="Times New Roman" w:hint="eastAsia"/>
+        </w:rPr>
+      </w:pPr>
+    </w:p>
+    <w:p>
+      <w:pPr>
+        <w:rPr>
+          <w:rFonts w:eastAsia="Times New Roman" w:hint="eastAsia"/>
+        </w:rPr>
+      </w:pPr>
+      <w:r>
+        <w:rPr>
+          <w:rFonts w:eastAsia="Times New Roman"/>
+        </w:rPr>
+        <w:t>Declaring structure types</w:t>
+      </w:r>
+    </w:p>
+    <w:p>
+      <w:pPr>
+        <w:rPr>
+          <w:rFonts w:eastAsia="Times New Roman" w:hint="eastAsia"/>
+        </w:rPr>
+      </w:pPr>
+      <w:r>
+        <w:rPr>
+          <w:rFonts w:eastAsia="Times New Roman"/>
+        </w:rPr>
+        <w:t xml:space="preserve">Syntax of the structure type: </w:t>
+      </w:r>
+    </w:p>
+    <w:p>
+      <w:pPr>
+        <w:ind w:left="426" w:firstLine="426"/>
+        <w:rPr>
+          <w:rFonts w:eastAsia="Times New Roman" w:hint="eastAsia"/>
+        </w:rPr>
+      </w:pPr>
+      <w:proofErr w:type="spellStart"/>
+      <w:r>
+        <w:rPr>
+          <w:rFonts w:eastAsia="Times New Roman"/>
+          <w:color w:val="FF0000"/>
+        </w:rPr>
+        <w:t>struct</w:t>
+      </w:r>
+      <w:proofErr w:type="spellEnd"/>
+      <w:r>
+        <w:rPr>
+          <w:rFonts w:eastAsia="Times New Roman"/>
+        </w:rPr>
+        <w:t xml:space="preserve"> </w:t>
+      </w:r>
+      <w:proofErr w:type="spellStart"/>
+      <w:r>
+        <w:rPr>
+          <w:rFonts w:eastAsia="Times New Roman"/>
+          <w:color w:val="00B050"/>
+        </w:rPr>
+        <w:t>struct_type</w:t>
+      </w:r>
+      <w:proofErr w:type="spellEnd"/>
+      <w:r>
+        <w:rPr>
+          <w:rFonts w:eastAsia="Times New Roman"/>
+          <w:color w:val="00B050"/>
+        </w:rPr>
+        <w:t xml:space="preserve"> </w:t>
+      </w:r>
+      <w:r>
+        <w:rPr>
+          <w:rFonts w:eastAsia="Times New Roman"/>
+        </w:rPr>
+        <w:t xml:space="preserve">{ </w:t>
+      </w:r>
+    </w:p>
+    <w:p>
+      <w:pPr>
+        <w:ind w:left="720" w:firstLine="426"/>
+        <w:rPr>
+          <w:rFonts w:eastAsia="Times New Roman" w:hint="eastAsia"/>
+        </w:rPr>
+      </w:pPr>
+      <w:r>
+        <w:rPr>
+          <w:rFonts w:eastAsia="Times New Roman"/>
+        </w:rPr>
+        <w:t xml:space="preserve">type1 id1; </w:t>
+      </w:r>
+    </w:p>
+    <w:p>
+      <w:pPr>
+        <w:ind w:left="720" w:firstLine="426"/>
+        <w:rPr>
+          <w:rFonts w:eastAsia="Times New Roman" w:hint="eastAsia"/>
+        </w:rPr>
+      </w:pPr>
+      <w:r>
+        <w:rPr>
+          <w:rFonts w:eastAsia="Times New Roman"/>
+        </w:rPr>
+        <w:t>type2 id2;</w:t>
+      </w:r>
+    </w:p>
+    <w:p>
+      <w:pPr>
+        <w:ind w:left="720" w:firstLine="426"/>
+        <w:rPr>
+          <w:rFonts w:eastAsia="Times New Roman" w:hint="eastAsia"/>
+        </w:rPr>
+      </w:pPr>
+      <w:r>
+        <w:rPr>
+          <w:rFonts w:eastAsia="Times New Roman"/>
+        </w:rPr>
+        <w:t xml:space="preserve"> … </w:t>
+      </w:r>
+    </w:p>
+    <w:p>
+      <w:pPr>
+        <w:ind w:left="426" w:firstLine="426"/>
+        <w:rPr>
+          <w:rFonts w:eastAsia="Times New Roman"/>
+        </w:rPr>
+      </w:pPr>
+      <w:r>
+        <w:rPr>
+          <w:rFonts w:eastAsia="Times New Roman"/>
+        </w:rPr>
+        <w:t>};</w:t>
+      </w:r>
+    </w:p>
+    <w:p>
+      <w:pPr>
+        <w:rPr>
+          <w:rFonts w:eastAsia="Times New Roman" w:hint="eastAsia"/>
+        </w:rPr>
+      </w:pPr>
+    </w:p>
+    <w:p>
+      <w:pPr>
+        <w:rPr>
+          <w:rFonts w:eastAsia="Times New Roman" w:hint="eastAsia"/>
+        </w:rPr>
+      </w:pPr>
+      <w:r>
+        <w:rPr>
+          <w:rFonts w:eastAsia="Times New Roman"/>
+        </w:rPr>
+        <w:t xml:space="preserve">E.g., </w:t>
+      </w:r>
+    </w:p>
+    <w:p>
+      <w:pPr>
+        <w:ind w:left="142" w:firstLine="567"/>
+        <w:rPr>
+          <w:rFonts w:eastAsia="Times New Roman" w:hint="eastAsia"/>
+        </w:rPr>
+      </w:pPr>
+      <w:proofErr w:type="spellStart"/>
+      <w:r>
+        <w:rPr>
+          <w:rFonts w:eastAsia="Times New Roman"/>
+        </w:rPr>
+        <w:t>struct</w:t>
+      </w:r>
+      <w:proofErr w:type="spellEnd"/>
+      <w:r>
+        <w:rPr>
+          <w:rFonts w:eastAsia="Times New Roman"/>
+        </w:rPr>
+        <w:t xml:space="preserve"> </w:t>
+      </w:r>
+      <w:proofErr w:type="spellStart"/>
+      <w:r>
+        <w:rPr>
+          <w:rFonts w:eastAsia="Times New Roman"/>
+        </w:rPr>
+        <w:t>student_info</w:t>
+      </w:r>
+      <w:proofErr w:type="spellEnd"/>
+      <w:r>
+        <w:rPr>
+          <w:rFonts w:eastAsia="Times New Roman"/>
+        </w:rPr>
+        <w:t xml:space="preserve"> </w:t>
+      </w:r>
+      <w:proofErr w:type="gramStart"/>
+      <w:r>
+        <w:rPr>
+          <w:rFonts w:eastAsia="Times New Roman"/>
+        </w:rPr>
+        <w:t>{ /</w:t>
+      </w:r>
+      <w:proofErr w:type="gramEnd"/>
+      <w:r>
+        <w:rPr>
+          <w:rFonts w:eastAsia="Times New Roman"/>
+        </w:rPr>
+        <w:t xml:space="preserve">/ named </w:t>
+      </w:r>
+      <w:proofErr w:type="spellStart"/>
+      <w:r>
+        <w:rPr>
+          <w:rFonts w:eastAsia="Times New Roman"/>
+        </w:rPr>
+        <w:t>struct</w:t>
+      </w:r>
+      <w:proofErr w:type="spellEnd"/>
+      <w:r>
+        <w:rPr>
+          <w:rFonts w:eastAsia="Times New Roman"/>
+        </w:rPr>
+        <w:t xml:space="preserve"> </w:t>
+      </w:r>
+    </w:p>
+    <w:p>
+      <w:pPr>
+        <w:ind w:left="709" w:firstLine="567"/>
+        <w:rPr>
+          <w:rFonts w:eastAsia="Times New Roman" w:hint="eastAsia"/>
+        </w:rPr>
+      </w:pPr>
+      <w:r>
+        <w:rPr>
+          <w:rFonts w:eastAsia="Times New Roman"/>
+        </w:rPr>
+        <w:t xml:space="preserve">char name [20]; </w:t>
+      </w:r>
+    </w:p>
+    <w:p>
+      <w:pPr>
+        <w:ind w:left="709" w:firstLine="567"/>
+        <w:rPr>
+          <w:rFonts w:eastAsia="Times New Roman" w:hint="eastAsia"/>
+        </w:rPr>
+      </w:pPr>
+      <w:proofErr w:type="spellStart"/>
+      <w:r>
+        <w:rPr>
+          <w:rFonts w:eastAsia="Times New Roman"/>
+        </w:rPr>
+        <w:t>int</w:t>
+      </w:r>
+      <w:proofErr w:type="spellEnd"/>
+      <w:r>
+        <w:rPr>
+          <w:rFonts w:eastAsia="Times New Roman"/>
+        </w:rPr>
+        <w:t xml:space="preserve"> </w:t>
+      </w:r>
+      <w:proofErr w:type="spellStart"/>
+      <w:r>
+        <w:rPr>
+          <w:rFonts w:eastAsia="Times New Roman"/>
+        </w:rPr>
+        <w:t>student_id</w:t>
+      </w:r>
+      <w:proofErr w:type="spellEnd"/>
+      <w:r>
+        <w:rPr>
+          <w:rFonts w:eastAsia="Times New Roman"/>
+        </w:rPr>
+        <w:t>;</w:t>
+      </w:r>
+    </w:p>
+    <w:p>
+      <w:pPr>
+        <w:ind w:left="709" w:firstLine="567"/>
+        <w:rPr>
+          <w:rFonts w:eastAsia="Times New Roman" w:hint="eastAsia"/>
+        </w:rPr>
+      </w:pPr>
+      <w:proofErr w:type="spellStart"/>
+      <w:r>
+        <w:rPr>
+          <w:rFonts w:eastAsia="Times New Roman"/>
+        </w:rPr>
+        <w:t>int</w:t>
+      </w:r>
+      <w:proofErr w:type="spellEnd"/>
+      <w:r>
+        <w:rPr>
+          <w:rFonts w:eastAsia="Times New Roman"/>
+        </w:rPr>
+        <w:t xml:space="preserve"> age; </w:t>
+      </w:r>
+    </w:p>
+    <w:p>
+      <w:pPr>
+        <w:ind w:left="142" w:firstLine="567"/>
+        <w:rPr>
+          <w:rFonts w:eastAsia="Times New Roman" w:hint="eastAsia"/>
+        </w:rPr>
+      </w:pPr>
+      <w:r>
+        <w:rPr>
+          <w:rFonts w:eastAsia="Times New Roman"/>
+        </w:rPr>
+        <w:t>}; // does not reserve any space</w:t>
+      </w:r>
+    </w:p>
+    <w:p>
+      <w:pPr>
+        <w:ind w:left="142" w:firstLine="567"/>
+        <w:rPr>
+          <w:rFonts w:eastAsia="Times New Roman" w:hint="eastAsia"/>
+        </w:rPr>
+      </w:pPr>
+    </w:p>
+    <w:p>
+      <w:pPr>
+        <w:rPr>
+          <w:rFonts w:eastAsia="Times New Roman" w:hint="eastAsia"/>
+        </w:rPr>
+      </w:pPr>
+      <w:r>
+        <w:rPr>
+          <w:rFonts w:eastAsia="Times New Roman"/>
+        </w:rPr>
+        <w:t xml:space="preserve">Declaring a variable </w:t>
+      </w:r>
+      <w:proofErr w:type="spellStart"/>
+      <w:r>
+        <w:rPr>
+          <w:rFonts w:eastAsia="Times New Roman"/>
+          <w:b/>
+          <w:color w:val="000000" w:themeColor="text1"/>
+        </w:rPr>
+        <w:t>current_student</w:t>
+      </w:r>
+      <w:proofErr w:type="spellEnd"/>
+      <w:r>
+        <w:rPr>
+          <w:rFonts w:eastAsia="Times New Roman"/>
+          <w:color w:val="000000" w:themeColor="text1"/>
+        </w:rPr>
+        <w:t xml:space="preserve"> </w:t>
+      </w:r>
+    </w:p>
+    <w:p>
+      <w:pPr>
+        <w:ind w:firstLine="720"/>
+        <w:rPr>
+          <w:rFonts w:eastAsia="Times New Roman"/>
+        </w:rPr>
+      </w:pPr>
+      <w:proofErr w:type="spellStart"/>
+      <w:r>
+        <w:rPr>
+          <w:rFonts w:eastAsia="Times New Roman"/>
+          <w:color w:val="C00000"/>
+        </w:rPr>
+        <w:t>struct</w:t>
+      </w:r>
+      <w:proofErr w:type="spellEnd"/>
+      <w:r>
+        <w:rPr>
+          <w:rFonts w:eastAsia="Times New Roman"/>
+        </w:rPr>
+        <w:t xml:space="preserve"> </w:t>
+      </w:r>
+      <w:proofErr w:type="spellStart"/>
+      <w:r>
+        <w:rPr>
+          <w:rFonts w:eastAsia="Times New Roman"/>
+          <w:color w:val="70AD47" w:themeColor="accent6"/>
+        </w:rPr>
+        <w:t>student_info</w:t>
+      </w:r>
+      <w:proofErr w:type="spellEnd"/>
+      <w:r>
+        <w:rPr>
+          <w:rFonts w:eastAsia="Times New Roman"/>
+        </w:rPr>
+        <w:t xml:space="preserve"> </w:t>
+      </w:r>
+      <w:proofErr w:type="spellStart"/>
+      <w:r>
+        <w:rPr>
+          <w:rFonts w:eastAsia="Times New Roman"/>
+        </w:rPr>
+        <w:t>current_student</w:t>
+      </w:r>
+      <w:proofErr w:type="spellEnd"/>
+      <w:r>
+        <w:rPr>
+          <w:rFonts w:eastAsia="Times New Roman"/>
+        </w:rPr>
+        <w:t>;</w:t>
+      </w:r>
+    </w:p>
+    <w:p>
+      <w:pPr>
+        <w:rPr>
+          <w:rFonts w:eastAsia="Times New Roman" w:hint="eastAsia"/>
+        </w:rPr>
+      </w:pPr>
+    </w:p>
+    <w:p>
+      <w:pPr>
+        <w:rPr>
+          <w:rFonts w:eastAsia="Times New Roman" w:hint="eastAsia"/>
+        </w:rPr>
+      </w:pPr>
+      <w:r>
+        <w:rPr>
+          <w:rFonts w:eastAsia="Times New Roman"/>
+        </w:rPr>
+        <w:t xml:space="preserve">Above statement reserves space for: </w:t>
+      </w:r>
+    </w:p>
+    <w:p>
+      <w:pPr>
+        <w:ind w:firstLine="709"/>
+        <w:rPr>
+          <w:rFonts w:eastAsia="Times New Roman" w:hint="eastAsia"/>
+        </w:rPr>
+      </w:pPr>
+      <w:r>
+        <w:rPr>
+          <w:rFonts w:eastAsia="Times New Roman"/>
+        </w:rPr>
+        <w:t xml:space="preserve">– </w:t>
+      </w:r>
+      <w:proofErr w:type="gramStart"/>
+      <w:r>
+        <w:rPr>
+          <w:rFonts w:eastAsia="Times New Roman"/>
+        </w:rPr>
+        <w:t>20 character</w:t>
+      </w:r>
+      <w:proofErr w:type="gramEnd"/>
+      <w:r>
+        <w:rPr>
+          <w:rFonts w:eastAsia="Times New Roman"/>
+        </w:rPr>
+        <w:t xml:space="preserve"> array,</w:t>
+      </w:r>
+    </w:p>
+    <w:p>
+      <w:pPr>
+        <w:ind w:firstLine="709"/>
+        <w:rPr>
+          <w:rFonts w:eastAsia="Times New Roman" w:hint="eastAsia"/>
+        </w:rPr>
+      </w:pPr>
+      <w:r>
+        <w:rPr>
+          <w:rFonts w:eastAsia="Times New Roman"/>
+        </w:rPr>
+        <w:t xml:space="preserve"> – integer to store student ID, and </w:t>
+      </w:r>
+    </w:p>
+    <w:p>
+      <w:pPr>
+        <w:ind w:firstLine="709"/>
+        <w:rPr>
+          <w:rFonts w:eastAsia="Times New Roman" w:hint="eastAsia"/>
+        </w:rPr>
+      </w:pPr>
+      <w:r>
+        <w:rPr>
+          <w:rFonts w:eastAsia="Times New Roman"/>
+        </w:rPr>
+        <w:t>– integer to store age.</w:t>
+      </w:r>
+    </w:p>
+    <w:p>
+      <w:pPr>
+        <w:ind w:firstLine="709"/>
+        <w:rPr>
+          <w:rFonts w:eastAsia="Times New Roman" w:hint="eastAsia"/>
+        </w:rPr>
+      </w:pPr>
+    </w:p>
+    <w:p>
+      <w:pPr>
+        <w:rPr>
+          <w:rFonts w:eastAsia="Times New Roman"/>
+        </w:rPr>
+      </w:pPr>
+      <w:r>
+        <w:rPr>
+          <w:rFonts w:eastAsia="Times New Roman"/>
+        </w:rPr>
+        <w:t>Declaring array of structures to store information of enrolled students in a class</w:t>
+      </w:r>
+    </w:p>
+    <w:p>
+      <w:pPr>
+        <w:ind w:firstLine="142"/>
+        <w:rPr>
+          <w:rFonts w:eastAsia="Times New Roman" w:hint="eastAsia"/>
+        </w:rPr>
+      </w:pPr>
+    </w:p>
+    <w:p>
+      <w:pPr>
+        <w:rPr>
+          <w:rFonts w:eastAsia="Times New Roman" w:hint="eastAsia"/>
+        </w:rPr>
+      </w:pPr>
+    </w:p>
+    <w:p>
+      <w:pPr>
+        <w:rPr>
+          <w:rFonts w:eastAsia="Times New Roman" w:hint="eastAsia"/>
+        </w:rPr>
+      </w:pPr>
+      <w:proofErr w:type="spellStart"/>
+      <w:r>
+        <w:rPr>
+          <w:rFonts w:eastAsia="Times New Roman"/>
+          <w:color w:val="C00000"/>
+        </w:rPr>
+        <w:t>struct</w:t>
+      </w:r>
+      <w:proofErr w:type="spellEnd"/>
+      <w:r>
+        <w:rPr>
+          <w:rFonts w:eastAsia="Times New Roman"/>
+        </w:rPr>
+        <w:t xml:space="preserve"> </w:t>
+      </w:r>
+      <w:proofErr w:type="spellStart"/>
+      <w:r>
+        <w:rPr>
+          <w:rFonts w:eastAsia="Times New Roman"/>
+          <w:color w:val="70AD47" w:themeColor="accent6"/>
+        </w:rPr>
+        <w:t>student_info</w:t>
+      </w:r>
+      <w:proofErr w:type="spellEnd"/>
+      <w:r>
+        <w:rPr>
+          <w:rFonts w:eastAsia="Times New Roman"/>
+          <w:color w:val="70AD47" w:themeColor="accent6"/>
+        </w:rPr>
+        <w:t xml:space="preserve"> </w:t>
+      </w:r>
+      <w:r>
+        <w:rPr>
+          <w:rFonts w:eastAsia="Times New Roman"/>
+        </w:rPr>
+        <w:t>nwen241</w:t>
+      </w:r>
+      <w:proofErr w:type="gramStart"/>
+      <w:r>
+        <w:rPr>
+          <w:rFonts w:eastAsia="Times New Roman"/>
+        </w:rPr>
+        <w:t>class[</w:t>
+      </w:r>
+      <w:proofErr w:type="gramEnd"/>
+      <w:r>
+        <w:rPr>
+          <w:rFonts w:eastAsia="Times New Roman"/>
+        </w:rPr>
+        <w:t>250];</w:t>
+      </w:r>
+    </w:p>
+    <w:p>
+      <w:pPr>
+        <w:rPr>
+          <w:rFonts w:eastAsia="Times New Roman" w:hint="eastAsia"/>
+        </w:rPr>
+      </w:pPr>
+    </w:p>
+    <w:p>
+      <w:pPr>
+        <w:rPr>
+          <w:rFonts w:eastAsia="Times New Roman"/>
+        </w:rPr>
+      </w:pPr>
+      <w:r>
+        <w:rPr>
+          <w:rFonts w:eastAsia="Times New Roman"/>
+        </w:rPr>
+        <w:t>Reserves space for 250 element array of records (</w:t>
+      </w:r>
+      <w:proofErr w:type="spellStart"/>
+      <w:r>
+        <w:rPr>
+          <w:rFonts w:eastAsia="Times New Roman"/>
+        </w:rPr>
+        <w:t>structs</w:t>
+      </w:r>
+      <w:proofErr w:type="spellEnd"/>
+      <w:r>
+        <w:rPr>
+          <w:rFonts w:eastAsia="Times New Roman"/>
+        </w:rPr>
+        <w:t>) for students enrolled in NWEN241.</w:t>
+      </w:r>
+    </w:p>
+    <w:p>
+      <w:pPr>
+        <w:ind w:left="142" w:firstLine="567"/>
+        <w:rPr>
+          <w:rFonts w:eastAsia="Times New Roman" w:hint="eastAsia"/>
+        </w:rPr>
+      </w:pPr>
+    </w:p>
+    <w:p>
+      <w:pPr>
+        <w:rPr>
+          <w:rFonts w:eastAsia="Times New Roman" w:hint="eastAsia"/>
+          <w:b/>
+          <w:u w:val="single"/>
+        </w:rPr>
+      </w:pPr>
+      <w:r>
+        <w:rPr>
+          <w:rFonts w:eastAsia="Times New Roman"/>
+          <w:b/>
+          <w:u w:val="single"/>
+        </w:rPr>
+        <w:t>Creating new user defined types</w:t>
+      </w:r>
+    </w:p>
+    <w:p>
+      <w:pPr>
+        <w:rPr>
+          <w:rFonts w:eastAsia="Times New Roman"/>
+        </w:rPr>
+      </w:pPr>
+      <w:r>
+        <w:rPr>
+          <w:rFonts w:eastAsia="Times New Roman"/>
+        </w:rPr>
+        <w:t xml:space="preserve">• Instead of saying </w:t>
+      </w:r>
+      <w:proofErr w:type="spellStart"/>
+      <w:r>
+        <w:rPr>
+          <w:rFonts w:eastAsia="Times New Roman"/>
+          <w:color w:val="C00000"/>
+        </w:rPr>
+        <w:t>struct</w:t>
+      </w:r>
+      <w:proofErr w:type="spellEnd"/>
+      <w:r>
+        <w:rPr>
+          <w:rFonts w:eastAsia="Times New Roman"/>
+          <w:color w:val="C00000"/>
+        </w:rPr>
+        <w:t xml:space="preserve"> </w:t>
+      </w:r>
+      <w:proofErr w:type="spellStart"/>
+      <w:r>
+        <w:rPr>
+          <w:rFonts w:eastAsia="Times New Roman"/>
+          <w:color w:val="70AD47" w:themeColor="accent6"/>
+        </w:rPr>
+        <w:t>student_info</w:t>
+      </w:r>
+      <w:proofErr w:type="spellEnd"/>
+      <w:r>
+        <w:rPr>
+          <w:rFonts w:eastAsia="Times New Roman"/>
+          <w:color w:val="70AD47" w:themeColor="accent6"/>
+        </w:rPr>
+        <w:t xml:space="preserve"> </w:t>
+      </w:r>
+      <w:r>
+        <w:rPr>
+          <w:rFonts w:eastAsia="Times New Roman"/>
+        </w:rPr>
+        <w:t>every time we declare a variable, we can define it as a new data type, e.g.</w:t>
+      </w:r>
+    </w:p>
+    <w:p>
+      <w:pPr>
+        <w:rPr>
+          <w:rFonts w:eastAsia="Times New Roman" w:hint="eastAsia"/>
+        </w:rPr>
+      </w:pPr>
+      <w:proofErr w:type="spellStart"/>
+      <w:r>
+        <w:rPr>
+          <w:rFonts w:eastAsia="Times New Roman"/>
+          <w:color w:val="C00000"/>
+        </w:rPr>
+        <w:t>typedef</w:t>
+      </w:r>
+      <w:proofErr w:type="spellEnd"/>
+      <w:r>
+        <w:rPr>
+          <w:rFonts w:eastAsia="Times New Roman"/>
+          <w:color w:val="C00000"/>
+        </w:rPr>
+        <w:t xml:space="preserve"> </w:t>
+      </w:r>
+      <w:proofErr w:type="spellStart"/>
+      <w:r>
+        <w:rPr>
+          <w:rFonts w:eastAsia="Times New Roman"/>
+          <w:color w:val="C00000"/>
+        </w:rPr>
+        <w:t>struct</w:t>
+      </w:r>
+      <w:proofErr w:type="spellEnd"/>
+      <w:r>
+        <w:rPr>
+          <w:rFonts w:eastAsia="Times New Roman"/>
+        </w:rPr>
+        <w:t xml:space="preserve"> </w:t>
+      </w:r>
+      <w:proofErr w:type="gramStart"/>
+      <w:r>
+        <w:rPr>
+          <w:rFonts w:eastAsia="Times New Roman"/>
+        </w:rPr>
+        <w:t xml:space="preserve">{ </w:t>
+      </w:r>
+      <w:r>
+        <w:rPr>
+          <w:rFonts w:eastAsia="Times New Roman"/>
+          <w:color w:val="AEAAAA" w:themeColor="background2" w:themeShade="BF"/>
+        </w:rPr>
+        <w:t>/</w:t>
+      </w:r>
+      <w:proofErr w:type="gramEnd"/>
+      <w:r>
+        <w:rPr>
+          <w:rFonts w:eastAsia="Times New Roman"/>
+          <w:color w:val="AEAAAA" w:themeColor="background2" w:themeShade="BF"/>
+        </w:rPr>
+        <w:t xml:space="preserve">/ </w:t>
+      </w:r>
+      <w:proofErr w:type="spellStart"/>
+      <w:r>
+        <w:rPr>
+          <w:rFonts w:eastAsia="Times New Roman"/>
+          <w:color w:val="AEAAAA" w:themeColor="background2" w:themeShade="BF"/>
+        </w:rPr>
+        <w:t>unamed</w:t>
+      </w:r>
+      <w:proofErr w:type="spellEnd"/>
+      <w:r>
+        <w:rPr>
+          <w:rFonts w:eastAsia="Times New Roman"/>
+          <w:color w:val="AEAAAA" w:themeColor="background2" w:themeShade="BF"/>
+        </w:rPr>
+        <w:t xml:space="preserve"> </w:t>
+      </w:r>
+      <w:proofErr w:type="spellStart"/>
+      <w:r>
+        <w:rPr>
+          <w:rFonts w:eastAsia="Times New Roman"/>
+          <w:color w:val="AEAAAA" w:themeColor="background2" w:themeShade="BF"/>
+        </w:rPr>
+        <w:t>struct</w:t>
+      </w:r>
+      <w:proofErr w:type="spellEnd"/>
+      <w:r>
+        <w:rPr>
+          <w:rFonts w:eastAsia="Times New Roman"/>
+          <w:color w:val="AEAAAA" w:themeColor="background2" w:themeShade="BF"/>
+        </w:rPr>
+        <w:t xml:space="preserve"> </w:t>
+      </w:r>
+    </w:p>
+    <w:p>
+      <w:pPr>
+        <w:ind w:firstLine="567"/>
+        <w:rPr>
+          <w:rFonts w:eastAsia="Times New Roman" w:hint="eastAsia"/>
+        </w:rPr>
+      </w:pPr>
+      <w:r>
+        <w:rPr>
+          <w:rFonts w:eastAsia="Times New Roman"/>
+        </w:rPr>
+        <w:t>char name [20];</w:t>
+      </w:r>
+    </w:p>
+    <w:p>
+      <w:pPr>
+        <w:ind w:firstLine="567"/>
+        <w:rPr>
+          <w:rFonts w:eastAsia="Times New Roman" w:hint="eastAsia"/>
+        </w:rPr>
+      </w:pPr>
+      <w:proofErr w:type="spellStart"/>
+      <w:r>
+        <w:rPr>
+          <w:rFonts w:eastAsia="Times New Roman"/>
+        </w:rPr>
+        <w:t>int</w:t>
+      </w:r>
+      <w:proofErr w:type="spellEnd"/>
+      <w:r>
+        <w:rPr>
+          <w:rFonts w:eastAsia="Times New Roman"/>
+        </w:rPr>
+        <w:t xml:space="preserve"> </w:t>
+      </w:r>
+      <w:proofErr w:type="spellStart"/>
+      <w:r>
+        <w:rPr>
+          <w:rFonts w:eastAsia="Times New Roman"/>
+        </w:rPr>
+        <w:t>student_id</w:t>
+      </w:r>
+      <w:proofErr w:type="spellEnd"/>
+      <w:r>
+        <w:rPr>
+          <w:rFonts w:eastAsia="Times New Roman"/>
+        </w:rPr>
+        <w:t xml:space="preserve">; </w:t>
+      </w:r>
+    </w:p>
+    <w:p>
+      <w:pPr>
+        <w:ind w:firstLine="567"/>
+        <w:rPr>
+          <w:rFonts w:eastAsia="Times New Roman" w:hint="eastAsia"/>
+        </w:rPr>
+      </w:pPr>
+      <w:proofErr w:type="spellStart"/>
+      <w:r>
+        <w:rPr>
+          <w:rFonts w:eastAsia="Times New Roman"/>
+        </w:rPr>
+        <w:t>int</w:t>
+      </w:r>
+      <w:proofErr w:type="spellEnd"/>
+      <w:r>
+        <w:rPr>
+          <w:rFonts w:eastAsia="Times New Roman"/>
+        </w:rPr>
+        <w:t xml:space="preserve"> age; </w:t>
+      </w:r>
+    </w:p>
+    <w:p>
+      <w:pPr>
+        <w:rPr>
+          <w:rFonts w:eastAsia="Times New Roman"/>
+        </w:rPr>
+      </w:pPr>
+      <w:r>
+        <w:rPr>
+          <w:rFonts w:eastAsia="Times New Roman"/>
+        </w:rPr>
+        <w:t xml:space="preserve">} </w:t>
+      </w:r>
+      <w:proofErr w:type="spellStart"/>
+      <w:r>
+        <w:rPr>
+          <w:rFonts w:eastAsia="Times New Roman"/>
+          <w:color w:val="00B050"/>
+        </w:rPr>
+        <w:t>StudentInfo</w:t>
+      </w:r>
+      <w:proofErr w:type="spellEnd"/>
+      <w:r>
+        <w:rPr>
+          <w:rFonts w:eastAsia="Times New Roman"/>
+          <w:color w:val="00B050"/>
+        </w:rPr>
+        <w:t>;</w:t>
+      </w:r>
+    </w:p>
+    <w:p>
+      <w:pPr>
+        <w:rPr>
+          <w:rFonts w:eastAsia="Times New Roman" w:hint="eastAsia"/>
+        </w:rPr>
+      </w:pPr>
+    </w:p>
+    <w:p>
+      <w:pPr>
+        <w:pStyle w:val="ListParagraph"/>
+        <w:numPr>
+          <w:ilvl w:val="0"/>
+          <w:numId w:val="5"/>
+        </w:numPr>
+        <w:ind w:left="0" w:hanging="142"/>
+        <w:rPr>
+          <w:rFonts w:ascii="Times New Roman" w:eastAsia="Times New Roman" w:hAnsi="Times New Roman" w:cs="Times New Roman"/>
+        </w:rPr>
+      </w:pPr>
+      <w:r>
+        <w:rPr>
+          <w:rFonts w:eastAsia="Times New Roman"/>
+        </w:rPr>
+        <w:t xml:space="preserve">This makes </w:t>
+      </w:r>
+      <w:proofErr w:type="spellStart"/>
+      <w:r>
+        <w:rPr>
+          <w:rFonts w:eastAsia="Times New Roman"/>
+          <w:color w:val="00B050"/>
+        </w:rPr>
+        <w:t>StudentInfo</w:t>
+      </w:r>
+      <w:proofErr w:type="spellEnd"/>
+      <w:r>
+        <w:rPr>
+          <w:rFonts w:eastAsia="Times New Roman"/>
+          <w:color w:val="00B050"/>
+        </w:rPr>
+        <w:t xml:space="preserve"> </w:t>
+      </w:r>
+      <w:r>
+        <w:rPr>
+          <w:rFonts w:eastAsia="Times New Roman"/>
+        </w:rPr>
+        <w:t>a new user-defined type, and you can declare a variable as follows:</w:t>
+      </w:r>
+    </w:p>
+    <w:p>
+      <w:pPr>
+        <w:rPr>
+          <w:rFonts w:eastAsia="Times New Roman" w:hint="eastAsia"/>
+        </w:rPr>
+      </w:pPr>
+    </w:p>
+    <w:p>
+      <w:pPr>
+        <w:ind w:firstLine="720"/>
+        <w:rPr>
+          <w:rFonts w:eastAsia="Times New Roman"/>
+        </w:rPr>
+      </w:pPr>
+      <w:proofErr w:type="spellStart"/>
+      <w:r>
+        <w:rPr>
+          <w:rFonts w:eastAsia="Times New Roman"/>
+          <w:color w:val="00B050"/>
+        </w:rPr>
+        <w:t>StudentInfo</w:t>
+      </w:r>
+      <w:proofErr w:type="spellEnd"/>
+      <w:r>
+        <w:rPr>
+          <w:rFonts w:eastAsia="Times New Roman"/>
+          <w:color w:val="00B050"/>
+        </w:rPr>
+        <w:t xml:space="preserve"> </w:t>
+      </w:r>
+      <w:proofErr w:type="spellStart"/>
+      <w:r>
+        <w:rPr>
+          <w:rFonts w:eastAsia="Times New Roman"/>
+        </w:rPr>
+        <w:t>current_student</w:t>
+      </w:r>
+      <w:proofErr w:type="spellEnd"/>
+      <w:r>
+        <w:rPr>
+          <w:rFonts w:eastAsia="Times New Roman"/>
+        </w:rPr>
+        <w:t>;</w:t>
+      </w:r>
+    </w:p>
+    <w:p>
+      <w:pPr>
+        <w:ind w:left="142" w:firstLine="567"/>
+        <w:rPr>
+          <w:rFonts w:eastAsia="Times New Roman" w:hint="eastAsia"/>
+        </w:rPr>
+      </w:pPr>
+    </w:p>
+    <w:p>
+      <w:pPr>
+        <w:rPr>
+          <w:rFonts w:eastAsia="Times New Roman"/>
+        </w:rPr>
+      </w:pPr>
+      <w:r>
+        <w:rPr>
+          <w:rFonts w:eastAsia="Times New Roman"/>
+        </w:rPr>
+        <w:t xml:space="preserve">New </w:t>
+      </w:r>
+      <w:proofErr w:type="spellStart"/>
+      <w:r>
+        <w:rPr>
+          <w:rFonts w:eastAsia="Times New Roman"/>
+        </w:rPr>
+        <w:t>struct</w:t>
+      </w:r>
+      <w:proofErr w:type="spellEnd"/>
+      <w:r>
+        <w:rPr>
+          <w:rFonts w:eastAsia="Times New Roman"/>
+        </w:rPr>
+        <w:t xml:space="preserve"> and data type</w:t>
+      </w:r>
+    </w:p>
+    <w:p>
+      <w:pPr>
+        <w:pStyle w:val="ListParagraph"/>
+        <w:numPr>
+          <w:ilvl w:val="0"/>
+          <w:numId w:val="5"/>
+        </w:numPr>
+        <w:ind w:left="0" w:hanging="142"/>
+        <w:rPr>
+          <w:rFonts w:ascii="Times New Roman" w:eastAsia="Times New Roman" w:hAnsi="Times New Roman" w:cs="Times New Roman"/>
+        </w:rPr>
+      </w:pPr>
+      <w:r>
+        <w:rPr>
+          <w:rFonts w:eastAsia="Times New Roman"/>
+        </w:rPr>
+        <w:t xml:space="preserve">If </w:t>
+      </w:r>
+      <w:proofErr w:type="spellStart"/>
+      <w:r>
+        <w:rPr>
+          <w:rFonts w:eastAsia="Times New Roman"/>
+        </w:rPr>
+        <w:t>student_info</w:t>
+      </w:r>
+      <w:proofErr w:type="spellEnd"/>
+      <w:r>
+        <w:rPr>
+          <w:rFonts w:eastAsia="Times New Roman"/>
+        </w:rPr>
+        <w:t xml:space="preserve"> has been previously defined, then we can create a new data type using </w:t>
+      </w:r>
+      <w:proofErr w:type="spellStart"/>
+      <w:proofErr w:type="gramStart"/>
+      <w:r>
+        <w:rPr>
+          <w:rFonts w:eastAsia="Times New Roman"/>
+        </w:rPr>
+        <w:t>typedef</w:t>
+      </w:r>
+      <w:proofErr w:type="spellEnd"/>
+      <w:r>
+        <w:rPr>
+          <w:rFonts w:eastAsia="Times New Roman"/>
+        </w:rPr>
+        <w:t xml:space="preserve"> :</w:t>
+      </w:r>
+      <w:proofErr w:type="gramEnd"/>
+    </w:p>
+    <w:p>
+      <w:pPr>
+        <w:pStyle w:val="ListParagraph"/>
+        <w:rPr>
+          <w:rFonts w:ascii="Times New Roman" w:eastAsia="Times New Roman" w:hAnsi="Times New Roman" w:cs="Times New Roman"/>
+        </w:rPr>
+      </w:pPr>
+      <w:proofErr w:type="spellStart"/>
+      <w:r>
+        <w:rPr>
+          <w:rFonts w:eastAsia="Times New Roman"/>
+          <w:color w:val="C00000"/>
+        </w:rPr>
+        <w:t>typedef</w:t>
+      </w:r>
+      <w:proofErr w:type="spellEnd"/>
+      <w:r>
+        <w:rPr>
+          <w:rFonts w:eastAsia="Times New Roman"/>
+          <w:color w:val="C00000"/>
+        </w:rPr>
+        <w:t xml:space="preserve"> </w:t>
+      </w:r>
+      <w:proofErr w:type="spellStart"/>
+      <w:r>
+        <w:rPr>
+          <w:rFonts w:eastAsia="Times New Roman"/>
+          <w:color w:val="C00000"/>
+        </w:rPr>
+        <w:t>struct</w:t>
+      </w:r>
+      <w:proofErr w:type="spellEnd"/>
+      <w:r>
+        <w:rPr>
+          <w:rFonts w:eastAsia="Times New Roman"/>
+          <w:color w:val="C00000"/>
+        </w:rPr>
+        <w:t xml:space="preserve"> </w:t>
+      </w:r>
+      <w:proofErr w:type="spellStart"/>
+      <w:r>
+        <w:rPr>
+          <w:rFonts w:eastAsia="Times New Roman"/>
+          <w:color w:val="00B050"/>
+        </w:rPr>
+        <w:t>student_info</w:t>
+      </w:r>
+      <w:proofErr w:type="spellEnd"/>
+      <w:r>
+        <w:rPr>
+          <w:rFonts w:eastAsia="Times New Roman"/>
+          <w:color w:val="00B050"/>
+        </w:rPr>
+        <w:t xml:space="preserve"> </w:t>
+      </w:r>
+      <w:proofErr w:type="spellStart"/>
+      <w:r>
+        <w:rPr>
+          <w:rFonts w:eastAsia="Times New Roman"/>
+          <w:color w:val="00B050"/>
+        </w:rPr>
+        <w:t>StudentInfo</w:t>
+      </w:r>
+      <w:proofErr w:type="spellEnd"/>
+      <w:r>
+        <w:rPr>
+          <w:rFonts w:eastAsia="Times New Roman"/>
+        </w:rPr>
+        <w:t>;</w:t>
+      </w:r>
+    </w:p>
+    <w:p>
+      <w:pPr>
+        <w:rPr>
+          <w:rFonts w:eastAsia="Times New Roman"/>
+        </w:rPr>
+      </w:pPr>
+      <w:r>
+        <w:rPr>
+          <w:rFonts w:eastAsia="Times New Roman"/>
+        </w:rPr>
+        <w:t>Or, we can also do this:</w:t>
+      </w:r>
+    </w:p>
+    <w:p>
+      <w:pPr>
+        <w:rPr>
+          <w:rFonts w:eastAsia="Times New Roman" w:hint="eastAsia"/>
+        </w:rPr>
+      </w:pPr>
+      <w:proofErr w:type="spellStart"/>
+      <w:r>
+        <w:rPr>
+          <w:rFonts w:eastAsia="Times New Roman"/>
+          <w:color w:val="C00000"/>
+        </w:rPr>
+        <w:t>typedef</w:t>
+      </w:r>
+      <w:proofErr w:type="spellEnd"/>
+      <w:r>
+        <w:rPr>
+          <w:rFonts w:eastAsia="Times New Roman"/>
+          <w:color w:val="C00000"/>
+        </w:rPr>
+        <w:t xml:space="preserve"> </w:t>
+      </w:r>
+      <w:proofErr w:type="spellStart"/>
+      <w:r>
+        <w:rPr>
+          <w:rFonts w:eastAsia="Times New Roman"/>
+          <w:color w:val="C00000"/>
+        </w:rPr>
+        <w:t>struct</w:t>
+      </w:r>
+      <w:proofErr w:type="spellEnd"/>
+      <w:r>
+        <w:rPr>
+          <w:rFonts w:eastAsia="Times New Roman"/>
+          <w:color w:val="C00000"/>
+        </w:rPr>
+        <w:t xml:space="preserve"> </w:t>
+      </w:r>
+      <w:proofErr w:type="spellStart"/>
+      <w:r>
+        <w:rPr>
+          <w:rFonts w:eastAsia="Times New Roman"/>
+          <w:color w:val="00B050"/>
+        </w:rPr>
+        <w:t>student_info</w:t>
+      </w:r>
+      <w:proofErr w:type="spellEnd"/>
+      <w:r>
+        <w:rPr>
+          <w:rFonts w:eastAsia="Times New Roman"/>
+          <w:color w:val="00B050"/>
+        </w:rPr>
+        <w:t xml:space="preserve"> </w:t>
+      </w:r>
+      <w:r>
+        <w:rPr>
+          <w:rFonts w:eastAsia="Times New Roman"/>
+        </w:rPr>
+        <w:t xml:space="preserve">{ </w:t>
+      </w:r>
+    </w:p>
+    <w:p>
+      <w:pPr>
+        <w:ind w:firstLine="567"/>
+        <w:rPr>
+          <w:rFonts w:eastAsia="Times New Roman" w:hint="eastAsia"/>
+        </w:rPr>
+      </w:pPr>
+      <w:r>
+        <w:rPr>
+          <w:rFonts w:eastAsia="Times New Roman"/>
+        </w:rPr>
+        <w:t xml:space="preserve">char name [20]; </w:t>
+      </w:r>
+    </w:p>
+    <w:p>
+      <w:pPr>
+        <w:ind w:firstLine="567"/>
+        <w:rPr>
+          <w:rFonts w:eastAsia="Times New Roman" w:hint="eastAsia"/>
+        </w:rPr>
+      </w:pPr>
+      <w:proofErr w:type="spellStart"/>
+      <w:r>
+        <w:rPr>
+          <w:rFonts w:eastAsia="Times New Roman"/>
+        </w:rPr>
+        <w:t>int</w:t>
+      </w:r>
+      <w:proofErr w:type="spellEnd"/>
+      <w:r>
+        <w:rPr>
+          <w:rFonts w:eastAsia="Times New Roman"/>
+        </w:rPr>
+        <w:t xml:space="preserve"> </w:t>
+      </w:r>
+      <w:proofErr w:type="spellStart"/>
+      <w:r>
+        <w:rPr>
+          <w:rFonts w:eastAsia="Times New Roman"/>
+        </w:rPr>
+        <w:t>student_id</w:t>
+      </w:r>
+      <w:proofErr w:type="spellEnd"/>
+      <w:r>
+        <w:rPr>
+          <w:rFonts w:eastAsia="Times New Roman"/>
+        </w:rPr>
+        <w:t xml:space="preserve">; </w:t>
+      </w:r>
+    </w:p>
+    <w:p>
+      <w:pPr>
+        <w:ind w:firstLine="567"/>
+        <w:rPr>
+          <w:rFonts w:eastAsia="Times New Roman" w:hint="eastAsia"/>
+        </w:rPr>
+      </w:pPr>
+      <w:proofErr w:type="spellStart"/>
+      <w:r>
+        <w:rPr>
+          <w:rFonts w:eastAsia="Times New Roman"/>
+        </w:rPr>
+        <w:t>int</w:t>
+      </w:r>
+      <w:proofErr w:type="spellEnd"/>
+      <w:r>
+        <w:rPr>
+          <w:rFonts w:eastAsia="Times New Roman"/>
+        </w:rPr>
+        <w:t xml:space="preserve"> age; </w:t>
+      </w:r>
+    </w:p>
+    <w:p>
+      <w:pPr>
+        <w:rPr>
+          <w:rFonts w:eastAsia="Times New Roman"/>
+        </w:rPr>
+      </w:pPr>
+      <w:r>
+        <w:rPr>
+          <w:rFonts w:eastAsia="Times New Roman"/>
+        </w:rPr>
+        <w:t xml:space="preserve">} </w:t>
+      </w:r>
+      <w:proofErr w:type="spellStart"/>
+      <w:r>
+        <w:rPr>
+          <w:rFonts w:eastAsia="Times New Roman"/>
+          <w:color w:val="00B050"/>
+        </w:rPr>
+        <w:t>StudentInfo</w:t>
+      </w:r>
+      <w:proofErr w:type="spellEnd"/>
+      <w:r>
+        <w:rPr>
+          <w:rFonts w:eastAsia="Times New Roman"/>
+        </w:rPr>
+        <w:t>;</w:t>
+      </w:r>
+    </w:p>
+    <w:p>
+      <w:pPr>
+        <w:rPr>
+          <w:rFonts w:eastAsia="Times New Roman" w:hint="eastAsia"/>
+        </w:rPr>
+      </w:pPr>
+    </w:p>
+    <w:p>
+      <w:pPr>
+        <w:rPr>
+          <w:rFonts w:eastAsia="Times New Roman"/>
+          <w:b/>
+          <w:u w:val="thick"/>
+        </w:rPr>
+      </w:pPr>
+      <w:r>
+        <w:rPr>
+          <w:rFonts w:eastAsia="Times New Roman"/>
+          <w:b/>
+          <w:u w:val="thick"/>
+        </w:rPr>
+        <w:t xml:space="preserve">Accessing and manipulating </w:t>
+      </w:r>
+      <w:proofErr w:type="spellStart"/>
+      <w:r>
+        <w:rPr>
+          <w:rFonts w:eastAsia="Times New Roman"/>
+          <w:b/>
+          <w:u w:val="thick"/>
+        </w:rPr>
+        <w:t>structs</w:t>
+      </w:r>
+      <w:proofErr w:type="spellEnd"/>
+    </w:p>
+    <w:p>
+      <w:pPr>
+        <w:rPr>
+          <w:rFonts w:eastAsia="Times New Roman" w:hint="eastAsia"/>
+        </w:rPr>
+      </w:pPr>
+    </w:p>
+    <w:p>
+      <w:pPr>
+        <w:rPr>
+          <w:rFonts w:eastAsia="Times New Roman"/>
+        </w:rPr>
+      </w:pPr>
+      <w:r>
+        <w:rPr>
+          <w:rFonts w:eastAsia="Times New Roman"/>
+        </w:rPr>
+        <w:t xml:space="preserve">We can reference a component of a structure by the </w:t>
+      </w:r>
+      <w:r>
+        <w:rPr>
+          <w:rFonts w:eastAsia="Times New Roman"/>
+          <w:color w:val="C00000"/>
+        </w:rPr>
+        <w:t>direct component selection operator</w:t>
+      </w:r>
+      <w:r>
+        <w:rPr>
+          <w:rFonts w:eastAsia="Times New Roman"/>
+        </w:rPr>
+        <w:t xml:space="preserve">, which is </w:t>
+      </w:r>
+      <w:r>
+        <w:rPr>
+          <w:rFonts w:eastAsia="Times New Roman"/>
+          <w:color w:val="C00000"/>
+          <w:highlight w:val="yellow"/>
+        </w:rPr>
+        <w:t>a period</w:t>
+      </w:r>
+      <w:r>
+        <w:rPr>
+          <w:rFonts w:eastAsia="Times New Roman"/>
+        </w:rPr>
+        <w:t>, e.g.</w:t>
+      </w:r>
+    </w:p>
+    <w:p>
+      <w:pPr>
+        <w:rPr>
+          <w:rFonts w:eastAsia="Times New Roman" w:hint="eastAsia"/>
+        </w:rPr>
+      </w:pPr>
+    </w:p>
+    <w:p>
+      <w:pPr>
+        <w:ind w:left="720"/>
+        <w:rPr>
+          <w:rFonts w:eastAsia="Times New Roman" w:hint="eastAsia"/>
+        </w:rPr>
+      </w:pPr>
+      <w:proofErr w:type="spellStart"/>
+      <w:r>
+        <w:rPr>
+          <w:rFonts w:eastAsia="Times New Roman"/>
+        </w:rPr>
+        <w:t>strcpy</w:t>
+      </w:r>
+      <w:proofErr w:type="spellEnd"/>
+      <w:r>
+        <w:rPr>
+          <w:rFonts w:eastAsia="Times New Roman"/>
+        </w:rPr>
+        <w:t>(student1</w:t>
+      </w:r>
+      <w:r>
+        <w:rPr>
+          <w:rFonts w:eastAsia="Times New Roman"/>
+          <w:color w:val="C00000"/>
+          <w:highlight w:val="yellow"/>
+        </w:rPr>
+        <w:t>.</w:t>
+      </w:r>
+      <w:r>
+        <w:rPr>
+          <w:rFonts w:eastAsia="Times New Roman"/>
+        </w:rPr>
+        <w:t xml:space="preserve">name, “John Smith”); </w:t>
+      </w:r>
+    </w:p>
+    <w:p>
+      <w:pPr>
+        <w:ind w:left="720"/>
+        <w:rPr>
+          <w:rFonts w:eastAsia="Times New Roman" w:hint="eastAsia"/>
+        </w:rPr>
+      </w:pPr>
+      <w:r>
+        <w:rPr>
+          <w:rFonts w:eastAsia="Times New Roman"/>
+        </w:rPr>
+        <w:t>student1</w:t>
+      </w:r>
+      <w:r>
+        <w:rPr>
+          <w:rFonts w:eastAsia="Times New Roman"/>
+          <w:color w:val="C00000"/>
+          <w:highlight w:val="yellow"/>
+        </w:rPr>
+        <w:t>.</w:t>
+      </w:r>
+      <w:r>
+        <w:rPr>
+          <w:rFonts w:eastAsia="Times New Roman"/>
+        </w:rPr>
+        <w:t>age = 18;</w:t>
+      </w:r>
+    </w:p>
+    <w:p>
+      <w:pPr>
+        <w:ind w:left="720"/>
+        <w:rPr>
+          <w:rFonts w:eastAsia="Times New Roman"/>
+        </w:rPr>
+      </w:pPr>
+      <w:proofErr w:type="spellStart"/>
+      <w:proofErr w:type="gramStart"/>
+      <w:r>
+        <w:rPr>
+          <w:rFonts w:eastAsia="Times New Roman"/>
+        </w:rPr>
+        <w:t>printf</w:t>
+      </w:r>
+      <w:proofErr w:type="spellEnd"/>
+      <w:r>
+        <w:rPr>
+          <w:rFonts w:eastAsia="Times New Roman"/>
+        </w:rPr>
+        <w:t>(</w:t>
+      </w:r>
+      <w:proofErr w:type="gramEnd"/>
+      <w:r>
+        <w:rPr>
+          <w:rFonts w:eastAsia="Times New Roman"/>
+        </w:rPr>
+        <w:t>“%s is in age %d\n”, student1.name, student1.age);</w:t>
+      </w:r>
+    </w:p>
+    <w:p>
+      <w:pPr>
+        <w:rPr>
+          <w:rFonts w:eastAsia="Times New Roman" w:hint="eastAsia"/>
+        </w:rPr>
+      </w:pPr>
+    </w:p>
+    <w:p>
+      <w:pPr>
+        <w:ind w:hanging="142"/>
+        <w:rPr>
+          <w:rFonts w:eastAsia="Times New Roman"/>
+        </w:rPr>
+      </w:pPr>
+      <w:r>
+        <w:rPr>
+          <w:rFonts w:eastAsia="Times New Roman"/>
+        </w:rPr>
+        <w:t xml:space="preserve">• The </w:t>
+      </w:r>
+      <w:r>
+        <w:rPr>
+          <w:rFonts w:eastAsia="Times New Roman"/>
+          <w:color w:val="C00000"/>
+        </w:rPr>
+        <w:t xml:space="preserve">direct component selection operator </w:t>
+      </w:r>
+      <w:r>
+        <w:rPr>
+          <w:rFonts w:eastAsia="Times New Roman"/>
+        </w:rPr>
+        <w:t>has the highest priority in the operator precedence.</w:t>
+      </w:r>
+    </w:p>
+    <w:p>
+      <w:pPr>
+        <w:pStyle w:val="ListParagraph"/>
+        <w:numPr>
+          <w:ilvl w:val="0"/>
+          <w:numId w:val="5"/>
+        </w:numPr>
+        <w:ind w:left="0" w:hanging="142"/>
+        <w:rPr>
+          <w:rFonts w:ascii="Times New Roman" w:eastAsia="Times New Roman" w:hAnsi="Times New Roman" w:cs="Times New Roman"/>
+        </w:rPr>
+      </w:pPr>
+      <w:r>
+        <w:rPr>
+          <w:rFonts w:eastAsia="Times New Roman"/>
+        </w:rPr>
+        <w:t>The copy of an entire structure can be easily done by the assignment operator.</w:t>
+      </w:r>
+    </w:p>
+    <w:p>
+      <w:pPr>
+        <w:pStyle w:val="ListParagraph"/>
+        <w:ind w:firstLine="1690"/>
+        <w:rPr>
+          <w:rFonts w:eastAsia="Times New Roman" w:hint="eastAsia"/>
+        </w:rPr>
+      </w:pPr>
+      <w:r>
+        <w:rPr>
+          <w:rFonts w:eastAsia="Times New Roman"/>
+        </w:rPr>
+        <w:t>student1 = student2;</w:t>
+      </w:r>
+    </w:p>
+    <w:p>
+      <w:pPr>
+        <w:rPr>
+          <w:rFonts w:eastAsia="Times New Roman"/>
+          <w:b/>
+          <w:u w:val="thick"/>
+        </w:rPr>
+      </w:pPr>
+      <w:r>
+        <w:rPr>
+          <w:rFonts w:eastAsia="Times New Roman"/>
+          <w:b/>
+          <w:u w:val="thick"/>
+        </w:rPr>
+        <w:t xml:space="preserve">Example – </w:t>
+      </w:r>
+      <w:proofErr w:type="spellStart"/>
+      <w:r>
+        <w:rPr>
+          <w:rFonts w:eastAsia="Times New Roman"/>
+          <w:b/>
+          <w:u w:val="thick"/>
+        </w:rPr>
+        <w:t>struct</w:t>
+      </w:r>
+      <w:proofErr w:type="spellEnd"/>
+      <w:r>
+        <w:rPr>
+          <w:rFonts w:eastAsia="Times New Roman"/>
+          <w:b/>
+          <w:u w:val="thick"/>
+        </w:rPr>
+        <w:t xml:space="preserve"> and </w:t>
+      </w:r>
+      <w:proofErr w:type="spellStart"/>
+      <w:r>
+        <w:rPr>
+          <w:rFonts w:eastAsia="Times New Roman"/>
+          <w:b/>
+          <w:u w:val="thick"/>
+        </w:rPr>
+        <w:t>typedef</w:t>
+      </w:r>
+      <w:proofErr w:type="spellEnd"/>
+      <w:r>
+        <w:rPr>
+          <w:rFonts w:eastAsia="Times New Roman"/>
+          <w:b/>
+          <w:u w:val="thick"/>
+        </w:rPr>
+        <w:t xml:space="preserve"> (1)</w:t>
+      </w:r>
+    </w:p>
+    <w:p>
+      <w:pPr>
+        <w:rPr>
+          <w:rFonts w:eastAsia="Times New Roman" w:hint="eastAsia"/>
+        </w:rPr>
+      </w:pPr>
+    </w:p>
+    <w:p>
+      <w:pPr>
+        <w:rPr>
+          <w:rFonts w:eastAsia="Times New Roman" w:hint="eastAsia"/>
+          <w:b/>
+        </w:rPr>
+      </w:pPr>
+      <w:r>
+        <w:rPr>
+          <w:rFonts w:eastAsia="Times New Roman"/>
+          <w:b/>
+        </w:rPr>
+        <w:t xml:space="preserve">#include </w:t>
+      </w:r>
+      <w:r>
+        <w:rPr>
+          <w:rFonts w:eastAsia="Times New Roman" w:hint="eastAsia"/>
+          <w:b/>
+        </w:rPr>
+        <w:t>&lt;</w:t>
+      </w:r>
+      <w:proofErr w:type="spellStart"/>
+      <w:r>
+        <w:rPr>
+          <w:rFonts w:eastAsia="Times New Roman" w:hint="eastAsia"/>
+          <w:b/>
+        </w:rPr>
+        <w:t>stdio.h</w:t>
+      </w:r>
+      <w:proofErr w:type="spellEnd"/>
+      <w:r>
+        <w:rPr>
+          <w:rFonts w:eastAsia="Times New Roman" w:hint="eastAsia"/>
+          <w:b/>
+        </w:rPr>
+        <w:t>&gt;</w:t>
+      </w:r>
+    </w:p>
+    <w:p>
+      <w:pPr>
+        <w:rPr>
+          <w:rFonts w:eastAsia="Times New Roman" w:hint="eastAsia"/>
+          <w:b/>
+        </w:rPr>
+      </w:pPr>
+      <w:r>
+        <w:rPr>
+          <w:rFonts w:eastAsia="Times New Roman"/>
+          <w:b/>
+        </w:rPr>
+        <w:t>#include</w:t>
+      </w:r>
+      <w:r>
+        <w:rPr>
+          <w:rFonts w:eastAsia="Times New Roman" w:hint="eastAsia"/>
+          <w:b/>
+        </w:rPr>
+        <w:t xml:space="preserve"> &lt;</w:t>
+      </w:r>
+      <w:proofErr w:type="spellStart"/>
+      <w:r>
+        <w:rPr>
+          <w:rFonts w:eastAsia="Times New Roman" w:hint="eastAsia"/>
+          <w:b/>
+        </w:rPr>
+        <w:t>String.h</w:t>
+      </w:r>
+      <w:proofErr w:type="spellEnd"/>
+      <w:r>
+        <w:rPr>
+          <w:rFonts w:eastAsia="Times New Roman" w:hint="eastAsia"/>
+          <w:b/>
+        </w:rPr>
+        <w:t>&gt;</w:t>
+      </w:r>
+    </w:p>
+    <w:p>
+      <w:pPr>
+        <w:rPr>
+          <w:rFonts w:eastAsia="Times New Roman" w:hint="eastAsia"/>
+          <w:b/>
+        </w:rPr>
+      </w:pPr>
+    </w:p>
+    <w:p>
+      <w:pPr>
+        <w:rPr>
+          <w:rFonts w:eastAsia="Times New Roman" w:hint="eastAsia"/>
+          <w:b/>
+        </w:rPr>
+      </w:pPr>
+      <w:proofErr w:type="spellStart"/>
+      <w:r>
+        <w:rPr>
+          <w:rFonts w:eastAsia="Times New Roman"/>
+          <w:b/>
+        </w:rPr>
+        <w:t>int</w:t>
+      </w:r>
+      <w:proofErr w:type="spellEnd"/>
+      <w:r>
+        <w:rPr>
+          <w:rFonts w:eastAsia="Times New Roman"/>
+          <w:b/>
+        </w:rPr>
+        <w:t xml:space="preserve"> </w:t>
+      </w:r>
+      <w:proofErr w:type="gramStart"/>
+      <w:r>
+        <w:rPr>
+          <w:rFonts w:eastAsia="Times New Roman"/>
+          <w:b/>
+        </w:rPr>
+        <w:t>main(</w:t>
+      </w:r>
+      <w:proofErr w:type="gramEnd"/>
+      <w:r>
+        <w:rPr>
+          <w:rFonts w:eastAsia="Times New Roman"/>
+          <w:b/>
+        </w:rPr>
+        <w:t>) {</w:t>
+      </w:r>
+    </w:p>
+    <w:p>
+      <w:pPr>
+        <w:ind w:firstLine="567"/>
+        <w:rPr>
+          <w:rFonts w:eastAsia="Times New Roman" w:hint="eastAsia"/>
+          <w:b/>
+        </w:rPr>
+      </w:pPr>
+      <w:r>
+        <w:rPr>
+          <w:rFonts w:eastAsia="Times New Roman"/>
+          <w:b/>
+          <w:color w:val="C00000"/>
+        </w:rPr>
+        <w:t xml:space="preserve"> </w:t>
+      </w:r>
+      <w:proofErr w:type="spellStart"/>
+      <w:r>
+        <w:rPr>
+          <w:rFonts w:eastAsia="Times New Roman"/>
+          <w:b/>
+          <w:color w:val="C00000"/>
+        </w:rPr>
+        <w:t>typedef</w:t>
+      </w:r>
+      <w:proofErr w:type="spellEnd"/>
+      <w:r>
+        <w:rPr>
+          <w:rFonts w:eastAsia="Times New Roman"/>
+          <w:b/>
+          <w:color w:val="C00000"/>
+        </w:rPr>
+        <w:t xml:space="preserve"> </w:t>
+      </w:r>
+      <w:proofErr w:type="spellStart"/>
+      <w:r>
+        <w:rPr>
+          <w:rFonts w:eastAsia="Times New Roman"/>
+          <w:b/>
+          <w:color w:val="C00000"/>
+        </w:rPr>
+        <w:t>struct</w:t>
+      </w:r>
+      <w:proofErr w:type="spellEnd"/>
+      <w:r>
+        <w:rPr>
+          <w:rFonts w:eastAsia="Times New Roman"/>
+          <w:b/>
+          <w:color w:val="C00000"/>
+        </w:rPr>
+        <w:t xml:space="preserve"> </w:t>
+      </w:r>
+      <w:proofErr w:type="spellStart"/>
+      <w:r>
+        <w:rPr>
+          <w:rFonts w:eastAsia="Times New Roman"/>
+          <w:b/>
+          <w:color w:val="00B050"/>
+        </w:rPr>
+        <w:t>student_info</w:t>
+      </w:r>
+      <w:proofErr w:type="spellEnd"/>
+      <w:r>
+        <w:rPr>
+          <w:rFonts w:eastAsia="Times New Roman"/>
+          <w:b/>
+          <w:color w:val="00B050"/>
+        </w:rPr>
+        <w:t xml:space="preserve"> </w:t>
+      </w:r>
+      <w:r>
+        <w:rPr>
+          <w:rFonts w:eastAsia="Times New Roman"/>
+          <w:b/>
+        </w:rPr>
+        <w:t xml:space="preserve">{ </w:t>
+      </w:r>
+    </w:p>
+    <w:p>
+      <w:pPr>
+        <w:ind w:firstLine="1276"/>
+        <w:rPr>
+          <w:rFonts w:eastAsia="Times New Roman" w:hint="eastAsia"/>
+          <w:b/>
+        </w:rPr>
+      </w:pPr>
+      <w:r>
+        <w:rPr>
+          <w:rFonts w:eastAsia="Times New Roman"/>
+          <w:b/>
+        </w:rPr>
+        <w:t xml:space="preserve">char </w:t>
+      </w:r>
+      <w:proofErr w:type="gramStart"/>
+      <w:r>
+        <w:rPr>
+          <w:rFonts w:eastAsia="Times New Roman"/>
+          <w:b/>
+        </w:rPr>
+        <w:t>name[</w:t>
+      </w:r>
+      <w:proofErr w:type="gramEnd"/>
+      <w:r>
+        <w:rPr>
+          <w:rFonts w:eastAsia="Times New Roman"/>
+          <w:b/>
+        </w:rPr>
+        <w:t xml:space="preserve">20]; </w:t>
+      </w:r>
+    </w:p>
+    <w:p>
+      <w:pPr>
+        <w:ind w:firstLine="1276"/>
+        <w:rPr>
+          <w:rFonts w:eastAsia="Times New Roman" w:hint="eastAsia"/>
+          <w:b/>
+        </w:rPr>
+      </w:pPr>
+      <w:proofErr w:type="spellStart"/>
+      <w:r>
+        <w:rPr>
+          <w:rFonts w:eastAsia="Times New Roman"/>
+          <w:b/>
+        </w:rPr>
+        <w:t>int</w:t>
+      </w:r>
+      <w:proofErr w:type="spellEnd"/>
+      <w:r>
+        <w:rPr>
+          <w:rFonts w:eastAsia="Times New Roman"/>
+          <w:b/>
+        </w:rPr>
+        <w:t xml:space="preserve"> </w:t>
+      </w:r>
+      <w:proofErr w:type="spellStart"/>
+      <w:r>
+        <w:rPr>
+          <w:rFonts w:eastAsia="Times New Roman"/>
+          <w:b/>
+        </w:rPr>
+        <w:t>student_id</w:t>
+      </w:r>
+      <w:proofErr w:type="spellEnd"/>
+      <w:r>
+        <w:rPr>
+          <w:rFonts w:eastAsia="Times New Roman"/>
+          <w:b/>
+        </w:rPr>
+        <w:t xml:space="preserve">; </w:t>
+      </w:r>
+    </w:p>
+    <w:p>
+      <w:pPr>
+        <w:ind w:firstLine="1276"/>
+        <w:rPr>
+          <w:rFonts w:eastAsia="Times New Roman" w:hint="eastAsia"/>
+          <w:b/>
+        </w:rPr>
+      </w:pPr>
+      <w:proofErr w:type="spellStart"/>
+      <w:r>
+        <w:rPr>
+          <w:rFonts w:eastAsia="Times New Roman"/>
+          <w:b/>
+        </w:rPr>
+        <w:t>int</w:t>
+      </w:r>
+      <w:proofErr w:type="spellEnd"/>
+      <w:r>
+        <w:rPr>
+          <w:rFonts w:eastAsia="Times New Roman"/>
+          <w:b/>
+        </w:rPr>
+        <w:t xml:space="preserve"> age; </w:t>
+      </w:r>
+    </w:p>
+    <w:p>
+      <w:pPr>
+        <w:ind w:firstLine="567"/>
+        <w:rPr>
+          <w:rFonts w:eastAsia="Times New Roman" w:hint="eastAsia"/>
+          <w:b/>
+        </w:rPr>
+      </w:pPr>
+      <w:r>
+        <w:rPr>
+          <w:rFonts w:eastAsia="Times New Roman"/>
+          <w:b/>
+        </w:rPr>
+        <w:t xml:space="preserve">} </w:t>
+      </w:r>
+      <w:proofErr w:type="spellStart"/>
+      <w:r>
+        <w:rPr>
+          <w:rFonts w:eastAsia="Times New Roman"/>
+          <w:b/>
+          <w:color w:val="00B050"/>
+        </w:rPr>
+        <w:t>StudentInfo</w:t>
+      </w:r>
+      <w:proofErr w:type="spellEnd"/>
+      <w:r>
+        <w:rPr>
+          <w:rFonts w:eastAsia="Times New Roman"/>
+          <w:b/>
+          <w:color w:val="00B050"/>
+        </w:rPr>
+        <w:t xml:space="preserve">; </w:t>
+      </w:r>
+    </w:p>
+    <w:p>
+      <w:pPr>
+        <w:ind w:firstLine="567"/>
+        <w:rPr>
+          <w:rFonts w:eastAsia="Times New Roman" w:hint="eastAsia"/>
+          <w:b/>
+        </w:rPr>
+      </w:pPr>
+    </w:p>
+    <w:p>
+      <w:pPr>
+        <w:ind w:left="567"/>
+        <w:rPr>
+          <w:rFonts w:eastAsia="Times New Roman" w:hint="eastAsia"/>
+          <w:b/>
+        </w:rPr>
+      </w:pPr>
+      <w:proofErr w:type="spellStart"/>
+      <w:r>
+        <w:rPr>
+          <w:rFonts w:eastAsia="Times New Roman"/>
+          <w:b/>
+          <w:color w:val="00B050"/>
+        </w:rPr>
+        <w:t>StudentInfo</w:t>
+      </w:r>
+      <w:proofErr w:type="spellEnd"/>
+      <w:r>
+        <w:rPr>
+          <w:rFonts w:eastAsia="Times New Roman"/>
+          <w:b/>
+        </w:rPr>
+        <w:t xml:space="preserve"> </w:t>
+      </w:r>
+      <w:proofErr w:type="spellStart"/>
+      <w:r>
+        <w:rPr>
+          <w:rFonts w:eastAsia="Times New Roman"/>
+          <w:b/>
+        </w:rPr>
+        <w:t>current_student</w:t>
+      </w:r>
+      <w:proofErr w:type="spellEnd"/>
+      <w:r>
+        <w:rPr>
+          <w:rFonts w:eastAsia="Times New Roman"/>
+          <w:b/>
+        </w:rPr>
+        <w:t>;</w:t>
+      </w:r>
+      <w:r>
+        <w:rPr>
+          <w:rFonts w:eastAsia="Times New Roman"/>
+          <w:b/>
+          <w:color w:val="AEAAAA" w:themeColor="background2" w:themeShade="BF"/>
+          <w:sz w:val="20"/>
+        </w:rPr>
+        <w:t xml:space="preserve"> // declare new variable us</w:t>
+      </w:r>
+      <w:r>
+        <w:rPr>
+          <w:rFonts w:eastAsia="Times New Roman"/>
+          <w:b/>
+          <w:color w:val="AEAAAA" w:themeColor="background2" w:themeShade="BF"/>
+          <w:sz w:val="20"/>
+        </w:rPr>
+        <w:t xml:space="preserve">ing // new type </w:t>
+      </w:r>
+      <w:r>
+        <w:rPr>
+          <w:rFonts w:eastAsia="Times New Roman" w:hint="eastAsia"/>
+          <w:b/>
+          <w:color w:val="AEAAAA" w:themeColor="background2" w:themeShade="BF"/>
+          <w:sz w:val="20"/>
+        </w:rPr>
+        <w:t xml:space="preserve">   </w:t>
+      </w:r>
+      <w:proofErr w:type="spellStart"/>
+      <w:r>
+        <w:rPr>
+          <w:rFonts w:eastAsia="Times New Roman"/>
+          <w:b/>
+          <w:color w:val="AEAAAA" w:themeColor="background2" w:themeShade="BF"/>
+          <w:sz w:val="20"/>
+        </w:rPr>
+        <w:t>StudentInfo</w:t>
+      </w:r>
+      <w:proofErr w:type="spellEnd"/>
+      <w:r>
+        <w:rPr>
+          <w:rFonts w:eastAsia="Times New Roman"/>
+          <w:b/>
+          <w:color w:val="AEAAAA" w:themeColor="background2" w:themeShade="BF"/>
+          <w:sz w:val="20"/>
+        </w:rPr>
+        <w:t xml:space="preserve"> </w:t>
+      </w:r>
+    </w:p>
+    <w:p>
+      <w:pPr>
+        <w:ind w:left="567"/>
+        <w:rPr>
+          <w:rFonts w:eastAsia="Times New Roman" w:hint="eastAsia"/>
+          <w:b/>
+        </w:rPr>
+      </w:pPr>
+      <w:proofErr w:type="spellStart"/>
+      <w:r>
+        <w:rPr>
+          <w:rFonts w:eastAsia="Times New Roman"/>
+          <w:b/>
+        </w:rPr>
+        <w:t>struct</w:t>
+      </w:r>
+      <w:proofErr w:type="spellEnd"/>
+      <w:r>
+        <w:rPr>
+          <w:rFonts w:eastAsia="Times New Roman"/>
+          <w:b/>
+        </w:rPr>
+        <w:t xml:space="preserve"> </w:t>
+      </w:r>
+      <w:proofErr w:type="spellStart"/>
+      <w:r>
+        <w:rPr>
+          <w:rFonts w:eastAsia="Times New Roman"/>
+          <w:b/>
+          <w:color w:val="00B050"/>
+        </w:rPr>
+        <w:t>student_info</w:t>
+      </w:r>
+      <w:proofErr w:type="spellEnd"/>
+      <w:r>
+        <w:rPr>
+          <w:rFonts w:eastAsia="Times New Roman"/>
+          <w:b/>
+          <w:color w:val="00B050"/>
+        </w:rPr>
+        <w:t xml:space="preserve"> </w:t>
+      </w:r>
+      <w:proofErr w:type="spellStart"/>
+      <w:r>
+        <w:rPr>
+          <w:rFonts w:eastAsia="Times New Roman"/>
+          <w:b/>
+        </w:rPr>
+        <w:t>new_student</w:t>
+      </w:r>
+      <w:proofErr w:type="spellEnd"/>
+      <w:r>
+        <w:rPr>
+          <w:rFonts w:eastAsia="Times New Roman"/>
+          <w:b/>
+        </w:rPr>
+        <w:t>;</w:t>
+      </w:r>
+      <w:r>
+        <w:rPr>
+          <w:rFonts w:eastAsia="Times New Roman"/>
+          <w:b/>
+          <w:color w:val="AEAAAA" w:themeColor="background2" w:themeShade="BF"/>
+        </w:rPr>
+        <w:t xml:space="preserve"> // declare using </w:t>
+      </w:r>
+      <w:proofErr w:type="spellStart"/>
+      <w:r>
+        <w:rPr>
+          <w:rFonts w:eastAsia="Times New Roman"/>
+          <w:b/>
+          <w:color w:val="AEAAAA" w:themeColor="background2" w:themeShade="BF"/>
+        </w:rPr>
+        <w:t>struct</w:t>
+      </w:r>
+      <w:proofErr w:type="spellEnd"/>
+      <w:r>
+        <w:rPr>
+          <w:rFonts w:eastAsia="Times New Roman"/>
+          <w:b/>
+          <w:color w:val="AEAAAA" w:themeColor="background2" w:themeShade="BF"/>
+        </w:rPr>
+        <w:t xml:space="preserve"> // format </w:t>
+      </w:r>
+    </w:p>
+    <w:p>
+      <w:pPr>
+        <w:ind w:firstLine="567"/>
+        <w:rPr>
+          <w:rFonts w:eastAsia="Times New Roman" w:hint="eastAsia"/>
+          <w:b/>
+          <w:color w:val="AEAAAA" w:themeColor="background2" w:themeShade="BF"/>
+        </w:rPr>
+      </w:pPr>
+      <w:r>
+        <w:rPr>
+          <w:rFonts w:eastAsia="Times New Roman"/>
+          <w:b/>
+          <w:color w:val="AEAAAA" w:themeColor="background2" w:themeShade="BF"/>
+        </w:rPr>
+        <w:t xml:space="preserve">// do stuff – see next slide </w:t>
+      </w:r>
+    </w:p>
+    <w:p>
+      <w:pPr>
+        <w:rPr>
+          <w:rFonts w:eastAsia="Times New Roman"/>
+          <w:b/>
+        </w:rPr>
+      </w:pPr>
+      <w:r>
+        <w:rPr>
+          <w:rFonts w:eastAsia="Times New Roman"/>
+          <w:b/>
+        </w:rPr>
+        <w:t>}</w:t>
+      </w:r>
+    </w:p>
+    <w:p>
+      <w:pPr>
+        <w:rPr>
+          <w:rFonts w:eastAsia="Times New Roman" w:hint="eastAsia"/>
+          <w:b/>
+          <w:u w:val="thick"/>
+        </w:rPr>
+      </w:pPr>
+    </w:p>
+    <w:p>
+      <w:pPr>
+        <w:rPr>
+          <w:rFonts w:eastAsia="Times New Roman" w:hint="eastAsia"/>
+          <w:b/>
+          <w:u w:val="thick"/>
+        </w:rPr>
+      </w:pPr>
+    </w:p>
+    <w:p>
+      <w:pPr>
+        <w:rPr>
+          <w:rFonts w:eastAsia="Times New Roman" w:hint="eastAsia"/>
+          <w:b/>
+          <w:u w:val="thick"/>
+        </w:rPr>
+      </w:pPr>
+    </w:p>
+    <w:p>
+      <w:pPr>
+        <w:rPr>
+          <w:rFonts w:eastAsia="Times New Roman" w:hint="eastAsia"/>
+          <w:b/>
+          <w:u w:val="thick"/>
+        </w:rPr>
+      </w:pPr>
+    </w:p>
+    <w:p>
+      <w:pPr>
+        <w:rPr>
+          <w:rFonts w:eastAsia="Times New Roman" w:hint="eastAsia"/>
+          <w:b/>
+          <w:u w:val="thick"/>
+        </w:rPr>
+      </w:pPr>
+    </w:p>
+    <w:p>
+      <w:pPr>
+        <w:rPr>
+          <w:rFonts w:eastAsia="Times New Roman" w:hint="eastAsia"/>
+          <w:b/>
+          <w:u w:val="thick"/>
+        </w:rPr>
+      </w:pPr>
+    </w:p>
+    <w:p>
+      <w:pPr>
+        <w:rPr>
+          <w:rFonts w:eastAsia="Times New Roman" w:hint="eastAsia"/>
+          <w:b/>
+          <w:u w:val="thick"/>
+        </w:rPr>
+      </w:pPr>
+    </w:p>
+    <w:p>
+      <w:pPr>
+        <w:rPr>
+          <w:rFonts w:eastAsia="Times New Roman"/>
+          <w:b/>
+          <w:sz w:val="32"/>
+          <w:u w:val="thick"/>
+        </w:rPr>
+      </w:pPr>
+      <w:r>
+        <w:rPr>
+          <w:rFonts w:eastAsia="Times New Roman"/>
+          <w:b/>
+          <w:sz w:val="32"/>
+          <w:u w:val="thick"/>
+        </w:rPr>
+        <w:t xml:space="preserve">Example – </w:t>
+      </w:r>
+      <w:proofErr w:type="spellStart"/>
+      <w:r>
+        <w:rPr>
+          <w:rFonts w:eastAsia="Times New Roman"/>
+          <w:b/>
+          <w:sz w:val="32"/>
+          <w:u w:val="thick"/>
+        </w:rPr>
+        <w:t>struct</w:t>
+      </w:r>
+      <w:proofErr w:type="spellEnd"/>
+      <w:r>
+        <w:rPr>
+          <w:rFonts w:eastAsia="Times New Roman"/>
+          <w:b/>
+          <w:sz w:val="32"/>
+          <w:u w:val="thick"/>
+        </w:rPr>
+        <w:t xml:space="preserve"> and </w:t>
+      </w:r>
+      <w:proofErr w:type="spellStart"/>
+      <w:r>
+        <w:rPr>
+          <w:rFonts w:eastAsia="Times New Roman"/>
+          <w:b/>
+          <w:sz w:val="32"/>
+          <w:u w:val="thick"/>
+        </w:rPr>
+        <w:t>typedef</w:t>
+      </w:r>
+      <w:proofErr w:type="spellEnd"/>
+      <w:r>
+        <w:rPr>
+          <w:rFonts w:eastAsia="Times New Roman"/>
+          <w:b/>
+          <w:sz w:val="32"/>
+          <w:u w:val="thick"/>
+        </w:rPr>
+        <w:t xml:space="preserve"> (2)</w:t>
+      </w:r>
+    </w:p>
+    <w:p>
+      <w:pPr>
+        <w:rPr>
+          <w:rFonts w:eastAsia="Times New Roman" w:hint="eastAsia"/>
+        </w:rPr>
+      </w:pPr>
+    </w:p>
+    <w:p>
+      <w:pPr>
+        <w:rPr>
+          <w:rFonts w:eastAsia="Times New Roman" w:hint="eastAsia"/>
+          <w:b/>
+        </w:rPr>
+      </w:pPr>
+      <w:r>
+        <w:rPr>
+          <w:rFonts w:eastAsia="Times New Roman"/>
+          <w:b/>
+        </w:rPr>
+        <w:t xml:space="preserve">#include </w:t>
+      </w:r>
+      <w:r>
+        <w:rPr>
+          <w:rFonts w:eastAsia="Times New Roman" w:hint="eastAsia"/>
+          <w:b/>
+        </w:rPr>
+        <w:t>&lt;</w:t>
+      </w:r>
+      <w:proofErr w:type="spellStart"/>
+      <w:r>
+        <w:rPr>
+          <w:rFonts w:eastAsia="Times New Roman" w:hint="eastAsia"/>
+          <w:b/>
+        </w:rPr>
+        <w:t>stdio.h</w:t>
+      </w:r>
+      <w:proofErr w:type="spellEnd"/>
+      <w:r>
+        <w:rPr>
+          <w:rFonts w:eastAsia="Times New Roman" w:hint="eastAsia"/>
+          <w:b/>
+        </w:rPr>
+        <w:t>&gt;</w:t>
+      </w:r>
+    </w:p>
+    <w:p>
+      <w:pPr>
+        <w:rPr>
+          <w:rFonts w:eastAsia="Times New Roman" w:hint="eastAsia"/>
+          <w:b/>
+        </w:rPr>
+      </w:pPr>
+      <w:r>
+        <w:rPr>
+          <w:rFonts w:eastAsia="Times New Roman"/>
+          <w:b/>
+        </w:rPr>
+        <w:t>#include</w:t>
+      </w:r>
+      <w:r>
+        <w:rPr>
+          <w:rFonts w:eastAsia="Times New Roman" w:hint="eastAsia"/>
+          <w:b/>
+        </w:rPr>
+        <w:t xml:space="preserve"> &lt;</w:t>
+      </w:r>
+      <w:proofErr w:type="spellStart"/>
+      <w:r>
+        <w:rPr>
+          <w:rFonts w:eastAsia="Times New Roman" w:hint="eastAsia"/>
+          <w:b/>
+        </w:rPr>
+        <w:t>String.h</w:t>
+      </w:r>
+      <w:proofErr w:type="spellEnd"/>
+      <w:r>
+        <w:rPr>
+          <w:rFonts w:eastAsia="Times New Roman" w:hint="eastAsia"/>
+          <w:b/>
+        </w:rPr>
+        <w:t>&gt;</w:t>
+      </w:r>
+    </w:p>
+    <w:p>
+      <w:pPr>
+        <w:rPr>
+          <w:rFonts w:eastAsia="Times New Roman" w:hint="eastAsia"/>
+        </w:rPr>
+      </w:pPr>
+    </w:p>
+    <w:p>
+      <w:pPr>
+        <w:rPr>
+          <w:rFonts w:eastAsia="Times New Roman" w:hint="eastAsia"/>
+          <w:b/>
+        </w:rPr>
+      </w:pPr>
+      <w:proofErr w:type="spellStart"/>
+      <w:r>
+        <w:rPr>
+          <w:rFonts w:eastAsia="Times New Roman"/>
+          <w:b/>
+        </w:rPr>
+        <w:t>int</w:t>
+      </w:r>
+      <w:proofErr w:type="spellEnd"/>
+      <w:r>
+        <w:rPr>
+          <w:rFonts w:eastAsia="Times New Roman"/>
+          <w:b/>
+        </w:rPr>
+        <w:t xml:space="preserve"> </w:t>
+      </w:r>
+      <w:proofErr w:type="gramStart"/>
+      <w:r>
+        <w:rPr>
+          <w:rFonts w:eastAsia="Times New Roman"/>
+          <w:b/>
+        </w:rPr>
+        <w:t>main(</w:t>
+      </w:r>
+      <w:proofErr w:type="gramEnd"/>
+      <w:r>
+        <w:rPr>
+          <w:rFonts w:eastAsia="Times New Roman"/>
+          <w:b/>
+        </w:rPr>
+        <w:t xml:space="preserve">) { </w:t>
+      </w:r>
+    </w:p>
+    <w:p>
+      <w:pPr>
+        <w:ind w:firstLine="709"/>
+        <w:rPr>
+          <w:rFonts w:eastAsia="Times New Roman" w:hint="eastAsia"/>
+          <w:b/>
+          <w:color w:val="AEAAAA" w:themeColor="background2" w:themeShade="BF"/>
+        </w:rPr>
+      </w:pPr>
+      <w:r>
+        <w:rPr>
+          <w:rFonts w:eastAsia="Times New Roman"/>
+          <w:b/>
+          <w:color w:val="AEAAAA" w:themeColor="background2" w:themeShade="BF"/>
+        </w:rPr>
+        <w:t xml:space="preserve">// declarations in previous slide </w:t>
+      </w:r>
+    </w:p>
+    <w:p>
+      <w:pPr>
+        <w:ind w:firstLine="709"/>
+        <w:rPr>
+          <w:rFonts w:eastAsia="Times New Roman" w:hint="eastAsia"/>
+          <w:b/>
+          <w:color w:val="AEAAAA" w:themeColor="background2" w:themeShade="BF"/>
+        </w:rPr>
+      </w:pPr>
+      <w:r>
+        <w:rPr>
+          <w:rFonts w:eastAsia="Times New Roman"/>
+          <w:b/>
+          <w:color w:val="AEAAAA" w:themeColor="background2" w:themeShade="BF"/>
+        </w:rPr>
+        <w:t xml:space="preserve">… </w:t>
+      </w:r>
+    </w:p>
+    <w:p>
+      <w:pPr>
+        <w:ind w:firstLine="709"/>
+        <w:rPr>
+          <w:rFonts w:eastAsia="Times New Roman" w:hint="eastAsia"/>
+          <w:b/>
+          <w:color w:val="AEAAAA" w:themeColor="background2" w:themeShade="BF"/>
+        </w:rPr>
+      </w:pPr>
+      <w:r>
+        <w:rPr>
+          <w:rFonts w:eastAsia="Times New Roman"/>
+          <w:b/>
+          <w:color w:val="AEAAAA" w:themeColor="background2" w:themeShade="BF"/>
+        </w:rPr>
+        <w:t xml:space="preserve">// create new student record </w:t>
+      </w:r>
+    </w:p>
+    <w:p>
+      <w:pPr>
+        <w:ind w:firstLine="709"/>
+        <w:rPr>
+          <w:rFonts w:eastAsia="Times New Roman" w:hint="eastAsia"/>
+          <w:b/>
+        </w:rPr>
+      </w:pPr>
+      <w:proofErr w:type="spellStart"/>
+      <w:proofErr w:type="gramStart"/>
+      <w:r>
+        <w:rPr>
+          <w:rFonts w:eastAsia="Times New Roman"/>
+          <w:b/>
+        </w:rPr>
+        <w:t>strcpy</w:t>
+      </w:r>
+      <w:proofErr w:type="spellEnd"/>
+      <w:r>
+        <w:rPr>
+          <w:rFonts w:eastAsia="Times New Roman"/>
+          <w:b/>
+        </w:rPr>
+        <w:t>(new_student.name ,</w:t>
+      </w:r>
+      <w:proofErr w:type="gramEnd"/>
+      <w:r>
+        <w:rPr>
+          <w:rFonts w:eastAsia="Times New Roman"/>
+          <w:b/>
+        </w:rPr>
+        <w:t xml:space="preserve"> "John Smith"); </w:t>
+      </w:r>
+    </w:p>
+    <w:p>
+      <w:pPr>
+        <w:ind w:firstLine="709"/>
+        <w:rPr>
+          <w:rFonts w:eastAsia="Times New Roman" w:hint="eastAsia"/>
+          <w:b/>
+        </w:rPr>
+      </w:pPr>
+      <w:proofErr w:type="spellStart"/>
+      <w:r>
+        <w:rPr>
+          <w:rFonts w:eastAsia="Times New Roman"/>
+          <w:b/>
+        </w:rPr>
+        <w:t>new_</w:t>
+      </w:r>
+      <w:proofErr w:type="gramStart"/>
+      <w:r>
+        <w:rPr>
+          <w:rFonts w:eastAsia="Times New Roman"/>
+          <w:b/>
+        </w:rPr>
+        <w:t>student.student</w:t>
+      </w:r>
+      <w:proofErr w:type="gramEnd"/>
+      <w:r>
+        <w:rPr>
+          <w:rFonts w:eastAsia="Times New Roman"/>
+          <w:b/>
+        </w:rPr>
+        <w:t>_id</w:t>
+      </w:r>
+      <w:proofErr w:type="spellEnd"/>
+      <w:r>
+        <w:rPr>
+          <w:rFonts w:eastAsia="Times New Roman"/>
+          <w:b/>
+        </w:rPr>
+        <w:t xml:space="preserve"> = 300300300; </w:t>
+      </w:r>
+    </w:p>
+    <w:p>
+      <w:pPr>
+        <w:ind w:firstLine="709"/>
+        <w:rPr>
+          <w:rFonts w:eastAsia="Times New Roman" w:hint="eastAsia"/>
+          <w:b/>
+        </w:rPr>
+      </w:pPr>
+      <w:proofErr w:type="spellStart"/>
+      <w:r>
+        <w:rPr>
+          <w:rFonts w:eastAsia="Times New Roman"/>
+          <w:b/>
+        </w:rPr>
+        <w:t>new_student.age</w:t>
+      </w:r>
+      <w:proofErr w:type="spellEnd"/>
+      <w:r>
+        <w:rPr>
+          <w:rFonts w:eastAsia="Times New Roman"/>
+          <w:b/>
+        </w:rPr>
+        <w:t xml:space="preserve"> = 22; </w:t>
+      </w:r>
+    </w:p>
+    <w:p>
+      <w:pPr>
+        <w:ind w:firstLine="709"/>
+        <w:rPr>
+          <w:rFonts w:eastAsia="Times New Roman" w:hint="eastAsia"/>
+          <w:b/>
+        </w:rPr>
+      </w:pPr>
+    </w:p>
+    <w:p>
+      <w:pPr>
+        <w:ind w:firstLine="709"/>
+        <w:rPr>
+          <w:rFonts w:eastAsia="Times New Roman" w:hint="eastAsia"/>
+          <w:b/>
+        </w:rPr>
+      </w:pPr>
+      <w:proofErr w:type="spellStart"/>
+      <w:r>
+        <w:rPr>
+          <w:rFonts w:eastAsia="Times New Roman"/>
+          <w:b/>
+        </w:rPr>
+        <w:t>current_student</w:t>
+      </w:r>
+      <w:proofErr w:type="spellEnd"/>
+      <w:r>
+        <w:rPr>
+          <w:rFonts w:eastAsia="Times New Roman"/>
+          <w:b/>
+        </w:rPr>
+        <w:t xml:space="preserve"> = </w:t>
+      </w:r>
+      <w:proofErr w:type="spellStart"/>
+      <w:r>
+        <w:rPr>
+          <w:rFonts w:eastAsia="Times New Roman"/>
+          <w:b/>
+        </w:rPr>
+        <w:t>new_student</w:t>
+      </w:r>
+      <w:proofErr w:type="spellEnd"/>
+      <w:r>
+        <w:rPr>
+          <w:rFonts w:eastAsia="Times New Roman"/>
+          <w:b/>
+        </w:rPr>
+        <w:t xml:space="preserve">; </w:t>
+      </w:r>
+    </w:p>
+    <w:p>
+      <w:pPr>
+        <w:ind w:firstLine="709"/>
+        <w:rPr>
+          <w:rFonts w:eastAsia="Times New Roman" w:hint="eastAsia"/>
+          <w:b/>
+        </w:rPr>
+      </w:pPr>
+    </w:p>
+    <w:p>
+      <w:pPr>
+        <w:ind w:firstLine="709"/>
+        <w:rPr>
+          <w:rFonts w:eastAsia="Times New Roman" w:hint="eastAsia"/>
+          <w:b/>
+        </w:rPr>
+      </w:pPr>
+      <w:proofErr w:type="spellStart"/>
+      <w:proofErr w:type="gramStart"/>
+      <w:r>
+        <w:rPr>
+          <w:rFonts w:eastAsia="Times New Roman"/>
+          <w:b/>
+        </w:rPr>
+        <w:t>printf</w:t>
+      </w:r>
+      <w:proofErr w:type="spellEnd"/>
+      <w:r>
+        <w:rPr>
+          <w:rFonts w:eastAsia="Times New Roman"/>
+          <w:b/>
+        </w:rPr>
+        <w:t>(</w:t>
+      </w:r>
+      <w:proofErr w:type="gramEnd"/>
+      <w:r>
+        <w:rPr>
+          <w:rFonts w:eastAsia="Times New Roman"/>
+          <w:b/>
+        </w:rPr>
+        <w:t xml:space="preserve">"Student name : %s\n", current_student.name); </w:t>
+      </w:r>
+    </w:p>
+    <w:p>
+      <w:pPr>
+        <w:ind w:firstLine="709"/>
+        <w:rPr>
+          <w:rFonts w:eastAsia="Times New Roman" w:hint="eastAsia"/>
+          <w:b/>
+        </w:rPr>
+      </w:pPr>
+      <w:proofErr w:type="spellStart"/>
+      <w:proofErr w:type="gramStart"/>
+      <w:r>
+        <w:rPr>
+          <w:rFonts w:eastAsia="Times New Roman"/>
+          <w:b/>
+        </w:rPr>
+        <w:t>printf</w:t>
+      </w:r>
+      <w:proofErr w:type="spellEnd"/>
+      <w:r>
+        <w:rPr>
+          <w:rFonts w:eastAsia="Times New Roman"/>
+          <w:b/>
+        </w:rPr>
+        <w:t>(</w:t>
+      </w:r>
+      <w:proofErr w:type="gramEnd"/>
+      <w:r>
+        <w:rPr>
+          <w:rFonts w:eastAsia="Times New Roman"/>
+          <w:b/>
+        </w:rPr>
+        <w:t xml:space="preserve">"Student ID : %.9d\n", </w:t>
+      </w:r>
+      <w:proofErr w:type="spellStart"/>
+      <w:r>
+        <w:rPr>
+          <w:rFonts w:eastAsia="Times New Roman"/>
+          <w:b/>
+        </w:rPr>
+        <w:t>current_student.student_id</w:t>
+      </w:r>
+      <w:proofErr w:type="spellEnd"/>
+      <w:r>
+        <w:rPr>
+          <w:rFonts w:eastAsia="Times New Roman"/>
+          <w:b/>
+        </w:rPr>
+        <w:t xml:space="preserve">); </w:t>
+      </w:r>
+    </w:p>
+    <w:p>
+      <w:pPr>
+        <w:ind w:firstLine="709"/>
+        <w:rPr>
+          <w:rFonts w:eastAsia="Times New Roman"/>
+          <w:b/>
+        </w:rPr>
+      </w:pPr>
+      <w:proofErr w:type="spellStart"/>
+      <w:proofErr w:type="gramStart"/>
+      <w:r>
+        <w:rPr>
+          <w:rFonts w:eastAsia="Times New Roman"/>
+          <w:b/>
+        </w:rPr>
+        <w:t>printf</w:t>
+      </w:r>
+      <w:proofErr w:type="spellEnd"/>
+      <w:r>
+        <w:rPr>
+          <w:rFonts w:eastAsia="Times New Roman"/>
+          <w:b/>
+        </w:rPr>
+        <w:t>(</w:t>
+      </w:r>
+      <w:proofErr w:type="gramEnd"/>
+      <w:r>
+        <w:rPr>
+          <w:rFonts w:eastAsia="Times New Roman"/>
+          <w:b/>
+        </w:rPr>
+        <w:t xml:space="preserve">"Student Age : %d\n", </w:t>
+      </w:r>
+      <w:proofErr w:type="spellStart"/>
+      <w:r>
+        <w:rPr>
+          <w:rFonts w:eastAsia="Times New Roman"/>
+          <w:b/>
+        </w:rPr>
+        <w:t>current_student.age</w:t>
+      </w:r>
+      <w:proofErr w:type="spellEnd"/>
+      <w:r>
+        <w:rPr>
+          <w:rFonts w:eastAsia="Times New Roman"/>
+          <w:b/>
+        </w:rPr>
+        <w:t>); }</w:t>
+      </w:r>
+    </w:p>
+    <w:p>
+      <w:pPr>
+        <w:rPr>
+          <w:rFonts w:eastAsia="Times New Roman" w:hint="eastAsia"/>
+          <w:b/>
+        </w:rPr>
+      </w:pPr>
+      <w:r>
+        <w:rPr>
+          <w:rFonts w:eastAsia="Times New Roman" w:hint="eastAsia"/>
+          <w:b/>
+        </w:rPr>
+        <w:t>}</w:t>
+      </w:r>
+    </w:p>
+    <w:p>
+      <w:pPr>
+        <w:rPr>
+          <w:rFonts w:eastAsia="Times New Roman" w:hint="eastAsia"/>
+          <w:b/>
+        </w:rPr>
+      </w:pPr>
+    </w:p>
+    <w:p>
+      <w:pPr>
+        <w:rPr>
+          <w:rFonts w:eastAsia="Times New Roman"/>
+          <w:b/>
+          <w:sz w:val="36"/>
+          <w:u w:val="thick"/>
+        </w:rPr>
+      </w:pPr>
+      <w:proofErr w:type="spellStart"/>
+      <w:r>
+        <w:rPr>
+          <w:rFonts w:eastAsia="Times New Roman"/>
+          <w:b/>
+          <w:sz w:val="36"/>
+          <w:u w:val="thick"/>
+        </w:rPr>
+        <w:t>struct</w:t>
+      </w:r>
+      <w:proofErr w:type="spellEnd"/>
+      <w:r>
+        <w:rPr>
+          <w:rFonts w:eastAsia="Times New Roman"/>
+          <w:b/>
+          <w:sz w:val="36"/>
+          <w:u w:val="thick"/>
+        </w:rPr>
+        <w:t xml:space="preserve"> as function input parameter (1)</w:t>
+      </w:r>
+    </w:p>
+    <w:p>
+      <w:pPr>
+        <w:rPr>
+          <w:rFonts w:eastAsia="Times New Roman" w:hint="eastAsia"/>
+          <w:b/>
+        </w:rPr>
+      </w:pPr>
+    </w:p>
+    <w:p>
+      <w:pPr>
+        <w:rPr>
+          <w:rFonts w:eastAsia="Times New Roman"/>
+        </w:rPr>
+      </w:pPr>
+      <w:r>
+        <w:rPr>
+          <w:rFonts w:eastAsia="Times New Roman"/>
+        </w:rPr>
+        <w:t>• Suppose there is a structure defined as follows.</w:t>
+      </w:r>
+    </w:p>
+    <w:p>
+      <w:pPr>
+        <w:ind w:firstLine="567"/>
+        <w:rPr>
+          <w:rFonts w:eastAsia="Times New Roman" w:hint="eastAsia"/>
+          <w:b/>
+        </w:rPr>
+      </w:pPr>
+      <w:proofErr w:type="spellStart"/>
+      <w:r>
+        <w:rPr>
+          <w:rFonts w:eastAsia="Times New Roman"/>
+          <w:b/>
+        </w:rPr>
+        <w:t>typedef</w:t>
+      </w:r>
+      <w:proofErr w:type="spellEnd"/>
+      <w:r>
+        <w:rPr>
+          <w:rFonts w:eastAsia="Times New Roman"/>
+          <w:b/>
+        </w:rPr>
+        <w:t xml:space="preserve"> </w:t>
+      </w:r>
+      <w:proofErr w:type="spellStart"/>
+      <w:r>
+        <w:rPr>
+          <w:rFonts w:eastAsia="Times New Roman"/>
+          <w:b/>
+        </w:rPr>
+        <w:t>struct</w:t>
+      </w:r>
+      <w:proofErr w:type="spellEnd"/>
+      <w:r>
+        <w:rPr>
+          <w:rFonts w:eastAsia="Times New Roman"/>
+          <w:b/>
+        </w:rPr>
+        <w:t xml:space="preserve"> { </w:t>
+      </w:r>
+    </w:p>
+    <w:p>
+      <w:pPr>
+        <w:ind w:firstLine="1134"/>
+        <w:rPr>
+          <w:rFonts w:eastAsia="Times New Roman" w:hint="eastAsia"/>
+          <w:b/>
+        </w:rPr>
+      </w:pPr>
+      <w:r>
+        <w:rPr>
+          <w:rFonts w:eastAsia="Times New Roman"/>
+          <w:b/>
+        </w:rPr>
+        <w:t xml:space="preserve">char </w:t>
+      </w:r>
+      <w:proofErr w:type="gramStart"/>
+      <w:r>
+        <w:rPr>
+          <w:rFonts w:eastAsia="Times New Roman"/>
+          <w:b/>
+        </w:rPr>
+        <w:t>name[</w:t>
+      </w:r>
+      <w:proofErr w:type="gramEnd"/>
+      <w:r>
+        <w:rPr>
+          <w:rFonts w:eastAsia="Times New Roman"/>
+          <w:b/>
+        </w:rPr>
+        <w:t xml:space="preserve">20]; </w:t>
+      </w:r>
+    </w:p>
+    <w:p>
+      <w:pPr>
+        <w:ind w:firstLine="1134"/>
+        <w:rPr>
+          <w:rFonts w:eastAsia="Times New Roman" w:hint="eastAsia"/>
+          <w:b/>
+        </w:rPr>
+      </w:pPr>
+      <w:r>
+        <w:rPr>
+          <w:rFonts w:eastAsia="Times New Roman"/>
+          <w:b/>
+        </w:rPr>
+        <w:t xml:space="preserve">double diameter; </w:t>
+      </w:r>
+    </w:p>
+    <w:p>
+      <w:pPr>
+        <w:ind w:firstLine="1134"/>
+        <w:rPr>
+          <w:rFonts w:eastAsia="Times New Roman" w:hint="eastAsia"/>
+          <w:b/>
+        </w:rPr>
+      </w:pPr>
+      <w:proofErr w:type="spellStart"/>
+      <w:r>
+        <w:rPr>
+          <w:rFonts w:eastAsia="Times New Roman"/>
+          <w:b/>
+        </w:rPr>
+        <w:t>int</w:t>
+      </w:r>
+      <w:proofErr w:type="spellEnd"/>
+      <w:r>
+        <w:rPr>
+          <w:rFonts w:eastAsia="Times New Roman"/>
+          <w:b/>
+        </w:rPr>
+        <w:t xml:space="preserve"> moons; </w:t>
+      </w:r>
+    </w:p>
+    <w:p>
+      <w:pPr>
+        <w:ind w:firstLine="1134"/>
+        <w:rPr>
+          <w:rFonts w:eastAsia="Times New Roman" w:hint="eastAsia"/>
+          <w:b/>
+        </w:rPr>
+      </w:pPr>
+      <w:r>
+        <w:rPr>
+          <w:rFonts w:eastAsia="Times New Roman"/>
+          <w:b/>
+        </w:rPr>
+        <w:t xml:space="preserve">double </w:t>
+      </w:r>
+      <w:proofErr w:type="spellStart"/>
+      <w:r>
+        <w:rPr>
+          <w:rFonts w:eastAsia="Times New Roman"/>
+          <w:b/>
+        </w:rPr>
+        <w:t>orbit_time</w:t>
+      </w:r>
+      <w:proofErr w:type="spellEnd"/>
+      <w:r>
+        <w:rPr>
+          <w:rFonts w:eastAsia="Times New Roman"/>
+          <w:b/>
+        </w:rPr>
+        <w:t xml:space="preserve">, </w:t>
+      </w:r>
+      <w:proofErr w:type="spellStart"/>
+      <w:r>
+        <w:rPr>
+          <w:rFonts w:eastAsia="Times New Roman"/>
+          <w:b/>
+        </w:rPr>
+        <w:t>rotation_time</w:t>
+      </w:r>
+      <w:proofErr w:type="spellEnd"/>
+      <w:r>
+        <w:rPr>
+          <w:rFonts w:eastAsia="Times New Roman"/>
+          <w:b/>
+        </w:rPr>
+        <w:t xml:space="preserve">; </w:t>
+      </w:r>
+    </w:p>
+    <w:p>
+      <w:pPr>
+        <w:tabs>
+          <w:tab w:val="left" w:pos="1676"/>
+        </w:tabs>
+        <w:ind w:firstLine="567"/>
+        <w:rPr>
+          <w:rFonts w:eastAsia="Times New Roman"/>
+        </w:rPr>
+      </w:pPr>
+      <w:r>
+        <w:rPr>
+          <w:rFonts w:eastAsia="Times New Roman"/>
+          <w:b/>
+        </w:rPr>
+        <w:t xml:space="preserve">} </w:t>
+      </w:r>
+      <w:proofErr w:type="spellStart"/>
+      <w:r>
+        <w:rPr>
+          <w:rFonts w:eastAsia="Times New Roman"/>
+          <w:b/>
+        </w:rPr>
+        <w:t>planet_t</w:t>
+      </w:r>
+      <w:proofErr w:type="spellEnd"/>
+      <w:r>
+        <w:rPr>
+          <w:rFonts w:eastAsia="Times New Roman"/>
+          <w:b/>
+        </w:rPr>
+        <w:t>;</w:t>
+      </w:r>
+      <w:r>
+        <w:rPr>
+          <w:rFonts w:eastAsia="Times New Roman"/>
+          <w:b/>
+        </w:rPr>
+        <w:tab/>
+      </w:r>
+    </w:p>
+    <w:p>
+      <w:pPr>
+        <w:rPr>
+          <w:rFonts w:hint="eastAsia"/>
+        </w:rPr>
+      </w:pPr>
+    </w:p>
+    <w:p>
+      <w:pPr>
+        <w:rPr>
+          <w:rFonts w:hint="eastAsia"/>
+        </w:rPr>
+      </w:pPr>
+      <w:proofErr w:type="spellStart"/>
+      <w:r>
+        <w:rPr>
+          <w:rFonts w:eastAsia="Times New Roman"/>
+          <w:b/>
+          <w:sz w:val="36"/>
+          <w:u w:val="thick"/>
+        </w:rPr>
+        <w:t>struc</w:t>
+      </w:r>
+      <w:r>
+        <w:rPr>
+          <w:rFonts w:eastAsia="Times New Roman"/>
+          <w:b/>
+          <w:sz w:val="36"/>
+          <w:u w:val="thick"/>
+        </w:rPr>
+        <w:t>t</w:t>
+      </w:r>
+      <w:proofErr w:type="spellEnd"/>
+      <w:r>
+        <w:rPr>
+          <w:rFonts w:eastAsia="Times New Roman"/>
+          <w:b/>
+          <w:sz w:val="36"/>
+          <w:u w:val="thick"/>
+        </w:rPr>
+        <w:t xml:space="preserve"> as function input parameter (2</w:t>
+      </w:r>
+      <w:r>
+        <w:rPr>
+          <w:rFonts w:eastAsia="Times New Roman"/>
+          <w:b/>
+          <w:sz w:val="36"/>
+          <w:u w:val="thick"/>
+        </w:rPr>
+        <w:t>)</w:t>
+      </w:r>
+    </w:p>
+    <w:p>
+      <w:pPr>
+        <w:rPr>
+          <w:rFonts w:hint="eastAsia"/>
+        </w:rPr>
+      </w:pPr>
+    </w:p>
+    <w:p>
+      <w:pPr>
+        <w:pStyle w:val="ListParagraph"/>
+        <w:numPr>
+          <w:ilvl w:val="0"/>
+          <w:numId w:val="5"/>
+        </w:numPr>
+        <w:ind w:left="142" w:hanging="142"/>
+        <w:rPr>
+          <w:rFonts w:ascii="Times New Roman" w:eastAsia="Times New Roman" w:hAnsi="Times New Roman" w:cs="Times New Roman"/>
+        </w:rPr>
+      </w:pPr>
+      <w:r>
+        <w:rPr>
+          <w:rFonts w:eastAsia="Times New Roman"/>
+        </w:rPr>
+        <w:t>When a structure variable is passed as an input argument to a function, all its component values are copied into the local structure variable.</w:t>
+      </w:r>
+    </w:p>
+    <w:p>
+      <w:pPr>
+        <w:rPr>
+          <w:rFonts w:hint="eastAsia"/>
+        </w:rPr>
+      </w:pPr>
+    </w:p>
+    <w:p>
+      <w:pPr>
+        <w:rPr>
+          <w:rFonts w:hint="eastAsia"/>
+        </w:rPr>
+      </w:pPr>
       <w:bookmarkStart w:id="0" w:name="_GoBack"/>
+      <w:r>
+        <w:rPr>
+          <w:rFonts w:hint="eastAsia"/>
+          <w:noProof/>
+        </w:rPr>
+        <w:drawing>
+          <wp:inline distT="0" distB="0" distL="0" distR="0" wp14:anchorId="3E506424" wp14:editId="076458B1">
+            <wp:extent cx="5727700" cy="2244090"/>
+            <wp:effectExtent l="0" t="0" r="12700" b="0"/>
+            <wp:docPr id="2" name="Picture 2"/>
+            <wp:cNvGraphicFramePr>
+              <a:graphicFrameLocks xmlns:a="http://schemas.openxmlformats.org/drawingml/2006/main" noChangeAspect="1"/>
+            </wp:cNvGraphicFramePr>
+            <a:graphic xmlns:a="http://schemas.openxmlformats.org/drawingml/2006/main">
+              <a:graphicData uri="http://schemas.openxmlformats.org/drawingml/2006/picture">
+                <pic:pic xmlns:pic="http://schemas.openxmlformats.org/drawingml/2006/picture">
+                  <pic:nvPicPr>
+                    <pic:cNvPr id="2" name="Screen Shot 2017-05-06 at 11.55.08 PM.png"/>
+                    <pic:cNvPicPr/>
+                  </pic:nvPicPr>
+                  <pic:blipFill>
+                    <a:blip r:embed="rId5">
+                      <a:extLst>
+                        <a:ext uri="{28A0092B-C50C-407E-A947-70E740481C1C}">
+                          <a14:useLocalDpi xmlns:a14="http://schemas.microsoft.com/office/drawing/2010/main" val="0"/>
+                        </a:ext>
+                      </a:extLst>
+                    </a:blip>
+                    <a:stretch>
+                      <a:fillRect/>
+                    </a:stretch>
+                  </pic:blipFill>
+                  <pic:spPr>
+                    <a:xfrm>
+                      <a:off x="0" y="0"/>
+                      <a:ext cx="5727700" cy="2244090"/>
+                    </a:xfrm>
+                    <a:prstGeom prst="rect">
+                      <a:avLst/>
+                    </a:prstGeom>
+                  </pic:spPr>
+                </pic:pic>
+              </a:graphicData>
+            </a:graphic>
+          </wp:inline>
+        </w:drawing>
+      </w:r>
       <w:bookmarkEnd w:id="0"/>
-    </w:p>
-    <w:p>
-      <w:pPr>
-        <w:rPr>
-          <w:rFonts w:hint="eastAsia"/>
-        </w:rPr>
-      </w:pPr>
-    </w:p>
-    <w:p>
-      <w:pPr>
-        <w:rPr>
-          <w:rFonts w:hint="eastAsia"/>
-        </w:rPr>
-      </w:pPr>
-    </w:p>
-    <w:p>
-      <w:pPr>
-        <w:rPr>
-          <w:rFonts w:hint="eastAsia"/>
-        </w:rPr>
-      </w:pPr>
-    </w:p>
-    <w:p>
-      <w:pPr>
-        <w:rPr>
-          <w:rFonts w:hint="eastAsia"/>
-        </w:rPr>
-      </w:pPr>
     </w:p>
     <w:p>
       <w:pPr>
@@ -1974,7 +5301,7 @@
                     <pic:cNvPicPr/>
                   </pic:nvPicPr>
                   <pic:blipFill>
-                    <a:blip r:embed="rId5">
+                    <a:blip r:embed="rId6">
                       <a:extLst>
                         <a:ext uri="{28A0092B-C50C-407E-A947-70E740481C1C}">
                           <a14:useLocalDpi xmlns:a14="http://schemas.microsoft.com/office/drawing/2010/main" val="0"/>
@@ -8193,7 +11520,7 @@
   <w:abstractNum w:abstractNumId="0">
     <w:nsid w:val="120A3B78"/>
     <w:multiLevelType w:val="hybridMultilevel"/>
-    <w:tmpl w:val="969ED99A"/>
+    <w:tmpl w:val="5ADE53A8"/>
     <w:lvl w:ilvl="0" w:tplc="0C090001">
       <w:start w:val="1"/>
       <w:numFmt w:val="bullet"/>
@@ -9116,7 +12443,7 @@
   <w:style w:type="paragraph" w:default="1" w:styleId="Normal">
     <w:name w:val="Normal"/>
     <w:qFormat/>
-    <w:rsid w:val="00162650"/>
+    <w:rsid w:val="00714323"/>
     <w:rPr>
       <w:rFonts w:ascii="Times New Roman" w:hAnsi="Times New Roman" w:cs="Times New Roman"/>
     </w:rPr>

</xml_diff>

<commit_message>
done the note for week5
</commit_message>
<xml_diff>
--- a/note/241 lecture note.docx
+++ b/note/241 lecture note.docx
@@ -21,6 +21,314 @@
         </w:rPr>
         <w:t xml:space="preserve">241 lecture note: </w:t>
       </w:r>
+    </w:p>
+    <w:p>
+      <w:pPr>
+        <w:rPr>
+          <w:rFonts w:hint="eastAsia"/>
+          <w:color w:val="00B050"/>
+        </w:rPr>
+      </w:pPr>
+    </w:p>
+    <w:p>
+      <w:pPr>
+        <w:rPr>
+          <w:rFonts w:hint="eastAsia"/>
+          <w:color w:val="00B050"/>
+        </w:rPr>
+      </w:pPr>
+      <w:r>
+        <w:rPr>
+          <w:rFonts w:hint="eastAsia"/>
+          <w:color w:val="00B050"/>
+        </w:rPr>
+        <w:t>For week5</w:t>
+      </w:r>
+    </w:p>
+    <w:p>
+      <w:pPr>
+        <w:rPr>
+          <w:rFonts w:eastAsia="Times New Roman"/>
+          <w:b/>
+          <w:u w:val="thick"/>
+        </w:rPr>
+      </w:pPr>
+      <w:r>
+        <w:rPr>
+          <w:rFonts w:eastAsia="Times New Roman"/>
+          <w:b/>
+          <w:u w:val="thick"/>
+        </w:rPr>
+        <w:t>Variable Storage Class</w:t>
+      </w:r>
+    </w:p>
+    <w:p>
+      <w:pPr>
+        <w:rPr>
+          <w:rFonts w:hint="eastAsia"/>
+          <w:color w:val="00B050"/>
+        </w:rPr>
+      </w:pPr>
+    </w:p>
+    <w:p>
+      <w:pPr>
+        <w:rPr>
+          <w:rFonts w:hint="eastAsia"/>
+          <w:color w:val="000000" w:themeColor="text1"/>
+        </w:rPr>
+      </w:pPr>
+      <w:r>
+        <w:rPr>
+          <w:rFonts w:hint="eastAsia"/>
+          <w:color w:val="000000" w:themeColor="text1"/>
+        </w:rPr>
+        <w:t xml:space="preserve">C storage classes are: </w:t>
+      </w:r>
+    </w:p>
+    <w:p>
+      <w:pPr>
+        <w:pStyle w:val="ListParagraph"/>
+        <w:numPr>
+          <w:ilvl w:val="0"/>
+          <w:numId w:val="7"/>
+        </w:numPr>
+        <w:rPr>
+          <w:rFonts w:hint="eastAsia"/>
+          <w:color w:val="000000" w:themeColor="text1"/>
+        </w:rPr>
+      </w:pPr>
+      <w:r>
+        <w:rPr>
+          <w:color w:val="000000" w:themeColor="text1"/>
+        </w:rPr>
+        <w:t>A</w:t>
+      </w:r>
+      <w:r>
+        <w:rPr>
+          <w:rFonts w:hint="eastAsia"/>
+          <w:color w:val="000000" w:themeColor="text1"/>
+        </w:rPr>
+        <w:t>uto</w:t>
+      </w:r>
+    </w:p>
+    <w:p>
+      <w:pPr>
+        <w:pStyle w:val="ListParagraph"/>
+        <w:numPr>
+          <w:ilvl w:val="0"/>
+          <w:numId w:val="7"/>
+        </w:numPr>
+        <w:rPr>
+          <w:rFonts w:hint="eastAsia"/>
+          <w:color w:val="000000" w:themeColor="text1"/>
+        </w:rPr>
+      </w:pPr>
+      <w:r>
+        <w:rPr>
+          <w:color w:val="000000" w:themeColor="text1"/>
+        </w:rPr>
+        <w:t>S</w:t>
+      </w:r>
+      <w:r>
+        <w:rPr>
+          <w:rFonts w:hint="eastAsia"/>
+          <w:color w:val="000000" w:themeColor="text1"/>
+        </w:rPr>
+        <w:t>tatic</w:t>
+      </w:r>
+    </w:p>
+    <w:p>
+      <w:pPr>
+        <w:pStyle w:val="ListParagraph"/>
+        <w:numPr>
+          <w:ilvl w:val="0"/>
+          <w:numId w:val="7"/>
+        </w:numPr>
+        <w:rPr>
+          <w:rFonts w:hint="eastAsia"/>
+          <w:color w:val="000000" w:themeColor="text1"/>
+        </w:rPr>
+      </w:pPr>
+      <w:r>
+        <w:rPr>
+          <w:color w:val="000000" w:themeColor="text1"/>
+        </w:rPr>
+        <w:t>Regis</w:t>
+      </w:r>
+      <w:r>
+        <w:rPr>
+          <w:rFonts w:hint="eastAsia"/>
+          <w:color w:val="000000" w:themeColor="text1"/>
+        </w:rPr>
+        <w:t>ter</w:t>
+      </w:r>
+    </w:p>
+    <w:p>
+      <w:pPr>
+        <w:pStyle w:val="ListParagraph"/>
+        <w:numPr>
+          <w:ilvl w:val="0"/>
+          <w:numId w:val="7"/>
+        </w:numPr>
+        <w:rPr>
+          <w:rFonts w:hint="eastAsia"/>
+          <w:color w:val="000000" w:themeColor="text1"/>
+        </w:rPr>
+      </w:pPr>
+      <w:r>
+        <w:rPr>
+          <w:color w:val="000000" w:themeColor="text1"/>
+        </w:rPr>
+        <w:t>E</w:t>
+      </w:r>
+      <w:r>
+        <w:rPr>
+          <w:rFonts w:hint="eastAsia"/>
+          <w:color w:val="000000" w:themeColor="text1"/>
+        </w:rPr>
+        <w:t>xtern</w:t>
+      </w:r>
+    </w:p>
+    <w:p>
+      <w:pPr>
+        <w:rPr>
+          <w:rFonts w:eastAsia="Times New Roman" w:hint="eastAsia"/>
+        </w:rPr>
+      </w:pPr>
+    </w:p>
+    <w:p>
+      <w:pPr>
+        <w:rPr>
+          <w:rFonts w:eastAsia="Times New Roman"/>
+        </w:rPr>
+      </w:pPr>
+      <w:r>
+        <w:rPr>
+          <w:rFonts w:eastAsia="Times New Roman"/>
+        </w:rPr>
+        <w:t>Storage class of a variable determines its:</w:t>
+      </w:r>
+    </w:p>
+    <w:p>
+      <w:pPr>
+        <w:rPr>
+          <w:rFonts w:hint="eastAsia"/>
+          <w:color w:val="000000" w:themeColor="text1"/>
+        </w:rPr>
+      </w:pPr>
+    </w:p>
+    <w:p>
+      <w:pPr>
+        <w:rPr>
+          <w:rFonts w:eastAsia="Times New Roman"/>
+        </w:rPr>
+      </w:pPr>
+      <w:r>
+        <w:rPr>
+          <w:rFonts w:eastAsia="Times New Roman"/>
+        </w:rPr>
+        <w:t xml:space="preserve">• </w:t>
+      </w:r>
+      <w:r>
+        <w:rPr>
+          <w:rFonts w:eastAsia="Times New Roman"/>
+          <w:b/>
+        </w:rPr>
+        <w:t>Scope</w:t>
+      </w:r>
+      <w:r>
+        <w:rPr>
+          <w:rFonts w:eastAsia="Times New Roman"/>
+        </w:rPr>
+        <w:t xml:space="preserve"> attribute – where is a variable visible</w:t>
+      </w:r>
+    </w:p>
+    <w:p>
+      <w:pPr>
+        <w:rPr>
+          <w:rFonts w:eastAsia="Times New Roman"/>
+        </w:rPr>
+      </w:pPr>
+      <w:r>
+        <w:rPr>
+          <w:rFonts w:eastAsia="Times New Roman"/>
+        </w:rPr>
+        <w:t xml:space="preserve">• </w:t>
+      </w:r>
+      <w:r>
+        <w:rPr>
+          <w:rFonts w:eastAsia="Times New Roman"/>
+          <w:b/>
+        </w:rPr>
+        <w:t>Lifetime</w:t>
+      </w:r>
+      <w:r>
+        <w:rPr>
+          <w:rFonts w:eastAsia="Times New Roman"/>
+        </w:rPr>
+        <w:t xml:space="preserve"> attribute – how long does a variable exists</w:t>
+      </w:r>
+    </w:p>
+    <w:p>
+      <w:pPr>
+        <w:rPr>
+          <w:rFonts w:hint="eastAsia"/>
+          <w:color w:val="00B050"/>
+        </w:rPr>
+      </w:pPr>
+    </w:p>
+    <w:p>
+      <w:pPr>
+        <w:rPr>
+          <w:rFonts w:eastAsia="Times New Roman"/>
+          <w:b/>
+          <w:sz w:val="28"/>
+          <w:u w:val="thick"/>
+        </w:rPr>
+      </w:pPr>
+      <w:r>
+        <w:rPr>
+          <w:rFonts w:eastAsia="Times New Roman"/>
+          <w:b/>
+          <w:sz w:val="28"/>
+          <w:u w:val="thick"/>
+        </w:rPr>
+        <w:t>Scope and Lifetime</w:t>
+      </w:r>
+    </w:p>
+    <w:p>
+      <w:pPr>
+        <w:rPr>
+          <w:rFonts w:hint="eastAsia"/>
+          <w:color w:val="00B050"/>
+        </w:rPr>
+      </w:pPr>
+      <w:bookmarkStart w:id="0" w:name="_GoBack"/>
+      <w:bookmarkEnd w:id="0"/>
+    </w:p>
+    <w:p>
+      <w:pPr>
+        <w:rPr>
+          <w:rFonts w:hint="eastAsia"/>
+          <w:color w:val="00B050"/>
+        </w:rPr>
+      </w:pPr>
+    </w:p>
+    <w:p>
+      <w:pPr>
+        <w:rPr>
+          <w:rFonts w:hint="eastAsia"/>
+          <w:color w:val="00B050"/>
+        </w:rPr>
+      </w:pPr>
+    </w:p>
+    <w:p>
+      <w:pPr>
+        <w:rPr>
+          <w:rFonts w:hint="eastAsia"/>
+          <w:color w:val="00B050"/>
+        </w:rPr>
+      </w:pPr>
     </w:p>
     <w:p>
       <w:pPr>
@@ -587,6 +895,7 @@
         <w:rPr>
           <w:rFonts w:eastAsia="Times New Roman"/>
         </w:rPr>
+        <w:lastRenderedPageBreak/>
         <w:t xml:space="preserve">The </w:t>
       </w:r>
       <w:proofErr w:type="spellStart"/>
@@ -4290,6 +4599,7 @@
           <w:rFonts w:eastAsia="Times New Roman"/>
           <w:b/>
         </w:rPr>
+        <w:lastRenderedPageBreak/>
         <w:t xml:space="preserve">double </w:t>
       </w:r>
       <w:proofErr w:type="spellStart"/>
@@ -4577,8 +4887,14 @@
     </w:p>
     <w:p>
       <w:pPr>
-        <w:rPr>
-          <w:rFonts w:eastAsia="Times New Roman"/>
+        <w:pStyle w:val="ListParagraph"/>
+        <w:numPr>
+          <w:ilvl w:val="0"/>
+          <w:numId w:val="5"/>
+        </w:numPr>
+        <w:ind w:left="142" w:hanging="142"/>
+        <w:rPr>
+          <w:rFonts w:eastAsia="Times New Roman" w:hint="eastAsia"/>
         </w:rPr>
       </w:pPr>
       <w:r>
@@ -4587,10 +4903,20 @@
         </w:rPr>
         <w:t xml:space="preserve">If we define a variable as follows to store data to be read in: </w:t>
       </w:r>
-      <w:proofErr w:type="spellStart"/>
-      <w:r>
-        <w:rPr>
-          <w:rFonts w:eastAsia="Times New Roman"/>
+    </w:p>
+    <w:p>
+      <w:pPr>
+        <w:ind w:firstLine="851"/>
+        <w:rPr>
+          <w:rFonts w:eastAsia="Times New Roman" w:hint="eastAsia"/>
+          <w:b/>
+        </w:rPr>
+      </w:pPr>
+      <w:proofErr w:type="spellStart"/>
+      <w:r>
+        <w:rPr>
+          <w:rFonts w:eastAsia="Times New Roman"/>
+          <w:b/>
         </w:rPr>
         <w:t>planet_t</w:t>
       </w:r>
@@ -4598,6 +4924,7 @@
       <w:r>
         <w:rPr>
           <w:rFonts w:eastAsia="Times New Roman"/>
+          <w:b/>
         </w:rPr>
         <w:t xml:space="preserve"> </w:t>
       </w:r>
@@ -4605,6 +4932,7 @@
       <w:r>
         <w:rPr>
           <w:rFonts w:eastAsia="Times New Roman"/>
+          <w:b/>
         </w:rPr>
         <w:t>current_planet</w:t>
       </w:r>
@@ -4612,13 +4940,54 @@
       <w:r>
         <w:rPr>
           <w:rFonts w:eastAsia="Times New Roman"/>
-        </w:rPr>
-        <w:t xml:space="preserve">; • For the following function, we call it by passing the parameter by reference: </w:t>
-      </w:r>
-      <w:proofErr w:type="spellStart"/>
-      <w:r>
-        <w:rPr>
-          <w:rFonts w:eastAsia="Times New Roman"/>
+          <w:b/>
+        </w:rPr>
+        <w:t xml:space="preserve">; </w:t>
+      </w:r>
+    </w:p>
+    <w:p>
+      <w:pPr>
+        <w:rPr>
+          <w:rFonts w:eastAsia="Times New Roman" w:hint="eastAsia"/>
+        </w:rPr>
+      </w:pPr>
+      <w:r>
+        <w:rPr>
+          <w:rFonts w:eastAsia="Times New Roman"/>
+        </w:rPr>
+        <w:t>• For the following function, we call it by passing the parameter by reference:</w:t>
+      </w:r>
+    </w:p>
+    <w:p>
+      <w:pPr>
+        <w:rPr>
+          <w:rFonts w:eastAsia="Times New Roman" w:hint="eastAsia"/>
+          <w:b/>
+        </w:rPr>
+      </w:pPr>
+      <w:r>
+        <w:rPr>
+          <w:rFonts w:eastAsia="Times New Roman" w:hint="eastAsia"/>
+        </w:rPr>
+        <w:t xml:space="preserve">        </w:t>
+      </w:r>
+      <w:r>
+        <w:rPr>
+          <w:rFonts w:eastAsia="Times New Roman"/>
+        </w:rPr>
+        <w:t xml:space="preserve"> </w:t>
+      </w:r>
+      <w:r>
+        <w:rPr>
+          <w:rFonts w:eastAsia="Times New Roman" w:hint="eastAsia"/>
+        </w:rPr>
+        <w:t xml:space="preserve">     </w:t>
+      </w:r>
+      <w:proofErr w:type="spellStart"/>
+      <w:r>
+        <w:rPr>
+          <w:rFonts w:eastAsia="Times New Roman"/>
+          <w:b/>
         </w:rPr>
         <w:t>scan_planet</w:t>
       </w:r>
@@ -4626,6 +4995,7 @@
       <w:r>
         <w:rPr>
           <w:rFonts w:eastAsia="Times New Roman"/>
+          <w:b/>
         </w:rPr>
         <w:t>(&amp;</w:t>
       </w:r>
@@ -4633,6 +5003,7 @@
       <w:r>
         <w:rPr>
           <w:rFonts w:eastAsia="Times New Roman"/>
+          <w:b/>
         </w:rPr>
         <w:t>current_planet</w:t>
       </w:r>
@@ -4640,8 +5011,22 @@
       <w:r>
         <w:rPr>
           <w:rFonts w:eastAsia="Times New Roman"/>
-        </w:rPr>
-        <w:t>); where the input argument is also used to store the result.</w:t>
+          <w:b/>
+        </w:rPr>
+        <w:t xml:space="preserve">); </w:t>
+      </w:r>
+    </w:p>
+    <w:p>
+      <w:pPr>
+        <w:rPr>
+          <w:rFonts w:eastAsia="Times New Roman"/>
+        </w:rPr>
+      </w:pPr>
+      <w:r>
+        <w:rPr>
+          <w:rFonts w:eastAsia="Times New Roman"/>
+        </w:rPr>
+        <w:t>where the input argument is also used to store the result.</w:t>
       </w:r>
     </w:p>
     <w:p>
@@ -4650,15 +5035,2066 @@
           <w:rFonts w:hint="eastAsia"/>
         </w:rPr>
       </w:pPr>
-      <w:bookmarkStart w:id="0" w:name="_GoBack"/>
-      <w:bookmarkEnd w:id="0"/>
-    </w:p>
-    <w:p>
-      <w:pPr>
+      <w:r>
         <w:rPr>
           <w:rFonts w:hint="eastAsia"/>
-        </w:rPr>
-      </w:pPr>
+          <w:noProof/>
+        </w:rPr>
+        <w:drawing>
+          <wp:inline distT="0" distB="0" distL="0" distR="0" wp14:anchorId="31281628" wp14:editId="7E344C64">
+            <wp:extent cx="5240655" cy="2676104"/>
+            <wp:effectExtent l="0" t="0" r="0" b="0"/>
+            <wp:docPr id="3" name="Picture 3"/>
+            <wp:cNvGraphicFramePr>
+              <a:graphicFrameLocks xmlns:a="http://schemas.openxmlformats.org/drawingml/2006/main" noChangeAspect="1"/>
+            </wp:cNvGraphicFramePr>
+            <a:graphic xmlns:a="http://schemas.openxmlformats.org/drawingml/2006/main">
+              <a:graphicData uri="http://schemas.openxmlformats.org/drawingml/2006/picture">
+                <pic:pic xmlns:pic="http://schemas.openxmlformats.org/drawingml/2006/picture">
+                  <pic:nvPicPr>
+                    <pic:cNvPr id="3" name="Screen Shot 2017-05-07 at 12.02.47 AM.png"/>
+                    <pic:cNvPicPr/>
+                  </pic:nvPicPr>
+                  <pic:blipFill>
+                    <a:blip r:embed="rId6">
+                      <a:extLst>
+                        <a:ext uri="{28A0092B-C50C-407E-A947-70E740481C1C}">
+                          <a14:useLocalDpi xmlns:a14="http://schemas.microsoft.com/office/drawing/2010/main" val="0"/>
+                        </a:ext>
+                      </a:extLst>
+                    </a:blip>
+                    <a:stretch>
+                      <a:fillRect/>
+                    </a:stretch>
+                  </pic:blipFill>
+                  <pic:spPr>
+                    <a:xfrm>
+                      <a:off x="0" y="0"/>
+                      <a:ext cx="5243017" cy="2677310"/>
+                    </a:xfrm>
+                    <a:prstGeom prst="rect">
+                      <a:avLst/>
+                    </a:prstGeom>
+                  </pic:spPr>
+                </pic:pic>
+              </a:graphicData>
+            </a:graphic>
+          </wp:inline>
+        </w:drawing>
+      </w:r>
+    </w:p>
+    <w:p>
+      <w:pPr>
+        <w:rPr>
+          <w:rFonts w:eastAsia="Times New Roman"/>
+          <w:b/>
+          <w:sz w:val="32"/>
+          <w:u w:val="thick"/>
+        </w:rPr>
+      </w:pPr>
+      <w:r>
+        <w:rPr>
+          <w:rFonts w:eastAsia="Times New Roman"/>
+          <w:b/>
+          <w:sz w:val="32"/>
+          <w:u w:val="thick"/>
+        </w:rPr>
+        <w:t>Data Areas of function call</w:t>
+      </w:r>
+    </w:p>
+    <w:p>
+      <w:pPr>
+        <w:rPr>
+          <w:rFonts w:hint="eastAsia"/>
+        </w:rPr>
+      </w:pPr>
+      <w:r>
+        <w:rPr>
+          <w:rFonts w:hint="eastAsia"/>
+          <w:noProof/>
+        </w:rPr>
+        <w:lastRenderedPageBreak/>
+        <w:drawing>
+          <wp:inline distT="0" distB="0" distL="0" distR="0" wp14:anchorId="498A8890" wp14:editId="0C12BD57">
+            <wp:extent cx="4818541" cy="3030553"/>
+            <wp:effectExtent l="0" t="0" r="7620" b="0"/>
+            <wp:docPr id="4" name="Picture 4"/>
+            <wp:cNvGraphicFramePr>
+              <a:graphicFrameLocks xmlns:a="http://schemas.openxmlformats.org/drawingml/2006/main" noChangeAspect="1"/>
+            </wp:cNvGraphicFramePr>
+            <a:graphic xmlns:a="http://schemas.openxmlformats.org/drawingml/2006/main">
+              <a:graphicData uri="http://schemas.openxmlformats.org/drawingml/2006/picture">
+                <pic:pic xmlns:pic="http://schemas.openxmlformats.org/drawingml/2006/picture">
+                  <pic:nvPicPr>
+                    <pic:cNvPr id="4" name="Screen Shot 2017-05-07 at 12.03.56 AM.png"/>
+                    <pic:cNvPicPr/>
+                  </pic:nvPicPr>
+                  <pic:blipFill>
+                    <a:blip r:embed="rId7">
+                      <a:extLst>
+                        <a:ext uri="{28A0092B-C50C-407E-A947-70E740481C1C}">
+                          <a14:useLocalDpi xmlns:a14="http://schemas.microsoft.com/office/drawing/2010/main" val="0"/>
+                        </a:ext>
+                      </a:extLst>
+                    </a:blip>
+                    <a:stretch>
+                      <a:fillRect/>
+                    </a:stretch>
+                  </pic:blipFill>
+                  <pic:spPr>
+                    <a:xfrm>
+                      <a:off x="0" y="0"/>
+                      <a:ext cx="4832522" cy="3039346"/>
+                    </a:xfrm>
+                    <a:prstGeom prst="rect">
+                      <a:avLst/>
+                    </a:prstGeom>
+                  </pic:spPr>
+                </pic:pic>
+              </a:graphicData>
+            </a:graphic>
+          </wp:inline>
+        </w:drawing>
+      </w:r>
+    </w:p>
+    <w:p>
+      <w:pPr>
+        <w:rPr>
+          <w:rFonts w:eastAsia="Times New Roman"/>
+          <w:b/>
+          <w:sz w:val="28"/>
+          <w:u w:val="thick"/>
+        </w:rPr>
+      </w:pPr>
+      <w:r>
+        <w:rPr>
+          <w:rFonts w:eastAsia="Times New Roman"/>
+          <w:b/>
+          <w:sz w:val="28"/>
+          <w:u w:val="thick"/>
+        </w:rPr>
+        <w:t>Indirect referencing steps</w:t>
+      </w:r>
+    </w:p>
+    <w:p>
+      <w:pPr>
+        <w:rPr>
+          <w:rFonts w:eastAsia="Times New Roman"/>
+        </w:rPr>
+      </w:pPr>
+      <w:r>
+        <w:rPr>
+          <w:rFonts w:eastAsia="Times New Roman"/>
+        </w:rPr>
+        <w:t>• &amp;(*</w:t>
+      </w:r>
+      <w:proofErr w:type="spellStart"/>
+      <w:r>
+        <w:rPr>
+          <w:rFonts w:eastAsia="Times New Roman"/>
+        </w:rPr>
+        <w:t>plnp</w:t>
+      </w:r>
+      <w:proofErr w:type="spellEnd"/>
+      <w:proofErr w:type="gramStart"/>
+      <w:r>
+        <w:rPr>
+          <w:rFonts w:eastAsia="Times New Roman"/>
+        </w:rPr>
+        <w:t>).diameter</w:t>
+      </w:r>
+      <w:proofErr w:type="gramEnd"/>
+      <w:r>
+        <w:rPr>
+          <w:rFonts w:eastAsia="Times New Roman"/>
+        </w:rPr>
+        <w:t xml:space="preserve"> is evaluated as shown in the following:</w:t>
+      </w:r>
+    </w:p>
+    <w:p>
+      <w:pPr>
+        <w:rPr>
+          <w:rFonts w:hint="eastAsia"/>
+        </w:rPr>
+      </w:pPr>
+      <w:r>
+        <w:rPr>
+          <w:rFonts w:hint="eastAsia"/>
+          <w:noProof/>
+        </w:rPr>
+        <w:drawing>
+          <wp:inline distT="0" distB="0" distL="0" distR="0" wp14:anchorId="3641FAAB" wp14:editId="2956B55D">
+            <wp:extent cx="4783455" cy="2500973"/>
+            <wp:effectExtent l="0" t="0" r="0" b="0"/>
+            <wp:docPr id="5" name="Picture 5"/>
+            <wp:cNvGraphicFramePr>
+              <a:graphicFrameLocks xmlns:a="http://schemas.openxmlformats.org/drawingml/2006/main" noChangeAspect="1"/>
+            </wp:cNvGraphicFramePr>
+            <a:graphic xmlns:a="http://schemas.openxmlformats.org/drawingml/2006/main">
+              <a:graphicData uri="http://schemas.openxmlformats.org/drawingml/2006/picture">
+                <pic:pic xmlns:pic="http://schemas.openxmlformats.org/drawingml/2006/picture">
+                  <pic:nvPicPr>
+                    <pic:cNvPr id="5" name="Screen Shot 2017-05-07 at 12.05.22 AM.png"/>
+                    <pic:cNvPicPr/>
+                  </pic:nvPicPr>
+                  <pic:blipFill>
+                    <a:blip r:embed="rId8">
+                      <a:extLst>
+                        <a:ext uri="{28A0092B-C50C-407E-A947-70E740481C1C}">
+                          <a14:useLocalDpi xmlns:a14="http://schemas.microsoft.com/office/drawing/2010/main" val="0"/>
+                        </a:ext>
+                      </a:extLst>
+                    </a:blip>
+                    <a:stretch>
+                      <a:fillRect/>
+                    </a:stretch>
+                  </pic:blipFill>
+                  <pic:spPr>
+                    <a:xfrm>
+                      <a:off x="0" y="0"/>
+                      <a:ext cx="4793762" cy="2506362"/>
+                    </a:xfrm>
+                    <a:prstGeom prst="rect">
+                      <a:avLst/>
+                    </a:prstGeom>
+                  </pic:spPr>
+                </pic:pic>
+              </a:graphicData>
+            </a:graphic>
+          </wp:inline>
+        </w:drawing>
+      </w:r>
+    </w:p>
+    <w:p>
+      <w:pPr>
+        <w:rPr>
+          <w:rFonts w:hint="eastAsia"/>
+        </w:rPr>
+      </w:pPr>
+    </w:p>
+    <w:p>
+      <w:pPr>
+        <w:pStyle w:val="ListParagraph"/>
+        <w:numPr>
+          <w:ilvl w:val="0"/>
+          <w:numId w:val="5"/>
+        </w:numPr>
+        <w:ind w:left="142" w:hanging="142"/>
+        <w:rPr>
+          <w:rFonts w:ascii="Times New Roman" w:eastAsia="Times New Roman" w:hAnsi="Times New Roman" w:cs="Times New Roman"/>
+        </w:rPr>
+      </w:pPr>
+      <w:r>
+        <w:rPr>
+          <w:rFonts w:eastAsia="Times New Roman"/>
+        </w:rPr>
+        <w:t>In the above example, we use direct component selection operator: period, e.g.,</w:t>
+      </w:r>
+    </w:p>
+    <w:p>
+      <w:pPr>
+        <w:ind w:left="2880"/>
+        <w:rPr>
+          <w:rFonts w:eastAsia="Times New Roman"/>
+          <w:b/>
+        </w:rPr>
+      </w:pPr>
+      <w:r>
+        <w:rPr>
+          <w:rFonts w:eastAsia="Times New Roman"/>
+          <w:b/>
+        </w:rPr>
+        <w:t>&amp;(*</w:t>
+      </w:r>
+      <w:proofErr w:type="spellStart"/>
+      <w:r>
+        <w:rPr>
+          <w:rFonts w:eastAsia="Times New Roman"/>
+          <w:b/>
+        </w:rPr>
+        <w:t>plnp</w:t>
+      </w:r>
+      <w:proofErr w:type="spellEnd"/>
+      <w:proofErr w:type="gramStart"/>
+      <w:r>
+        <w:rPr>
+          <w:rFonts w:eastAsia="Times New Roman"/>
+          <w:b/>
+        </w:rPr>
+        <w:t>)</w:t>
+      </w:r>
+      <w:r>
+        <w:rPr>
+          <w:rFonts w:eastAsia="Times New Roman"/>
+          <w:b/>
+          <w:color w:val="C00000"/>
+          <w:highlight w:val="yellow"/>
+        </w:rPr>
+        <w:t>.</w:t>
+      </w:r>
+      <w:r>
+        <w:rPr>
+          <w:rFonts w:eastAsia="Times New Roman"/>
+          <w:b/>
+        </w:rPr>
+        <w:t>diameter</w:t>
+      </w:r>
+      <w:proofErr w:type="gramEnd"/>
+    </w:p>
+    <w:p>
+      <w:pPr>
+        <w:rPr>
+          <w:rFonts w:eastAsia="Times New Roman"/>
+        </w:rPr>
+      </w:pPr>
+      <w:r>
+        <w:rPr>
+          <w:rFonts w:eastAsia="Times New Roman"/>
+        </w:rPr>
+        <w:t xml:space="preserve">• C also provides </w:t>
+      </w:r>
+      <w:r>
+        <w:rPr>
+          <w:rFonts w:eastAsia="Times New Roman"/>
+          <w:color w:val="C00000"/>
+        </w:rPr>
+        <w:t xml:space="preserve">indirect component selection </w:t>
+      </w:r>
+      <w:proofErr w:type="gramStart"/>
+      <w:r>
+        <w:rPr>
+          <w:rFonts w:eastAsia="Times New Roman"/>
+          <w:color w:val="C00000"/>
+        </w:rPr>
+        <w:t xml:space="preserve">operator </w:t>
+      </w:r>
+      <w:r>
+        <w:rPr>
+          <w:rFonts w:eastAsia="Times New Roman"/>
+        </w:rPr>
+        <w:t>:</w:t>
+      </w:r>
+      <w:proofErr w:type="gramEnd"/>
+      <w:r>
+        <w:rPr>
+          <w:rFonts w:eastAsia="Times New Roman"/>
+        </w:rPr>
+        <w:t xml:space="preserve"> </w:t>
+      </w:r>
+      <w:r>
+        <w:rPr>
+          <w:rFonts w:eastAsia="Times New Roman"/>
+          <w:color w:val="C00000"/>
+        </w:rPr>
+        <w:t>-&gt;</w:t>
+      </w:r>
+      <w:r>
+        <w:rPr>
+          <w:rFonts w:eastAsia="Times New Roman"/>
+        </w:rPr>
+        <w:t xml:space="preserve"> , e.g.</w:t>
+      </w:r>
+    </w:p>
+    <w:p>
+      <w:pPr>
+        <w:ind w:firstLine="2835"/>
+        <w:rPr>
+          <w:rFonts w:eastAsia="Times New Roman" w:hint="eastAsia"/>
+          <w:b/>
+        </w:rPr>
+      </w:pPr>
+      <w:r>
+        <w:rPr>
+          <w:rFonts w:hint="eastAsia"/>
+        </w:rPr>
+        <w:tab/>
+      </w:r>
+      <w:r>
+        <w:rPr>
+          <w:rFonts w:eastAsia="Times New Roman"/>
+          <w:b/>
+        </w:rPr>
+        <w:t>&amp;</w:t>
+      </w:r>
+      <w:proofErr w:type="spellStart"/>
+      <w:r>
+        <w:rPr>
+          <w:rFonts w:eastAsia="Times New Roman"/>
+          <w:b/>
+        </w:rPr>
+        <w:t>plnp</w:t>
+      </w:r>
+      <w:proofErr w:type="spellEnd"/>
+      <w:r>
+        <w:rPr>
+          <w:rFonts w:eastAsia="Times New Roman"/>
+          <w:b/>
+          <w:color w:val="C00000"/>
+          <w:highlight w:val="yellow"/>
+        </w:rPr>
+        <w:t>-&gt;</w:t>
+      </w:r>
+      <w:r>
+        <w:rPr>
+          <w:rFonts w:eastAsia="Times New Roman"/>
+          <w:b/>
+        </w:rPr>
+        <w:t>diameter</w:t>
+      </w:r>
+    </w:p>
+    <w:p>
+      <w:pPr>
+        <w:ind w:left="720" w:firstLine="720"/>
+        <w:rPr>
+          <w:rFonts w:eastAsia="Times New Roman" w:hint="eastAsia"/>
+        </w:rPr>
+      </w:pPr>
+      <w:r>
+        <w:rPr>
+          <w:rFonts w:eastAsia="Times New Roman"/>
+        </w:rPr>
+        <w:t>is the same as</w:t>
+      </w:r>
+    </w:p>
+    <w:p>
+      <w:pPr>
+        <w:rPr>
+          <w:rFonts w:eastAsia="Times New Roman" w:hint="eastAsia"/>
+          <w:b/>
+        </w:rPr>
+      </w:pPr>
+      <w:r>
+        <w:rPr>
+          <w:rFonts w:eastAsia="Times New Roman" w:hint="eastAsia"/>
+        </w:rPr>
+        <w:tab/>
+      </w:r>
+      <w:r>
+        <w:rPr>
+          <w:rFonts w:eastAsia="Times New Roman" w:hint="eastAsia"/>
+        </w:rPr>
+        <w:tab/>
+      </w:r>
+      <w:r>
+        <w:rPr>
+          <w:rFonts w:eastAsia="Times New Roman" w:hint="eastAsia"/>
+        </w:rPr>
+        <w:tab/>
+      </w:r>
+      <w:r>
+        <w:rPr>
+          <w:rFonts w:eastAsia="Times New Roman" w:hint="eastAsia"/>
+          <w:b/>
+        </w:rPr>
+        <w:tab/>
+      </w:r>
+      <w:r>
+        <w:rPr>
+          <w:rFonts w:eastAsia="Times New Roman"/>
+          <w:b/>
+        </w:rPr>
+        <w:t>&amp;(*</w:t>
+      </w:r>
+      <w:proofErr w:type="spellStart"/>
+      <w:r>
+        <w:rPr>
+          <w:rFonts w:eastAsia="Times New Roman"/>
+          <w:b/>
+        </w:rPr>
+        <w:t>plnp</w:t>
+      </w:r>
+      <w:proofErr w:type="spellEnd"/>
+      <w:proofErr w:type="gramStart"/>
+      <w:r>
+        <w:rPr>
+          <w:rFonts w:eastAsia="Times New Roman"/>
+          <w:b/>
+        </w:rPr>
+        <w:t>)</w:t>
+      </w:r>
+      <w:r>
+        <w:rPr>
+          <w:rFonts w:eastAsia="Times New Roman"/>
+          <w:b/>
+          <w:color w:val="C00000"/>
+        </w:rPr>
+        <w:t>.</w:t>
+      </w:r>
+      <w:r>
+        <w:rPr>
+          <w:rFonts w:eastAsia="Times New Roman"/>
+          <w:b/>
+        </w:rPr>
+        <w:t>diameter</w:t>
+      </w:r>
+      <w:proofErr w:type="gramEnd"/>
+    </w:p>
+    <w:p>
+      <w:pPr>
+        <w:rPr>
+          <w:rFonts w:eastAsia="Times New Roman" w:hint="eastAsia"/>
+        </w:rPr>
+      </w:pPr>
+    </w:p>
+    <w:p>
+      <w:pPr>
+        <w:rPr>
+          <w:rFonts w:eastAsia="Times New Roman"/>
+          <w:b/>
+          <w:sz w:val="28"/>
+          <w:u w:val="thick"/>
+        </w:rPr>
+      </w:pPr>
+      <w:r>
+        <w:rPr>
+          <w:rFonts w:eastAsia="Times New Roman"/>
+          <w:b/>
+          <w:sz w:val="28"/>
+          <w:u w:val="thick"/>
+        </w:rPr>
+        <w:t xml:space="preserve">Function returning a </w:t>
+      </w:r>
+      <w:proofErr w:type="spellStart"/>
+      <w:r>
+        <w:rPr>
+          <w:rFonts w:eastAsia="Times New Roman"/>
+          <w:b/>
+          <w:color w:val="C00000"/>
+          <w:sz w:val="28"/>
+          <w:u w:val="thick"/>
+        </w:rPr>
+        <w:t>struct</w:t>
+      </w:r>
+      <w:proofErr w:type="spellEnd"/>
+      <w:r>
+        <w:rPr>
+          <w:rFonts w:eastAsia="Times New Roman"/>
+          <w:b/>
+          <w:color w:val="C00000"/>
+          <w:sz w:val="28"/>
+          <w:u w:val="thick"/>
+        </w:rPr>
+        <w:t xml:space="preserve"> </w:t>
+      </w:r>
+      <w:r>
+        <w:rPr>
+          <w:rFonts w:eastAsia="Times New Roman"/>
+          <w:b/>
+          <w:sz w:val="28"/>
+          <w:u w:val="thick"/>
+        </w:rPr>
+        <w:t>result type</w:t>
+      </w:r>
+    </w:p>
+    <w:p>
+      <w:pPr>
+        <w:rPr>
+          <w:rFonts w:eastAsia="Times New Roman"/>
+        </w:rPr>
+      </w:pPr>
+      <w:r>
+        <w:rPr>
+          <w:rFonts w:eastAsia="Times New Roman"/>
+        </w:rPr>
+        <w:t xml:space="preserve">• </w:t>
+      </w:r>
+      <w:proofErr w:type="spellStart"/>
+      <w:r>
+        <w:rPr>
+          <w:rFonts w:eastAsia="Times New Roman"/>
+        </w:rPr>
+        <w:t>struct</w:t>
+      </w:r>
+      <w:proofErr w:type="spellEnd"/>
+      <w:r>
+        <w:rPr>
+          <w:rFonts w:eastAsia="Times New Roman"/>
+        </w:rPr>
+        <w:t xml:space="preserve"> variable can also be used as a return value of a function</w:t>
+      </w:r>
+    </w:p>
+    <w:p>
+      <w:pPr>
+        <w:rPr>
+          <w:rFonts w:eastAsia="Times New Roman" w:hint="eastAsia"/>
+          <w:b/>
+        </w:rPr>
+      </w:pPr>
+      <w:r>
+        <w:rPr>
+          <w:rFonts w:eastAsia="Times New Roman" w:hint="eastAsia"/>
+          <w:b/>
+          <w:noProof/>
+        </w:rPr>
+        <w:lastRenderedPageBreak/>
+        <w:drawing>
+          <wp:inline distT="0" distB="0" distL="0" distR="0" wp14:anchorId="4FD2FCD4" wp14:editId="6AA64012">
+            <wp:extent cx="5727700" cy="2934335"/>
+            <wp:effectExtent l="0" t="0" r="12700" b="12065"/>
+            <wp:docPr id="6" name="Picture 6"/>
+            <wp:cNvGraphicFramePr>
+              <a:graphicFrameLocks xmlns:a="http://schemas.openxmlformats.org/drawingml/2006/main" noChangeAspect="1"/>
+            </wp:cNvGraphicFramePr>
+            <a:graphic xmlns:a="http://schemas.openxmlformats.org/drawingml/2006/main">
+              <a:graphicData uri="http://schemas.openxmlformats.org/drawingml/2006/picture">
+                <pic:pic xmlns:pic="http://schemas.openxmlformats.org/drawingml/2006/picture">
+                  <pic:nvPicPr>
+                    <pic:cNvPr id="6" name="Screen Shot 2017-05-07 at 12.13.22 AM.png"/>
+                    <pic:cNvPicPr/>
+                  </pic:nvPicPr>
+                  <pic:blipFill>
+                    <a:blip r:embed="rId9">
+                      <a:extLst>
+                        <a:ext uri="{28A0092B-C50C-407E-A947-70E740481C1C}">
+                          <a14:useLocalDpi xmlns:a14="http://schemas.microsoft.com/office/drawing/2010/main" val="0"/>
+                        </a:ext>
+                      </a:extLst>
+                    </a:blip>
+                    <a:stretch>
+                      <a:fillRect/>
+                    </a:stretch>
+                  </pic:blipFill>
+                  <pic:spPr>
+                    <a:xfrm>
+                      <a:off x="0" y="0"/>
+                      <a:ext cx="5727700" cy="2934335"/>
+                    </a:xfrm>
+                    <a:prstGeom prst="rect">
+                      <a:avLst/>
+                    </a:prstGeom>
+                  </pic:spPr>
+                </pic:pic>
+              </a:graphicData>
+            </a:graphic>
+          </wp:inline>
+        </w:drawing>
+      </w:r>
+    </w:p>
+    <w:p>
+      <w:pPr>
+        <w:rPr>
+          <w:rFonts w:eastAsia="Times New Roman"/>
+        </w:rPr>
+      </w:pPr>
+      <w:r>
+        <w:rPr>
+          <w:rFonts w:eastAsia="Times New Roman"/>
+          <w:b/>
+          <w:sz w:val="28"/>
+          <w:u w:val="thick"/>
+        </w:rPr>
+        <w:t xml:space="preserve">Function returning a </w:t>
+      </w:r>
+      <w:proofErr w:type="spellStart"/>
+      <w:r>
+        <w:rPr>
+          <w:rFonts w:eastAsia="Times New Roman"/>
+          <w:b/>
+          <w:sz w:val="28"/>
+          <w:u w:val="thick"/>
+        </w:rPr>
+        <w:t>struct</w:t>
+      </w:r>
+      <w:proofErr w:type="spellEnd"/>
+      <w:r>
+        <w:rPr>
+          <w:rFonts w:eastAsia="Times New Roman"/>
+          <w:b/>
+          <w:sz w:val="28"/>
+          <w:u w:val="thick"/>
+        </w:rPr>
+        <w:t xml:space="preserve"> result type e.g</w:t>
+      </w:r>
+      <w:r>
+        <w:rPr>
+          <w:rFonts w:eastAsia="Times New Roman"/>
+        </w:rPr>
+        <w:t>.</w:t>
+      </w:r>
+    </w:p>
+    <w:p>
+      <w:pPr>
+        <w:ind w:left="720" w:hanging="720"/>
+        <w:rPr>
+          <w:rFonts w:eastAsia="Times New Roman"/>
+        </w:rPr>
+      </w:pPr>
+      <w:r>
+        <w:rPr>
+          <w:rFonts w:eastAsia="Times New Roman"/>
+        </w:rPr>
+        <w:t>Suppose the current time is 21:58:32, and the elapsed time is 97 seconds.</w:t>
+      </w:r>
+    </w:p>
+    <w:p>
+      <w:pPr>
+        <w:ind w:left="720" w:hanging="720"/>
+        <w:rPr>
+          <w:rFonts w:eastAsia="Times New Roman" w:hint="eastAsia"/>
+        </w:rPr>
+      </w:pPr>
+      <w:r>
+        <w:rPr>
+          <w:rFonts w:eastAsia="Times New Roman" w:hint="eastAsia"/>
+          <w:noProof/>
+        </w:rPr>
+        <w:drawing>
+          <wp:inline distT="0" distB="0" distL="0" distR="0" wp14:anchorId="1C626489" wp14:editId="275CB3DF">
+            <wp:extent cx="5727700" cy="3401060"/>
+            <wp:effectExtent l="0" t="0" r="12700" b="2540"/>
+            <wp:docPr id="7" name="Picture 7"/>
+            <wp:cNvGraphicFramePr>
+              <a:graphicFrameLocks xmlns:a="http://schemas.openxmlformats.org/drawingml/2006/main" noChangeAspect="1"/>
+            </wp:cNvGraphicFramePr>
+            <a:graphic xmlns:a="http://schemas.openxmlformats.org/drawingml/2006/main">
+              <a:graphicData uri="http://schemas.openxmlformats.org/drawingml/2006/picture">
+                <pic:pic xmlns:pic="http://schemas.openxmlformats.org/drawingml/2006/picture">
+                  <pic:nvPicPr>
+                    <pic:cNvPr id="7" name="Screen Shot 2017-05-07 at 12.14.59 AM.png"/>
+                    <pic:cNvPicPr/>
+                  </pic:nvPicPr>
+                  <pic:blipFill>
+                    <a:blip r:embed="rId10">
+                      <a:extLst>
+                        <a:ext uri="{28A0092B-C50C-407E-A947-70E740481C1C}">
+                          <a14:useLocalDpi xmlns:a14="http://schemas.microsoft.com/office/drawing/2010/main" val="0"/>
+                        </a:ext>
+                      </a:extLst>
+                    </a:blip>
+                    <a:stretch>
+                      <a:fillRect/>
+                    </a:stretch>
+                  </pic:blipFill>
+                  <pic:spPr>
+                    <a:xfrm>
+                      <a:off x="0" y="0"/>
+                      <a:ext cx="5727700" cy="3401060"/>
+                    </a:xfrm>
+                    <a:prstGeom prst="rect">
+                      <a:avLst/>
+                    </a:prstGeom>
+                  </pic:spPr>
+                </pic:pic>
+              </a:graphicData>
+            </a:graphic>
+          </wp:inline>
+        </w:drawing>
+      </w:r>
+    </w:p>
+    <w:p>
+      <w:pPr>
+        <w:rPr>
+          <w:rFonts w:eastAsia="Times New Roman"/>
+          <w:b/>
+          <w:sz w:val="28"/>
+          <w:u w:val="thick"/>
+        </w:rPr>
+      </w:pPr>
+      <w:r>
+        <w:rPr>
+          <w:rFonts w:eastAsia="Times New Roman"/>
+          <w:b/>
+          <w:sz w:val="28"/>
+          <w:u w:val="thick"/>
+        </w:rPr>
+        <w:t>Array of Structures (1)</w:t>
+      </w:r>
+    </w:p>
+    <w:p>
+      <w:pPr>
+        <w:pStyle w:val="ListParagraph"/>
+        <w:numPr>
+          <w:ilvl w:val="0"/>
+          <w:numId w:val="5"/>
+        </w:numPr>
+        <w:ind w:left="0" w:hanging="142"/>
+        <w:rPr>
+          <w:rFonts w:ascii="Times New Roman" w:eastAsia="Times New Roman" w:hAnsi="Times New Roman" w:cs="Times New Roman"/>
+        </w:rPr>
+      </w:pPr>
+      <w:r>
+        <w:rPr>
+          <w:rFonts w:eastAsia="Times New Roman"/>
+        </w:rPr>
+        <w:t>An array of structures can be defined as follows:</w:t>
+      </w:r>
+    </w:p>
+    <w:p>
+      <w:pPr>
+        <w:pStyle w:val="ListParagraph"/>
+        <w:rPr>
+          <w:rFonts w:ascii="Times New Roman" w:eastAsia="Times New Roman" w:hAnsi="Times New Roman" w:cs="Times New Roman" w:hint="eastAsia"/>
+          <w:b/>
+        </w:rPr>
+      </w:pPr>
+      <w:proofErr w:type="spellStart"/>
+      <w:r>
+        <w:rPr>
+          <w:rFonts w:eastAsia="Times New Roman"/>
+          <w:b/>
+        </w:rPr>
+        <w:t>typedef</w:t>
+      </w:r>
+      <w:proofErr w:type="spellEnd"/>
+      <w:r>
+        <w:rPr>
+          <w:rFonts w:eastAsia="Times New Roman"/>
+          <w:b/>
+        </w:rPr>
+        <w:t xml:space="preserve"> </w:t>
+      </w:r>
+      <w:proofErr w:type="spellStart"/>
+      <w:r>
+        <w:rPr>
+          <w:rFonts w:eastAsia="Times New Roman"/>
+          <w:b/>
+        </w:rPr>
+        <w:t>struct</w:t>
+      </w:r>
+      <w:proofErr w:type="spellEnd"/>
+      <w:r>
+        <w:rPr>
+          <w:rFonts w:eastAsia="Times New Roman"/>
+          <w:b/>
+        </w:rPr>
+        <w:t xml:space="preserve"> { </w:t>
+      </w:r>
+    </w:p>
+    <w:p>
+      <w:pPr>
+        <w:pStyle w:val="ListParagraph"/>
+        <w:ind w:firstLine="556"/>
+        <w:rPr>
+          <w:rFonts w:eastAsia="Times New Roman" w:hint="eastAsia"/>
+          <w:b/>
+        </w:rPr>
+      </w:pPr>
+      <w:proofErr w:type="spellStart"/>
+      <w:r>
+        <w:rPr>
+          <w:rFonts w:eastAsia="Times New Roman"/>
+          <w:b/>
+        </w:rPr>
+        <w:t>int</w:t>
+      </w:r>
+      <w:proofErr w:type="spellEnd"/>
+      <w:r>
+        <w:rPr>
+          <w:rFonts w:eastAsia="Times New Roman"/>
+          <w:b/>
+        </w:rPr>
+        <w:t xml:space="preserve"> </w:t>
+      </w:r>
+      <w:proofErr w:type="spellStart"/>
+      <w:r>
+        <w:rPr>
+          <w:rFonts w:eastAsia="Times New Roman"/>
+          <w:b/>
+        </w:rPr>
+        <w:t>student_id</w:t>
+      </w:r>
+      <w:proofErr w:type="spellEnd"/>
+      <w:r>
+        <w:rPr>
+          <w:rFonts w:eastAsia="Times New Roman"/>
+          <w:b/>
+        </w:rPr>
+        <w:t xml:space="preserve">; </w:t>
+      </w:r>
+    </w:p>
+    <w:p>
+      <w:pPr>
+        <w:pStyle w:val="ListParagraph"/>
+        <w:ind w:firstLine="556"/>
+        <w:rPr>
+          <w:rFonts w:eastAsia="Times New Roman" w:hint="eastAsia"/>
+          <w:b/>
+        </w:rPr>
+      </w:pPr>
+      <w:r>
+        <w:rPr>
+          <w:rFonts w:eastAsia="Times New Roman"/>
+          <w:b/>
+        </w:rPr>
+        <w:t xml:space="preserve">double </w:t>
+      </w:r>
+      <w:proofErr w:type="spellStart"/>
+      <w:r>
+        <w:rPr>
+          <w:rFonts w:eastAsia="Times New Roman"/>
+          <w:b/>
+        </w:rPr>
+        <w:t>gpa</w:t>
+      </w:r>
+      <w:proofErr w:type="spellEnd"/>
+      <w:r>
+        <w:rPr>
+          <w:rFonts w:eastAsia="Times New Roman"/>
+          <w:b/>
+        </w:rPr>
+        <w:t xml:space="preserve">; </w:t>
+      </w:r>
+    </w:p>
+    <w:p>
+      <w:pPr>
+        <w:pStyle w:val="ListParagraph"/>
+        <w:rPr>
+          <w:rFonts w:eastAsia="Times New Roman" w:hint="eastAsia"/>
+          <w:b/>
+        </w:rPr>
+      </w:pPr>
+      <w:r>
+        <w:rPr>
+          <w:rFonts w:eastAsia="Times New Roman"/>
+          <w:b/>
+        </w:rPr>
+        <w:t xml:space="preserve">} </w:t>
+      </w:r>
+      <w:proofErr w:type="spellStart"/>
+      <w:r>
+        <w:rPr>
+          <w:rFonts w:eastAsia="Times New Roman"/>
+          <w:b/>
+        </w:rPr>
+        <w:t>student_t</w:t>
+      </w:r>
+      <w:proofErr w:type="spellEnd"/>
+      <w:r>
+        <w:rPr>
+          <w:rFonts w:eastAsia="Times New Roman"/>
+          <w:b/>
+        </w:rPr>
+        <w:t xml:space="preserve">; </w:t>
+      </w:r>
+    </w:p>
+    <w:p>
+      <w:pPr>
+        <w:pStyle w:val="ListParagraph"/>
+        <w:rPr>
+          <w:rFonts w:eastAsia="Times New Roman" w:hint="eastAsia"/>
+          <w:b/>
+        </w:rPr>
+      </w:pPr>
+    </w:p>
+    <w:p>
+      <w:pPr>
+        <w:pStyle w:val="ListParagraph"/>
+        <w:rPr>
+          <w:rFonts w:eastAsia="Times New Roman" w:hint="eastAsia"/>
+          <w:b/>
+        </w:rPr>
+      </w:pPr>
+      <w:proofErr w:type="spellStart"/>
+      <w:r>
+        <w:rPr>
+          <w:rFonts w:eastAsia="Times New Roman"/>
+          <w:b/>
+        </w:rPr>
+        <w:t>student_t</w:t>
+      </w:r>
+      <w:proofErr w:type="spellEnd"/>
+      <w:r>
+        <w:rPr>
+          <w:rFonts w:eastAsia="Times New Roman"/>
+          <w:b/>
+        </w:rPr>
+        <w:t xml:space="preserve"> </w:t>
+      </w:r>
+      <w:proofErr w:type="spellStart"/>
+      <w:r>
+        <w:rPr>
+          <w:rFonts w:eastAsia="Times New Roman"/>
+          <w:b/>
+        </w:rPr>
+        <w:t>student_</w:t>
+      </w:r>
+      <w:proofErr w:type="gramStart"/>
+      <w:r>
+        <w:rPr>
+          <w:rFonts w:eastAsia="Times New Roman"/>
+          <w:b/>
+        </w:rPr>
+        <w:t>list</w:t>
+      </w:r>
+      <w:proofErr w:type="spellEnd"/>
+      <w:r>
+        <w:rPr>
+          <w:rFonts w:eastAsia="Times New Roman"/>
+          <w:b/>
+        </w:rPr>
+        <w:t>[</w:t>
+      </w:r>
+      <w:proofErr w:type="gramEnd"/>
+      <w:r>
+        <w:rPr>
+          <w:rFonts w:eastAsia="Times New Roman"/>
+          <w:b/>
+        </w:rPr>
+        <w:t xml:space="preserve">50]; </w:t>
+      </w:r>
+    </w:p>
+    <w:p>
+      <w:pPr>
+        <w:pStyle w:val="ListParagraph"/>
+        <w:rPr>
+          <w:rFonts w:eastAsia="Times New Roman" w:hint="eastAsia"/>
+          <w:b/>
+        </w:rPr>
+      </w:pPr>
+    </w:p>
+    <w:p>
+      <w:pPr>
+        <w:pStyle w:val="ListParagraph"/>
+        <w:rPr>
+          <w:rFonts w:eastAsia="Times New Roman" w:hint="eastAsia"/>
+          <w:b/>
+        </w:rPr>
+      </w:pPr>
+      <w:proofErr w:type="spellStart"/>
+      <w:r>
+        <w:rPr>
+          <w:rFonts w:eastAsia="Times New Roman"/>
+          <w:b/>
+        </w:rPr>
+        <w:t>student_</w:t>
+      </w:r>
+      <w:proofErr w:type="gramStart"/>
+      <w:r>
+        <w:rPr>
+          <w:rFonts w:eastAsia="Times New Roman"/>
+          <w:b/>
+        </w:rPr>
+        <w:t>list</w:t>
+      </w:r>
+      <w:proofErr w:type="spellEnd"/>
+      <w:r>
+        <w:rPr>
+          <w:rFonts w:eastAsia="Times New Roman"/>
+          <w:b/>
+        </w:rPr>
+        <w:t>[</w:t>
+      </w:r>
+      <w:proofErr w:type="gramEnd"/>
+      <w:r>
+        <w:rPr>
+          <w:rFonts w:eastAsia="Times New Roman"/>
+          <w:b/>
+        </w:rPr>
+        <w:t>3].</w:t>
+      </w:r>
+      <w:proofErr w:type="spellStart"/>
+      <w:r>
+        <w:rPr>
+          <w:rFonts w:eastAsia="Times New Roman"/>
+          <w:b/>
+        </w:rPr>
+        <w:t>student_id</w:t>
+      </w:r>
+      <w:proofErr w:type="spellEnd"/>
+      <w:r>
+        <w:rPr>
+          <w:rFonts w:eastAsia="Times New Roman"/>
+          <w:b/>
+        </w:rPr>
+        <w:t xml:space="preserve"> = 300922023;</w:t>
+      </w:r>
+    </w:p>
+    <w:p>
+      <w:pPr>
+        <w:pStyle w:val="ListParagraph"/>
+        <w:rPr>
+          <w:rFonts w:ascii="Times New Roman" w:eastAsia="Times New Roman" w:hAnsi="Times New Roman" w:cs="Times New Roman"/>
+        </w:rPr>
+      </w:pPr>
+      <w:proofErr w:type="spellStart"/>
+      <w:r>
+        <w:rPr>
+          <w:rFonts w:eastAsia="Times New Roman"/>
+          <w:b/>
+        </w:rPr>
+        <w:t>student_</w:t>
+      </w:r>
+      <w:proofErr w:type="gramStart"/>
+      <w:r>
+        <w:rPr>
+          <w:rFonts w:eastAsia="Times New Roman"/>
+          <w:b/>
+        </w:rPr>
+        <w:t>list</w:t>
+      </w:r>
+      <w:proofErr w:type="spellEnd"/>
+      <w:r>
+        <w:rPr>
+          <w:rFonts w:eastAsia="Times New Roman"/>
+          <w:b/>
+        </w:rPr>
+        <w:t>[</w:t>
+      </w:r>
+      <w:proofErr w:type="gramEnd"/>
+      <w:r>
+        <w:rPr>
+          <w:rFonts w:eastAsia="Times New Roman"/>
+          <w:b/>
+        </w:rPr>
+        <w:t>3].</w:t>
+      </w:r>
+      <w:proofErr w:type="spellStart"/>
+      <w:r>
+        <w:rPr>
+          <w:rFonts w:eastAsia="Times New Roman"/>
+          <w:b/>
+        </w:rPr>
+        <w:t>gpa</w:t>
+      </w:r>
+      <w:proofErr w:type="spellEnd"/>
+      <w:r>
+        <w:rPr>
+          <w:rFonts w:eastAsia="Times New Roman"/>
+          <w:b/>
+        </w:rPr>
+        <w:t xml:space="preserve"> = 8.0;</w:t>
+      </w:r>
+    </w:p>
+    <w:p>
+      <w:pPr>
+        <w:tabs>
+          <w:tab w:val="left" w:pos="1276"/>
+        </w:tabs>
+        <w:rPr>
+          <w:rFonts w:eastAsia="Times New Roman" w:hint="eastAsia"/>
+          <w:b/>
+        </w:rPr>
+      </w:pPr>
+    </w:p>
+    <w:p>
+      <w:pPr>
+        <w:rPr>
+          <w:rFonts w:eastAsia="Times New Roman"/>
+          <w:b/>
+          <w:sz w:val="28"/>
+          <w:u w:val="thick"/>
+        </w:rPr>
+      </w:pPr>
+      <w:r>
+        <w:rPr>
+          <w:rFonts w:eastAsia="Times New Roman"/>
+          <w:b/>
+          <w:sz w:val="28"/>
+          <w:u w:val="thick"/>
+        </w:rPr>
+        <w:t>Array of Structures (2</w:t>
+      </w:r>
+      <w:r>
+        <w:rPr>
+          <w:rFonts w:eastAsia="Times New Roman"/>
+          <w:b/>
+          <w:sz w:val="28"/>
+          <w:u w:val="thick"/>
+        </w:rPr>
+        <w:t>)</w:t>
+      </w:r>
+    </w:p>
+    <w:p>
+      <w:pPr>
+        <w:pStyle w:val="ListParagraph"/>
+        <w:numPr>
+          <w:ilvl w:val="0"/>
+          <w:numId w:val="5"/>
+        </w:numPr>
+        <w:tabs>
+          <w:tab w:val="left" w:pos="1276"/>
+        </w:tabs>
+        <w:ind w:left="0" w:hanging="142"/>
+        <w:rPr>
+          <w:rFonts w:eastAsia="Times New Roman" w:hint="eastAsia"/>
+          <w:b/>
+        </w:rPr>
+      </w:pPr>
+      <w:r>
+        <w:rPr>
+          <w:rFonts w:eastAsia="Times New Roman" w:hint="eastAsia"/>
+        </w:rPr>
+        <w:t>Can be simply manipulated as arrays of simple data types</w:t>
+      </w:r>
+    </w:p>
+    <w:p>
+      <w:pPr>
+        <w:pStyle w:val="ListParagraph"/>
+        <w:tabs>
+          <w:tab w:val="left" w:pos="1276"/>
+        </w:tabs>
+        <w:ind w:left="0"/>
+        <w:rPr>
+          <w:rFonts w:eastAsia="Times New Roman" w:hint="eastAsia"/>
+          <w:b/>
+        </w:rPr>
+      </w:pPr>
+      <w:r>
+        <w:rPr>
+          <w:rFonts w:eastAsia="Times New Roman" w:hint="eastAsia"/>
+          <w:b/>
+          <w:noProof/>
+          <w:lang w:val="en-AU"/>
+        </w:rPr>
+        <w:drawing>
+          <wp:inline distT="0" distB="0" distL="0" distR="0" wp14:anchorId="51842D4B" wp14:editId="6624CFF0">
+            <wp:extent cx="5727700" cy="2680970"/>
+            <wp:effectExtent l="0" t="0" r="12700" b="11430"/>
+            <wp:docPr id="8" name="Picture 8"/>
+            <wp:cNvGraphicFramePr>
+              <a:graphicFrameLocks xmlns:a="http://schemas.openxmlformats.org/drawingml/2006/main" noChangeAspect="1"/>
+            </wp:cNvGraphicFramePr>
+            <a:graphic xmlns:a="http://schemas.openxmlformats.org/drawingml/2006/main">
+              <a:graphicData uri="http://schemas.openxmlformats.org/drawingml/2006/picture">
+                <pic:pic xmlns:pic="http://schemas.openxmlformats.org/drawingml/2006/picture">
+                  <pic:nvPicPr>
+                    <pic:cNvPr id="8" name="Screen Shot 2017-05-07 at 12.22.03 AM.png"/>
+                    <pic:cNvPicPr/>
+                  </pic:nvPicPr>
+                  <pic:blipFill>
+                    <a:blip r:embed="rId11">
+                      <a:extLst>
+                        <a:ext uri="{28A0092B-C50C-407E-A947-70E740481C1C}">
+                          <a14:useLocalDpi xmlns:a14="http://schemas.microsoft.com/office/drawing/2010/main" val="0"/>
+                        </a:ext>
+                      </a:extLst>
+                    </a:blip>
+                    <a:stretch>
+                      <a:fillRect/>
+                    </a:stretch>
+                  </pic:blipFill>
+                  <pic:spPr>
+                    <a:xfrm>
+                      <a:off x="0" y="0"/>
+                      <a:ext cx="5727700" cy="2680970"/>
+                    </a:xfrm>
+                    <a:prstGeom prst="rect">
+                      <a:avLst/>
+                    </a:prstGeom>
+                  </pic:spPr>
+                </pic:pic>
+              </a:graphicData>
+            </a:graphic>
+          </wp:inline>
+        </w:drawing>
+      </w:r>
+    </w:p>
+    <w:p>
+      <w:pPr>
+        <w:rPr>
+          <w:rFonts w:eastAsia="Times New Roman"/>
+          <w:b/>
+          <w:sz w:val="36"/>
+          <w:u w:val="thick"/>
+        </w:rPr>
+      </w:pPr>
+      <w:r>
+        <w:rPr>
+          <w:rFonts w:eastAsia="Times New Roman"/>
+          <w:b/>
+          <w:sz w:val="36"/>
+          <w:u w:val="thick"/>
+        </w:rPr>
+        <w:t>Unions</w:t>
+      </w:r>
+    </w:p>
+    <w:p>
+      <w:pPr>
+        <w:rPr>
+          <w:rFonts w:eastAsia="Times New Roman"/>
+        </w:rPr>
+      </w:pPr>
+      <w:r>
+        <w:rPr>
+          <w:rFonts w:eastAsia="Times New Roman"/>
+        </w:rPr>
+        <w:t xml:space="preserve">• A union is like a </w:t>
+      </w:r>
+      <w:proofErr w:type="spellStart"/>
+      <w:r>
+        <w:rPr>
+          <w:rFonts w:eastAsia="Times New Roman"/>
+          <w:color w:val="C00000"/>
+        </w:rPr>
+        <w:t>struct</w:t>
+      </w:r>
+      <w:proofErr w:type="spellEnd"/>
+      <w:r>
+        <w:rPr>
+          <w:rFonts w:eastAsia="Times New Roman"/>
+        </w:rPr>
+        <w:t xml:space="preserve">, but the different fields take up the </w:t>
+      </w:r>
+      <w:r>
+        <w:rPr>
+          <w:rFonts w:eastAsia="Times New Roman"/>
+          <w:color w:val="C00000"/>
+        </w:rPr>
+        <w:t>same</w:t>
+      </w:r>
+      <w:r>
+        <w:rPr>
+          <w:rFonts w:eastAsia="Times New Roman"/>
+        </w:rPr>
+        <w:t xml:space="preserve"> space within memory</w:t>
+      </w:r>
+    </w:p>
+    <w:p>
+      <w:pPr>
+        <w:rPr>
+          <w:rFonts w:eastAsia="Times New Roman" w:hint="eastAsia"/>
+        </w:rPr>
+      </w:pPr>
+      <w:r>
+        <w:rPr>
+          <w:rFonts w:eastAsia="Times New Roman" w:hint="eastAsia"/>
+          <w:b/>
+        </w:rPr>
+        <w:tab/>
+      </w:r>
+      <w:r>
+        <w:rPr>
+          <w:rFonts w:eastAsia="Times New Roman"/>
+          <w:color w:val="C00000"/>
+        </w:rPr>
+        <w:t>union</w:t>
+      </w:r>
+      <w:r>
+        <w:rPr>
+          <w:rFonts w:eastAsia="Times New Roman"/>
+        </w:rPr>
+        <w:t xml:space="preserve"> </w:t>
+      </w:r>
+      <w:r>
+        <w:rPr>
+          <w:rFonts w:eastAsia="Times New Roman"/>
+          <w:color w:val="00B050"/>
+        </w:rPr>
+        <w:t>space</w:t>
+      </w:r>
+      <w:r>
+        <w:rPr>
+          <w:rFonts w:eastAsia="Times New Roman"/>
+        </w:rPr>
+        <w:t xml:space="preserve"> { </w:t>
+      </w:r>
+    </w:p>
+    <w:p>
+      <w:pPr>
+        <w:ind w:firstLine="1134"/>
+        <w:rPr>
+          <w:rFonts w:eastAsia="Times New Roman" w:hint="eastAsia"/>
+        </w:rPr>
+      </w:pPr>
+      <w:proofErr w:type="spellStart"/>
+      <w:r>
+        <w:rPr>
+          <w:rFonts w:eastAsia="Times New Roman"/>
+        </w:rPr>
+        <w:t>int</w:t>
+      </w:r>
+      <w:proofErr w:type="spellEnd"/>
+      <w:r>
+        <w:rPr>
+          <w:rFonts w:eastAsia="Times New Roman"/>
+        </w:rPr>
+        <w:t xml:space="preserve"> </w:t>
+      </w:r>
+      <w:proofErr w:type="spellStart"/>
+      <w:r>
+        <w:rPr>
+          <w:rFonts w:eastAsia="Times New Roman"/>
+        </w:rPr>
+        <w:t>i</w:t>
+      </w:r>
+      <w:proofErr w:type="spellEnd"/>
+      <w:r>
+        <w:rPr>
+          <w:rFonts w:eastAsia="Times New Roman"/>
+        </w:rPr>
+        <w:t>;</w:t>
+      </w:r>
+    </w:p>
+    <w:p>
+      <w:pPr>
+        <w:ind w:firstLine="1134"/>
+        <w:rPr>
+          <w:rFonts w:eastAsia="Times New Roman" w:hint="eastAsia"/>
+        </w:rPr>
+      </w:pPr>
+      <w:r>
+        <w:rPr>
+          <w:rFonts w:eastAsia="Times New Roman"/>
+        </w:rPr>
+        <w:t xml:space="preserve">float f; </w:t>
+      </w:r>
+    </w:p>
+    <w:p>
+      <w:pPr>
+        <w:ind w:firstLine="1134"/>
+        <w:rPr>
+          <w:rFonts w:eastAsia="Times New Roman" w:hint="eastAsia"/>
+        </w:rPr>
+      </w:pPr>
+      <w:r>
+        <w:rPr>
+          <w:rFonts w:eastAsia="Times New Roman"/>
+        </w:rPr>
+        <w:t xml:space="preserve">char </w:t>
+      </w:r>
+      <w:proofErr w:type="gramStart"/>
+      <w:r>
+        <w:rPr>
+          <w:rFonts w:eastAsia="Times New Roman"/>
+        </w:rPr>
+        <w:t>c[</w:t>
+      </w:r>
+      <w:proofErr w:type="gramEnd"/>
+      <w:r>
+        <w:rPr>
+          <w:rFonts w:eastAsia="Times New Roman"/>
+        </w:rPr>
+        <w:t xml:space="preserve">4]; </w:t>
+      </w:r>
+    </w:p>
+    <w:p>
+      <w:pPr>
+        <w:ind w:firstLine="720"/>
+        <w:rPr>
+          <w:rFonts w:eastAsia="Times New Roman"/>
+        </w:rPr>
+      </w:pPr>
+      <w:r>
+        <w:rPr>
+          <w:rFonts w:eastAsia="Times New Roman"/>
+        </w:rPr>
+        <w:t>};</w:t>
+      </w:r>
+    </w:p>
+    <w:p>
+      <w:pPr>
+        <w:pStyle w:val="ListParagraph"/>
+        <w:numPr>
+          <w:ilvl w:val="0"/>
+          <w:numId w:val="5"/>
+        </w:numPr>
+        <w:ind w:left="142" w:hanging="142"/>
+        <w:rPr>
+          <w:rFonts w:ascii="Times New Roman" w:eastAsia="Times New Roman" w:hAnsi="Times New Roman" w:cs="Times New Roman"/>
+        </w:rPr>
+      </w:pPr>
+      <w:proofErr w:type="spellStart"/>
+      <w:proofErr w:type="gramStart"/>
+      <w:r>
+        <w:rPr>
+          <w:rFonts w:eastAsia="Times New Roman"/>
+        </w:rPr>
+        <w:t>sizeof</w:t>
+      </w:r>
+      <w:proofErr w:type="spellEnd"/>
+      <w:r>
+        <w:rPr>
+          <w:rFonts w:eastAsia="Times New Roman"/>
+        </w:rPr>
+        <w:t>(</w:t>
+      </w:r>
+      <w:proofErr w:type="gramEnd"/>
+      <w:r>
+        <w:rPr>
+          <w:rFonts w:eastAsia="Times New Roman"/>
+        </w:rPr>
+        <w:t xml:space="preserve">union space) = max ( </w:t>
+      </w:r>
+      <w:proofErr w:type="spellStart"/>
+      <w:r>
+        <w:rPr>
+          <w:rFonts w:eastAsia="Times New Roman"/>
+        </w:rPr>
+        <w:t>sizeof</w:t>
+      </w:r>
+      <w:proofErr w:type="spellEnd"/>
+      <w:r>
+        <w:rPr>
+          <w:rFonts w:eastAsia="Times New Roman"/>
+        </w:rPr>
+        <w:t>(</w:t>
+      </w:r>
+      <w:proofErr w:type="spellStart"/>
+      <w:r>
+        <w:rPr>
+          <w:rFonts w:eastAsia="Times New Roman"/>
+        </w:rPr>
+        <w:t>i</w:t>
+      </w:r>
+      <w:proofErr w:type="spellEnd"/>
+      <w:r>
+        <w:rPr>
+          <w:rFonts w:eastAsia="Times New Roman"/>
+        </w:rPr>
+        <w:t xml:space="preserve">), </w:t>
+      </w:r>
+      <w:proofErr w:type="spellStart"/>
+      <w:r>
+        <w:rPr>
+          <w:rFonts w:eastAsia="Times New Roman"/>
+        </w:rPr>
+        <w:t>sizeof</w:t>
+      </w:r>
+      <w:proofErr w:type="spellEnd"/>
+      <w:r>
+        <w:rPr>
+          <w:rFonts w:eastAsia="Times New Roman"/>
+        </w:rPr>
+        <w:t xml:space="preserve">(f), </w:t>
+      </w:r>
+      <w:proofErr w:type="spellStart"/>
+      <w:r>
+        <w:rPr>
+          <w:rFonts w:eastAsia="Times New Roman"/>
+        </w:rPr>
+        <w:t>sizeof</w:t>
+      </w:r>
+      <w:proofErr w:type="spellEnd"/>
+      <w:r>
+        <w:rPr>
+          <w:rFonts w:eastAsia="Times New Roman"/>
+        </w:rPr>
+        <w:t>(c))</w:t>
+      </w:r>
+    </w:p>
+    <w:p>
+      <w:pPr>
+        <w:rPr>
+          <w:rFonts w:eastAsia="Times New Roman" w:hint="eastAsia"/>
+          <w:b/>
+          <w:sz w:val="28"/>
+          <w:u w:val="thick"/>
+        </w:rPr>
+      </w:pPr>
+      <w:r>
+        <w:rPr>
+          <w:rFonts w:eastAsia="Times New Roman"/>
+          <w:b/>
+          <w:sz w:val="28"/>
+          <w:u w:val="thick"/>
+        </w:rPr>
+        <w:t>union example</w:t>
+      </w:r>
+    </w:p>
+    <w:p>
+      <w:pPr>
+        <w:rPr>
+          <w:rFonts w:eastAsia="Times New Roman" w:hint="eastAsia"/>
+          <w:b/>
+          <w:sz w:val="28"/>
+          <w:u w:val="thick"/>
+        </w:rPr>
+      </w:pPr>
+      <w:r>
+        <w:rPr>
+          <w:rFonts w:eastAsia="Times New Roman" w:hint="eastAsia"/>
+          <w:b/>
+          <w:noProof/>
+          <w:sz w:val="28"/>
+          <w:u w:val="thick"/>
+        </w:rPr>
+        <w:drawing>
+          <wp:inline distT="0" distB="0" distL="0" distR="0" wp14:anchorId="3C1A6F8A" wp14:editId="717AEB65">
+            <wp:extent cx="2497455" cy="1046882"/>
+            <wp:effectExtent l="0" t="0" r="0" b="0"/>
+            <wp:docPr id="9" name="Picture 9"/>
+            <wp:cNvGraphicFramePr>
+              <a:graphicFrameLocks xmlns:a="http://schemas.openxmlformats.org/drawingml/2006/main" noChangeAspect="1"/>
+            </wp:cNvGraphicFramePr>
+            <a:graphic xmlns:a="http://schemas.openxmlformats.org/drawingml/2006/main">
+              <a:graphicData uri="http://schemas.openxmlformats.org/drawingml/2006/picture">
+                <pic:pic xmlns:pic="http://schemas.openxmlformats.org/drawingml/2006/picture">
+                  <pic:nvPicPr>
+                    <pic:cNvPr id="9" name="Screen Shot 2017-05-07 at 12.29.58 AM.png"/>
+                    <pic:cNvPicPr/>
+                  </pic:nvPicPr>
+                  <pic:blipFill>
+                    <a:blip r:embed="rId12">
+                      <a:extLst>
+                        <a:ext uri="{28A0092B-C50C-407E-A947-70E740481C1C}">
+                          <a14:useLocalDpi xmlns:a14="http://schemas.microsoft.com/office/drawing/2010/main" val="0"/>
+                        </a:ext>
+                      </a:extLst>
+                    </a:blip>
+                    <a:stretch>
+                      <a:fillRect/>
+                    </a:stretch>
+                  </pic:blipFill>
+                  <pic:spPr>
+                    <a:xfrm>
+                      <a:off x="0" y="0"/>
+                      <a:ext cx="2539207" cy="1064384"/>
+                    </a:xfrm>
+                    <a:prstGeom prst="rect">
+                      <a:avLst/>
+                    </a:prstGeom>
+                  </pic:spPr>
+                </pic:pic>
+              </a:graphicData>
+            </a:graphic>
+          </wp:inline>
+        </w:drawing>
+      </w:r>
+    </w:p>
+    <w:p>
+      <w:pPr>
+        <w:pStyle w:val="ListParagraph"/>
+        <w:tabs>
+          <w:tab w:val="left" w:pos="1276"/>
+        </w:tabs>
+        <w:ind w:left="0"/>
+        <w:rPr>
+          <w:rFonts w:eastAsia="Times New Roman" w:hint="eastAsia"/>
+          <w:b/>
+        </w:rPr>
+      </w:pPr>
+    </w:p>
+    <w:p>
+      <w:pPr>
+        <w:rPr>
+          <w:rFonts w:eastAsia="Times New Roman" w:hint="eastAsia"/>
+        </w:rPr>
+      </w:pPr>
+      <w:r>
+        <w:rPr>
+          <w:rFonts w:eastAsia="Times New Roman"/>
+        </w:rPr>
+        <w:t xml:space="preserve">union </w:t>
+      </w:r>
+      <w:proofErr w:type="spellStart"/>
+      <w:r>
+        <w:rPr>
+          <w:rFonts w:eastAsia="Times New Roman"/>
+        </w:rPr>
+        <w:t>AnElt</w:t>
+      </w:r>
+      <w:proofErr w:type="spellEnd"/>
+      <w:r>
+        <w:rPr>
+          <w:rFonts w:eastAsia="Times New Roman"/>
+        </w:rPr>
+        <w:t xml:space="preserve"> { </w:t>
+      </w:r>
+    </w:p>
+    <w:p>
+      <w:pPr>
+        <w:ind w:firstLine="142"/>
+        <w:rPr>
+          <w:rFonts w:eastAsia="Times New Roman" w:hint="eastAsia"/>
+        </w:rPr>
+      </w:pPr>
+      <w:proofErr w:type="spellStart"/>
+      <w:r>
+        <w:rPr>
+          <w:rFonts w:eastAsia="Times New Roman"/>
+        </w:rPr>
+        <w:t>int</w:t>
+      </w:r>
+      <w:proofErr w:type="spellEnd"/>
+      <w:r>
+        <w:rPr>
+          <w:rFonts w:eastAsia="Times New Roman"/>
+        </w:rPr>
+        <w:t xml:space="preserve"> </w:t>
+      </w:r>
+      <w:proofErr w:type="spellStart"/>
+      <w:r>
+        <w:rPr>
+          <w:rFonts w:eastAsia="Times New Roman"/>
+        </w:rPr>
+        <w:t>i</w:t>
+      </w:r>
+      <w:proofErr w:type="spellEnd"/>
+      <w:r>
+        <w:rPr>
+          <w:rFonts w:eastAsia="Times New Roman"/>
+        </w:rPr>
+        <w:t xml:space="preserve">; </w:t>
+      </w:r>
+    </w:p>
+    <w:p>
+      <w:pPr>
+        <w:ind w:firstLine="142"/>
+        <w:rPr>
+          <w:rFonts w:eastAsia="Times New Roman" w:hint="eastAsia"/>
+        </w:rPr>
+      </w:pPr>
+      <w:r>
+        <w:rPr>
+          <w:rFonts w:eastAsia="Times New Roman"/>
+        </w:rPr>
+        <w:t xml:space="preserve">char c; </w:t>
+      </w:r>
+    </w:p>
+    <w:p>
+      <w:pPr>
+        <w:rPr>
+          <w:rFonts w:eastAsia="Times New Roman" w:hint="eastAsia"/>
+        </w:rPr>
+      </w:pPr>
+      <w:r>
+        <w:rPr>
+          <w:rFonts w:eastAsia="Times New Roman"/>
+        </w:rPr>
+        <w:t>} elt1, elt2;</w:t>
+      </w:r>
+    </w:p>
+    <w:p>
+      <w:pPr>
+        <w:rPr>
+          <w:rFonts w:eastAsia="Times New Roman" w:hint="eastAsia"/>
+        </w:rPr>
+      </w:pPr>
+    </w:p>
+    <w:p>
+      <w:pPr>
+        <w:rPr>
+          <w:rFonts w:eastAsia="Times New Roman" w:hint="eastAsia"/>
+        </w:rPr>
+      </w:pPr>
+      <w:r>
+        <w:rPr>
+          <w:rFonts w:eastAsia="Times New Roman" w:hint="eastAsia"/>
+        </w:rPr>
+        <w:t>elt1.i = 4;</w:t>
+      </w:r>
+    </w:p>
+    <w:p>
+      <w:pPr>
+        <w:rPr>
+          <w:rFonts w:eastAsia="Times New Roman" w:hint="eastAsia"/>
+        </w:rPr>
+      </w:pPr>
+      <w:r>
+        <w:rPr>
+          <w:rFonts w:eastAsia="Times New Roman" w:hint="eastAsia"/>
+        </w:rPr>
+        <w:t xml:space="preserve">elt2.c = </w:t>
+      </w:r>
+      <w:proofErr w:type="gramStart"/>
+      <w:r>
+        <w:rPr>
+          <w:rFonts w:eastAsia="Times New Roman"/>
+        </w:rPr>
+        <w:t>‘</w:t>
+      </w:r>
+      <w:r>
+        <w:rPr>
+          <w:rFonts w:eastAsia="Times New Roman" w:hint="eastAsia"/>
+        </w:rPr>
+        <w:t xml:space="preserve"> a</w:t>
+      </w:r>
+      <w:proofErr w:type="gramEnd"/>
+      <w:r>
+        <w:rPr>
+          <w:rFonts w:eastAsia="Times New Roman"/>
+        </w:rPr>
+        <w:t>‘</w:t>
+      </w:r>
+    </w:p>
+    <w:p>
+      <w:pPr>
+        <w:rPr>
+          <w:rFonts w:eastAsia="Times New Roman"/>
+        </w:rPr>
+      </w:pPr>
+      <w:r>
+        <w:rPr>
+          <w:rFonts w:eastAsia="Times New Roman"/>
+        </w:rPr>
+        <w:t>elt2.i = 0xDEADBEEF;</w:t>
+      </w:r>
+    </w:p>
+    <w:p>
+      <w:pPr>
+        <w:pStyle w:val="ListParagraph"/>
+        <w:tabs>
+          <w:tab w:val="left" w:pos="1276"/>
+        </w:tabs>
+        <w:ind w:left="0"/>
+        <w:rPr>
+          <w:rFonts w:eastAsia="Times New Roman" w:hint="eastAsia"/>
+          <w:b/>
+        </w:rPr>
+      </w:pPr>
+    </w:p>
+    <w:p>
+      <w:pPr>
+        <w:rPr>
+          <w:rFonts w:eastAsia="Times New Roman"/>
+          <w:b/>
+          <w:sz w:val="28"/>
+          <w:u w:val="thick"/>
+        </w:rPr>
+      </w:pPr>
+      <w:r>
+        <w:rPr>
+          <w:rFonts w:eastAsia="Times New Roman"/>
+          <w:b/>
+          <w:sz w:val="28"/>
+          <w:u w:val="thick"/>
+        </w:rPr>
+        <w:t>union doesn’t know what it contains…</w:t>
+      </w:r>
+    </w:p>
+    <w:p>
+      <w:pPr>
+        <w:pStyle w:val="ListParagraph"/>
+        <w:numPr>
+          <w:ilvl w:val="0"/>
+          <w:numId w:val="5"/>
+        </w:numPr>
+        <w:tabs>
+          <w:tab w:val="left" w:pos="1276"/>
+        </w:tabs>
+        <w:ind w:left="0" w:hanging="142"/>
+        <w:rPr>
+          <w:rFonts w:eastAsia="Times New Roman"/>
+          <w:lang w:val="en-AU"/>
+        </w:rPr>
+      </w:pPr>
+      <w:r>
+        <w:rPr>
+          <w:rFonts w:eastAsia="Times New Roman"/>
+          <w:lang w:val="en-AU"/>
+        </w:rPr>
+        <w:t xml:space="preserve">How should your program keep track whether elt1, elt2 hold an </w:t>
+      </w:r>
+      <w:proofErr w:type="spellStart"/>
+      <w:r>
+        <w:rPr>
+          <w:rFonts w:eastAsia="Times New Roman"/>
+          <w:lang w:val="en-AU"/>
+        </w:rPr>
+        <w:t>int</w:t>
+      </w:r>
+      <w:proofErr w:type="spellEnd"/>
+      <w:r>
+        <w:rPr>
+          <w:rFonts w:eastAsia="Times New Roman"/>
+          <w:lang w:val="en-AU"/>
+        </w:rPr>
+        <w:t xml:space="preserve"> or a char?</w:t>
+      </w:r>
+    </w:p>
+    <w:p>
+      <w:pPr>
+        <w:pStyle w:val="ListParagraph"/>
+        <w:tabs>
+          <w:tab w:val="left" w:pos="1276"/>
+        </w:tabs>
+        <w:ind w:left="0"/>
+        <w:rPr>
+          <w:rFonts w:eastAsia="Times New Roman" w:hint="eastAsia"/>
+          <w:b/>
+        </w:rPr>
+      </w:pPr>
+    </w:p>
+    <w:p>
+      <w:pPr>
+        <w:rPr>
+          <w:rFonts w:hint="eastAsia"/>
+        </w:rPr>
+      </w:pPr>
+      <w:r>
+        <w:rPr>
+          <w:rFonts w:eastAsia="Times New Roman" w:hint="eastAsia"/>
+          <w:b/>
+          <w:noProof/>
+        </w:rPr>
+        <w:lastRenderedPageBreak/>
+        <w:drawing>
+          <wp:inline distT="0" distB="0" distL="0" distR="0" wp14:anchorId="617E5D07" wp14:editId="66A5AE49">
+            <wp:extent cx="2383155" cy="2372045"/>
+            <wp:effectExtent l="0" t="0" r="4445" b="0"/>
+            <wp:docPr id="10" name="Picture 10"/>
+            <wp:cNvGraphicFramePr>
+              <a:graphicFrameLocks xmlns:a="http://schemas.openxmlformats.org/drawingml/2006/main" noChangeAspect="1"/>
+            </wp:cNvGraphicFramePr>
+            <a:graphic xmlns:a="http://schemas.openxmlformats.org/drawingml/2006/main">
+              <a:graphicData uri="http://schemas.openxmlformats.org/drawingml/2006/picture">
+                <pic:pic xmlns:pic="http://schemas.openxmlformats.org/drawingml/2006/picture">
+                  <pic:nvPicPr>
+                    <pic:cNvPr id="10" name="Screen Shot 2017-05-07 at 12.33.50 AM.png"/>
+                    <pic:cNvPicPr/>
+                  </pic:nvPicPr>
+                  <pic:blipFill>
+                    <a:blip r:embed="rId13">
+                      <a:extLst>
+                        <a:ext uri="{28A0092B-C50C-407E-A947-70E740481C1C}">
+                          <a14:useLocalDpi xmlns:a14="http://schemas.microsoft.com/office/drawing/2010/main" val="0"/>
+                        </a:ext>
+                      </a:extLst>
+                    </a:blip>
+                    <a:stretch>
+                      <a:fillRect/>
+                    </a:stretch>
+                  </pic:blipFill>
+                  <pic:spPr>
+                    <a:xfrm>
+                      <a:off x="0" y="0"/>
+                      <a:ext cx="2396754" cy="2385581"/>
+                    </a:xfrm>
+                    <a:prstGeom prst="rect">
+                      <a:avLst/>
+                    </a:prstGeom>
+                  </pic:spPr>
+                </pic:pic>
+              </a:graphicData>
+            </a:graphic>
+          </wp:inline>
+        </w:drawing>
+      </w:r>
+    </w:p>
+    <w:p>
+      <w:pPr>
+        <w:rPr>
+          <w:rFonts w:hint="eastAsia"/>
+        </w:rPr>
+      </w:pPr>
+    </w:p>
+    <w:p>
+      <w:pPr>
+        <w:rPr>
+          <w:rFonts w:eastAsia="Times New Roman"/>
+        </w:rPr>
+      </w:pPr>
+      <w:r>
+        <w:rPr>
+          <w:rFonts w:eastAsia="Times New Roman"/>
+        </w:rPr>
+        <w:t>• Basic answer: Another variable holds that info</w:t>
+      </w:r>
+    </w:p>
+    <w:p>
+      <w:pPr>
+        <w:rPr>
+          <w:rFonts w:hint="eastAsia"/>
+        </w:rPr>
+      </w:pPr>
+    </w:p>
+    <w:p>
+      <w:pPr>
+        <w:rPr>
+          <w:rFonts w:eastAsia="Times New Roman"/>
+          <w:sz w:val="32"/>
+          <w:u w:val="thick"/>
+        </w:rPr>
+      </w:pPr>
+      <w:r>
+        <w:rPr>
+          <w:rFonts w:eastAsia="Times New Roman"/>
+          <w:b/>
+          <w:sz w:val="32"/>
+          <w:u w:val="thick"/>
+        </w:rPr>
+        <w:t>Tagged</w:t>
+      </w:r>
+      <w:r>
+        <w:rPr>
+          <w:rFonts w:eastAsia="Times New Roman"/>
+          <w:sz w:val="32"/>
+          <w:u w:val="thick"/>
+        </w:rPr>
+        <w:t xml:space="preserve"> unions</w:t>
+      </w:r>
+    </w:p>
+    <w:p>
+      <w:pPr>
+        <w:pStyle w:val="ListParagraph"/>
+        <w:numPr>
+          <w:ilvl w:val="0"/>
+          <w:numId w:val="5"/>
+        </w:numPr>
+        <w:ind w:left="0" w:hanging="142"/>
+        <w:rPr>
+          <w:rFonts w:eastAsia="Times New Roman" w:hint="eastAsia"/>
+        </w:rPr>
+      </w:pPr>
+      <w:r>
+        <w:rPr>
+          <w:rFonts w:eastAsia="Times New Roman"/>
+        </w:rPr>
+        <w:t>Tag every value with its case</w:t>
+      </w:r>
+    </w:p>
+    <w:p>
+      <w:pPr>
+        <w:pStyle w:val="ListParagraph"/>
+        <w:numPr>
+          <w:ilvl w:val="0"/>
+          <w:numId w:val="5"/>
+        </w:numPr>
+        <w:ind w:left="0" w:hanging="142"/>
+        <w:rPr>
+          <w:rFonts w:ascii="Times New Roman" w:eastAsia="Times New Roman" w:hAnsi="Times New Roman" w:cs="Times New Roman"/>
+        </w:rPr>
+      </w:pPr>
+      <w:r>
+        <w:rPr>
+          <w:rFonts w:eastAsia="Times New Roman"/>
+        </w:rPr>
+        <w:t>Pair the type info together with the union – implicit in other programming languages like Java.</w:t>
+      </w:r>
+    </w:p>
+    <w:p>
+      <w:pPr>
+        <w:rPr>
+          <w:rFonts w:hint="eastAsia"/>
+        </w:rPr>
+      </w:pPr>
+      <w:r>
+        <w:rPr>
+          <w:rFonts w:hint="eastAsia"/>
+          <w:noProof/>
+        </w:rPr>
+        <w:drawing>
+          <wp:inline distT="0" distB="0" distL="0" distR="0" wp14:anchorId="55FADC9A" wp14:editId="536F3908">
+            <wp:extent cx="4554855" cy="1895163"/>
+            <wp:effectExtent l="0" t="0" r="0" b="10160"/>
+            <wp:docPr id="11" name="Picture 11"/>
+            <wp:cNvGraphicFramePr>
+              <a:graphicFrameLocks xmlns:a="http://schemas.openxmlformats.org/drawingml/2006/main" noChangeAspect="1"/>
+            </wp:cNvGraphicFramePr>
+            <a:graphic xmlns:a="http://schemas.openxmlformats.org/drawingml/2006/main">
+              <a:graphicData uri="http://schemas.openxmlformats.org/drawingml/2006/picture">
+                <pic:pic xmlns:pic="http://schemas.openxmlformats.org/drawingml/2006/picture">
+                  <pic:nvPicPr>
+                    <pic:cNvPr id="11" name="Screen Shot 2017-05-07 at 12.36.26 AM.png"/>
+                    <pic:cNvPicPr/>
+                  </pic:nvPicPr>
+                  <pic:blipFill>
+                    <a:blip r:embed="rId14">
+                      <a:extLst>
+                        <a:ext uri="{28A0092B-C50C-407E-A947-70E740481C1C}">
+                          <a14:useLocalDpi xmlns:a14="http://schemas.microsoft.com/office/drawing/2010/main" val="0"/>
+                        </a:ext>
+                      </a:extLst>
+                    </a:blip>
+                    <a:stretch>
+                      <a:fillRect/>
+                    </a:stretch>
+                  </pic:blipFill>
+                  <pic:spPr>
+                    <a:xfrm>
+                      <a:off x="0" y="0"/>
+                      <a:ext cx="4578749" cy="1905105"/>
+                    </a:xfrm>
+                    <a:prstGeom prst="rect">
+                      <a:avLst/>
+                    </a:prstGeom>
+                  </pic:spPr>
+                </pic:pic>
+              </a:graphicData>
+            </a:graphic>
+          </wp:inline>
+        </w:drawing>
+      </w:r>
     </w:p>
     <w:p>
       <w:pPr>
@@ -5433,7 +7869,7 @@
                     <pic:cNvPicPr/>
                   </pic:nvPicPr>
                   <pic:blipFill>
-                    <a:blip r:embed="rId6">
+                    <a:blip r:embed="rId15">
                       <a:extLst>
                         <a:ext uri="{28A0092B-C50C-407E-A947-70E740481C1C}">
                           <a14:useLocalDpi xmlns:a14="http://schemas.microsoft.com/office/drawing/2010/main" val="0"/>
@@ -5684,6 +8120,7 @@
           <w:sz w:val="21"/>
           <w:lang w:val="en-AU"/>
         </w:rPr>
+        <w:lastRenderedPageBreak/>
         <w:t xml:space="preserve">Reading data from a file </w:t>
       </w:r>
     </w:p>
@@ -6852,6 +9289,7 @@
         <w:rPr>
           <w:rFonts w:eastAsia="Times New Roman"/>
         </w:rPr>
+        <w:lastRenderedPageBreak/>
         <w:t xml:space="preserve"> end of the file has been reached. </w:t>
       </w:r>
     </w:p>
@@ -9607,6 +12045,7 @@
         <w:rPr>
           <w:rFonts w:eastAsia="Times New Roman"/>
         </w:rPr>
+        <w:lastRenderedPageBreak/>
         <w:t xml:space="preserve">Same as dealing with text files except in the opening step. </w:t>
       </w:r>
     </w:p>
@@ -10989,6 +13428,7 @@
         <w:rPr>
           <w:rFonts w:eastAsia="Times New Roman"/>
         </w:rPr>
+        <w:lastRenderedPageBreak/>
         <w:t xml:space="preserve">New position in the file is determined by: </w:t>
       </w:r>
     </w:p>
@@ -11652,7 +14092,7 @@
   <w:abstractNum w:abstractNumId="0">
     <w:nsid w:val="120A3B78"/>
     <w:multiLevelType w:val="hybridMultilevel"/>
-    <w:tmpl w:val="5ADE53A8"/>
+    <w:tmpl w:val="C840DC28"/>
     <w:lvl w:ilvl="0" w:tplc="0C090001">
       <w:start w:val="1"/>
       <w:numFmt w:val="bullet"/>
@@ -12074,6 +14514,119 @@
     </w:lvl>
   </w:abstractNum>
   <w:abstractNum w:abstractNumId="4">
+    <w:nsid w:val="5438234D"/>
+    <w:multiLevelType w:val="hybridMultilevel"/>
+    <w:tmpl w:val="DEAAB118"/>
+    <w:lvl w:ilvl="0" w:tplc="0C09000F">
+      <w:start w:val="1"/>
+      <w:numFmt w:val="decimal"/>
+      <w:lvlText w:val="%1."/>
+      <w:lvlJc w:val="left"/>
+      <w:pPr>
+        <w:ind w:left="720" w:hanging="360"/>
+      </w:pPr>
+      <w:rPr>
+        <w:rFonts w:hint="default"/>
+      </w:rPr>
+    </w:lvl>
+    <w:lvl w:ilvl="1" w:tplc="0C090003" w:tentative="1">
+      <w:start w:val="1"/>
+      <w:numFmt w:val="bullet"/>
+      <w:lvlText w:val="o"/>
+      <w:lvlJc w:val="left"/>
+      <w:pPr>
+        <w:ind w:left="1440" w:hanging="360"/>
+      </w:pPr>
+      <w:rPr>
+        <w:rFonts w:ascii="Courier New" w:hAnsi="Courier New" w:cs="Courier New" w:hint="default"/>
+      </w:rPr>
+    </w:lvl>
+    <w:lvl w:ilvl="2" w:tplc="0C090005" w:tentative="1">
+      <w:start w:val="1"/>
+      <w:numFmt w:val="bullet"/>
+      <w:lvlText w:val=""/>
+      <w:lvlJc w:val="left"/>
+      <w:pPr>
+        <w:ind w:left="2160" w:hanging="360"/>
+      </w:pPr>
+      <w:rPr>
+        <w:rFonts w:ascii="Wingdings" w:hAnsi="Wingdings" w:hint="default"/>
+      </w:rPr>
+    </w:lvl>
+    <w:lvl w:ilvl="3" w:tplc="0C090001" w:tentative="1">
+      <w:start w:val="1"/>
+      <w:numFmt w:val="bullet"/>
+      <w:lvlText w:val=""/>
+      <w:lvlJc w:val="left"/>
+      <w:pPr>
+        <w:ind w:left="2880" w:hanging="360"/>
+      </w:pPr>
+      <w:rPr>
+        <w:rFonts w:ascii="Symbol" w:hAnsi="Symbol" w:hint="default"/>
+      </w:rPr>
+    </w:lvl>
+    <w:lvl w:ilvl="4" w:tplc="0C090003" w:tentative="1">
+      <w:start w:val="1"/>
+      <w:numFmt w:val="bullet"/>
+      <w:lvlText w:val="o"/>
+      <w:lvlJc w:val="left"/>
+      <w:pPr>
+        <w:ind w:left="3600" w:hanging="360"/>
+      </w:pPr>
+      <w:rPr>
+        <w:rFonts w:ascii="Courier New" w:hAnsi="Courier New" w:cs="Courier New" w:hint="default"/>
+      </w:rPr>
+    </w:lvl>
+    <w:lvl w:ilvl="5" w:tplc="0C090005" w:tentative="1">
+      <w:start w:val="1"/>
+      <w:numFmt w:val="bullet"/>
+      <w:lvlText w:val=""/>
+      <w:lvlJc w:val="left"/>
+      <w:pPr>
+        <w:ind w:left="4320" w:hanging="360"/>
+      </w:pPr>
+      <w:rPr>
+        <w:rFonts w:ascii="Wingdings" w:hAnsi="Wingdings" w:hint="default"/>
+      </w:rPr>
+    </w:lvl>
+    <w:lvl w:ilvl="6" w:tplc="0C090001" w:tentative="1">
+      <w:start w:val="1"/>
+      <w:numFmt w:val="bullet"/>
+      <w:lvlText w:val=""/>
+      <w:lvlJc w:val="left"/>
+      <w:pPr>
+        <w:ind w:left="5040" w:hanging="360"/>
+      </w:pPr>
+      <w:rPr>
+        <w:rFonts w:ascii="Symbol" w:hAnsi="Symbol" w:hint="default"/>
+      </w:rPr>
+    </w:lvl>
+    <w:lvl w:ilvl="7" w:tplc="0C090003" w:tentative="1">
+      <w:start w:val="1"/>
+      <w:numFmt w:val="bullet"/>
+      <w:lvlText w:val="o"/>
+      <w:lvlJc w:val="left"/>
+      <w:pPr>
+        <w:ind w:left="5760" w:hanging="360"/>
+      </w:pPr>
+      <w:rPr>
+        <w:rFonts w:ascii="Courier New" w:hAnsi="Courier New" w:cs="Courier New" w:hint="default"/>
+      </w:rPr>
+    </w:lvl>
+    <w:lvl w:ilvl="8" w:tplc="0C090005" w:tentative="1">
+      <w:start w:val="1"/>
+      <w:numFmt w:val="bullet"/>
+      <w:lvlText w:val=""/>
+      <w:lvlJc w:val="left"/>
+      <w:pPr>
+        <w:ind w:left="6480" w:hanging="360"/>
+      </w:pPr>
+      <w:rPr>
+        <w:rFonts w:ascii="Wingdings" w:hAnsi="Wingdings" w:hint="default"/>
+      </w:rPr>
+    </w:lvl>
+  </w:abstractNum>
+  <w:abstractNum w:abstractNumId="5">
     <w:nsid w:val="597C3C1B"/>
     <w:multiLevelType w:val="hybridMultilevel"/>
     <w:tmpl w:val="1FF08A26"/>
@@ -12157,6 +14710,119 @@
       <w:pPr>
         <w:ind w:left="6480" w:hanging="180"/>
       </w:pPr>
+    </w:lvl>
+  </w:abstractNum>
+  <w:abstractNum w:abstractNumId="6">
+    <w:nsid w:val="68FD73E0"/>
+    <w:multiLevelType w:val="hybridMultilevel"/>
+    <w:tmpl w:val="71DA4444"/>
+    <w:lvl w:ilvl="0" w:tplc="0C090001">
+      <w:start w:val="1"/>
+      <w:numFmt w:val="bullet"/>
+      <w:lvlText w:val=""/>
+      <w:lvlJc w:val="left"/>
+      <w:pPr>
+        <w:ind w:left="720" w:hanging="360"/>
+      </w:pPr>
+      <w:rPr>
+        <w:rFonts w:ascii="Symbol" w:hAnsi="Symbol" w:hint="default"/>
+      </w:rPr>
+    </w:lvl>
+    <w:lvl w:ilvl="1" w:tplc="0C090003" w:tentative="1">
+      <w:start w:val="1"/>
+      <w:numFmt w:val="bullet"/>
+      <w:lvlText w:val="o"/>
+      <w:lvlJc w:val="left"/>
+      <w:pPr>
+        <w:ind w:left="1440" w:hanging="360"/>
+      </w:pPr>
+      <w:rPr>
+        <w:rFonts w:ascii="Courier New" w:hAnsi="Courier New" w:cs="Courier New" w:hint="default"/>
+      </w:rPr>
+    </w:lvl>
+    <w:lvl w:ilvl="2" w:tplc="0C090005" w:tentative="1">
+      <w:start w:val="1"/>
+      <w:numFmt w:val="bullet"/>
+      <w:lvlText w:val=""/>
+      <w:lvlJc w:val="left"/>
+      <w:pPr>
+        <w:ind w:left="2160" w:hanging="360"/>
+      </w:pPr>
+      <w:rPr>
+        <w:rFonts w:ascii="Wingdings" w:hAnsi="Wingdings" w:hint="default"/>
+      </w:rPr>
+    </w:lvl>
+    <w:lvl w:ilvl="3" w:tplc="0C090001" w:tentative="1">
+      <w:start w:val="1"/>
+      <w:numFmt w:val="bullet"/>
+      <w:lvlText w:val=""/>
+      <w:lvlJc w:val="left"/>
+      <w:pPr>
+        <w:ind w:left="2880" w:hanging="360"/>
+      </w:pPr>
+      <w:rPr>
+        <w:rFonts w:ascii="Symbol" w:hAnsi="Symbol" w:hint="default"/>
+      </w:rPr>
+    </w:lvl>
+    <w:lvl w:ilvl="4" w:tplc="0C090003" w:tentative="1">
+      <w:start w:val="1"/>
+      <w:numFmt w:val="bullet"/>
+      <w:lvlText w:val="o"/>
+      <w:lvlJc w:val="left"/>
+      <w:pPr>
+        <w:ind w:left="3600" w:hanging="360"/>
+      </w:pPr>
+      <w:rPr>
+        <w:rFonts w:ascii="Courier New" w:hAnsi="Courier New" w:cs="Courier New" w:hint="default"/>
+      </w:rPr>
+    </w:lvl>
+    <w:lvl w:ilvl="5" w:tplc="0C090005" w:tentative="1">
+      <w:start w:val="1"/>
+      <w:numFmt w:val="bullet"/>
+      <w:lvlText w:val=""/>
+      <w:lvlJc w:val="left"/>
+      <w:pPr>
+        <w:ind w:left="4320" w:hanging="360"/>
+      </w:pPr>
+      <w:rPr>
+        <w:rFonts w:ascii="Wingdings" w:hAnsi="Wingdings" w:hint="default"/>
+      </w:rPr>
+    </w:lvl>
+    <w:lvl w:ilvl="6" w:tplc="0C090001" w:tentative="1">
+      <w:start w:val="1"/>
+      <w:numFmt w:val="bullet"/>
+      <w:lvlText w:val=""/>
+      <w:lvlJc w:val="left"/>
+      <w:pPr>
+        <w:ind w:left="5040" w:hanging="360"/>
+      </w:pPr>
+      <w:rPr>
+        <w:rFonts w:ascii="Symbol" w:hAnsi="Symbol" w:hint="default"/>
+      </w:rPr>
+    </w:lvl>
+    <w:lvl w:ilvl="7" w:tplc="0C090003" w:tentative="1">
+      <w:start w:val="1"/>
+      <w:numFmt w:val="bullet"/>
+      <w:lvlText w:val="o"/>
+      <w:lvlJc w:val="left"/>
+      <w:pPr>
+        <w:ind w:left="5760" w:hanging="360"/>
+      </w:pPr>
+      <w:rPr>
+        <w:rFonts w:ascii="Courier New" w:hAnsi="Courier New" w:cs="Courier New" w:hint="default"/>
+      </w:rPr>
+    </w:lvl>
+    <w:lvl w:ilvl="8" w:tplc="0C090005" w:tentative="1">
+      <w:start w:val="1"/>
+      <w:numFmt w:val="bullet"/>
+      <w:lvlText w:val=""/>
+      <w:lvlJc w:val="left"/>
+      <w:pPr>
+        <w:ind w:left="6480" w:hanging="360"/>
+      </w:pPr>
+      <w:rPr>
+        <w:rFonts w:ascii="Wingdings" w:hAnsi="Wingdings" w:hint="default"/>
+      </w:rPr>
     </w:lvl>
   </w:abstractNum>
   <w:num w:numId="1">
@@ -12169,10 +14835,16 @@
     <w:abstractNumId w:val="1"/>
   </w:num>
   <w:num w:numId="4">
-    <w:abstractNumId w:val="4"/>
+    <w:abstractNumId w:val="5"/>
   </w:num>
   <w:num w:numId="5">
     <w:abstractNumId w:val="0"/>
+  </w:num>
+  <w:num w:numId="6">
+    <w:abstractNumId w:val="6"/>
+  </w:num>
+  <w:num w:numId="7">
+    <w:abstractNumId w:val="4"/>
   </w:num>
 </w:numbering>
 </file>
@@ -12575,7 +15247,7 @@
   <w:style w:type="paragraph" w:default="1" w:styleId="Normal">
     <w:name w:val="Normal"/>
     <w:qFormat/>
-    <w:rsid w:val="009D342D"/>
+    <w:rsid w:val="00140905"/>
     <w:rPr>
       <w:rFonts w:ascii="Times New Roman" w:hAnsi="Times New Roman" w:cs="Times New Roman"/>
     </w:rPr>

</xml_diff>

<commit_message>
done partly note for week4
</commit_message>
<xml_diff>
--- a/note/241 lecture note.docx
+++ b/note/241 lecture note.docx
@@ -56,135 +56,1819 @@
     <w:p>
       <w:pPr>
         <w:rPr>
-          <w:rFonts w:eastAsia="Times New Roman"/>
-          <w:b/>
-          <w:u w:val="thick"/>
-        </w:rPr>
-      </w:pPr>
-      <w:r>
-        <w:rPr>
-          <w:rFonts w:eastAsia="Times New Roman"/>
-          <w:b/>
-          <w:u w:val="thick"/>
-        </w:rPr>
-        <w:t>Variable Storage Class</w:t>
-      </w:r>
-    </w:p>
-    <w:p>
-      <w:pPr>
-        <w:rPr>
           <w:rFonts w:hint="eastAsia"/>
           <w:color w:val="00B050"/>
         </w:rPr>
       </w:pPr>
+    </w:p>
+    <w:p>
+      <w:pPr>
+        <w:rPr>
+          <w:rFonts w:eastAsia="Times New Roman"/>
+        </w:rPr>
+      </w:pPr>
+      <w:r>
+        <w:rPr>
+          <w:rFonts w:eastAsia="Times New Roman"/>
+        </w:rPr>
+        <w:t>• All information accessible to a running computer program must be stored somewhere in the computer's memory</w:t>
+      </w:r>
+    </w:p>
+    <w:p>
+      <w:pPr>
+        <w:pStyle w:val="ListParagraph"/>
+        <w:numPr>
+          <w:ilvl w:val="0"/>
+          <w:numId w:val="13"/>
+        </w:numPr>
+        <w:ind w:left="142" w:hanging="142"/>
+        <w:rPr>
+          <w:rFonts w:ascii="Times New Roman" w:eastAsia="Times New Roman" w:hAnsi="Times New Roman" w:cs="Times New Roman" w:hint="eastAsia"/>
+        </w:rPr>
+      </w:pPr>
+      <w:r>
+        <w:rPr>
+          <w:rFonts w:eastAsia="Times New Roman"/>
+        </w:rPr>
+        <w:t>C provides the ability to access specific memory locations, using “pointers”.</w:t>
+      </w:r>
+    </w:p>
+    <w:p>
+      <w:pPr>
+        <w:pStyle w:val="ListParagraph"/>
+        <w:numPr>
+          <w:ilvl w:val="0"/>
+          <w:numId w:val="13"/>
+        </w:numPr>
+        <w:ind w:left="142" w:hanging="142"/>
+        <w:rPr>
+          <w:rFonts w:ascii="Times New Roman" w:eastAsia="Times New Roman" w:hAnsi="Times New Roman" w:cs="Times New Roman"/>
+        </w:rPr>
+      </w:pPr>
+      <w:r>
+        <w:rPr>
+          <w:rFonts w:eastAsia="Times New Roman"/>
+        </w:rPr>
+        <w:t>Memory locations are identified by their address.</w:t>
+      </w:r>
+    </w:p>
+    <w:p>
+      <w:pPr>
+        <w:rPr>
+          <w:rFonts w:eastAsia="Times New Roman"/>
+        </w:rPr>
+      </w:pPr>
+      <w:r>
+        <w:rPr>
+          <w:rFonts w:eastAsia="Times New Roman"/>
+        </w:rPr>
+        <w:t>• How long are the addresses?</w:t>
+      </w:r>
+    </w:p>
+    <w:p>
+      <w:pPr>
+        <w:ind w:left="720"/>
+        <w:rPr>
+          <w:rFonts w:eastAsia="Times New Roman" w:hint="eastAsia"/>
+        </w:rPr>
+      </w:pPr>
+      <w:r>
+        <w:rPr>
+          <w:rFonts w:eastAsia="Times New Roman"/>
+        </w:rPr>
+        <w:t xml:space="preserve">Intel Core i7 has 64-bit addresses: </w:t>
+      </w:r>
+    </w:p>
+    <w:p>
+      <w:pPr>
+        <w:ind w:left="720" w:firstLine="273"/>
+        <w:rPr>
+          <w:rFonts w:eastAsia="Times New Roman" w:hint="eastAsia"/>
+          <w:b/>
+        </w:rPr>
+      </w:pPr>
+      <w:proofErr w:type="spellStart"/>
+      <w:r>
+        <w:rPr>
+          <w:rFonts w:eastAsia="Times New Roman"/>
+          <w:b/>
+        </w:rPr>
+        <w:t>int</w:t>
+      </w:r>
+      <w:proofErr w:type="spellEnd"/>
+      <w:r>
+        <w:rPr>
+          <w:rFonts w:eastAsia="Times New Roman"/>
+          <w:b/>
+        </w:rPr>
+        <w:t xml:space="preserve"> *</w:t>
+      </w:r>
+      <w:proofErr w:type="spellStart"/>
+      <w:r>
+        <w:rPr>
+          <w:rFonts w:eastAsia="Times New Roman"/>
+          <w:b/>
+        </w:rPr>
+        <w:t>ip</w:t>
+      </w:r>
+      <w:proofErr w:type="spellEnd"/>
+      <w:r>
+        <w:rPr>
+          <w:rFonts w:eastAsia="Times New Roman"/>
+          <w:b/>
+        </w:rPr>
+        <w:t xml:space="preserve">; // defines a variable of type integer pointer </w:t>
+      </w:r>
+      <w:r>
+        <w:rPr>
+          <w:rFonts w:eastAsia="Times New Roman" w:hint="eastAsia"/>
+          <w:b/>
+        </w:rPr>
+        <w:t xml:space="preserve">  </w:t>
+      </w:r>
+    </w:p>
+    <w:p>
+      <w:pPr>
+        <w:ind w:left="720" w:firstLine="273"/>
+        <w:rPr>
+          <w:rFonts w:eastAsia="Times New Roman" w:hint="eastAsia"/>
+          <w:b/>
+        </w:rPr>
+      </w:pPr>
+      <w:proofErr w:type="spellStart"/>
+      <w:proofErr w:type="gramStart"/>
+      <w:r>
+        <w:rPr>
+          <w:rFonts w:eastAsia="Times New Roman"/>
+          <w:b/>
+        </w:rPr>
+        <w:t>printf</w:t>
+      </w:r>
+      <w:proofErr w:type="spellEnd"/>
+      <w:r>
+        <w:rPr>
+          <w:rFonts w:eastAsia="Times New Roman"/>
+          <w:b/>
+        </w:rPr>
+        <w:t>(</w:t>
+      </w:r>
+      <w:proofErr w:type="gramEnd"/>
+      <w:r>
+        <w:rPr>
+          <w:rFonts w:eastAsia="Times New Roman"/>
+          <w:b/>
+        </w:rPr>
+        <w:t>“%</w:t>
+      </w:r>
+      <w:proofErr w:type="spellStart"/>
+      <w:r>
+        <w:rPr>
+          <w:rFonts w:eastAsia="Times New Roman"/>
+          <w:b/>
+        </w:rPr>
+        <w:t>lu</w:t>
+      </w:r>
+      <w:proofErr w:type="spellEnd"/>
+      <w:r>
+        <w:rPr>
+          <w:rFonts w:eastAsia="Times New Roman"/>
+          <w:b/>
+        </w:rPr>
+        <w:t xml:space="preserve">”, </w:t>
+      </w:r>
+      <w:proofErr w:type="spellStart"/>
+      <w:r>
+        <w:rPr>
+          <w:rFonts w:eastAsia="Times New Roman"/>
+          <w:b/>
+        </w:rPr>
+        <w:t>sizeof</w:t>
+      </w:r>
+      <w:proofErr w:type="spellEnd"/>
+      <w:r>
+        <w:rPr>
+          <w:rFonts w:eastAsia="Times New Roman"/>
+          <w:b/>
+        </w:rPr>
+        <w:t>(</w:t>
+      </w:r>
+      <w:proofErr w:type="spellStart"/>
+      <w:r>
+        <w:rPr>
+          <w:rFonts w:eastAsia="Times New Roman"/>
+          <w:b/>
+        </w:rPr>
+        <w:t>ip</w:t>
+      </w:r>
+      <w:proofErr w:type="spellEnd"/>
+      <w:r>
+        <w:rPr>
+          <w:rFonts w:eastAsia="Times New Roman"/>
+          <w:b/>
+        </w:rPr>
+        <w:t xml:space="preserve">)); </w:t>
+      </w:r>
+    </w:p>
+    <w:p>
+      <w:pPr>
+        <w:rPr>
+          <w:rFonts w:eastAsia="Times New Roman"/>
+        </w:rPr>
+      </w:pPr>
+      <w:r>
+        <w:rPr>
+          <w:rFonts w:eastAsia="Times New Roman"/>
+        </w:rPr>
+        <w:t xml:space="preserve">What is the output of the simple </w:t>
+      </w:r>
+      <w:proofErr w:type="spellStart"/>
+      <w:r>
+        <w:rPr>
+          <w:rFonts w:eastAsia="Times New Roman"/>
+          <w:b/>
+        </w:rPr>
+        <w:t>printf</w:t>
+      </w:r>
+      <w:proofErr w:type="spellEnd"/>
+      <w:r>
+        <w:rPr>
+          <w:rFonts w:eastAsia="Times New Roman"/>
+          <w:b/>
+        </w:rPr>
+        <w:t xml:space="preserve"> </w:t>
+      </w:r>
+      <w:r>
+        <w:rPr>
+          <w:rFonts w:eastAsia="Times New Roman"/>
+        </w:rPr>
+        <w:t>statement?</w:t>
+      </w:r>
+    </w:p>
+    <w:p>
+      <w:pPr>
+        <w:pStyle w:val="ListParagraph"/>
+        <w:ind w:left="142"/>
+        <w:rPr>
+          <w:rFonts w:ascii="Times New Roman" w:eastAsia="Times New Roman" w:hAnsi="Times New Roman" w:cs="Times New Roman"/>
+        </w:rPr>
+      </w:pPr>
+    </w:p>
+    <w:p>
+      <w:pPr>
+        <w:rPr>
+          <w:rFonts w:eastAsia="Times New Roman"/>
+          <w:b/>
+          <w:u w:val="thick"/>
+        </w:rPr>
+      </w:pPr>
+      <w:r>
+        <w:rPr>
+          <w:rFonts w:eastAsia="Times New Roman"/>
+          <w:b/>
+          <w:u w:val="thick"/>
+        </w:rPr>
+        <w:t>Pointer basics</w:t>
+      </w:r>
+    </w:p>
+    <w:p>
+      <w:pPr>
+        <w:rPr>
+          <w:rFonts w:hint="eastAsia"/>
+        </w:rPr>
+      </w:pPr>
+    </w:p>
+    <w:p>
+      <w:pPr>
+        <w:rPr>
+          <w:rFonts w:hint="eastAsia"/>
+        </w:rPr>
+      </w:pPr>
+      <w:r>
+        <w:t xml:space="preserve">• Address of the location containing the data </w:t>
+      </w:r>
+    </w:p>
+    <w:p>
+      <w:pPr>
+        <w:ind w:firstLine="426"/>
+        <w:rPr>
+          <w:rFonts w:hint="eastAsia"/>
+        </w:rPr>
+      </w:pPr>
+      <w:r>
+        <w:t xml:space="preserve">– all pointers are typed based on the type of entity that they point to; </w:t>
+      </w:r>
+    </w:p>
+    <w:p>
+      <w:pPr>
+        <w:ind w:firstLine="426"/>
+      </w:pPr>
+      <w:r>
+        <w:t>– to declare a pointer, use * preceding the variable name as in:</w:t>
+      </w:r>
+    </w:p>
+    <w:p>
+      <w:pPr>
+        <w:rPr>
+          <w:rFonts w:eastAsia="Times New Roman"/>
+          <w:b/>
+        </w:rPr>
+      </w:pPr>
+      <w:r>
+        <w:rPr>
+          <w:rFonts w:hint="eastAsia"/>
+        </w:rPr>
+        <w:tab/>
+      </w:r>
+      <w:r>
+        <w:rPr>
+          <w:rFonts w:hint="eastAsia"/>
+        </w:rPr>
+        <w:tab/>
+      </w:r>
+      <w:proofErr w:type="spellStart"/>
+      <w:r>
+        <w:rPr>
+          <w:rFonts w:eastAsia="Times New Roman"/>
+          <w:b/>
+        </w:rPr>
+        <w:t>int</w:t>
+      </w:r>
+      <w:proofErr w:type="spellEnd"/>
+      <w:r>
+        <w:rPr>
+          <w:rFonts w:eastAsia="Times New Roman"/>
+          <w:b/>
+        </w:rPr>
+        <w:t xml:space="preserve"> *x;</w:t>
+      </w:r>
+    </w:p>
+    <w:p>
+      <w:pPr>
+        <w:rPr>
+          <w:rFonts w:hint="eastAsia"/>
+        </w:rPr>
+      </w:pPr>
+    </w:p>
+    <w:p>
+      <w:pPr>
+        <w:pStyle w:val="ListParagraph"/>
+        <w:numPr>
+          <w:ilvl w:val="0"/>
+          <w:numId w:val="14"/>
+        </w:numPr>
+        <w:ind w:left="142" w:hanging="142"/>
+      </w:pPr>
+      <w:r>
+        <w:t>To set a pointer to a variable’s address use &amp; before the variable as in:</w:t>
+      </w:r>
+    </w:p>
+    <w:p>
+      <w:pPr>
+        <w:pStyle w:val="ListParagraph"/>
+        <w:rPr>
+          <w:rFonts w:ascii="Times New Roman" w:eastAsia="Times New Roman" w:hAnsi="Times New Roman" w:cs="Times New Roman"/>
+          <w:b/>
+        </w:rPr>
+      </w:pPr>
+      <w:r>
+        <w:rPr>
+          <w:rFonts w:eastAsia="Times New Roman" w:hint="eastAsia"/>
+        </w:rPr>
+        <w:t xml:space="preserve">            </w:t>
+      </w:r>
+      <w:r>
+        <w:rPr>
+          <w:rFonts w:eastAsia="Times New Roman"/>
+          <w:b/>
+        </w:rPr>
+        <w:t xml:space="preserve">x = &amp;a; </w:t>
+      </w:r>
+    </w:p>
+    <w:p>
+      <w:pPr>
+        <w:ind w:firstLine="426"/>
+        <w:rPr>
+          <w:rFonts w:eastAsia="Times New Roman"/>
+        </w:rPr>
+      </w:pPr>
+      <w:r>
+        <w:rPr>
+          <w:rFonts w:eastAsia="Times New Roman"/>
+        </w:rPr>
+        <w:t>– &amp; means “return the memory address of”</w:t>
+      </w:r>
+    </w:p>
+    <w:p>
+      <w:pPr>
+        <w:ind w:firstLine="426"/>
+        <w:rPr>
+          <w:rFonts w:eastAsia="Times New Roman"/>
+        </w:rPr>
+      </w:pPr>
+      <w:r>
+        <w:rPr>
+          <w:rFonts w:eastAsia="Times New Roman"/>
+        </w:rPr>
+        <w:t xml:space="preserve">– x will now point to a, i.e., x stores </w:t>
+      </w:r>
+      <w:proofErr w:type="gramStart"/>
+      <w:r>
+        <w:rPr>
+          <w:rFonts w:eastAsia="Times New Roman"/>
+        </w:rPr>
+        <w:t>a’s</w:t>
+      </w:r>
+      <w:proofErr w:type="gramEnd"/>
+      <w:r>
+        <w:rPr>
+          <w:rFonts w:eastAsia="Times New Roman"/>
+        </w:rPr>
+        <w:t xml:space="preserve"> address</w:t>
+      </w:r>
+    </w:p>
+    <w:p>
+      <w:pPr>
+        <w:rPr>
+          <w:rFonts w:hint="eastAsia"/>
+        </w:rPr>
+      </w:pPr>
+      <w:r>
+        <w:rPr>
+          <w:rFonts w:hint="eastAsia"/>
+          <w:noProof/>
+          <w:bdr w:val="single" w:sz="4" w:space="0" w:color="auto"/>
+        </w:rPr>
+        <w:drawing>
+          <wp:inline distT="0" distB="0" distL="0" distR="0" wp14:anchorId="451F4F10" wp14:editId="7E2BB67E">
+            <wp:extent cx="4326255" cy="2726692"/>
+            <wp:effectExtent l="0" t="0" r="0" b="0"/>
+            <wp:docPr id="17" name="Picture 17"/>
+            <wp:cNvGraphicFramePr>
+              <a:graphicFrameLocks xmlns:a="http://schemas.openxmlformats.org/drawingml/2006/main" noChangeAspect="1"/>
+            </wp:cNvGraphicFramePr>
+            <a:graphic xmlns:a="http://schemas.openxmlformats.org/drawingml/2006/main">
+              <a:graphicData uri="http://schemas.openxmlformats.org/drawingml/2006/picture">
+                <pic:pic xmlns:pic="http://schemas.openxmlformats.org/drawingml/2006/picture">
+                  <pic:nvPicPr>
+                    <pic:cNvPr id="17" name="Screen Shot 2017-05-07 at 3.07.26 AM.png"/>
+                    <pic:cNvPicPr/>
+                  </pic:nvPicPr>
+                  <pic:blipFill>
+                    <a:blip r:embed="rId5">
+                      <a:extLst>
+                        <a:ext uri="{28A0092B-C50C-407E-A947-70E740481C1C}">
+                          <a14:useLocalDpi xmlns:a14="http://schemas.microsoft.com/office/drawing/2010/main" val="0"/>
+                        </a:ext>
+                      </a:extLst>
+                    </a:blip>
+                    <a:stretch>
+                      <a:fillRect/>
+                    </a:stretch>
+                  </pic:blipFill>
+                  <pic:spPr>
+                    <a:xfrm>
+                      <a:off x="0" y="0"/>
+                      <a:ext cx="4339281" cy="2734902"/>
+                    </a:xfrm>
+                    <a:prstGeom prst="rect">
+                      <a:avLst/>
+                    </a:prstGeom>
+                  </pic:spPr>
+                </pic:pic>
+              </a:graphicData>
+            </a:graphic>
+          </wp:inline>
+        </w:drawing>
+      </w:r>
+    </w:p>
+    <w:p>
+      <w:pPr>
+        <w:rPr>
+          <w:rFonts w:hint="eastAsia"/>
+        </w:rPr>
+      </w:pPr>
+    </w:p>
+    <w:p>
+      <w:pPr>
+        <w:rPr>
+          <w:rFonts w:hint="eastAsia"/>
+        </w:rPr>
+      </w:pPr>
+      <w:r>
+        <w:t xml:space="preserve">If you access x, you merely get the address </w:t>
+      </w:r>
+    </w:p>
+    <w:p>
+      <w:pPr>
+        <w:rPr>
+          <w:rFonts w:hint="eastAsia"/>
+        </w:rPr>
+      </w:pPr>
+    </w:p>
+    <w:p>
+      <w:pPr>
+        <w:rPr>
+          <w:rFonts w:hint="eastAsia"/>
+        </w:rPr>
+      </w:pPr>
+      <w:r>
+        <w:t xml:space="preserve">• To get the value in the variable/location that x points to, use * as in </w:t>
+      </w:r>
+    </w:p>
+    <w:p>
+      <w:pPr>
+        <w:ind w:left="1440"/>
+        <w:rPr>
+          <w:rFonts w:hint="eastAsia"/>
+          <w:b/>
+          <w:color w:val="AEAAAA" w:themeColor="background2" w:themeShade="BF"/>
+        </w:rPr>
+      </w:pPr>
+      <w:r>
+        <w:rPr>
+          <w:b/>
+        </w:rPr>
+        <w:t xml:space="preserve">*x *x = *x + 1; </w:t>
+      </w:r>
+      <w:r>
+        <w:rPr>
+          <w:b/>
+          <w:color w:val="AEAAAA" w:themeColor="background2" w:themeShade="BF"/>
+        </w:rPr>
+        <w:t>// adds 1 to variable a whose</w:t>
+      </w:r>
+    </w:p>
+    <w:p>
+      <w:pPr>
+        <w:ind w:left="2160" w:firstLine="720"/>
+        <w:rPr>
+          <w:rFonts w:hint="eastAsia"/>
+          <w:b/>
+          <w:color w:val="AEAAAA" w:themeColor="background2" w:themeShade="BF"/>
+        </w:rPr>
+      </w:pPr>
+      <w:r>
+        <w:rPr>
+          <w:b/>
+          <w:color w:val="AEAAAA" w:themeColor="background2" w:themeShade="BF"/>
+        </w:rPr>
+        <w:t xml:space="preserve"> // address is contained in x </w:t>
+      </w:r>
+    </w:p>
+    <w:p>
+      <w:pPr>
+        <w:rPr>
+          <w:rFonts w:hint="eastAsia"/>
+        </w:rPr>
+      </w:pPr>
+      <w:r>
+        <w:lastRenderedPageBreak/>
+        <w:t xml:space="preserve">• * is known as the indirection (or dereferencing) operator as it requires a second access, that is, this is a form of indirect addressing. E.g. </w:t>
+      </w:r>
+    </w:p>
+    <w:p>
+      <w:pPr>
+        <w:ind w:left="720" w:firstLine="720"/>
+        <w:rPr>
+          <w:b/>
+        </w:rPr>
+      </w:pPr>
+      <w:r>
+        <w:rPr>
+          <w:b/>
+        </w:rPr>
+        <w:t>b = *x;</w:t>
+      </w:r>
+    </w:p>
+    <w:p>
+      <w:pPr>
+        <w:rPr>
+          <w:rFonts w:hint="eastAsia"/>
+        </w:rPr>
+      </w:pPr>
+    </w:p>
+    <w:p>
+      <w:pPr>
+        <w:rPr>
+          <w:rFonts w:eastAsia="Times New Roman" w:hint="eastAsia"/>
+        </w:rPr>
+      </w:pPr>
+      <w:r>
+        <w:rPr>
+          <w:rFonts w:eastAsia="Times New Roman"/>
+        </w:rPr>
+        <w:t xml:space="preserve">Recall: </w:t>
+      </w:r>
+    </w:p>
+    <w:p>
+      <w:pPr>
+        <w:ind w:firstLine="1418"/>
+        <w:rPr>
+          <w:rFonts w:eastAsia="Times New Roman" w:hint="eastAsia"/>
+        </w:rPr>
+      </w:pPr>
+      <w:proofErr w:type="spellStart"/>
+      <w:r>
+        <w:rPr>
+          <w:rFonts w:eastAsia="Times New Roman"/>
+        </w:rPr>
+        <w:t>int</w:t>
+      </w:r>
+      <w:proofErr w:type="spellEnd"/>
+      <w:r>
+        <w:rPr>
+          <w:rFonts w:eastAsia="Times New Roman"/>
+        </w:rPr>
+        <w:t xml:space="preserve"> a = 1, b = 5; </w:t>
+      </w:r>
+    </w:p>
+    <w:p>
+      <w:pPr>
+        <w:ind w:firstLine="1418"/>
+        <w:rPr>
+          <w:rFonts w:eastAsia="Times New Roman" w:hint="eastAsia"/>
+        </w:rPr>
+      </w:pPr>
+      <w:proofErr w:type="spellStart"/>
+      <w:r>
+        <w:rPr>
+          <w:rFonts w:eastAsia="Times New Roman"/>
+        </w:rPr>
+        <w:t>int</w:t>
+      </w:r>
+      <w:proofErr w:type="spellEnd"/>
+      <w:r>
+        <w:rPr>
+          <w:rFonts w:eastAsia="Times New Roman"/>
+        </w:rPr>
+        <w:t xml:space="preserve"> *x; </w:t>
+      </w:r>
+    </w:p>
+    <w:p>
+      <w:pPr>
+        <w:ind w:firstLine="1418"/>
+        <w:rPr>
+          <w:rFonts w:eastAsia="Times New Roman" w:hint="eastAsia"/>
+        </w:rPr>
+      </w:pPr>
+      <w:r>
+        <w:rPr>
+          <w:rFonts w:eastAsia="Times New Roman"/>
+        </w:rPr>
+        <w:t xml:space="preserve">x = &amp;a; </w:t>
+      </w:r>
+      <w:r>
+        <w:rPr>
+          <w:rFonts w:eastAsia="Times New Roman"/>
+          <w:color w:val="AEAAAA" w:themeColor="background2" w:themeShade="BF"/>
+        </w:rPr>
+        <w:t xml:space="preserve">// What is the value of </w:t>
+      </w:r>
+      <w:proofErr w:type="gramStart"/>
+      <w:r>
+        <w:rPr>
+          <w:rFonts w:eastAsia="Times New Roman"/>
+          <w:color w:val="AEAAAA" w:themeColor="background2" w:themeShade="BF"/>
+        </w:rPr>
+        <w:t>x ?</w:t>
+      </w:r>
+      <w:proofErr w:type="gramEnd"/>
+      <w:r>
+        <w:rPr>
+          <w:rFonts w:eastAsia="Times New Roman"/>
+          <w:color w:val="AEAAAA" w:themeColor="background2" w:themeShade="BF"/>
+        </w:rPr>
+        <w:t xml:space="preserve"> </w:t>
+      </w:r>
+    </w:p>
+    <w:p>
+      <w:pPr>
+        <w:ind w:firstLine="1418"/>
+        <w:rPr>
+          <w:rFonts w:eastAsia="Times New Roman" w:hint="eastAsia"/>
+        </w:rPr>
+      </w:pPr>
+      <w:r>
+        <w:rPr>
+          <w:rFonts w:eastAsia="Times New Roman"/>
+        </w:rPr>
+        <w:t xml:space="preserve">*x = *x + 1; </w:t>
+      </w:r>
+      <w:r>
+        <w:rPr>
+          <w:rFonts w:eastAsia="Times New Roman"/>
+          <w:color w:val="AEAAAA" w:themeColor="background2" w:themeShade="BF"/>
+        </w:rPr>
+        <w:t xml:space="preserve">// a = </w:t>
+      </w:r>
+      <w:proofErr w:type="gramStart"/>
+      <w:r>
+        <w:rPr>
+          <w:rFonts w:eastAsia="Times New Roman"/>
+          <w:color w:val="AEAAAA" w:themeColor="background2" w:themeShade="BF"/>
+        </w:rPr>
+        <w:t>2 ;</w:t>
+      </w:r>
+      <w:proofErr w:type="gramEnd"/>
+      <w:r>
+        <w:rPr>
+          <w:rFonts w:eastAsia="Times New Roman"/>
+          <w:color w:val="AEAAAA" w:themeColor="background2" w:themeShade="BF"/>
+        </w:rPr>
+        <w:t xml:space="preserve"> b = 5 ; </w:t>
+      </w:r>
+    </w:p>
+    <w:p>
+      <w:pPr>
+        <w:ind w:firstLine="1418"/>
+        <w:rPr>
+          <w:rFonts w:eastAsia="Times New Roman" w:hint="eastAsia"/>
+        </w:rPr>
+      </w:pPr>
+      <w:r>
+        <w:rPr>
+          <w:rFonts w:eastAsia="Times New Roman"/>
+        </w:rPr>
+        <w:t>b = *x;</w:t>
+      </w:r>
+    </w:p>
+    <w:p>
+      <w:pPr>
+        <w:ind w:firstLine="1418"/>
+        <w:rPr>
+          <w:rFonts w:eastAsia="Times New Roman" w:hint="eastAsia"/>
+        </w:rPr>
+      </w:pPr>
+    </w:p>
+    <w:p>
+      <w:pPr>
+        <w:rPr>
+          <w:rFonts w:eastAsia="Times New Roman"/>
+        </w:rPr>
+      </w:pPr>
+      <w:r>
+        <w:rPr>
+          <w:rFonts w:eastAsia="Times New Roman"/>
+        </w:rPr>
+        <w:t xml:space="preserve">• What is the value of </w:t>
+      </w:r>
+      <w:proofErr w:type="gramStart"/>
+      <w:r>
+        <w:rPr>
+          <w:rFonts w:eastAsia="Times New Roman"/>
+        </w:rPr>
+        <w:t>b ?</w:t>
+      </w:r>
+      <w:proofErr w:type="gramEnd"/>
+      <w:r>
+        <w:rPr>
+          <w:rFonts w:eastAsia="Times New Roman"/>
+        </w:rPr>
+        <w:t xml:space="preserve"> 2</w:t>
+      </w:r>
+    </w:p>
+    <w:p>
+      <w:pPr>
+        <w:rPr>
+          <w:rFonts w:hint="eastAsia"/>
+        </w:rPr>
+      </w:pPr>
+    </w:p>
+    <w:p>
+      <w:pPr>
+        <w:rPr>
+          <w:b/>
+          <w:sz w:val="28"/>
+          <w:u w:val="thick"/>
+        </w:rPr>
+      </w:pPr>
+      <w:r>
+        <w:rPr>
+          <w:b/>
+          <w:sz w:val="28"/>
+          <w:u w:val="thick"/>
+        </w:rPr>
+        <w:t>Usage of pointers</w:t>
+      </w:r>
+    </w:p>
+    <w:p>
+      <w:pPr>
+        <w:rPr>
+          <w:rFonts w:hint="eastAsia"/>
+        </w:rPr>
+      </w:pPr>
+    </w:p>
+    <w:p>
+      <w:pPr>
+        <w:pStyle w:val="ListParagraph"/>
+        <w:numPr>
+          <w:ilvl w:val="0"/>
+          <w:numId w:val="15"/>
+        </w:numPr>
+        <w:rPr>
+          <w:rFonts w:eastAsia="Times New Roman" w:hint="eastAsia"/>
+        </w:rPr>
+      </w:pPr>
+      <w:r>
+        <w:rPr>
+          <w:rFonts w:eastAsia="Times New Roman"/>
+        </w:rPr>
+        <w:t xml:space="preserve">Provide an alternative means of accessing information stored in arrays, especially when working with strings; there exists an intimate link between arrays and pointers in C. </w:t>
+      </w:r>
+    </w:p>
+    <w:p>
+      <w:pPr>
+        <w:pStyle w:val="ListParagraph"/>
+        <w:ind w:left="1080"/>
+        <w:rPr>
+          <w:rFonts w:eastAsia="Times New Roman" w:hint="eastAsia"/>
+        </w:rPr>
+      </w:pPr>
+    </w:p>
+    <w:p>
+      <w:pPr>
+        <w:pStyle w:val="ListParagraph"/>
+        <w:numPr>
+          <w:ilvl w:val="0"/>
+          <w:numId w:val="15"/>
+        </w:numPr>
+        <w:rPr>
+          <w:rFonts w:ascii="Times New Roman" w:eastAsia="Times New Roman" w:hAnsi="Times New Roman" w:cs="Times New Roman" w:hint="eastAsia"/>
+        </w:rPr>
+      </w:pPr>
+      <w:r>
+        <w:rPr>
+          <w:rFonts w:eastAsia="Times New Roman"/>
+        </w:rPr>
+        <w:t xml:space="preserve">To handle variable parameters passed to functions. </w:t>
+      </w:r>
+    </w:p>
+    <w:p>
+      <w:pPr>
+        <w:pStyle w:val="ListParagraph"/>
+        <w:ind w:left="1080"/>
+        <w:rPr>
+          <w:rFonts w:ascii="Times New Roman" w:eastAsia="Times New Roman" w:hAnsi="Times New Roman" w:cs="Times New Roman" w:hint="eastAsia"/>
+        </w:rPr>
+      </w:pPr>
+    </w:p>
+    <w:p>
+      <w:pPr>
+        <w:pStyle w:val="ListParagraph"/>
+        <w:numPr>
+          <w:ilvl w:val="0"/>
+          <w:numId w:val="15"/>
+        </w:numPr>
+        <w:rPr>
+          <w:rFonts w:ascii="Times New Roman" w:eastAsia="Times New Roman" w:hAnsi="Times New Roman" w:cs="Times New Roman"/>
+        </w:rPr>
+      </w:pPr>
+      <w:r>
+        <w:rPr>
+          <w:rFonts w:eastAsia="Times New Roman"/>
+        </w:rPr>
+        <w:t>To create dynamic data structures, that are built up from blocks of memory allocated from the heap at run time. This is only visible through the use of pointers.</w:t>
+      </w:r>
+    </w:p>
+    <w:p>
+      <w:pPr>
+        <w:rPr>
+          <w:rFonts w:hint="eastAsia"/>
+        </w:rPr>
+      </w:pPr>
+    </w:p>
+    <w:p>
+      <w:pPr>
+        <w:rPr>
+          <w:rFonts w:hint="eastAsia"/>
+        </w:rPr>
+      </w:pPr>
+    </w:p>
+    <w:p>
+      <w:pPr>
+        <w:rPr>
+          <w:rFonts w:eastAsia="Times New Roman"/>
+          <w:b/>
+          <w:sz w:val="28"/>
+          <w:u w:val="thick"/>
+        </w:rPr>
+      </w:pPr>
+      <w:r>
+        <w:rPr>
+          <w:rFonts w:eastAsia="Times New Roman"/>
+          <w:b/>
+          <w:sz w:val="28"/>
+          <w:u w:val="thick"/>
+        </w:rPr>
+        <w:t>Pointers &amp; Arrays</w:t>
+      </w:r>
+    </w:p>
+    <w:p>
+      <w:pPr>
+        <w:rPr>
+          <w:rFonts w:hint="eastAsia"/>
+        </w:rPr>
+      </w:pPr>
+    </w:p>
+    <w:p>
+      <w:pPr>
+        <w:rPr>
+          <w:rFonts w:eastAsia="Times New Roman" w:hint="eastAsia"/>
+        </w:rPr>
+      </w:pPr>
+      <w:r>
+        <w:rPr>
+          <w:rFonts w:eastAsia="Times New Roman"/>
+        </w:rPr>
+        <w:t xml:space="preserve">Recall: </w:t>
+      </w:r>
+    </w:p>
+    <w:p>
+      <w:pPr>
+        <w:rPr>
+          <w:rFonts w:eastAsia="Times New Roman" w:hint="eastAsia"/>
+        </w:rPr>
+      </w:pPr>
+      <w:r>
+        <w:rPr>
+          <w:rFonts w:eastAsia="Times New Roman"/>
+        </w:rPr>
+        <w:t xml:space="preserve">• Arrays in C are pointed to, i.e. the variable that you declare for the array is actually a pointer to the first array element </w:t>
+      </w:r>
+    </w:p>
+    <w:p>
+      <w:pPr>
+        <w:rPr>
+          <w:rFonts w:eastAsia="Times New Roman" w:hint="eastAsia"/>
+        </w:rPr>
+      </w:pPr>
+      <w:r>
+        <w:rPr>
+          <w:rFonts w:eastAsia="Times New Roman"/>
+        </w:rPr>
+        <w:t xml:space="preserve">• You can interact with the array elements either through pointers or by using </w:t>
+      </w:r>
+      <w:proofErr w:type="gramStart"/>
+      <w:r>
+        <w:rPr>
+          <w:rFonts w:eastAsia="Times New Roman"/>
+        </w:rPr>
+        <w:t>[ ]</w:t>
+      </w:r>
+      <w:proofErr w:type="gramEnd"/>
+      <w:r>
+        <w:rPr>
+          <w:rFonts w:eastAsia="Times New Roman"/>
+        </w:rPr>
+        <w:t xml:space="preserve"> </w:t>
+      </w:r>
+    </w:p>
+    <w:p>
+      <w:pPr>
+        <w:ind w:left="720" w:firstLine="720"/>
+        <w:rPr>
+          <w:rFonts w:eastAsia="Times New Roman" w:hint="eastAsia"/>
+        </w:rPr>
+      </w:pPr>
+      <w:r>
+        <w:rPr>
+          <w:rFonts w:eastAsia="Times New Roman" w:hint="eastAsia"/>
+        </w:rPr>
+        <w:t>-</w:t>
+      </w:r>
+      <w:proofErr w:type="spellStart"/>
+      <w:r>
+        <w:rPr>
+          <w:rFonts w:eastAsia="Times New Roman"/>
+        </w:rPr>
+        <w:t>int</w:t>
+      </w:r>
+      <w:proofErr w:type="spellEnd"/>
+      <w:r>
+        <w:rPr>
+          <w:rFonts w:eastAsia="Times New Roman"/>
+        </w:rPr>
+        <w:t xml:space="preserve"> </w:t>
+      </w:r>
+      <w:proofErr w:type="gramStart"/>
+      <w:r>
+        <w:rPr>
+          <w:rFonts w:eastAsia="Times New Roman"/>
+        </w:rPr>
+        <w:t>z[</w:t>
+      </w:r>
+      <w:proofErr w:type="gramEnd"/>
+      <w:r>
+        <w:rPr>
+          <w:rFonts w:eastAsia="Times New Roman"/>
+        </w:rPr>
+        <w:t>], *</w:t>
+      </w:r>
+      <w:proofErr w:type="spellStart"/>
+      <w:r>
+        <w:rPr>
+          <w:rFonts w:eastAsia="Times New Roman"/>
+        </w:rPr>
+        <w:t>ip</w:t>
+      </w:r>
+      <w:proofErr w:type="spellEnd"/>
+      <w:r>
+        <w:rPr>
+          <w:rFonts w:eastAsia="Times New Roman"/>
+        </w:rPr>
+        <w:t xml:space="preserve">; </w:t>
+      </w:r>
+    </w:p>
+    <w:p>
+      <w:pPr>
+        <w:ind w:left="720" w:firstLine="720"/>
+        <w:rPr>
+          <w:rFonts w:eastAsia="Times New Roman" w:hint="eastAsia"/>
+        </w:rPr>
+      </w:pPr>
+      <w:proofErr w:type="spellStart"/>
+      <w:r>
+        <w:rPr>
+          <w:rFonts w:eastAsia="Times New Roman"/>
+        </w:rPr>
+        <w:t>ip</w:t>
+      </w:r>
+      <w:proofErr w:type="spellEnd"/>
+      <w:r>
+        <w:rPr>
+          <w:rFonts w:eastAsia="Times New Roman"/>
+        </w:rPr>
+        <w:t xml:space="preserve"> = &amp;</w:t>
+      </w:r>
+      <w:proofErr w:type="gramStart"/>
+      <w:r>
+        <w:rPr>
+          <w:rFonts w:eastAsia="Times New Roman"/>
+        </w:rPr>
+        <w:t>z[</w:t>
+      </w:r>
+      <w:proofErr w:type="gramEnd"/>
+      <w:r>
+        <w:rPr>
+          <w:rFonts w:eastAsia="Times New Roman"/>
+        </w:rPr>
+        <w:t xml:space="preserve">0]; </w:t>
+      </w:r>
+    </w:p>
+    <w:p>
+      <w:pPr>
+        <w:ind w:left="720" w:firstLine="720"/>
+        <w:rPr>
+          <w:rFonts w:eastAsia="Times New Roman"/>
+        </w:rPr>
+      </w:pPr>
+      <w:proofErr w:type="gramStart"/>
+      <w:r>
+        <w:rPr>
+          <w:rFonts w:eastAsia="Times New Roman"/>
+        </w:rPr>
+        <w:t>z[</w:t>
+      </w:r>
+      <w:proofErr w:type="gramEnd"/>
+      <w:r>
+        <w:rPr>
+          <w:rFonts w:eastAsia="Times New Roman"/>
+        </w:rPr>
+        <w:t>0], *</w:t>
+      </w:r>
+      <w:proofErr w:type="spellStart"/>
+      <w:r>
+        <w:rPr>
+          <w:rFonts w:eastAsia="Times New Roman"/>
+        </w:rPr>
+        <w:t>ip</w:t>
+      </w:r>
+      <w:proofErr w:type="spellEnd"/>
+      <w:r>
+        <w:rPr>
+          <w:rFonts w:eastAsia="Times New Roman"/>
+        </w:rPr>
+        <w:t xml:space="preserve"> or *z can all be used to access the first element of the array z[]</w:t>
+      </w:r>
+    </w:p>
+    <w:p>
+      <w:pPr>
+        <w:rPr>
+          <w:rFonts w:hint="eastAsia"/>
+        </w:rPr>
+      </w:pPr>
+    </w:p>
+    <w:p>
+      <w:pPr>
+        <w:rPr>
+          <w:rFonts w:eastAsia="Times New Roman" w:hint="eastAsia"/>
+        </w:rPr>
+      </w:pPr>
+      <w:r>
+        <w:rPr>
+          <w:rFonts w:eastAsia="Times New Roman"/>
+        </w:rPr>
+        <w:t xml:space="preserve">What about accessing </w:t>
+      </w:r>
+      <w:proofErr w:type="gramStart"/>
+      <w:r>
+        <w:rPr>
+          <w:rFonts w:eastAsia="Times New Roman"/>
+        </w:rPr>
+        <w:t>z[</w:t>
+      </w:r>
+      <w:proofErr w:type="gramEnd"/>
+      <w:r>
+        <w:rPr>
+          <w:rFonts w:eastAsia="Times New Roman"/>
+        </w:rPr>
+        <w:t xml:space="preserve">1] using pointers ? </w:t>
+      </w:r>
+    </w:p>
+    <w:p>
+      <w:pPr>
+        <w:rPr>
+          <w:rFonts w:eastAsia="Times New Roman" w:hint="eastAsia"/>
+        </w:rPr>
+      </w:pPr>
+      <w:r>
+        <w:rPr>
+          <w:rFonts w:eastAsia="Times New Roman" w:hint="eastAsia"/>
+        </w:rPr>
+        <w:t xml:space="preserve"> </w:t>
+      </w:r>
+      <w:r>
+        <w:rPr>
+          <w:rFonts w:eastAsia="Times New Roman" w:hint="eastAsia"/>
+        </w:rPr>
+        <w:tab/>
+      </w:r>
+      <w:r>
+        <w:rPr>
+          <w:rFonts w:eastAsia="Times New Roman"/>
+        </w:rPr>
+        <w:t xml:space="preserve">*(ip+1) or *(z+1) </w:t>
+      </w:r>
+    </w:p>
+    <w:p>
+      <w:pPr>
+        <w:rPr>
+          <w:rFonts w:eastAsia="Times New Roman" w:hint="eastAsia"/>
+        </w:rPr>
+      </w:pPr>
+      <w:r>
+        <w:rPr>
+          <w:rFonts w:eastAsia="Times New Roman"/>
+        </w:rPr>
+        <w:t xml:space="preserve">• Note that </w:t>
+      </w:r>
+      <w:proofErr w:type="spellStart"/>
+      <w:r>
+        <w:rPr>
+          <w:rFonts w:eastAsia="Times New Roman"/>
+        </w:rPr>
+        <w:t>ip</w:t>
+      </w:r>
+      <w:proofErr w:type="spellEnd"/>
+      <w:r>
+        <w:rPr>
+          <w:rFonts w:eastAsia="Times New Roman"/>
+        </w:rPr>
+        <w:t xml:space="preserve">=ip+1 (or </w:t>
+      </w:r>
+      <w:proofErr w:type="spellStart"/>
+      <w:r>
+        <w:rPr>
+          <w:rFonts w:eastAsia="Times New Roman"/>
+        </w:rPr>
+        <w:t>ip</w:t>
+      </w:r>
+      <w:proofErr w:type="spellEnd"/>
+      <w:r>
+        <w:rPr>
+          <w:rFonts w:eastAsia="Times New Roman"/>
+        </w:rPr>
+        <w:t xml:space="preserve">++) moves the pointer 4 bytes, instead of 1 to point to the next array element; amount added depends on size of array element </w:t>
+      </w:r>
+    </w:p>
+    <w:p>
+      <w:pPr>
+        <w:ind w:firstLine="1560"/>
+        <w:rPr>
+          <w:rFonts w:eastAsia="Times New Roman" w:hint="eastAsia"/>
+        </w:rPr>
+      </w:pPr>
+      <w:r>
+        <w:rPr>
+          <w:rFonts w:eastAsia="Times New Roman"/>
+        </w:rPr>
+        <w:t xml:space="preserve">– 8 for an array of doubles </w:t>
+      </w:r>
+    </w:p>
+    <w:p>
+      <w:pPr>
+        <w:ind w:firstLine="1560"/>
+        <w:rPr>
+          <w:rFonts w:eastAsia="Times New Roman" w:hint="eastAsia"/>
+        </w:rPr>
+      </w:pPr>
+      <w:r>
+        <w:rPr>
+          <w:rFonts w:eastAsia="Times New Roman"/>
+        </w:rPr>
+        <w:t xml:space="preserve">– 1 for an array of chars </w:t>
+      </w:r>
+    </w:p>
+    <w:p>
+      <w:pPr>
+        <w:ind w:firstLine="1560"/>
+        <w:rPr>
+          <w:rFonts w:eastAsia="Times New Roman"/>
+        </w:rPr>
+      </w:pPr>
+      <w:r>
+        <w:rPr>
+          <w:rFonts w:eastAsia="Times New Roman"/>
+        </w:rPr>
+        <w:t xml:space="preserve">– 4 for an array of </w:t>
+      </w:r>
+      <w:proofErr w:type="spellStart"/>
+      <w:r>
+        <w:rPr>
+          <w:rFonts w:eastAsia="Times New Roman"/>
+        </w:rPr>
+        <w:t>ints</w:t>
+      </w:r>
+      <w:proofErr w:type="spellEnd"/>
+    </w:p>
+    <w:p>
+      <w:pPr>
+        <w:rPr>
+          <w:rFonts w:hint="eastAsia"/>
+        </w:rPr>
+      </w:pPr>
+    </w:p>
+    <w:p>
+      <w:pPr>
+        <w:rPr>
+          <w:rFonts w:eastAsia="Times New Roman"/>
+        </w:rPr>
+      </w:pPr>
+      <w:r>
+        <w:rPr>
+          <w:rFonts w:eastAsia="Times New Roman"/>
+        </w:rPr>
+        <w:t>Iterating through elements of an array:</w:t>
+      </w:r>
+    </w:p>
+    <w:p>
+      <w:pPr>
+        <w:rPr>
+          <w:rFonts w:hint="eastAsia"/>
+        </w:rPr>
+      </w:pPr>
+      <w:r>
+        <w:rPr>
+          <w:rFonts w:hint="eastAsia"/>
+        </w:rPr>
+        <w:tab/>
+      </w:r>
+      <w:r>
+        <w:rPr>
+          <w:rFonts w:hint="eastAsia"/>
+          <w:noProof/>
+        </w:rPr>
+        <w:drawing>
+          <wp:inline distT="0" distB="0" distL="0" distR="0" wp14:anchorId="77186B8F" wp14:editId="35314CE7">
+            <wp:extent cx="4554855" cy="484269"/>
+            <wp:effectExtent l="0" t="0" r="0" b="0"/>
+            <wp:docPr id="18" name="Picture 18"/>
+            <wp:cNvGraphicFramePr>
+              <a:graphicFrameLocks xmlns:a="http://schemas.openxmlformats.org/drawingml/2006/main" noChangeAspect="1"/>
+            </wp:cNvGraphicFramePr>
+            <a:graphic xmlns:a="http://schemas.openxmlformats.org/drawingml/2006/main">
+              <a:graphicData uri="http://schemas.openxmlformats.org/drawingml/2006/picture">
+                <pic:pic xmlns:pic="http://schemas.openxmlformats.org/drawingml/2006/picture">
+                  <pic:nvPicPr>
+                    <pic:cNvPr id="18" name="Screen Shot 2017-05-07 at 3.53.06 AM.png"/>
+                    <pic:cNvPicPr/>
+                  </pic:nvPicPr>
+                  <pic:blipFill>
+                    <a:blip r:embed="rId6">
+                      <a:extLst>
+                        <a:ext uri="{28A0092B-C50C-407E-A947-70E740481C1C}">
+                          <a14:useLocalDpi xmlns:a14="http://schemas.microsoft.com/office/drawing/2010/main" val="0"/>
+                        </a:ext>
+                      </a:extLst>
+                    </a:blip>
+                    <a:stretch>
+                      <a:fillRect/>
+                    </a:stretch>
+                  </pic:blipFill>
+                  <pic:spPr>
+                    <a:xfrm>
+                      <a:off x="0" y="0"/>
+                      <a:ext cx="4712746" cy="501056"/>
+                    </a:xfrm>
+                    <a:prstGeom prst="rect">
+                      <a:avLst/>
+                    </a:prstGeom>
+                  </pic:spPr>
+                </pic:pic>
+              </a:graphicData>
+            </a:graphic>
+          </wp:inline>
+        </w:drawing>
+      </w:r>
+    </w:p>
+    <w:p>
+      <w:pPr>
+        <w:pStyle w:val="ListParagraph"/>
+        <w:numPr>
+          <w:ilvl w:val="0"/>
+          <w:numId w:val="14"/>
+        </w:numPr>
+        <w:ind w:left="142" w:hanging="142"/>
+        <w:rPr>
+          <w:rFonts w:eastAsia="Times New Roman" w:hint="eastAsia"/>
+        </w:rPr>
+      </w:pPr>
+      <w:proofErr w:type="spellStart"/>
+      <w:r>
+        <w:rPr>
+          <w:rFonts w:eastAsia="Times New Roman"/>
+        </w:rPr>
+        <w:t>pj</w:t>
+      </w:r>
+      <w:proofErr w:type="spellEnd"/>
+      <w:r>
+        <w:rPr>
+          <w:rFonts w:eastAsia="Times New Roman"/>
+        </w:rPr>
+        <w:t xml:space="preserve"> is a pointer to an </w:t>
+      </w:r>
+      <w:proofErr w:type="spellStart"/>
+      <w:r>
+        <w:rPr>
+          <w:rFonts w:eastAsia="Times New Roman"/>
+        </w:rPr>
+        <w:t>int</w:t>
+      </w:r>
+      <w:proofErr w:type="spellEnd"/>
+      <w:r>
+        <w:rPr>
+          <w:rFonts w:eastAsia="Times New Roman"/>
+        </w:rPr>
+        <w:t xml:space="preserve"> </w:t>
+      </w:r>
+    </w:p>
+    <w:p>
+      <w:pPr>
+        <w:rPr>
+          <w:rFonts w:eastAsia="Times New Roman" w:hint="eastAsia"/>
+        </w:rPr>
+      </w:pPr>
+      <w:r>
+        <w:rPr>
+          <w:rFonts w:eastAsia="Times New Roman"/>
+        </w:rPr>
+        <w:lastRenderedPageBreak/>
+        <w:t xml:space="preserve">• Start with </w:t>
+      </w:r>
+      <w:proofErr w:type="spellStart"/>
+      <w:r>
+        <w:rPr>
+          <w:rFonts w:eastAsia="Times New Roman"/>
+        </w:rPr>
+        <w:t>pj</w:t>
+      </w:r>
+      <w:proofErr w:type="spellEnd"/>
+      <w:r>
+        <w:rPr>
+          <w:rFonts w:eastAsia="Times New Roman"/>
+        </w:rPr>
+        <w:t xml:space="preserve"> pointing at a, i.e., </w:t>
+      </w:r>
+      <w:proofErr w:type="spellStart"/>
+      <w:r>
+        <w:rPr>
+          <w:rFonts w:eastAsia="Times New Roman"/>
+        </w:rPr>
+        <w:t>pj</w:t>
+      </w:r>
+      <w:proofErr w:type="spellEnd"/>
+      <w:r>
+        <w:rPr>
+          <w:rFonts w:eastAsia="Times New Roman"/>
+        </w:rPr>
+        <w:t xml:space="preserve"> points to </w:t>
+      </w:r>
+      <w:proofErr w:type="gramStart"/>
+      <w:r>
+        <w:rPr>
+          <w:rFonts w:eastAsia="Times New Roman"/>
+        </w:rPr>
+        <w:t>a[</w:t>
+      </w:r>
+      <w:proofErr w:type="gramEnd"/>
+      <w:r>
+        <w:rPr>
+          <w:rFonts w:eastAsia="Times New Roman"/>
+        </w:rPr>
+        <w:t xml:space="preserve">0] </w:t>
+      </w:r>
+    </w:p>
+    <w:p>
+      <w:pPr>
+        <w:rPr>
+          <w:rFonts w:eastAsia="Times New Roman" w:hint="eastAsia"/>
+        </w:rPr>
+      </w:pPr>
+      <w:r>
+        <w:rPr>
+          <w:rFonts w:eastAsia="Times New Roman"/>
+        </w:rPr>
+        <w:t xml:space="preserve">• The loop iterates while </w:t>
+      </w:r>
+      <w:proofErr w:type="spellStart"/>
+      <w:r>
+        <w:rPr>
+          <w:rFonts w:eastAsia="Times New Roman"/>
+        </w:rPr>
+        <w:t>pj</w:t>
+      </w:r>
+      <w:proofErr w:type="spellEnd"/>
+      <w:r>
+        <w:rPr>
+          <w:rFonts w:eastAsia="Times New Roman"/>
+        </w:rPr>
+        <w:t xml:space="preserve"> &lt; a + n </w:t>
+      </w:r>
+    </w:p>
+    <w:p>
+      <w:pPr>
+        <w:ind w:firstLine="426"/>
+        <w:rPr>
+          <w:rFonts w:eastAsia="Times New Roman" w:hint="eastAsia"/>
+        </w:rPr>
+      </w:pPr>
+      <w:r>
+        <w:rPr>
+          <w:rFonts w:eastAsia="Times New Roman"/>
+        </w:rPr>
+        <w:t xml:space="preserve">– </w:t>
+      </w:r>
+      <w:proofErr w:type="spellStart"/>
+      <w:r>
+        <w:rPr>
+          <w:rFonts w:eastAsia="Times New Roman"/>
+        </w:rPr>
+        <w:t>pj</w:t>
+      </w:r>
+      <w:proofErr w:type="spellEnd"/>
+      <w:r>
+        <w:rPr>
+          <w:rFonts w:eastAsia="Times New Roman"/>
+        </w:rPr>
+        <w:t xml:space="preserve"> is a pointer, so it is an address </w:t>
+      </w:r>
+    </w:p>
+    <w:p>
+      <w:pPr>
+        <w:ind w:firstLine="426"/>
+        <w:rPr>
+          <w:rFonts w:eastAsia="Times New Roman" w:hint="eastAsia"/>
+        </w:rPr>
+      </w:pPr>
+      <w:r>
+        <w:rPr>
+          <w:rFonts w:eastAsia="Times New Roman"/>
+        </w:rPr>
+        <w:t xml:space="preserve">– a is a pointer to the beginning of an array of n elements; so </w:t>
+      </w:r>
+      <w:proofErr w:type="spellStart"/>
+      <w:r>
+        <w:rPr>
+          <w:rFonts w:eastAsia="Times New Roman"/>
+        </w:rPr>
+        <w:t>a+n</w:t>
+      </w:r>
+      <w:proofErr w:type="spellEnd"/>
+      <w:r>
+        <w:rPr>
+          <w:rFonts w:eastAsia="Times New Roman"/>
+        </w:rPr>
+        <w:t xml:space="preserve"> is the size of the array </w:t>
+      </w:r>
+    </w:p>
+    <w:p>
+      <w:pPr>
+        <w:ind w:firstLine="426"/>
+        <w:rPr>
+          <w:rFonts w:eastAsia="Times New Roman" w:hint="eastAsia"/>
+        </w:rPr>
+      </w:pPr>
+      <w:r>
+        <w:rPr>
+          <w:rFonts w:eastAsia="Times New Roman"/>
+        </w:rPr>
+        <w:t xml:space="preserve">– </w:t>
+      </w:r>
+      <w:proofErr w:type="spellStart"/>
+      <w:r>
+        <w:rPr>
+          <w:rFonts w:eastAsia="Times New Roman"/>
+        </w:rPr>
+        <w:t>pj</w:t>
+      </w:r>
+      <w:proofErr w:type="spellEnd"/>
+      <w:r>
+        <w:rPr>
+          <w:rFonts w:eastAsia="Times New Roman"/>
+        </w:rPr>
+        <w:t xml:space="preserve">++ increments the pointer to point at the next element in the array </w:t>
+      </w:r>
+    </w:p>
+    <w:p>
+      <w:pPr>
+        <w:ind w:firstLine="426"/>
+        <w:rPr>
+          <w:rFonts w:eastAsia="Times New Roman"/>
+        </w:rPr>
+      </w:pPr>
+      <w:r>
+        <w:rPr>
+          <w:rFonts w:eastAsia="Times New Roman"/>
+        </w:rPr>
+        <w:t>– The instruction (*</w:t>
+      </w:r>
+      <w:proofErr w:type="spellStart"/>
+      <w:proofErr w:type="gramStart"/>
+      <w:r>
+        <w:rPr>
+          <w:rFonts w:eastAsia="Times New Roman"/>
+        </w:rPr>
+        <w:t>pj</w:t>
+      </w:r>
+      <w:proofErr w:type="spellEnd"/>
+      <w:r>
+        <w:rPr>
+          <w:rFonts w:eastAsia="Times New Roman"/>
+        </w:rPr>
+        <w:t>)+</w:t>
+      </w:r>
+      <w:proofErr w:type="gramEnd"/>
+      <w:r>
+        <w:rPr>
+          <w:rFonts w:eastAsia="Times New Roman"/>
+        </w:rPr>
+        <w:t xml:space="preserve">+ says “take what </w:t>
+      </w:r>
+      <w:proofErr w:type="spellStart"/>
+      <w:r>
+        <w:rPr>
+          <w:rFonts w:eastAsia="Times New Roman"/>
+        </w:rPr>
+        <w:t>pj</w:t>
+      </w:r>
+      <w:proofErr w:type="spellEnd"/>
+      <w:r>
+        <w:rPr>
+          <w:rFonts w:eastAsia="Times New Roman"/>
+        </w:rPr>
+        <w:t xml:space="preserve"> points to and increment it”</w:t>
+      </w:r>
+    </w:p>
+    <w:p>
+      <w:pPr>
+        <w:rPr>
+          <w:rFonts w:hint="eastAsia"/>
+        </w:rPr>
+      </w:pPr>
+    </w:p>
+    <w:p>
+      <w:pPr>
+        <w:rPr>
+          <w:b/>
+          <w:u w:val="thick"/>
+        </w:rPr>
+      </w:pPr>
+      <w:r>
+        <w:rPr>
+          <w:b/>
+          <w:u w:val="thick"/>
+        </w:rPr>
+        <w:t>Pointers Arithmetic</w:t>
+      </w:r>
+    </w:p>
+    <w:p>
+      <w:pPr>
+        <w:rPr>
+          <w:rFonts w:eastAsia="Times New Roman"/>
+        </w:rPr>
+      </w:pPr>
+      <w:r>
+        <w:rPr>
+          <w:rFonts w:eastAsia="Times New Roman"/>
+        </w:rPr>
+        <w:t>Iterating through elements of an array:</w:t>
+      </w:r>
+    </w:p>
+    <w:p>
+      <w:pPr>
+        <w:rPr>
+          <w:rFonts w:hint="eastAsia"/>
+        </w:rPr>
+      </w:pPr>
+      <w:r>
+        <w:rPr>
+          <w:rFonts w:hint="eastAsia"/>
+          <w:noProof/>
+        </w:rPr>
+        <w:drawing>
+          <wp:inline distT="0" distB="0" distL="0" distR="0" wp14:anchorId="5A5DD35D" wp14:editId="2C3D63BE">
+            <wp:extent cx="4211955" cy="521124"/>
+            <wp:effectExtent l="0" t="0" r="4445" b="12700"/>
+            <wp:docPr id="19" name="Picture 19"/>
+            <wp:cNvGraphicFramePr>
+              <a:graphicFrameLocks xmlns:a="http://schemas.openxmlformats.org/drawingml/2006/main" noChangeAspect="1"/>
+            </wp:cNvGraphicFramePr>
+            <a:graphic xmlns:a="http://schemas.openxmlformats.org/drawingml/2006/main">
+              <a:graphicData uri="http://schemas.openxmlformats.org/drawingml/2006/picture">
+                <pic:pic xmlns:pic="http://schemas.openxmlformats.org/drawingml/2006/picture">
+                  <pic:nvPicPr>
+                    <pic:cNvPr id="19" name="Screen Shot 2017-05-07 at 3.56.08 AM.png"/>
+                    <pic:cNvPicPr/>
+                  </pic:nvPicPr>
+                  <pic:blipFill>
+                    <a:blip r:embed="rId7">
+                      <a:extLst>
+                        <a:ext uri="{28A0092B-C50C-407E-A947-70E740481C1C}">
+                          <a14:useLocalDpi xmlns:a14="http://schemas.microsoft.com/office/drawing/2010/main" val="0"/>
+                        </a:ext>
+                      </a:extLst>
+                    </a:blip>
+                    <a:stretch>
+                      <a:fillRect/>
+                    </a:stretch>
+                  </pic:blipFill>
+                  <pic:spPr>
+                    <a:xfrm>
+                      <a:off x="0" y="0"/>
+                      <a:ext cx="4277120" cy="529187"/>
+                    </a:xfrm>
+                    <a:prstGeom prst="rect">
+                      <a:avLst/>
+                    </a:prstGeom>
+                  </pic:spPr>
+                </pic:pic>
+              </a:graphicData>
+            </a:graphic>
+          </wp:inline>
+        </w:drawing>
+      </w:r>
+    </w:p>
+    <w:p>
+      <w:pPr>
+        <w:rPr>
+          <w:rFonts w:hint="eastAsia"/>
+        </w:rPr>
+      </w:pPr>
+    </w:p>
+    <w:p>
+      <w:pPr>
+        <w:rPr>
+          <w:rFonts w:hint="eastAsia"/>
+        </w:rPr>
+      </w:pPr>
+      <w:r>
+        <w:t xml:space="preserve">NOTE: </w:t>
+      </w:r>
+    </w:p>
+    <w:p>
+      <w:pPr>
+        <w:ind w:firstLine="567"/>
+        <w:rPr>
+          <w:rFonts w:hint="eastAsia"/>
+        </w:rPr>
+      </w:pPr>
+      <w:r>
+        <w:t>(*</w:t>
+      </w:r>
+      <w:proofErr w:type="spellStart"/>
+      <w:proofErr w:type="gramStart"/>
+      <w:r>
+        <w:t>pj</w:t>
+      </w:r>
+      <w:proofErr w:type="spellEnd"/>
+      <w:r>
+        <w:t>)+</w:t>
+      </w:r>
+      <w:proofErr w:type="gramEnd"/>
+      <w:r>
+        <w:t xml:space="preserve">+; // increments what </w:t>
+      </w:r>
+      <w:proofErr w:type="spellStart"/>
+      <w:r>
+        <w:t>pj</w:t>
+      </w:r>
+      <w:proofErr w:type="spellEnd"/>
+      <w:r>
+        <w:t xml:space="preserve"> points to </w:t>
+      </w:r>
+    </w:p>
+    <w:p>
+      <w:pPr>
+        <w:ind w:firstLine="567"/>
+        <w:rPr>
+          <w:rFonts w:hint="eastAsia"/>
+        </w:rPr>
+      </w:pPr>
+      <w:r>
+        <w:t>*(</w:t>
+      </w:r>
+      <w:proofErr w:type="spellStart"/>
+      <w:r>
+        <w:t>pj</w:t>
+      </w:r>
+      <w:proofErr w:type="spellEnd"/>
+      <w:r>
+        <w:t>++); // increments the pointer to point at the // next array element</w:t>
+      </w:r>
+    </w:p>
+    <w:p>
+      <w:pPr>
+        <w:ind w:firstLine="567"/>
+        <w:rPr>
+          <w:rFonts w:hint="eastAsia"/>
+        </w:rPr>
+      </w:pPr>
+      <w:r>
+        <w:t xml:space="preserve"> </w:t>
+      </w:r>
+    </w:p>
+    <w:p>
+      <w:pPr>
+        <w:ind w:firstLine="567"/>
+        <w:rPr>
+          <w:rFonts w:hint="eastAsia"/>
+        </w:rPr>
+      </w:pPr>
+      <w:r>
+        <w:t xml:space="preserve">• What do each of these do? </w:t>
+      </w:r>
+    </w:p>
+    <w:p>
+      <w:pPr>
+        <w:ind w:firstLine="567"/>
+        <w:rPr>
+          <w:rFonts w:hint="eastAsia"/>
+        </w:rPr>
+      </w:pPr>
+      <w:r>
+        <w:t>*</w:t>
+      </w:r>
+      <w:proofErr w:type="spellStart"/>
+      <w:r>
+        <w:t>pj</w:t>
+      </w:r>
+      <w:proofErr w:type="spellEnd"/>
+      <w:r>
+        <w:t xml:space="preserve">++; // unary ++ acts on </w:t>
+      </w:r>
+      <w:proofErr w:type="spellStart"/>
+      <w:r>
+        <w:t>pj</w:t>
+      </w:r>
+      <w:proofErr w:type="spellEnd"/>
+      <w:r>
+        <w:t xml:space="preserve">, before *indirection </w:t>
+      </w:r>
+    </w:p>
+    <w:p>
+      <w:pPr>
+        <w:ind w:firstLine="567"/>
+      </w:pPr>
+      <w:r>
+        <w:t>++*</w:t>
+      </w:r>
+      <w:proofErr w:type="spellStart"/>
+      <w:r>
+        <w:t>pj</w:t>
+      </w:r>
+      <w:proofErr w:type="spellEnd"/>
+      <w:r>
+        <w:t>;</w:t>
+      </w:r>
+    </w:p>
+    <w:p>
+      <w:pPr>
+        <w:rPr>
+          <w:rFonts w:hint="eastAsia"/>
+        </w:rPr>
+      </w:pPr>
       <w:bookmarkStart w:id="0" w:name="_GoBack"/>
       <w:bookmarkEnd w:id="0"/>
-    </w:p>
-    <w:p>
-      <w:pPr>
-        <w:rPr>
-          <w:rFonts w:hint="eastAsia"/>
-          <w:color w:val="000000" w:themeColor="text1"/>
-        </w:rPr>
-      </w:pPr>
-      <w:r>
-        <w:rPr>
-          <w:rFonts w:hint="eastAsia"/>
-          <w:color w:val="000000" w:themeColor="text1"/>
-        </w:rPr>
-        <w:t xml:space="preserve">C storage classes are: </w:t>
-      </w:r>
-    </w:p>
-    <w:p>
-      <w:pPr>
-        <w:rPr>
-          <w:rFonts w:hint="eastAsia"/>
-        </w:rPr>
-      </w:pPr>
-    </w:p>
-    <w:p>
-      <w:pPr>
-        <w:rPr>
-          <w:rFonts w:hint="eastAsia"/>
-        </w:rPr>
-      </w:pPr>
-    </w:p>
-    <w:p>
-      <w:pPr>
-        <w:rPr>
-          <w:rFonts w:hint="eastAsia"/>
-        </w:rPr>
-      </w:pPr>
-    </w:p>
-    <w:p>
-      <w:pPr>
-        <w:rPr>
-          <w:rFonts w:hint="eastAsia"/>
-        </w:rPr>
-      </w:pPr>
-    </w:p>
-    <w:p>
-      <w:pPr>
-        <w:rPr>
-          <w:rFonts w:hint="eastAsia"/>
-        </w:rPr>
-      </w:pPr>
-    </w:p>
-    <w:p>
-      <w:pPr>
-        <w:rPr>
-          <w:rFonts w:hint="eastAsia"/>
-        </w:rPr>
-      </w:pPr>
-    </w:p>
-    <w:p>
-      <w:pPr>
-        <w:rPr>
-          <w:rFonts w:hint="eastAsia"/>
-        </w:rPr>
-      </w:pPr>
-    </w:p>
-    <w:p>
-      <w:pPr>
-        <w:rPr>
-          <w:rFonts w:hint="eastAsia"/>
-        </w:rPr>
-      </w:pPr>
-    </w:p>
-    <w:p>
-      <w:pPr>
-        <w:rPr>
-          <w:rFonts w:hint="eastAsia"/>
-        </w:rPr>
-      </w:pPr>
-    </w:p>
-    <w:p>
-      <w:pPr>
-        <w:rPr>
-          <w:rFonts w:hint="eastAsia"/>
-        </w:rPr>
-      </w:pPr>
-    </w:p>
-    <w:p>
-      <w:pPr>
-        <w:rPr>
-          <w:rFonts w:hint="eastAsia"/>
-        </w:rPr>
-      </w:pPr>
-    </w:p>
-    <w:p>
-      <w:pPr>
-        <w:rPr>
-          <w:rFonts w:hint="eastAsia"/>
-        </w:rPr>
-      </w:pPr>
-    </w:p>
-    <w:p>
-      <w:pPr>
-        <w:rPr>
-          <w:rFonts w:hint="eastAsia"/>
-        </w:rPr>
-      </w:pPr>
     </w:p>
     <w:p>
       <w:pPr>
@@ -1084,7 +2768,7 @@
                     <pic:cNvPicPr/>
                   </pic:nvPicPr>
                   <pic:blipFill>
-                    <a:blip r:embed="rId5">
+                    <a:blip r:embed="rId8">
                       <a:extLst>
                         <a:ext uri="{28A0092B-C50C-407E-A947-70E740481C1C}">
                           <a14:useLocalDpi xmlns:a14="http://schemas.microsoft.com/office/drawing/2010/main" val="0"/>
@@ -1142,7 +2826,7 @@
                     <pic:cNvPicPr/>
                   </pic:nvPicPr>
                   <pic:blipFill>
-                    <a:blip r:embed="rId6">
+                    <a:blip r:embed="rId9">
                       <a:extLst>
                         <a:ext uri="{28A0092B-C50C-407E-A947-70E740481C1C}">
                           <a14:useLocalDpi xmlns:a14="http://schemas.microsoft.com/office/drawing/2010/main" val="0"/>
@@ -1758,7 +3442,7 @@
                     <pic:cNvPicPr/>
                   </pic:nvPicPr>
                   <pic:blipFill>
-                    <a:blip r:embed="rId7">
+                    <a:blip r:embed="rId10">
                       <a:extLst>
                         <a:ext uri="{28A0092B-C50C-407E-A947-70E740481C1C}">
                           <a14:useLocalDpi xmlns:a14="http://schemas.microsoft.com/office/drawing/2010/main" val="0"/>
@@ -2737,7 +4421,7 @@
                     <pic:cNvPicPr/>
                   </pic:nvPicPr>
                   <pic:blipFill>
-                    <a:blip r:embed="rId8">
+                    <a:blip r:embed="rId11">
                       <a:extLst>
                         <a:ext uri="{28A0092B-C50C-407E-A947-70E740481C1C}">
                           <a14:useLocalDpi xmlns:a14="http://schemas.microsoft.com/office/drawing/2010/main" val="0"/>
@@ -3030,7 +4714,7 @@
                     <pic:cNvPicPr/>
                   </pic:nvPicPr>
                   <pic:blipFill>
-                    <a:blip r:embed="rId9">
+                    <a:blip r:embed="rId12">
                       <a:extLst>
                         <a:ext uri="{28A0092B-C50C-407E-A947-70E740481C1C}">
                           <a14:useLocalDpi xmlns:a14="http://schemas.microsoft.com/office/drawing/2010/main" val="0"/>
@@ -7537,7 +9221,7 @@
                     <pic:cNvPicPr/>
                   </pic:nvPicPr>
                   <pic:blipFill>
-                    <a:blip r:embed="rId10">
+                    <a:blip r:embed="rId13">
                       <a:extLst>
                         <a:ext uri="{28A0092B-C50C-407E-A947-70E740481C1C}">
                           <a14:useLocalDpi xmlns:a14="http://schemas.microsoft.com/office/drawing/2010/main" val="0"/>
@@ -7806,7 +9490,7 @@
                     <pic:cNvPicPr/>
                   </pic:nvPicPr>
                   <pic:blipFill>
-                    <a:blip r:embed="rId11">
+                    <a:blip r:embed="rId14">
                       <a:extLst>
                         <a:ext uri="{28A0092B-C50C-407E-A947-70E740481C1C}">
                           <a14:useLocalDpi xmlns:a14="http://schemas.microsoft.com/office/drawing/2010/main" val="0"/>
@@ -7879,7 +9563,7 @@
                     <pic:cNvPicPr/>
                   </pic:nvPicPr>
                   <pic:blipFill>
-                    <a:blip r:embed="rId12">
+                    <a:blip r:embed="rId15">
                       <a:extLst>
                         <a:ext uri="{28A0092B-C50C-407E-A947-70E740481C1C}">
                           <a14:useLocalDpi xmlns:a14="http://schemas.microsoft.com/office/drawing/2010/main" val="0"/>
@@ -7988,7 +9672,7 @@
                     <pic:cNvPicPr/>
                   </pic:nvPicPr>
                   <pic:blipFill>
-                    <a:blip r:embed="rId13">
+                    <a:blip r:embed="rId16">
                       <a:extLst>
                         <a:ext uri="{28A0092B-C50C-407E-A947-70E740481C1C}">
                           <a14:useLocalDpi xmlns:a14="http://schemas.microsoft.com/office/drawing/2010/main" val="0"/>
@@ -8392,7 +10076,7 @@
                     <pic:cNvPicPr/>
                   </pic:nvPicPr>
                   <pic:blipFill>
-                    <a:blip r:embed="rId14">
+                    <a:blip r:embed="rId17">
                       <a:extLst>
                         <a:ext uri="{28A0092B-C50C-407E-A947-70E740481C1C}">
                           <a14:useLocalDpi xmlns:a14="http://schemas.microsoft.com/office/drawing/2010/main" val="0"/>
@@ -8504,7 +10188,7 @@
                     <pic:cNvPicPr/>
                   </pic:nvPicPr>
                   <pic:blipFill>
-                    <a:blip r:embed="rId15">
+                    <a:blip r:embed="rId18">
                       <a:extLst>
                         <a:ext uri="{28A0092B-C50C-407E-A947-70E740481C1C}">
                           <a14:useLocalDpi xmlns:a14="http://schemas.microsoft.com/office/drawing/2010/main" val="0"/>
@@ -9002,7 +10686,7 @@
                     <pic:cNvPicPr/>
                   </pic:nvPicPr>
                   <pic:blipFill>
-                    <a:blip r:embed="rId16">
+                    <a:blip r:embed="rId19">
                       <a:extLst>
                         <a:ext uri="{28A0092B-C50C-407E-A947-70E740481C1C}">
                           <a14:useLocalDpi xmlns:a14="http://schemas.microsoft.com/office/drawing/2010/main" val="0"/>
@@ -9365,7 +11049,7 @@
                     <pic:cNvPicPr/>
                   </pic:nvPicPr>
                   <pic:blipFill>
-                    <a:blip r:embed="rId17">
+                    <a:blip r:embed="rId20">
                       <a:extLst>
                         <a:ext uri="{28A0092B-C50C-407E-A947-70E740481C1C}">
                           <a14:useLocalDpi xmlns:a14="http://schemas.microsoft.com/office/drawing/2010/main" val="0"/>
@@ -9674,7 +11358,7 @@
                     <pic:cNvPicPr/>
                   </pic:nvPicPr>
                   <pic:blipFill>
-                    <a:blip r:embed="rId18">
+                    <a:blip r:embed="rId21">
                       <a:extLst>
                         <a:ext uri="{28A0092B-C50C-407E-A947-70E740481C1C}">
                           <a14:useLocalDpi xmlns:a14="http://schemas.microsoft.com/office/drawing/2010/main" val="0"/>
@@ -9820,7 +11504,7 @@
                     <pic:cNvPicPr/>
                   </pic:nvPicPr>
                   <pic:blipFill>
-                    <a:blip r:embed="rId19">
+                    <a:blip r:embed="rId22">
                       <a:extLst>
                         <a:ext uri="{28A0092B-C50C-407E-A947-70E740481C1C}">
                           <a14:useLocalDpi xmlns:a14="http://schemas.microsoft.com/office/drawing/2010/main" val="0"/>
@@ -10621,7 +12305,7 @@
                     <pic:cNvPicPr/>
                   </pic:nvPicPr>
                   <pic:blipFill>
-                    <a:blip r:embed="rId20">
+                    <a:blip r:embed="rId23">
                       <a:extLst>
                         <a:ext uri="{28A0092B-C50C-407E-A947-70E740481C1C}">
                           <a14:useLocalDpi xmlns:a14="http://schemas.microsoft.com/office/drawing/2010/main" val="0"/>
@@ -17266,6 +18950,208 @@
     </w:lvl>
   </w:abstractNum>
   <w:abstractNum w:abstractNumId="4">
+    <w:nsid w:val="2F1F6CA8"/>
+    <w:multiLevelType w:val="hybridMultilevel"/>
+    <w:tmpl w:val="8F2884A6"/>
+    <w:lvl w:ilvl="0" w:tplc="04090001">
+      <w:start w:val="1"/>
+      <w:numFmt w:val="bullet"/>
+      <w:lvlText w:val=""/>
+      <w:lvlJc w:val="left"/>
+      <w:pPr>
+        <w:ind w:left="720" w:hanging="360"/>
+      </w:pPr>
+      <w:rPr>
+        <w:rFonts w:ascii="Symbol" w:hAnsi="Symbol" w:hint="default"/>
+      </w:rPr>
+    </w:lvl>
+    <w:lvl w:ilvl="1" w:tplc="0C090003" w:tentative="1">
+      <w:start w:val="1"/>
+      <w:numFmt w:val="bullet"/>
+      <w:lvlText w:val="o"/>
+      <w:lvlJc w:val="left"/>
+      <w:pPr>
+        <w:ind w:left="1440" w:hanging="360"/>
+      </w:pPr>
+      <w:rPr>
+        <w:rFonts w:ascii="Courier New" w:hAnsi="Courier New" w:cs="Courier New" w:hint="default"/>
+      </w:rPr>
+    </w:lvl>
+    <w:lvl w:ilvl="2" w:tplc="0C090005" w:tentative="1">
+      <w:start w:val="1"/>
+      <w:numFmt w:val="bullet"/>
+      <w:lvlText w:val=""/>
+      <w:lvlJc w:val="left"/>
+      <w:pPr>
+        <w:ind w:left="2160" w:hanging="360"/>
+      </w:pPr>
+      <w:rPr>
+        <w:rFonts w:ascii="Wingdings" w:hAnsi="Wingdings" w:hint="default"/>
+      </w:rPr>
+    </w:lvl>
+    <w:lvl w:ilvl="3" w:tplc="0C090001" w:tentative="1">
+      <w:start w:val="1"/>
+      <w:numFmt w:val="bullet"/>
+      <w:lvlText w:val=""/>
+      <w:lvlJc w:val="left"/>
+      <w:pPr>
+        <w:ind w:left="2880" w:hanging="360"/>
+      </w:pPr>
+      <w:rPr>
+        <w:rFonts w:ascii="Symbol" w:hAnsi="Symbol" w:hint="default"/>
+      </w:rPr>
+    </w:lvl>
+    <w:lvl w:ilvl="4" w:tplc="0C090003" w:tentative="1">
+      <w:start w:val="1"/>
+      <w:numFmt w:val="bullet"/>
+      <w:lvlText w:val="o"/>
+      <w:lvlJc w:val="left"/>
+      <w:pPr>
+        <w:ind w:left="3600" w:hanging="360"/>
+      </w:pPr>
+      <w:rPr>
+        <w:rFonts w:ascii="Courier New" w:hAnsi="Courier New" w:cs="Courier New" w:hint="default"/>
+      </w:rPr>
+    </w:lvl>
+    <w:lvl w:ilvl="5" w:tplc="0C090005" w:tentative="1">
+      <w:start w:val="1"/>
+      <w:numFmt w:val="bullet"/>
+      <w:lvlText w:val=""/>
+      <w:lvlJc w:val="left"/>
+      <w:pPr>
+        <w:ind w:left="4320" w:hanging="360"/>
+      </w:pPr>
+      <w:rPr>
+        <w:rFonts w:ascii="Wingdings" w:hAnsi="Wingdings" w:hint="default"/>
+      </w:rPr>
+    </w:lvl>
+    <w:lvl w:ilvl="6" w:tplc="0C090001" w:tentative="1">
+      <w:start w:val="1"/>
+      <w:numFmt w:val="bullet"/>
+      <w:lvlText w:val=""/>
+      <w:lvlJc w:val="left"/>
+      <w:pPr>
+        <w:ind w:left="5040" w:hanging="360"/>
+      </w:pPr>
+      <w:rPr>
+        <w:rFonts w:ascii="Symbol" w:hAnsi="Symbol" w:hint="default"/>
+      </w:rPr>
+    </w:lvl>
+    <w:lvl w:ilvl="7" w:tplc="0C090003" w:tentative="1">
+      <w:start w:val="1"/>
+      <w:numFmt w:val="bullet"/>
+      <w:lvlText w:val="o"/>
+      <w:lvlJc w:val="left"/>
+      <w:pPr>
+        <w:ind w:left="5760" w:hanging="360"/>
+      </w:pPr>
+      <w:rPr>
+        <w:rFonts w:ascii="Courier New" w:hAnsi="Courier New" w:cs="Courier New" w:hint="default"/>
+      </w:rPr>
+    </w:lvl>
+    <w:lvl w:ilvl="8" w:tplc="0C090005" w:tentative="1">
+      <w:start w:val="1"/>
+      <w:numFmt w:val="bullet"/>
+      <w:lvlText w:val=""/>
+      <w:lvlJc w:val="left"/>
+      <w:pPr>
+        <w:ind w:left="6480" w:hanging="360"/>
+      </w:pPr>
+      <w:rPr>
+        <w:rFonts w:ascii="Wingdings" w:hAnsi="Wingdings" w:hint="default"/>
+      </w:rPr>
+    </w:lvl>
+  </w:abstractNum>
+  <w:abstractNum w:abstractNumId="5">
+    <w:nsid w:val="2F852F7C"/>
+    <w:multiLevelType w:val="hybridMultilevel"/>
+    <w:tmpl w:val="2F008D4C"/>
+    <w:lvl w:ilvl="0" w:tplc="2A2C3DE6">
+      <w:start w:val="1"/>
+      <w:numFmt w:val="lowerRoman"/>
+      <w:lvlText w:val="%1."/>
+      <w:lvlJc w:val="left"/>
+      <w:pPr>
+        <w:ind w:left="1080" w:hanging="720"/>
+      </w:pPr>
+      <w:rPr>
+        <w:rFonts w:hint="default"/>
+      </w:rPr>
+    </w:lvl>
+    <w:lvl w:ilvl="1" w:tplc="0C090019" w:tentative="1">
+      <w:start w:val="1"/>
+      <w:numFmt w:val="lowerLetter"/>
+      <w:lvlText w:val="%2."/>
+      <w:lvlJc w:val="left"/>
+      <w:pPr>
+        <w:ind w:left="1440" w:hanging="360"/>
+      </w:pPr>
+    </w:lvl>
+    <w:lvl w:ilvl="2" w:tplc="0C09001B" w:tentative="1">
+      <w:start w:val="1"/>
+      <w:numFmt w:val="lowerRoman"/>
+      <w:lvlText w:val="%3."/>
+      <w:lvlJc w:val="right"/>
+      <w:pPr>
+        <w:ind w:left="2160" w:hanging="180"/>
+      </w:pPr>
+    </w:lvl>
+    <w:lvl w:ilvl="3" w:tplc="0C09000F" w:tentative="1">
+      <w:start w:val="1"/>
+      <w:numFmt w:val="decimal"/>
+      <w:lvlText w:val="%4."/>
+      <w:lvlJc w:val="left"/>
+      <w:pPr>
+        <w:ind w:left="2880" w:hanging="360"/>
+      </w:pPr>
+    </w:lvl>
+    <w:lvl w:ilvl="4" w:tplc="0C090019" w:tentative="1">
+      <w:start w:val="1"/>
+      <w:numFmt w:val="lowerLetter"/>
+      <w:lvlText w:val="%5."/>
+      <w:lvlJc w:val="left"/>
+      <w:pPr>
+        <w:ind w:left="3600" w:hanging="360"/>
+      </w:pPr>
+    </w:lvl>
+    <w:lvl w:ilvl="5" w:tplc="0C09001B" w:tentative="1">
+      <w:start w:val="1"/>
+      <w:numFmt w:val="lowerRoman"/>
+      <w:lvlText w:val="%6."/>
+      <w:lvlJc w:val="right"/>
+      <w:pPr>
+        <w:ind w:left="4320" w:hanging="180"/>
+      </w:pPr>
+    </w:lvl>
+    <w:lvl w:ilvl="6" w:tplc="0C09000F" w:tentative="1">
+      <w:start w:val="1"/>
+      <w:numFmt w:val="decimal"/>
+      <w:lvlText w:val="%7."/>
+      <w:lvlJc w:val="left"/>
+      <w:pPr>
+        <w:ind w:left="5040" w:hanging="360"/>
+      </w:pPr>
+    </w:lvl>
+    <w:lvl w:ilvl="7" w:tplc="0C090019" w:tentative="1">
+      <w:start w:val="1"/>
+      <w:numFmt w:val="lowerLetter"/>
+      <w:lvlText w:val="%8."/>
+      <w:lvlJc w:val="left"/>
+      <w:pPr>
+        <w:ind w:left="5760" w:hanging="360"/>
+      </w:pPr>
+    </w:lvl>
+    <w:lvl w:ilvl="8" w:tplc="0C09001B" w:tentative="1">
+      <w:start w:val="1"/>
+      <w:numFmt w:val="lowerRoman"/>
+      <w:lvlText w:val="%9."/>
+      <w:lvlJc w:val="right"/>
+      <w:pPr>
+        <w:ind w:left="6480" w:hanging="180"/>
+      </w:pPr>
+    </w:lvl>
+  </w:abstractNum>
+  <w:abstractNum w:abstractNumId="6">
     <w:nsid w:val="465C7C24"/>
     <w:multiLevelType w:val="hybridMultilevel"/>
     <w:tmpl w:val="9134E4D2"/>
@@ -17377,7 +19263,7 @@
       </w:rPr>
     </w:lvl>
   </w:abstractNum>
-  <w:abstractNum w:abstractNumId="5">
+  <w:abstractNum w:abstractNumId="7">
     <w:nsid w:val="4E10796A"/>
     <w:multiLevelType w:val="hybridMultilevel"/>
     <w:tmpl w:val="47F01BAC"/>
@@ -17463,7 +19349,7 @@
       </w:pPr>
     </w:lvl>
   </w:abstractNum>
-  <w:abstractNum w:abstractNumId="6">
+  <w:abstractNum w:abstractNumId="8">
     <w:nsid w:val="52997342"/>
     <w:multiLevelType w:val="hybridMultilevel"/>
     <w:tmpl w:val="1B96A5A6"/>
@@ -17549,7 +19435,7 @@
       </w:pPr>
     </w:lvl>
   </w:abstractNum>
-  <w:abstractNum w:abstractNumId="7">
+  <w:abstractNum w:abstractNumId="9">
     <w:nsid w:val="5438234D"/>
     <w:multiLevelType w:val="hybridMultilevel"/>
     <w:tmpl w:val="DEAAB118"/>
@@ -17662,7 +19548,7 @@
       </w:rPr>
     </w:lvl>
   </w:abstractNum>
-  <w:abstractNum w:abstractNumId="8">
+  <w:abstractNum w:abstractNumId="10">
     <w:nsid w:val="597C3C1B"/>
     <w:multiLevelType w:val="hybridMultilevel"/>
     <w:tmpl w:val="1FF08A26"/>
@@ -17748,7 +19634,7 @@
       </w:pPr>
     </w:lvl>
   </w:abstractNum>
-  <w:abstractNum w:abstractNumId="9">
+  <w:abstractNum w:abstractNumId="11">
     <w:nsid w:val="68FD73E0"/>
     <w:multiLevelType w:val="hybridMultilevel"/>
     <w:tmpl w:val="71DA4444"/>
@@ -17861,11 +19747,11 @@
       </w:rPr>
     </w:lvl>
   </w:abstractNum>
-  <w:abstractNum w:abstractNumId="10">
-    <w:nsid w:val="73224126"/>
+  <w:abstractNum w:abstractNumId="12">
+    <w:nsid w:val="69301F7D"/>
     <w:multiLevelType w:val="hybridMultilevel"/>
-    <w:tmpl w:val="BF024BDA"/>
-    <w:lvl w:ilvl="0" w:tplc="0C090001">
+    <w:tmpl w:val="8DC0A1D8"/>
+    <w:lvl w:ilvl="0" w:tplc="04090001">
       <w:start w:val="1"/>
       <w:numFmt w:val="bullet"/>
       <w:lvlText w:val=""/>
@@ -17974,7 +19860,120 @@
       </w:rPr>
     </w:lvl>
   </w:abstractNum>
-  <w:abstractNum w:abstractNumId="11">
+  <w:abstractNum w:abstractNumId="13">
+    <w:nsid w:val="73224126"/>
+    <w:multiLevelType w:val="hybridMultilevel"/>
+    <w:tmpl w:val="BF024BDA"/>
+    <w:lvl w:ilvl="0" w:tplc="0C090001">
+      <w:start w:val="1"/>
+      <w:numFmt w:val="bullet"/>
+      <w:lvlText w:val=""/>
+      <w:lvlJc w:val="left"/>
+      <w:pPr>
+        <w:ind w:left="720" w:hanging="360"/>
+      </w:pPr>
+      <w:rPr>
+        <w:rFonts w:ascii="Symbol" w:hAnsi="Symbol" w:hint="default"/>
+      </w:rPr>
+    </w:lvl>
+    <w:lvl w:ilvl="1" w:tplc="0C090003" w:tentative="1">
+      <w:start w:val="1"/>
+      <w:numFmt w:val="bullet"/>
+      <w:lvlText w:val="o"/>
+      <w:lvlJc w:val="left"/>
+      <w:pPr>
+        <w:ind w:left="1440" w:hanging="360"/>
+      </w:pPr>
+      <w:rPr>
+        <w:rFonts w:ascii="Courier New" w:hAnsi="Courier New" w:cs="Courier New" w:hint="default"/>
+      </w:rPr>
+    </w:lvl>
+    <w:lvl w:ilvl="2" w:tplc="0C090005" w:tentative="1">
+      <w:start w:val="1"/>
+      <w:numFmt w:val="bullet"/>
+      <w:lvlText w:val=""/>
+      <w:lvlJc w:val="left"/>
+      <w:pPr>
+        <w:ind w:left="2160" w:hanging="360"/>
+      </w:pPr>
+      <w:rPr>
+        <w:rFonts w:ascii="Wingdings" w:hAnsi="Wingdings" w:hint="default"/>
+      </w:rPr>
+    </w:lvl>
+    <w:lvl w:ilvl="3" w:tplc="0C090001" w:tentative="1">
+      <w:start w:val="1"/>
+      <w:numFmt w:val="bullet"/>
+      <w:lvlText w:val=""/>
+      <w:lvlJc w:val="left"/>
+      <w:pPr>
+        <w:ind w:left="2880" w:hanging="360"/>
+      </w:pPr>
+      <w:rPr>
+        <w:rFonts w:ascii="Symbol" w:hAnsi="Symbol" w:hint="default"/>
+      </w:rPr>
+    </w:lvl>
+    <w:lvl w:ilvl="4" w:tplc="0C090003" w:tentative="1">
+      <w:start w:val="1"/>
+      <w:numFmt w:val="bullet"/>
+      <w:lvlText w:val="o"/>
+      <w:lvlJc w:val="left"/>
+      <w:pPr>
+        <w:ind w:left="3600" w:hanging="360"/>
+      </w:pPr>
+      <w:rPr>
+        <w:rFonts w:ascii="Courier New" w:hAnsi="Courier New" w:cs="Courier New" w:hint="default"/>
+      </w:rPr>
+    </w:lvl>
+    <w:lvl w:ilvl="5" w:tplc="0C090005" w:tentative="1">
+      <w:start w:val="1"/>
+      <w:numFmt w:val="bullet"/>
+      <w:lvlText w:val=""/>
+      <w:lvlJc w:val="left"/>
+      <w:pPr>
+        <w:ind w:left="4320" w:hanging="360"/>
+      </w:pPr>
+      <w:rPr>
+        <w:rFonts w:ascii="Wingdings" w:hAnsi="Wingdings" w:hint="default"/>
+      </w:rPr>
+    </w:lvl>
+    <w:lvl w:ilvl="6" w:tplc="0C090001" w:tentative="1">
+      <w:start w:val="1"/>
+      <w:numFmt w:val="bullet"/>
+      <w:lvlText w:val=""/>
+      <w:lvlJc w:val="left"/>
+      <w:pPr>
+        <w:ind w:left="5040" w:hanging="360"/>
+      </w:pPr>
+      <w:rPr>
+        <w:rFonts w:ascii="Symbol" w:hAnsi="Symbol" w:hint="default"/>
+      </w:rPr>
+    </w:lvl>
+    <w:lvl w:ilvl="7" w:tplc="0C090003" w:tentative="1">
+      <w:start w:val="1"/>
+      <w:numFmt w:val="bullet"/>
+      <w:lvlText w:val="o"/>
+      <w:lvlJc w:val="left"/>
+      <w:pPr>
+        <w:ind w:left="5760" w:hanging="360"/>
+      </w:pPr>
+      <w:rPr>
+        <w:rFonts w:ascii="Courier New" w:hAnsi="Courier New" w:cs="Courier New" w:hint="default"/>
+      </w:rPr>
+    </w:lvl>
+    <w:lvl w:ilvl="8" w:tplc="0C090005" w:tentative="1">
+      <w:start w:val="1"/>
+      <w:numFmt w:val="bullet"/>
+      <w:lvlText w:val=""/>
+      <w:lvlJc w:val="left"/>
+      <w:pPr>
+        <w:ind w:left="6480" w:hanging="360"/>
+      </w:pPr>
+      <w:rPr>
+        <w:rFonts w:ascii="Wingdings" w:hAnsi="Wingdings" w:hint="default"/>
+      </w:rPr>
+    </w:lvl>
+  </w:abstractNum>
+  <w:abstractNum w:abstractNumId="14">
     <w:nsid w:val="7D7F572C"/>
     <w:multiLevelType w:val="hybridMultilevel"/>
     <w:tmpl w:val="F4EC8644"/>
@@ -18087,40 +20086,49 @@
     </w:lvl>
   </w:abstractNum>
   <w:num w:numId="1">
-    <w:abstractNumId w:val="5"/>
+    <w:abstractNumId w:val="7"/>
   </w:num>
   <w:num w:numId="2">
-    <w:abstractNumId w:val="4"/>
+    <w:abstractNumId w:val="6"/>
   </w:num>
   <w:num w:numId="3">
     <w:abstractNumId w:val="3"/>
   </w:num>
   <w:num w:numId="4">
-    <w:abstractNumId w:val="8"/>
+    <w:abstractNumId w:val="10"/>
   </w:num>
   <w:num w:numId="5">
     <w:abstractNumId w:val="1"/>
   </w:num>
   <w:num w:numId="6">
+    <w:abstractNumId w:val="11"/>
+  </w:num>
+  <w:num w:numId="7">
     <w:abstractNumId w:val="9"/>
   </w:num>
-  <w:num w:numId="7">
-    <w:abstractNumId w:val="7"/>
-  </w:num>
   <w:num w:numId="8">
-    <w:abstractNumId w:val="10"/>
+    <w:abstractNumId w:val="13"/>
   </w:num>
   <w:num w:numId="9">
     <w:abstractNumId w:val="2"/>
   </w:num>
   <w:num w:numId="10">
-    <w:abstractNumId w:val="11"/>
+    <w:abstractNumId w:val="14"/>
   </w:num>
   <w:num w:numId="11">
-    <w:abstractNumId w:val="6"/>
+    <w:abstractNumId w:val="8"/>
   </w:num>
   <w:num w:numId="12">
     <w:abstractNumId w:val="0"/>
+  </w:num>
+  <w:num w:numId="13">
+    <w:abstractNumId w:val="12"/>
+  </w:num>
+  <w:num w:numId="14">
+    <w:abstractNumId w:val="4"/>
+  </w:num>
+  <w:num w:numId="15">
+    <w:abstractNumId w:val="5"/>
   </w:num>
 </w:numbering>
 </file>
@@ -18523,7 +20531,7 @@
   <w:style w:type="paragraph" w:default="1" w:styleId="Normal">
     <w:name w:val="Normal"/>
     <w:qFormat/>
-    <w:rsid w:val="00140905"/>
+    <w:rsid w:val="00195EBC"/>
     <w:rPr>
       <w:rFonts w:ascii="Times New Roman" w:hAnsi="Times New Roman" w:cs="Times New Roman"/>
     </w:rPr>

</xml_diff>

<commit_message>
heightlight the key points
</commit_message>
<xml_diff>
--- a/note/241 lecture note.docx
+++ b/note/241 lecture note.docx
@@ -147,7 +147,14 @@
         <w:rPr>
           <w:rFonts w:eastAsia="Times New Roman"/>
         </w:rPr>
-        <w:t>– An array name by itself is treated as a constant pointer</w:t>
+        <w:t xml:space="preserve">– </w:t>
+      </w:r>
+      <w:r>
+        <w:rPr>
+          <w:rFonts w:eastAsia="Times New Roman"/>
+          <w:highlight w:val="green"/>
+        </w:rPr>
+        <w:t>An array name by itself is treated as a constant pointer</w:t>
       </w:r>
     </w:p>
     <w:p>
@@ -160,13 +167,7 @@
         <w:rPr>
           <w:rFonts w:eastAsia="Times New Roman" w:hint="eastAsia"/>
         </w:rPr>
-        <w:t>---------------------</w:t>
-      </w:r>
-      <w:r>
-        <w:rPr>
-          <w:rFonts w:eastAsia="Times New Roman" w:hint="eastAsia"/>
-        </w:rPr>
-        <w:t>-------------------------------------------------------------------------------------</w:t>
+        <w:t>----------------------------------------------------------------------------------------------------------</w:t>
       </w:r>
     </w:p>
     <w:p>
@@ -982,12 +983,14 @@
       <w:r>
         <w:rPr>
           <w:rFonts w:eastAsia="Times New Roman"/>
+          <w:highlight w:val="green"/>
         </w:rPr>
         <w:t xml:space="preserve">• In the case of large arrays this method is </w:t>
       </w:r>
       <w:r>
         <w:rPr>
           <w:rFonts w:eastAsia="Times New Roman"/>
+          <w:highlight w:val="green"/>
           <w:u w:val="thick"/>
         </w:rPr>
         <w:t>inefficient</w:t>
@@ -1040,7 +1043,20 @@
         <w:rPr>
           <w:rFonts w:eastAsia="Times New Roman"/>
         </w:rPr>
-        <w:t>• Arrays can be also initialized when they are declared (just as any other variables):</w:t>
+        <w:t xml:space="preserve">• Arrays can be also </w:t>
+      </w:r>
+      <w:r>
+        <w:rPr>
+          <w:rFonts w:eastAsia="Times New Roman"/>
+          <w:highlight w:val="green"/>
+        </w:rPr>
+        <w:t>initialized when they are declared</w:t>
+      </w:r>
+      <w:r>
+        <w:rPr>
+          <w:rFonts w:eastAsia="Times New Roman"/>
+        </w:rPr>
+        <w:t xml:space="preserve"> (just as any other variables):</w:t>
       </w:r>
     </w:p>
     <w:p>
@@ -1091,6 +1107,7 @@
         <w:rPr>
           <w:rFonts w:eastAsia="Times New Roman"/>
           <w:color w:val="C00000"/>
+          <w:highlight w:val="green"/>
         </w:rPr>
         <w:t>partially initialized</w:t>
       </w:r>
@@ -1156,22 +1173,39 @@
           <w:rFonts w:eastAsia="Times New Roman"/>
         </w:rPr>
         <w:tab/>
-      </w:r>
-      <w:r>
-        <w:rPr>
-          <w:rFonts w:eastAsia="Times New Roman"/>
-        </w:rPr>
-        <w:t>– The remaining array elements will be automatically initialized to</w:t>
+        <w:t xml:space="preserve">– The </w:t>
+      </w:r>
+      <w:r>
+        <w:rPr>
+          <w:rFonts w:eastAsia="Times New Roman"/>
+          <w:highlight w:val="green"/>
+        </w:rPr>
+        <w:t>remaining array</w:t>
+      </w:r>
+      <w:r>
+        <w:rPr>
+          <w:rFonts w:eastAsia="Times New Roman"/>
+        </w:rPr>
+        <w:t xml:space="preserve"> elements will be automatically initialized </w:t>
+      </w:r>
+      <w:r>
+        <w:rPr>
+          <w:rFonts w:eastAsia="Times New Roman"/>
+          <w:highlight w:val="green"/>
+        </w:rPr>
+        <w:t>to</w:t>
       </w:r>
       <w:r>
         <w:rPr>
           <w:rFonts w:eastAsia="Times New Roman" w:hint="eastAsia"/>
+          <w:highlight w:val="green"/>
         </w:rPr>
         <w:t xml:space="preserve"> </w:t>
       </w:r>
       <w:r>
         <w:rPr>
           <w:rFonts w:eastAsia="Times New Roman"/>
+          <w:highlight w:val="green"/>
         </w:rPr>
         <w:t>zero</w:t>
       </w:r>
@@ -1186,7 +1220,33 @@
         <w:rPr>
           <w:rFonts w:eastAsia="Times New Roman"/>
         </w:rPr>
-        <w:t>• If an array is to be completely initialized, the dimension (size) of the array is not required</w:t>
+        <w:t xml:space="preserve">• If an array is to be </w:t>
+      </w:r>
+      <w:r>
+        <w:rPr>
+          <w:rFonts w:eastAsia="Times New Roman"/>
+          <w:highlight w:val="green"/>
+        </w:rPr>
+        <w:t>completely initialized</w:t>
+      </w:r>
+      <w:r>
+        <w:rPr>
+          <w:rFonts w:eastAsia="Times New Roman"/>
+        </w:rPr>
+        <w:t xml:space="preserve">, the </w:t>
+      </w:r>
+      <w:r>
+        <w:rPr>
+          <w:rFonts w:eastAsia="Times New Roman"/>
+          <w:highlight w:val="green"/>
+        </w:rPr>
+        <w:t>dimension</w:t>
+      </w:r>
+      <w:r>
+        <w:rPr>
+          <w:rFonts w:eastAsia="Times New Roman"/>
+        </w:rPr>
+        <w:t xml:space="preserve"> (size) of the array is not required</w:t>
       </w:r>
     </w:p>
     <w:p>
@@ -1243,7 +1303,20 @@
         <w:rPr>
           <w:rFonts w:eastAsia="Times New Roman"/>
         </w:rPr>
-        <w:t>– The compiler will automatically size the array to fit the</w:t>
+        <w:t xml:space="preserve">– The </w:t>
+      </w:r>
+      <w:r>
+        <w:rPr>
+          <w:rFonts w:eastAsia="Times New Roman"/>
+          <w:highlight w:val="green"/>
+        </w:rPr>
+        <w:t>compiler will automatically</w:t>
+      </w:r>
+      <w:r>
+        <w:rPr>
+          <w:rFonts w:eastAsia="Times New Roman"/>
+        </w:rPr>
+        <w:t xml:space="preserve"> size the array to fit the</w:t>
       </w:r>
       <w:r>
         <w:rPr>
@@ -1313,33 +1386,19 @@
         <w:rPr>
           <w:rFonts w:eastAsia="Times New Roman"/>
         </w:rPr>
-        <w:t xml:space="preserve">– in order to perform the same calculations on all (or some part) of the data items </w:t>
-      </w:r>
-      <w:proofErr w:type="gramStart"/>
-      <w:r>
-        <w:rPr>
-          <w:rFonts w:eastAsia="Times New Roman"/>
-        </w:rPr>
-        <w:t xml:space="preserve">in </w:t>
-      </w:r>
-      <w:r>
-        <w:rPr>
-          <w:rFonts w:eastAsia="Times New Roman" w:hint="eastAsia"/>
-        </w:rPr>
-        <w:t xml:space="preserve"> </w:t>
-      </w:r>
-      <w:r>
-        <w:rPr>
-          <w:rFonts w:eastAsia="Times New Roman"/>
-        </w:rPr>
-        <w:t>the</w:t>
-      </w:r>
-      <w:proofErr w:type="gramEnd"/>
-      <w:r>
-        <w:rPr>
-          <w:rFonts w:eastAsia="Times New Roman"/>
-        </w:rPr>
-        <w:t xml:space="preserve"> array:</w:t>
+        <w:t>– in order to perform the same calculations on all (or some part) o</w:t>
+      </w:r>
+      <w:r>
+        <w:rPr>
+          <w:rFonts w:eastAsia="Times New Roman"/>
+        </w:rPr>
+        <w:t xml:space="preserve">f the data items in </w:t>
+      </w:r>
+      <w:r>
+        <w:rPr>
+          <w:rFonts w:eastAsia="Times New Roman"/>
+        </w:rPr>
+        <w:t>the array:</w:t>
       </w:r>
     </w:p>
     <w:p>
@@ -1861,11 +1920,19 @@
         <w:rPr>
           <w:rFonts w:eastAsia="Times New Roman"/>
         </w:rPr>
-        <w:t xml:space="preserve">• The compiler does </w:t>
-      </w:r>
-      <w:r>
-        <w:rPr>
-          <w:rFonts w:eastAsia="Times New Roman"/>
+        <w:t xml:space="preserve">• The </w:t>
+      </w:r>
+      <w:r>
+        <w:rPr>
+          <w:rFonts w:eastAsia="Times New Roman"/>
+          <w:highlight w:val="green"/>
+        </w:rPr>
+        <w:t xml:space="preserve">compiler does </w:t>
+      </w:r>
+      <w:r>
+        <w:rPr>
+          <w:rFonts w:eastAsia="Times New Roman"/>
+          <w:highlight w:val="green"/>
           <w:u w:val="thick"/>
         </w:rPr>
         <w:t>not control the limits</w:t>
@@ -1887,7 +1954,14 @@
         <w:rPr>
           <w:rFonts w:eastAsia="Times New Roman"/>
         </w:rPr>
-        <w:t>• This type of error can be detected using static code analysis</w:t>
+        <w:t xml:space="preserve">• </w:t>
+      </w:r>
+      <w:r>
+        <w:rPr>
+          <w:rFonts w:eastAsia="Times New Roman"/>
+          <w:highlight w:val="magenta"/>
+        </w:rPr>
+        <w:t>This type of error can be detected using static code analysis</w:t>
       </w:r>
     </w:p>
     <w:p>
@@ -1900,14 +1974,22 @@
         <w:rPr>
           <w:rFonts w:eastAsia="Times New Roman"/>
         </w:rPr>
-        <w:t xml:space="preserve"> – For example using the </w:t>
-      </w:r>
-      <w:proofErr w:type="spellStart"/>
-      <w:r>
-        <w:rPr>
-          <w:rFonts w:eastAsia="Times New Roman"/>
-          <w:b/>
-          <w:color w:val="C00000"/>
+        <w:t xml:space="preserve"> </w:t>
+      </w:r>
+      <w:r>
+        <w:rPr>
+          <w:rFonts w:eastAsia="Times New Roman"/>
+          <w:highlight w:val="magenta"/>
+        </w:rPr>
+        <w:t xml:space="preserve">– For example using the </w:t>
+      </w:r>
+      <w:proofErr w:type="spellStart"/>
+      <w:r>
+        <w:rPr>
+          <w:rFonts w:eastAsia="Times New Roman"/>
+          <w:b/>
+          <w:color w:val="C00000"/>
+          <w:highlight w:val="magenta"/>
         </w:rPr>
         <w:t>cppcheck</w:t>
       </w:r>
@@ -1915,8 +1997,15 @@
       <w:r>
         <w:rPr>
           <w:rFonts w:eastAsia="Times New Roman"/>
-        </w:rPr>
-        <w:t xml:space="preserve"> tool </w:t>
+          <w:highlight w:val="magenta"/>
+        </w:rPr>
+        <w:t xml:space="preserve"> tool</w:t>
+      </w:r>
+      <w:r>
+        <w:rPr>
+          <w:rFonts w:eastAsia="Times New Roman"/>
+        </w:rPr>
+        <w:t xml:space="preserve"> </w:t>
       </w:r>
     </w:p>
     <w:p>
@@ -1929,20 +2018,40 @@
         <w:rPr>
           <w:rFonts w:eastAsia="Times New Roman"/>
         </w:rPr>
-        <w:t xml:space="preserve">• A Special type of Off-by-one error is the “Fencepost error” </w:t>
-      </w:r>
-    </w:p>
-    <w:p>
-      <w:pPr>
-        <w:rPr>
-          <w:rFonts w:eastAsia="Times New Roman"/>
-        </w:rPr>
-      </w:pPr>
-      <w:r>
-        <w:rPr>
-          <w:rFonts w:eastAsia="Times New Roman"/>
-        </w:rPr>
-        <w:t>– A straight fence with n sections has n+1 posts</w:t>
+        <w:t>• A Special type of Off-by-one error is the “</w:t>
+      </w:r>
+      <w:r>
+        <w:rPr>
+          <w:rFonts w:eastAsia="Times New Roman"/>
+          <w:highlight w:val="magenta"/>
+        </w:rPr>
+        <w:t>Fencepost error</w:t>
+      </w:r>
+      <w:r>
+        <w:rPr>
+          <w:rFonts w:eastAsia="Times New Roman"/>
+        </w:rPr>
+        <w:t xml:space="preserve">” </w:t>
+      </w:r>
+    </w:p>
+    <w:p>
+      <w:pPr>
+        <w:rPr>
+          <w:rFonts w:eastAsia="Times New Roman"/>
+        </w:rPr>
+      </w:pPr>
+      <w:r>
+        <w:rPr>
+          <w:rFonts w:eastAsia="Times New Roman"/>
+        </w:rPr>
+        <w:t xml:space="preserve">– </w:t>
+      </w:r>
+      <w:r>
+        <w:rPr>
+          <w:rFonts w:eastAsia="Times New Roman"/>
+          <w:highlight w:val="magenta"/>
+        </w:rPr>
+        <w:t>A straight fence with n sections has n+1 posts</w:t>
       </w:r>
     </w:p>
     <w:p>
@@ -1981,11 +2090,13 @@
         <w:ind w:left="142" w:hanging="142"/>
         <w:rPr>
           <w:rFonts w:ascii="Times New Roman" w:eastAsia="Times New Roman" w:hAnsi="Times New Roman" w:cs="Times New Roman"/>
-        </w:rPr>
-      </w:pPr>
-      <w:r>
-        <w:rPr>
-          <w:rFonts w:eastAsia="Times New Roman"/>
+          <w:highlight w:val="green"/>
+        </w:rPr>
+      </w:pPr>
+      <w:r>
+        <w:rPr>
+          <w:rFonts w:eastAsia="Times New Roman"/>
+          <w:highlight w:val="green"/>
         </w:rPr>
         <w:t xml:space="preserve">The size of an array can be determined using the </w:t>
       </w:r>
@@ -1995,6 +2106,7 @@
         <w:rPr>
           <w:rFonts w:eastAsia="Times New Roman"/>
           <w:b/>
+          <w:highlight w:val="green"/>
         </w:rPr>
         <w:t>sizeof</w:t>
       </w:r>
@@ -2003,6 +2115,7 @@
         <w:rPr>
           <w:rFonts w:eastAsia="Times New Roman"/>
           <w:b/>
+          <w:highlight w:val="green"/>
         </w:rPr>
         <w:t>(</w:t>
       </w:r>
@@ -2011,12 +2124,14 @@
         <w:rPr>
           <w:rFonts w:eastAsia="Times New Roman"/>
           <w:b/>
+          <w:highlight w:val="green"/>
         </w:rPr>
         <w:t>)</w:t>
       </w:r>
       <w:r>
         <w:rPr>
           <w:rFonts w:eastAsia="Times New Roman"/>
+          <w:highlight w:val="green"/>
         </w:rPr>
         <w:t xml:space="preserve"> operator</w:t>
       </w:r>
@@ -2039,28 +2154,1142 @@
         <w:rPr>
           <w:rFonts w:eastAsia="Times New Roman"/>
           <w:b/>
+          <w:highlight w:val="green"/>
         </w:rPr>
         <w:t>return the number of bytes the array "occupies" in the memory</w:t>
       </w:r>
     </w:p>
     <w:p>
       <w:pPr>
+        <w:ind w:firstLine="993"/>
+        <w:rPr>
+          <w:rFonts w:eastAsia="Times New Roman"/>
+          <w:color w:val="C00000"/>
+          <w:highlight w:val="green"/>
+        </w:rPr>
+      </w:pPr>
+      <w:proofErr w:type="spellStart"/>
+      <w:r>
+        <w:rPr>
+          <w:rFonts w:eastAsia="Times New Roman"/>
+          <w:color w:val="C00000"/>
+          <w:highlight w:val="green"/>
+        </w:rPr>
+        <w:t>int</w:t>
+      </w:r>
+      <w:proofErr w:type="spellEnd"/>
+      <w:r>
+        <w:rPr>
+          <w:rFonts w:eastAsia="Times New Roman"/>
+          <w:color w:val="C00000"/>
+          <w:highlight w:val="green"/>
+        </w:rPr>
+        <w:t xml:space="preserve"> </w:t>
+      </w:r>
+      <w:proofErr w:type="gramStart"/>
+      <w:r>
+        <w:rPr>
+          <w:rFonts w:eastAsia="Times New Roman"/>
+          <w:color w:val="C00000"/>
+          <w:highlight w:val="green"/>
+        </w:rPr>
+        <w:t>data[</w:t>
+      </w:r>
+      <w:proofErr w:type="gramEnd"/>
+      <w:r>
+        <w:rPr>
+          <w:rFonts w:eastAsia="Times New Roman"/>
+          <w:color w:val="C00000"/>
+          <w:highlight w:val="green"/>
+        </w:rPr>
+        <w:t>] = {1,2,3,4,5};</w:t>
+      </w:r>
+    </w:p>
+    <w:p>
+      <w:pPr>
+        <w:ind w:firstLine="993"/>
+        <w:rPr>
+          <w:rFonts w:eastAsia="Times New Roman"/>
+          <w:color w:val="C00000"/>
+        </w:rPr>
+      </w:pPr>
+      <w:proofErr w:type="spellStart"/>
+      <w:r>
+        <w:rPr>
+          <w:rFonts w:eastAsia="Times New Roman"/>
+          <w:color w:val="C00000"/>
+          <w:highlight w:val="green"/>
+        </w:rPr>
+        <w:t>printf</w:t>
+      </w:r>
+      <w:proofErr w:type="spellEnd"/>
+      <w:r>
+        <w:rPr>
+          <w:rFonts w:eastAsia="Times New Roman"/>
+          <w:color w:val="C00000"/>
+          <w:highlight w:val="green"/>
+        </w:rPr>
+        <w:t>("</w:t>
+      </w:r>
+      <w:proofErr w:type="spellStart"/>
+      <w:r>
+        <w:rPr>
+          <w:rFonts w:eastAsia="Times New Roman"/>
+          <w:color w:val="C00000"/>
+          <w:highlight w:val="green"/>
+        </w:rPr>
+        <w:t>sizeof</w:t>
+      </w:r>
+      <w:proofErr w:type="spellEnd"/>
+      <w:r>
+        <w:rPr>
+          <w:rFonts w:eastAsia="Times New Roman"/>
+          <w:color w:val="C00000"/>
+          <w:highlight w:val="green"/>
+        </w:rPr>
+        <w:t>(data): %</w:t>
+      </w:r>
+      <w:proofErr w:type="spellStart"/>
+      <w:r>
+        <w:rPr>
+          <w:rFonts w:eastAsia="Times New Roman"/>
+          <w:color w:val="C00000"/>
+          <w:highlight w:val="green"/>
+        </w:rPr>
+        <w:t>ld</w:t>
+      </w:r>
+      <w:proofErr w:type="spellEnd"/>
+      <w:r>
+        <w:rPr>
+          <w:rFonts w:eastAsia="Times New Roman"/>
+          <w:color w:val="C00000"/>
+          <w:highlight w:val="green"/>
+        </w:rPr>
+        <w:t>\n</w:t>
+      </w:r>
+      <w:proofErr w:type="gramStart"/>
+      <w:r>
+        <w:rPr>
+          <w:rFonts w:eastAsia="Times New Roman"/>
+          <w:color w:val="C00000"/>
+          <w:highlight w:val="green"/>
+        </w:rPr>
+        <w:t>",</w:t>
+      </w:r>
+      <w:proofErr w:type="spellStart"/>
+      <w:r>
+        <w:rPr>
+          <w:rFonts w:eastAsia="Times New Roman"/>
+          <w:color w:val="C00000"/>
+          <w:highlight w:val="green"/>
+        </w:rPr>
+        <w:t>sizeof</w:t>
+      </w:r>
+      <w:proofErr w:type="spellEnd"/>
+      <w:proofErr w:type="gramEnd"/>
+      <w:r>
+        <w:rPr>
+          <w:rFonts w:eastAsia="Times New Roman"/>
+          <w:color w:val="C00000"/>
+          <w:highlight w:val="green"/>
+        </w:rPr>
+        <w:t>(data)/</w:t>
+      </w:r>
+      <w:proofErr w:type="spellStart"/>
+      <w:r>
+        <w:rPr>
+          <w:rFonts w:eastAsia="Times New Roman"/>
+          <w:color w:val="C00000"/>
+          <w:highlight w:val="green"/>
+        </w:rPr>
+        <w:t>sizeof</w:t>
+      </w:r>
+      <w:proofErr w:type="spellEnd"/>
+      <w:r>
+        <w:rPr>
+          <w:rFonts w:eastAsia="Times New Roman"/>
+          <w:color w:val="C00000"/>
+          <w:highlight w:val="green"/>
+        </w:rPr>
+        <w:t>(</w:t>
+      </w:r>
+      <w:proofErr w:type="spellStart"/>
+      <w:r>
+        <w:rPr>
+          <w:rFonts w:eastAsia="Times New Roman"/>
+          <w:color w:val="C00000"/>
+          <w:highlight w:val="green"/>
+        </w:rPr>
+        <w:t>int</w:t>
+      </w:r>
+      <w:proofErr w:type="spellEnd"/>
+      <w:r>
+        <w:rPr>
+          <w:rFonts w:eastAsia="Times New Roman"/>
+          <w:color w:val="C00000"/>
+          <w:highlight w:val="green"/>
+        </w:rPr>
+        <w:t>));</w:t>
+      </w:r>
+    </w:p>
+    <w:p>
+      <w:pPr>
+        <w:ind w:firstLine="993"/>
         <w:rPr>
           <w:rFonts w:eastAsia="Times New Roman" w:hint="eastAsia"/>
-        </w:rPr>
-      </w:pPr>
+          <w:color w:val="C00000"/>
+        </w:rPr>
+      </w:pPr>
+    </w:p>
+    <w:p>
+      <w:pPr>
+        <w:rPr>
+          <w:rFonts w:eastAsia="Times New Roman"/>
+        </w:rPr>
+      </w:pPr>
+      <w:r>
+        <w:rPr>
+          <w:rFonts w:eastAsia="Times New Roman"/>
+        </w:rPr>
+        <w:tab/>
+        <w:t xml:space="preserve">• To determine the number of elements in the array, the </w:t>
+      </w:r>
+      <w:r>
+        <w:rPr>
+          <w:rFonts w:eastAsia="Times New Roman"/>
+          <w:u w:val="thick"/>
+        </w:rPr>
+        <w:t>returned</w:t>
+      </w:r>
+      <w:r>
+        <w:rPr>
+          <w:rFonts w:eastAsia="Times New Roman"/>
+        </w:rPr>
+        <w:t xml:space="preserve"> value must be </w:t>
+      </w:r>
+      <w:r>
+        <w:rPr>
+          <w:rFonts w:eastAsia="Times New Roman"/>
+          <w:u w:val="thick"/>
+        </w:rPr>
+        <w:t>divided</w:t>
+      </w:r>
+      <w:r>
+        <w:rPr>
+          <w:rFonts w:eastAsia="Times New Roman"/>
+        </w:rPr>
+        <w:t xml:space="preserve"> by the </w:t>
+      </w:r>
+      <w:r>
+        <w:rPr>
+          <w:rFonts w:eastAsia="Times New Roman"/>
+          <w:u w:val="thick"/>
+        </w:rPr>
+        <w:t>number of bytes</w:t>
+      </w:r>
+      <w:r>
+        <w:rPr>
+          <w:rFonts w:eastAsia="Times New Roman"/>
+        </w:rPr>
+        <w:t xml:space="preserve"> reserved for </w:t>
+      </w:r>
+      <w:r>
+        <w:rPr>
+          <w:rFonts w:eastAsia="Times New Roman"/>
+          <w:u w:val="thick"/>
+        </w:rPr>
+        <w:t xml:space="preserve">the data </w:t>
+      </w:r>
+      <w:proofErr w:type="gramStart"/>
+      <w:r>
+        <w:rPr>
+          <w:rFonts w:eastAsia="Times New Roman"/>
+          <w:u w:val="thick"/>
+        </w:rPr>
+        <w:t>type</w:t>
+      </w:r>
+      <w:r>
+        <w:rPr>
+          <w:rFonts w:eastAsia="Times New Roman"/>
+        </w:rPr>
+        <w:t xml:space="preserve"> !</w:t>
+      </w:r>
+      <w:proofErr w:type="gramEnd"/>
     </w:p>
     <w:p>
       <w:pPr>
         <w:tabs>
-          <w:tab w:val="left" w:pos="508"/>
+          <w:tab w:val="left" w:pos="1688"/>
         </w:tabs>
         <w:rPr>
+          <w:rFonts w:eastAsia="Times New Roman"/>
+        </w:rPr>
+      </w:pPr>
+      <w:r>
+        <w:rPr>
+          <w:rFonts w:eastAsia="Times New Roman"/>
+        </w:rPr>
+        <w:tab/>
+      </w:r>
+    </w:p>
+    <w:p>
+      <w:pPr>
+        <w:rPr>
+          <w:rFonts w:eastAsia="Times New Roman"/>
+          <w:b/>
+          <w:sz w:val="28"/>
+          <w:u w:val="thick"/>
+        </w:rPr>
+      </w:pPr>
+      <w:r>
+        <w:rPr>
+          <w:rFonts w:eastAsia="Times New Roman"/>
+          <w:b/>
+          <w:sz w:val="28"/>
+          <w:u w:val="thick"/>
+        </w:rPr>
+        <w:t>Passing 1D Arrays to Functions (1)</w:t>
+      </w:r>
+    </w:p>
+    <w:p>
+      <w:pPr>
+        <w:rPr>
+          <w:rFonts w:eastAsia="Times New Roman"/>
+        </w:rPr>
+      </w:pPr>
+    </w:p>
+    <w:p>
+      <w:pPr>
+        <w:rPr>
+          <w:rFonts w:eastAsia="Times New Roman"/>
+        </w:rPr>
+      </w:pPr>
+      <w:r>
+        <w:rPr>
+          <w:rFonts w:eastAsia="Times New Roman"/>
+        </w:rPr>
+        <w:t xml:space="preserve">• Passing </w:t>
+      </w:r>
+      <w:r>
+        <w:rPr>
+          <w:rFonts w:eastAsia="Times New Roman"/>
+          <w:u w:val="thick"/>
+        </w:rPr>
+        <w:t xml:space="preserve">a single array element </w:t>
+      </w:r>
+      <w:r>
+        <w:rPr>
+          <w:rFonts w:eastAsia="Times New Roman"/>
+        </w:rPr>
+        <w:t>to a function</w:t>
+      </w:r>
+    </w:p>
+    <w:p>
+      <w:pPr>
+        <w:rPr>
+          <w:rFonts w:eastAsia="Times New Roman"/>
+        </w:rPr>
+      </w:pPr>
+      <w:r>
+        <w:rPr>
           <w:rFonts w:eastAsia="Times New Roman" w:hint="eastAsia"/>
         </w:rPr>
-      </w:pPr>
-      <w:bookmarkStart w:id="0" w:name="_GoBack"/>
-      <w:bookmarkEnd w:id="0"/>
+        <w:tab/>
+      </w:r>
+      <w:r>
+        <w:rPr>
+          <w:rFonts w:eastAsia="Times New Roman"/>
+        </w:rPr>
+        <w:t>– can be passed in a similar manner as passing a variable to a function</w:t>
+      </w:r>
+    </w:p>
+    <w:p>
+      <w:pPr>
+        <w:rPr>
+          <w:rFonts w:eastAsia="Times New Roman" w:hint="eastAsia"/>
+        </w:rPr>
+      </w:pPr>
+    </w:p>
+    <w:p>
+      <w:pPr>
+        <w:rPr>
+          <w:rFonts w:eastAsia="Times New Roman" w:hint="eastAsia"/>
+          <w:color w:val="C00000"/>
+          <w:highlight w:val="green"/>
+        </w:rPr>
+      </w:pPr>
+      <w:r>
+        <w:rPr>
+          <w:rFonts w:eastAsia="Times New Roman"/>
+          <w:color w:val="C00000"/>
+          <w:highlight w:val="green"/>
+        </w:rPr>
+        <w:t xml:space="preserve">void </w:t>
+      </w:r>
+      <w:proofErr w:type="gramStart"/>
+      <w:r>
+        <w:rPr>
+          <w:rFonts w:eastAsia="Times New Roman"/>
+          <w:color w:val="C00000"/>
+          <w:highlight w:val="green"/>
+        </w:rPr>
+        <w:t>display(</w:t>
+      </w:r>
+      <w:proofErr w:type="spellStart"/>
+      <w:proofErr w:type="gramEnd"/>
+      <w:r>
+        <w:rPr>
+          <w:rFonts w:eastAsia="Times New Roman"/>
+          <w:color w:val="C00000"/>
+          <w:highlight w:val="green"/>
+        </w:rPr>
+        <w:t>int</w:t>
+      </w:r>
+      <w:proofErr w:type="spellEnd"/>
+      <w:r>
+        <w:rPr>
+          <w:rFonts w:eastAsia="Times New Roman"/>
+          <w:color w:val="C00000"/>
+          <w:highlight w:val="green"/>
+        </w:rPr>
+        <w:t xml:space="preserve"> age) { </w:t>
+      </w:r>
+    </w:p>
+    <w:p>
+      <w:pPr>
+        <w:ind w:firstLine="720"/>
+        <w:rPr>
+          <w:rFonts w:eastAsia="Times New Roman" w:hint="eastAsia"/>
+          <w:color w:val="C00000"/>
+          <w:highlight w:val="green"/>
+        </w:rPr>
+      </w:pPr>
+      <w:proofErr w:type="spellStart"/>
+      <w:proofErr w:type="gramStart"/>
+      <w:r>
+        <w:rPr>
+          <w:rFonts w:eastAsia="Times New Roman"/>
+          <w:color w:val="C00000"/>
+          <w:highlight w:val="green"/>
+        </w:rPr>
+        <w:t>printf</w:t>
+      </w:r>
+      <w:proofErr w:type="spellEnd"/>
+      <w:r>
+        <w:rPr>
+          <w:rFonts w:eastAsia="Times New Roman"/>
+          <w:color w:val="C00000"/>
+          <w:highlight w:val="green"/>
+        </w:rPr>
+        <w:t>(</w:t>
+      </w:r>
+      <w:proofErr w:type="gramEnd"/>
+      <w:r>
+        <w:rPr>
+          <w:rFonts w:eastAsia="Times New Roman"/>
+          <w:color w:val="C00000"/>
+          <w:highlight w:val="green"/>
+        </w:rPr>
+        <w:t xml:space="preserve">"%d", age); </w:t>
+      </w:r>
+    </w:p>
+    <w:p>
+      <w:pPr>
+        <w:rPr>
+          <w:rFonts w:eastAsia="Times New Roman" w:hint="eastAsia"/>
+          <w:color w:val="C00000"/>
+          <w:highlight w:val="green"/>
+        </w:rPr>
+      </w:pPr>
+      <w:r>
+        <w:rPr>
+          <w:rFonts w:eastAsia="Times New Roman"/>
+          <w:color w:val="C00000"/>
+          <w:highlight w:val="green"/>
+        </w:rPr>
+        <w:t xml:space="preserve">} </w:t>
+      </w:r>
+    </w:p>
+    <w:p>
+      <w:pPr>
+        <w:rPr>
+          <w:rFonts w:eastAsia="Times New Roman" w:hint="eastAsia"/>
+          <w:color w:val="C00000"/>
+          <w:highlight w:val="green"/>
+        </w:rPr>
+      </w:pPr>
+    </w:p>
+    <w:p>
+      <w:pPr>
+        <w:rPr>
+          <w:rFonts w:eastAsia="Times New Roman" w:hint="eastAsia"/>
+          <w:color w:val="C00000"/>
+          <w:highlight w:val="green"/>
+        </w:rPr>
+      </w:pPr>
+      <w:r>
+        <w:rPr>
+          <w:rFonts w:eastAsia="Times New Roman" w:hint="eastAsia"/>
+          <w:color w:val="C00000"/>
+          <w:highlight w:val="green"/>
+        </w:rPr>
+        <w:t>order!!!</w:t>
+      </w:r>
+    </w:p>
+    <w:p>
+      <w:pPr>
+        <w:rPr>
+          <w:rFonts w:eastAsia="Times New Roman" w:hint="eastAsia"/>
+          <w:color w:val="C00000"/>
+          <w:highlight w:val="green"/>
+        </w:rPr>
+      </w:pPr>
+      <w:proofErr w:type="spellStart"/>
+      <w:r>
+        <w:rPr>
+          <w:rFonts w:eastAsia="Times New Roman"/>
+          <w:color w:val="C00000"/>
+          <w:highlight w:val="green"/>
+        </w:rPr>
+        <w:t>int</w:t>
+      </w:r>
+      <w:proofErr w:type="spellEnd"/>
+      <w:r>
+        <w:rPr>
+          <w:rFonts w:eastAsia="Times New Roman"/>
+          <w:color w:val="C00000"/>
+          <w:highlight w:val="green"/>
+        </w:rPr>
+        <w:t xml:space="preserve"> </w:t>
+      </w:r>
+      <w:proofErr w:type="gramStart"/>
+      <w:r>
+        <w:rPr>
+          <w:rFonts w:eastAsia="Times New Roman"/>
+          <w:color w:val="C00000"/>
+          <w:highlight w:val="green"/>
+        </w:rPr>
+        <w:t>main(</w:t>
+      </w:r>
+      <w:proofErr w:type="gramEnd"/>
+      <w:r>
+        <w:rPr>
+          <w:rFonts w:eastAsia="Times New Roman"/>
+          <w:color w:val="C00000"/>
+          <w:highlight w:val="green"/>
+        </w:rPr>
+        <w:t xml:space="preserve">) { </w:t>
+      </w:r>
+    </w:p>
+    <w:p>
+      <w:pPr>
+        <w:ind w:left="720"/>
+        <w:rPr>
+          <w:rFonts w:eastAsia="Times New Roman" w:hint="eastAsia"/>
+          <w:color w:val="C00000"/>
+          <w:highlight w:val="green"/>
+        </w:rPr>
+      </w:pPr>
+      <w:proofErr w:type="spellStart"/>
+      <w:r>
+        <w:rPr>
+          <w:rFonts w:eastAsia="Times New Roman"/>
+          <w:color w:val="C00000"/>
+          <w:highlight w:val="green"/>
+        </w:rPr>
+        <w:t>int</w:t>
+      </w:r>
+      <w:proofErr w:type="spellEnd"/>
+      <w:r>
+        <w:rPr>
+          <w:rFonts w:eastAsia="Times New Roman"/>
+          <w:color w:val="C00000"/>
+          <w:highlight w:val="green"/>
+        </w:rPr>
+        <w:t xml:space="preserve"> </w:t>
+      </w:r>
+      <w:proofErr w:type="gramStart"/>
+      <w:r>
+        <w:rPr>
+          <w:rFonts w:eastAsia="Times New Roman"/>
+          <w:color w:val="C00000"/>
+          <w:highlight w:val="green"/>
+        </w:rPr>
+        <w:t>age[</w:t>
+      </w:r>
+      <w:proofErr w:type="gramEnd"/>
+      <w:r>
+        <w:rPr>
+          <w:rFonts w:eastAsia="Times New Roman"/>
+          <w:color w:val="C00000"/>
+          <w:highlight w:val="green"/>
+        </w:rPr>
+        <w:t xml:space="preserve">] = { 18, 19, 20 }; </w:t>
+      </w:r>
+    </w:p>
+    <w:p>
+      <w:pPr>
+        <w:ind w:left="720"/>
+        <w:rPr>
+          <w:rFonts w:eastAsia="Times New Roman" w:hint="eastAsia"/>
+          <w:color w:val="C00000"/>
+          <w:highlight w:val="green"/>
+        </w:rPr>
+      </w:pPr>
+      <w:r>
+        <w:rPr>
+          <w:rFonts w:eastAsia="Times New Roman"/>
+          <w:color w:val="C00000"/>
+          <w:highlight w:val="green"/>
+        </w:rPr>
+        <w:t>display(</w:t>
+      </w:r>
+      <w:proofErr w:type="gramStart"/>
+      <w:r>
+        <w:rPr>
+          <w:rFonts w:eastAsia="Times New Roman"/>
+          <w:color w:val="C00000"/>
+          <w:highlight w:val="green"/>
+        </w:rPr>
+        <w:t>age[</w:t>
+      </w:r>
+      <w:proofErr w:type="gramEnd"/>
+      <w:r>
+        <w:rPr>
+          <w:rFonts w:eastAsia="Times New Roman"/>
+          <w:color w:val="C00000"/>
+          <w:highlight w:val="green"/>
+        </w:rPr>
+        <w:t xml:space="preserve">2]); //Passing array element age[2] only </w:t>
+      </w:r>
+    </w:p>
+    <w:p>
+      <w:pPr>
+        <w:ind w:left="720"/>
+        <w:rPr>
+          <w:rFonts w:eastAsia="Times New Roman" w:hint="eastAsia"/>
+          <w:color w:val="C00000"/>
+          <w:highlight w:val="green"/>
+        </w:rPr>
+      </w:pPr>
+      <w:r>
+        <w:rPr>
+          <w:rFonts w:eastAsia="Times New Roman"/>
+          <w:color w:val="C00000"/>
+          <w:highlight w:val="green"/>
+        </w:rPr>
+        <w:t xml:space="preserve">return 0; </w:t>
+      </w:r>
+    </w:p>
+    <w:p>
+      <w:pPr>
+        <w:rPr>
+          <w:rFonts w:eastAsia="Times New Roman"/>
+          <w:color w:val="C00000"/>
+        </w:rPr>
+      </w:pPr>
+      <w:r>
+        <w:rPr>
+          <w:rFonts w:eastAsia="Times New Roman"/>
+          <w:color w:val="C00000"/>
+          <w:highlight w:val="green"/>
+        </w:rPr>
+        <w:t>}</w:t>
+      </w:r>
+    </w:p>
+    <w:p>
+      <w:pPr>
+        <w:tabs>
+          <w:tab w:val="left" w:pos="460"/>
+        </w:tabs>
+        <w:rPr>
+          <w:rFonts w:eastAsia="Times New Roman" w:hint="eastAsia"/>
+        </w:rPr>
+      </w:pPr>
+    </w:p>
+    <w:p>
+      <w:pPr>
+        <w:rPr>
+          <w:rFonts w:eastAsia="Times New Roman"/>
+          <w:b/>
+          <w:sz w:val="28"/>
+          <w:u w:val="thick"/>
+        </w:rPr>
+      </w:pPr>
+      <w:r>
+        <w:rPr>
+          <w:rFonts w:eastAsia="Times New Roman"/>
+          <w:b/>
+          <w:sz w:val="28"/>
+          <w:u w:val="thick"/>
+        </w:rPr>
+        <w:t>Passing 1D Arrays to Functions (2)</w:t>
+      </w:r>
+    </w:p>
+    <w:p>
+      <w:pPr>
+        <w:tabs>
+          <w:tab w:val="left" w:pos="460"/>
+        </w:tabs>
+        <w:rPr>
+          <w:rFonts w:eastAsia="Times New Roman" w:hint="eastAsia"/>
+        </w:rPr>
+      </w:pPr>
+    </w:p>
+    <w:p>
+      <w:pPr>
+        <w:rPr>
+          <w:rFonts w:eastAsia="Times New Roman" w:hint="eastAsia"/>
+        </w:rPr>
+      </w:pPr>
+      <w:r>
+        <w:rPr>
+          <w:rFonts w:eastAsia="Times New Roman"/>
+        </w:rPr>
+        <w:t xml:space="preserve">Passing an entire array to a function </w:t>
+      </w:r>
+    </w:p>
+    <w:p>
+      <w:pPr>
+        <w:rPr>
+          <w:rFonts w:eastAsia="Times New Roman" w:hint="eastAsia"/>
+        </w:rPr>
+      </w:pPr>
+      <w:r>
+        <w:rPr>
+          <w:rFonts w:eastAsia="Times New Roman"/>
+          <w:highlight w:val="green"/>
+        </w:rPr>
+        <w:t>– When passing an array as an argument to a function, it is passed by its memory address (starting address of the memory area) and not its value!</w:t>
+      </w:r>
+      <w:r>
+        <w:rPr>
+          <w:rFonts w:eastAsia="Times New Roman"/>
+        </w:rPr>
+        <w:t xml:space="preserve"> </w:t>
+      </w:r>
+    </w:p>
+    <w:p>
+      <w:pPr>
+        <w:rPr>
+          <w:rFonts w:eastAsia="Times New Roman" w:hint="eastAsia"/>
+        </w:rPr>
+      </w:pPr>
+    </w:p>
+    <w:p>
+      <w:pPr>
+        <w:rPr>
+          <w:rFonts w:eastAsia="Times New Roman" w:hint="eastAsia"/>
+        </w:rPr>
+      </w:pPr>
+      <w:r>
+        <w:rPr>
+          <w:rFonts w:eastAsia="Times New Roman"/>
+        </w:rPr>
+        <w:t xml:space="preserve">float </w:t>
+      </w:r>
+      <w:proofErr w:type="gramStart"/>
+      <w:r>
+        <w:rPr>
+          <w:rFonts w:eastAsia="Times New Roman"/>
+        </w:rPr>
+        <w:t>average(</w:t>
+      </w:r>
+      <w:proofErr w:type="spellStart"/>
+      <w:proofErr w:type="gramEnd"/>
+      <w:r>
+        <w:rPr>
+          <w:rFonts w:eastAsia="Times New Roman"/>
+        </w:rPr>
+        <w:t>int</w:t>
+      </w:r>
+      <w:proofErr w:type="spellEnd"/>
+      <w:r>
+        <w:rPr>
+          <w:rFonts w:eastAsia="Times New Roman"/>
+        </w:rPr>
+        <w:t xml:space="preserve"> age[]) { </w:t>
+      </w:r>
+    </w:p>
+    <w:p>
+      <w:pPr>
+        <w:ind w:firstLine="567"/>
+        <w:rPr>
+          <w:rFonts w:eastAsia="Times New Roman" w:hint="eastAsia"/>
+        </w:rPr>
+      </w:pPr>
+      <w:proofErr w:type="spellStart"/>
+      <w:r>
+        <w:rPr>
+          <w:rFonts w:eastAsia="Times New Roman"/>
+        </w:rPr>
+        <w:t>int</w:t>
+      </w:r>
+      <w:proofErr w:type="spellEnd"/>
+      <w:r>
+        <w:rPr>
+          <w:rFonts w:eastAsia="Times New Roman"/>
+        </w:rPr>
+        <w:t xml:space="preserve"> sum = 0; </w:t>
+      </w:r>
+    </w:p>
+    <w:p>
+      <w:pPr>
+        <w:ind w:firstLine="567"/>
+        <w:rPr>
+          <w:rFonts w:eastAsia="Times New Roman" w:hint="eastAsia"/>
+        </w:rPr>
+      </w:pPr>
+      <w:r>
+        <w:rPr>
+          <w:rFonts w:eastAsia="Times New Roman"/>
+        </w:rPr>
+        <w:t>for (</w:t>
+      </w:r>
+      <w:proofErr w:type="spellStart"/>
+      <w:r>
+        <w:rPr>
+          <w:rFonts w:eastAsia="Times New Roman"/>
+        </w:rPr>
+        <w:t>int</w:t>
+      </w:r>
+      <w:proofErr w:type="spellEnd"/>
+      <w:r>
+        <w:rPr>
+          <w:rFonts w:eastAsia="Times New Roman"/>
+        </w:rPr>
+        <w:t xml:space="preserve"> </w:t>
+      </w:r>
+      <w:proofErr w:type="spellStart"/>
+      <w:r>
+        <w:rPr>
+          <w:rFonts w:eastAsia="Times New Roman"/>
+        </w:rPr>
+        <w:t>i</w:t>
+      </w:r>
+      <w:proofErr w:type="spellEnd"/>
+      <w:r>
+        <w:rPr>
+          <w:rFonts w:eastAsia="Times New Roman"/>
+        </w:rPr>
+        <w:t xml:space="preserve"> = 0; </w:t>
+      </w:r>
+      <w:proofErr w:type="spellStart"/>
+      <w:r>
+        <w:rPr>
+          <w:rFonts w:eastAsia="Times New Roman"/>
+        </w:rPr>
+        <w:t>i</w:t>
+      </w:r>
+      <w:proofErr w:type="spellEnd"/>
+      <w:r>
+        <w:rPr>
+          <w:rFonts w:eastAsia="Times New Roman"/>
+        </w:rPr>
+        <w:t xml:space="preserve"> &lt; 6; ++</w:t>
+      </w:r>
+      <w:proofErr w:type="spellStart"/>
+      <w:r>
+        <w:rPr>
+          <w:rFonts w:eastAsia="Times New Roman"/>
+        </w:rPr>
+        <w:t>i</w:t>
+      </w:r>
+      <w:proofErr w:type="spellEnd"/>
+      <w:r>
+        <w:rPr>
+          <w:rFonts w:eastAsia="Times New Roman"/>
+        </w:rPr>
+        <w:t>) {</w:t>
+      </w:r>
+    </w:p>
+    <w:p>
+      <w:pPr>
+        <w:ind w:firstLine="567"/>
+        <w:rPr>
+          <w:rFonts w:eastAsia="Times New Roman" w:hint="eastAsia"/>
+        </w:rPr>
+      </w:pPr>
+      <w:r>
+        <w:rPr>
+          <w:rFonts w:eastAsia="Times New Roman"/>
+        </w:rPr>
+        <w:t xml:space="preserve"> sum += age[</w:t>
+      </w:r>
+      <w:proofErr w:type="spellStart"/>
+      <w:r>
+        <w:rPr>
+          <w:rFonts w:eastAsia="Times New Roman"/>
+        </w:rPr>
+        <w:t>i</w:t>
+      </w:r>
+      <w:proofErr w:type="spellEnd"/>
+      <w:r>
+        <w:rPr>
+          <w:rFonts w:eastAsia="Times New Roman"/>
+        </w:rPr>
+        <w:t>];</w:t>
+      </w:r>
+    </w:p>
+    <w:p>
+      <w:pPr>
+        <w:ind w:firstLine="567"/>
+        <w:rPr>
+          <w:rFonts w:eastAsia="Times New Roman" w:hint="eastAsia"/>
+        </w:rPr>
+      </w:pPr>
+      <w:r>
+        <w:rPr>
+          <w:rFonts w:eastAsia="Times New Roman"/>
+        </w:rPr>
+        <w:lastRenderedPageBreak/>
+        <w:t>}</w:t>
+      </w:r>
+    </w:p>
+    <w:p>
+      <w:pPr>
+        <w:ind w:firstLine="567"/>
+        <w:rPr>
+          <w:rFonts w:eastAsia="Times New Roman" w:hint="eastAsia"/>
+        </w:rPr>
+      </w:pPr>
+      <w:r>
+        <w:rPr>
+          <w:rFonts w:eastAsia="Times New Roman"/>
+        </w:rPr>
+        <w:t xml:space="preserve">float </w:t>
+      </w:r>
+      <w:proofErr w:type="spellStart"/>
+      <w:r>
+        <w:rPr>
+          <w:rFonts w:eastAsia="Times New Roman"/>
+        </w:rPr>
+        <w:t>avg</w:t>
+      </w:r>
+      <w:proofErr w:type="spellEnd"/>
+      <w:r>
+        <w:rPr>
+          <w:rFonts w:eastAsia="Times New Roman"/>
+        </w:rPr>
+        <w:t xml:space="preserve"> = </w:t>
+      </w:r>
+      <w:r>
+        <w:rPr>
+          <w:rFonts w:eastAsia="Times New Roman"/>
+          <w:highlight w:val="green"/>
+        </w:rPr>
+        <w:t>((float)sum / 6);</w:t>
+      </w:r>
+      <w:r>
+        <w:rPr>
+          <w:rFonts w:eastAsia="Times New Roman"/>
+        </w:rPr>
+        <w:t xml:space="preserve"> </w:t>
+      </w:r>
+    </w:p>
+    <w:p>
+      <w:pPr>
+        <w:ind w:firstLine="567"/>
+        <w:rPr>
+          <w:rFonts w:eastAsia="Times New Roman" w:hint="eastAsia"/>
+        </w:rPr>
+      </w:pPr>
+      <w:r>
+        <w:rPr>
+          <w:rFonts w:eastAsia="Times New Roman"/>
+        </w:rPr>
+        <w:t xml:space="preserve">return </w:t>
+      </w:r>
+      <w:proofErr w:type="spellStart"/>
+      <w:r>
+        <w:rPr>
+          <w:rFonts w:eastAsia="Times New Roman"/>
+        </w:rPr>
+        <w:t>avg</w:t>
+      </w:r>
+      <w:proofErr w:type="spellEnd"/>
+      <w:r>
+        <w:rPr>
+          <w:rFonts w:eastAsia="Times New Roman"/>
+        </w:rPr>
+        <w:t xml:space="preserve">; </w:t>
+      </w:r>
+    </w:p>
+    <w:p>
+      <w:pPr>
+        <w:rPr>
+          <w:rFonts w:eastAsia="Times New Roman" w:hint="eastAsia"/>
+        </w:rPr>
+      </w:pPr>
+      <w:r>
+        <w:rPr>
+          <w:rFonts w:eastAsia="Times New Roman"/>
+        </w:rPr>
+        <w:t xml:space="preserve">} </w:t>
+      </w:r>
+    </w:p>
+    <w:p>
+      <w:pPr>
+        <w:rPr>
+          <w:rFonts w:eastAsia="Times New Roman" w:hint="eastAsia"/>
+        </w:rPr>
+      </w:pPr>
+    </w:p>
+    <w:p>
+      <w:pPr>
+        <w:rPr>
+          <w:rFonts w:eastAsia="Times New Roman" w:hint="eastAsia"/>
+        </w:rPr>
+      </w:pPr>
+      <w:proofErr w:type="spellStart"/>
+      <w:r>
+        <w:rPr>
+          <w:rFonts w:eastAsia="Times New Roman"/>
+        </w:rPr>
+        <w:t>int</w:t>
+      </w:r>
+      <w:proofErr w:type="spellEnd"/>
+      <w:r>
+        <w:rPr>
+          <w:rFonts w:eastAsia="Times New Roman"/>
+        </w:rPr>
+        <w:t xml:space="preserve"> </w:t>
+      </w:r>
+      <w:proofErr w:type="gramStart"/>
+      <w:r>
+        <w:rPr>
+          <w:rFonts w:eastAsia="Times New Roman"/>
+        </w:rPr>
+        <w:t>main(</w:t>
+      </w:r>
+      <w:proofErr w:type="gramEnd"/>
+      <w:r>
+        <w:rPr>
+          <w:rFonts w:eastAsia="Times New Roman"/>
+        </w:rPr>
+        <w:t xml:space="preserve">) { </w:t>
+      </w:r>
+    </w:p>
+    <w:p>
+      <w:pPr>
+        <w:ind w:firstLine="567"/>
+        <w:rPr>
+          <w:rFonts w:eastAsia="Times New Roman" w:hint="eastAsia"/>
+        </w:rPr>
+      </w:pPr>
+      <w:proofErr w:type="spellStart"/>
+      <w:r>
+        <w:rPr>
+          <w:rFonts w:eastAsia="Times New Roman"/>
+        </w:rPr>
+        <w:t>int</w:t>
+      </w:r>
+      <w:proofErr w:type="spellEnd"/>
+      <w:r>
+        <w:rPr>
+          <w:rFonts w:eastAsia="Times New Roman"/>
+        </w:rPr>
+        <w:t xml:space="preserve"> </w:t>
+      </w:r>
+      <w:proofErr w:type="gramStart"/>
+      <w:r>
+        <w:rPr>
+          <w:rFonts w:eastAsia="Times New Roman"/>
+        </w:rPr>
+        <w:t>age[</w:t>
+      </w:r>
+      <w:proofErr w:type="gramEnd"/>
+      <w:r>
+        <w:rPr>
+          <w:rFonts w:eastAsia="Times New Roman"/>
+        </w:rPr>
+        <w:t xml:space="preserve">] = {18,19,20,21,22,23}; </w:t>
+      </w:r>
+    </w:p>
+    <w:p>
+      <w:pPr>
+        <w:ind w:firstLine="567"/>
+        <w:rPr>
+          <w:rFonts w:eastAsia="Times New Roman" w:hint="eastAsia"/>
+        </w:rPr>
+      </w:pPr>
+      <w:r>
+        <w:rPr>
+          <w:rFonts w:eastAsia="Times New Roman"/>
+        </w:rPr>
+        <w:t xml:space="preserve">float </w:t>
+      </w:r>
+      <w:proofErr w:type="spellStart"/>
+      <w:r>
+        <w:rPr>
+          <w:rFonts w:eastAsia="Times New Roman"/>
+        </w:rPr>
+        <w:t>avg</w:t>
+      </w:r>
+      <w:proofErr w:type="spellEnd"/>
+      <w:r>
+        <w:rPr>
+          <w:rFonts w:eastAsia="Times New Roman"/>
+        </w:rPr>
+        <w:t xml:space="preserve"> = average(age); </w:t>
+      </w:r>
+    </w:p>
+    <w:p>
+      <w:pPr>
+        <w:ind w:firstLine="567"/>
+        <w:rPr>
+          <w:rFonts w:eastAsia="Times New Roman" w:hint="eastAsia"/>
+        </w:rPr>
+      </w:pPr>
+      <w:proofErr w:type="spellStart"/>
+      <w:proofErr w:type="gramStart"/>
+      <w:r>
+        <w:rPr>
+          <w:rFonts w:eastAsia="Times New Roman"/>
+        </w:rPr>
+        <w:t>printf</w:t>
+      </w:r>
+      <w:proofErr w:type="spellEnd"/>
+      <w:r>
+        <w:rPr>
+          <w:rFonts w:eastAsia="Times New Roman"/>
+        </w:rPr>
+        <w:t>(</w:t>
+      </w:r>
+      <w:proofErr w:type="gramEnd"/>
+      <w:r>
+        <w:rPr>
+          <w:rFonts w:eastAsia="Times New Roman"/>
+        </w:rPr>
+        <w:t xml:space="preserve">"Average age=%.2f\n", </w:t>
+      </w:r>
+      <w:proofErr w:type="spellStart"/>
+      <w:r>
+        <w:rPr>
+          <w:rFonts w:eastAsia="Times New Roman"/>
+        </w:rPr>
+        <w:t>avg</w:t>
+      </w:r>
+      <w:proofErr w:type="spellEnd"/>
+      <w:r>
+        <w:rPr>
+          <w:rFonts w:eastAsia="Times New Roman"/>
+        </w:rPr>
+        <w:t xml:space="preserve">); </w:t>
+      </w:r>
+    </w:p>
+    <w:p>
+      <w:pPr>
+        <w:rPr>
+          <w:rFonts w:eastAsia="Times New Roman"/>
+        </w:rPr>
+      </w:pPr>
+      <w:r>
+        <w:rPr>
+          <w:rFonts w:eastAsia="Times New Roman"/>
+        </w:rPr>
+        <w:t>}</w:t>
+      </w:r>
     </w:p>
     <w:p>
       <w:pPr>
@@ -2074,6 +3303,25 @@
     <w:p>
       <w:pPr>
         <w:rPr>
+          <w:rFonts w:eastAsia="Times New Roman"/>
+          <w:b/>
+          <w:sz w:val="28"/>
+          <w:u w:val="thick"/>
+        </w:rPr>
+      </w:pPr>
+      <w:r>
+        <w:rPr>
+          <w:rFonts w:eastAsia="Times New Roman"/>
+          <w:b/>
+          <w:sz w:val="28"/>
+          <w:u w:val="thick"/>
+        </w:rPr>
+        <w:t>Searching Algorithms</w:t>
+      </w:r>
+    </w:p>
+    <w:p>
+      <w:pPr>
+        <w:rPr>
           <w:rFonts w:hint="eastAsia"/>
           <w:color w:val="FFFF00"/>
           <w:highlight w:val="red"/>
@@ -2083,6 +3331,152 @@
     <w:p>
       <w:pPr>
         <w:rPr>
+          <w:rFonts w:eastAsia="Times New Roman" w:hint="eastAsia"/>
+          <w:highlight w:val="cyan"/>
+        </w:rPr>
+      </w:pPr>
+      <w:r>
+        <w:rPr>
+          <w:rFonts w:eastAsia="Times New Roman"/>
+          <w:highlight w:val="cyan"/>
+        </w:rPr>
+        <w:t xml:space="preserve">A search algorithm is an algorithm that retrieves information stored in some data structure </w:t>
+      </w:r>
+    </w:p>
+    <w:p>
+      <w:pPr>
+        <w:rPr>
+          <w:rFonts w:eastAsia="Times New Roman" w:hint="eastAsia"/>
+        </w:rPr>
+      </w:pPr>
+      <w:r>
+        <w:rPr>
+          <w:rFonts w:eastAsia="Times New Roman"/>
+          <w:highlight w:val="cyan"/>
+        </w:rPr>
+        <w:t>– Data structures can include linked lists, arrays, hash tables, etc.</w:t>
+      </w:r>
+      <w:r>
+        <w:rPr>
+          <w:rFonts w:eastAsia="Times New Roman"/>
+        </w:rPr>
+        <w:t xml:space="preserve"> </w:t>
+      </w:r>
+    </w:p>
+    <w:p>
+      <w:pPr>
+        <w:rPr>
+          <w:rFonts w:eastAsia="Times New Roman" w:hint="eastAsia"/>
+        </w:rPr>
+      </w:pPr>
+      <w:r>
+        <w:rPr>
+          <w:rFonts w:eastAsia="Times New Roman"/>
+        </w:rPr>
+        <w:t xml:space="preserve">• In C programming searching through the data of an array is a common operation </w:t>
+      </w:r>
+    </w:p>
+    <w:p>
+      <w:pPr>
+        <w:ind w:left="567"/>
+        <w:rPr>
+          <w:rFonts w:eastAsia="Times New Roman" w:hint="eastAsia"/>
+        </w:rPr>
+      </w:pPr>
+      <w:r>
+        <w:rPr>
+          <w:rFonts w:eastAsia="Times New Roman" w:hint="eastAsia"/>
+        </w:rPr>
+        <w:t xml:space="preserve"> </w:t>
+      </w:r>
+      <w:r>
+        <w:rPr>
+          <w:rFonts w:eastAsia="Times New Roman"/>
+        </w:rPr>
+        <w:t>– Searching for a value in a large sized array is a resource and time demanding task</w:t>
+      </w:r>
+    </w:p>
+    <w:p>
+      <w:pPr>
+        <w:ind w:left="567"/>
+        <w:rPr>
+          <w:rFonts w:eastAsia="Times New Roman" w:hint="eastAsia"/>
+        </w:rPr>
+      </w:pPr>
+      <w:r>
+        <w:rPr>
+          <w:rFonts w:eastAsia="Times New Roman"/>
+        </w:rPr>
+        <w:t xml:space="preserve"> </w:t>
+      </w:r>
+      <w:r>
+        <w:rPr>
+          <w:rFonts w:eastAsia="Times New Roman"/>
+          <w:highlight w:val="green"/>
+        </w:rPr>
+        <w:t>– Search functions are usually evaluated on the basis of their complexity, or maximum theoretical run time.</w:t>
+      </w:r>
+      <w:r>
+        <w:rPr>
+          <w:rFonts w:eastAsia="Times New Roman"/>
+        </w:rPr>
+        <w:t xml:space="preserve"> </w:t>
+      </w:r>
+    </w:p>
+    <w:p>
+      <w:pPr>
+        <w:ind w:left="567"/>
+        <w:rPr>
+          <w:rFonts w:eastAsia="Times New Roman" w:hint="eastAsia"/>
+        </w:rPr>
+      </w:pPr>
+      <w:r>
+        <w:rPr>
+          <w:rFonts w:eastAsia="Times New Roman"/>
+        </w:rPr>
+        <w:t>– The appropriate search algorithm often depends on the data structure being searched</w:t>
+      </w:r>
+    </w:p>
+    <w:p>
+      <w:pPr>
+        <w:rPr>
+          <w:rFonts w:eastAsia="Times New Roman" w:hint="eastAsia"/>
+        </w:rPr>
+      </w:pPr>
+      <w:r>
+        <w:rPr>
+          <w:rFonts w:eastAsia="Times New Roman"/>
+        </w:rPr>
+        <w:t xml:space="preserve"> ------------------</w:t>
+      </w:r>
+      <w:r>
+        <w:rPr>
+          <w:rFonts w:eastAsia="Times New Roman"/>
+        </w:rPr>
+        <w:sym w:font="Wingdings" w:char="F0E0"/>
+      </w:r>
+      <w:r>
+        <w:rPr>
+          <w:rFonts w:eastAsia="Times New Roman"/>
+        </w:rPr>
+        <w:t xml:space="preserve"> Linear vs Binary search </w:t>
+      </w:r>
+      <w:r>
+        <w:rPr>
+          <w:rFonts w:eastAsia="Times New Roman"/>
+        </w:rPr>
+        <w:sym w:font="Wingdings" w:char="F0DF"/>
+      </w:r>
+      <w:r>
+        <w:rPr>
+          <w:rFonts w:eastAsia="Times New Roman" w:hint="eastAsia"/>
+        </w:rPr>
+        <w:t>-----------------------------------</w:t>
+      </w:r>
+    </w:p>
+    <w:p>
+      <w:pPr>
+        <w:rPr>
           <w:rFonts w:hint="eastAsia"/>
           <w:color w:val="FFFF00"/>
           <w:highlight w:val="red"/>
@@ -2092,24 +3486,1799 @@
     <w:p>
       <w:pPr>
         <w:rPr>
-          <w:color w:val="FFFF00"/>
-        </w:rPr>
-      </w:pPr>
-      <w:r>
+          <w:rFonts w:eastAsia="Times New Roman"/>
+          <w:b/>
+          <w:sz w:val="28"/>
+          <w:u w:val="thick"/>
+        </w:rPr>
+      </w:pPr>
+      <w:r>
+        <w:rPr>
+          <w:rFonts w:eastAsia="Times New Roman"/>
+          <w:b/>
+          <w:sz w:val="28"/>
+          <w:u w:val="thick"/>
+        </w:rPr>
+        <w:t>Sorting Algorithms</w:t>
+      </w:r>
+    </w:p>
+    <w:p>
+      <w:pPr>
+        <w:pStyle w:val="ListParagraph"/>
+        <w:ind w:left="142"/>
+        <w:rPr>
+          <w:rFonts w:eastAsia="Times New Roman" w:hint="eastAsia"/>
+        </w:rPr>
+      </w:pPr>
+    </w:p>
+    <w:p>
+      <w:pPr>
+        <w:pStyle w:val="ListParagraph"/>
+        <w:numPr>
+          <w:ilvl w:val="0"/>
+          <w:numId w:val="19"/>
+        </w:numPr>
+        <w:ind w:left="142" w:hanging="142"/>
+        <w:rPr>
+          <w:rFonts w:eastAsia="Times New Roman" w:hint="eastAsia"/>
+        </w:rPr>
+      </w:pPr>
+      <w:r>
+        <w:rPr>
+          <w:rFonts w:eastAsia="Times New Roman"/>
+        </w:rPr>
+        <w:t xml:space="preserve">A sorting algorithm is an algorithm that puts elements of a list in a certain order </w:t>
+      </w:r>
+    </w:p>
+    <w:p>
+      <w:pPr>
+        <w:rPr>
+          <w:rFonts w:eastAsia="Times New Roman" w:hint="eastAsia"/>
+        </w:rPr>
+      </w:pPr>
+      <w:r>
+        <w:rPr>
+          <w:rFonts w:eastAsia="Times New Roman"/>
+        </w:rPr>
+        <w:t xml:space="preserve">• The most-used orders are numerical order and lexicographical order </w:t>
+      </w:r>
+    </w:p>
+    <w:p>
+      <w:pPr>
+        <w:rPr>
+          <w:rFonts w:eastAsia="Times New Roman" w:hint="eastAsia"/>
+        </w:rPr>
+      </w:pPr>
+      <w:r>
+        <w:rPr>
+          <w:rFonts w:eastAsia="Times New Roman"/>
+        </w:rPr>
+        <w:t xml:space="preserve">• Efficient sorting is important for optimizing the use of other algorithms (such as search and merge algorithms) which require input data to be in sorted lists </w:t>
+      </w:r>
+    </w:p>
+    <w:p>
+      <w:pPr>
+        <w:rPr>
+          <w:rFonts w:eastAsia="Times New Roman"/>
+        </w:rPr>
+      </w:pPr>
+      <w:r>
+        <w:rPr>
+          <w:rFonts w:eastAsia="Times New Roman"/>
+        </w:rPr>
+        <w:t>• Since lists allow only sequential access, the data is often taken to be in an array</w:t>
+      </w:r>
+    </w:p>
+    <w:p>
+      <w:pPr>
         <w:rPr>
           <w:rFonts w:hint="eastAsia"/>
           <w:color w:val="FFFF00"/>
           <w:highlight w:val="red"/>
         </w:rPr>
-        <w:t>For week4(01</w:t>
-      </w:r>
-      <w:r>
+      </w:pPr>
+    </w:p>
+    <w:p>
+      <w:pPr>
+        <w:rPr>
+          <w:rFonts w:eastAsia="Times New Roman"/>
+          <w:b/>
+          <w:sz w:val="28"/>
+          <w:u w:val="thick"/>
+        </w:rPr>
+      </w:pPr>
+      <w:r>
+        <w:rPr>
+          <w:rFonts w:eastAsia="Times New Roman"/>
+          <w:b/>
+          <w:sz w:val="28"/>
+          <w:highlight w:val="green"/>
+          <w:u w:val="thick"/>
+        </w:rPr>
+        <w:t>Bubble Sort</w:t>
+      </w:r>
+    </w:p>
+    <w:p>
+      <w:pPr>
+        <w:rPr>
+          <w:rFonts w:eastAsia="Times New Roman" w:hint="eastAsia"/>
+        </w:rPr>
+      </w:pPr>
+      <w:r>
+        <w:rPr>
+          <w:rFonts w:eastAsia="Times New Roman"/>
+        </w:rPr>
+        <w:t xml:space="preserve">Starting from the beginning of the list, compare every adjacent pair, swap their position if they are not in the right order (the latter one is smaller than the former one). </w:t>
+      </w:r>
+    </w:p>
+    <w:p>
+      <w:pPr>
+        <w:rPr>
+          <w:rFonts w:eastAsia="Times New Roman" w:hint="eastAsia"/>
+        </w:rPr>
+      </w:pPr>
+    </w:p>
+    <w:p>
+      <w:pPr>
+        <w:rPr>
+          <w:rFonts w:eastAsia="Times New Roman"/>
+        </w:rPr>
+      </w:pPr>
+      <w:r>
+        <w:rPr>
+          <w:rFonts w:eastAsia="Times New Roman" w:hint="eastAsia"/>
+        </w:rPr>
+        <w:t xml:space="preserve">After </w:t>
+      </w:r>
+      <w:r>
+        <w:rPr>
+          <w:rFonts w:eastAsia="Times New Roman"/>
+        </w:rPr>
+        <w:t>each iteration, one less element (the last one) is needed to be compared until there are no more elements left to be compared.</w:t>
+      </w:r>
+    </w:p>
+    <w:p>
+      <w:pPr>
         <w:rPr>
           <w:rFonts w:hint="eastAsia"/>
           <w:color w:val="FFFF00"/>
           <w:highlight w:val="red"/>
         </w:rPr>
-        <w:t>)</w:t>
+      </w:pPr>
+    </w:p>
+    <w:p>
+      <w:pPr>
+        <w:ind w:firstLine="567"/>
+        <w:rPr>
+          <w:rFonts w:eastAsia="Times New Roman" w:hint="eastAsia"/>
+          <w:b/>
+        </w:rPr>
+      </w:pPr>
+      <w:r>
+        <w:rPr>
+          <w:rFonts w:eastAsia="Times New Roman"/>
+          <w:b/>
+        </w:rPr>
+        <w:t xml:space="preserve">Unsorted: 4 1 5 9 8 2 3 </w:t>
+      </w:r>
+    </w:p>
+    <w:p>
+      <w:pPr>
+        <w:ind w:firstLine="567"/>
+        <w:rPr>
+          <w:rFonts w:eastAsia="Times New Roman" w:hint="eastAsia"/>
+          <w:b/>
+        </w:rPr>
+      </w:pPr>
+    </w:p>
+    <w:p>
+      <w:pPr>
+        <w:ind w:firstLine="567"/>
+        <w:rPr>
+          <w:rFonts w:eastAsia="Times New Roman" w:hint="eastAsia"/>
+          <w:b/>
+        </w:rPr>
+      </w:pPr>
+      <w:r>
+        <w:rPr>
+          <w:rFonts w:eastAsia="Times New Roman"/>
+          <w:b/>
+        </w:rPr>
+        <w:t xml:space="preserve">Step </w:t>
+      </w:r>
+      <w:proofErr w:type="gramStart"/>
+      <w:r>
+        <w:rPr>
+          <w:rFonts w:eastAsia="Times New Roman"/>
+          <w:b/>
+        </w:rPr>
+        <w:t>1 :</w:t>
+      </w:r>
+      <w:proofErr w:type="gramEnd"/>
+      <w:r>
+        <w:rPr>
+          <w:rFonts w:eastAsia="Times New Roman"/>
+          <w:b/>
+        </w:rPr>
+        <w:t xml:space="preserve"> 1 4 5 8 2 3 9 </w:t>
+      </w:r>
+    </w:p>
+    <w:p>
+      <w:pPr>
+        <w:ind w:firstLine="567"/>
+        <w:rPr>
+          <w:rFonts w:eastAsia="Times New Roman" w:hint="eastAsia"/>
+          <w:b/>
+        </w:rPr>
+      </w:pPr>
+      <w:r>
+        <w:rPr>
+          <w:rFonts w:eastAsia="Times New Roman"/>
+          <w:b/>
+        </w:rPr>
+        <w:t xml:space="preserve">Step </w:t>
+      </w:r>
+      <w:proofErr w:type="gramStart"/>
+      <w:r>
+        <w:rPr>
+          <w:rFonts w:eastAsia="Times New Roman"/>
+          <w:b/>
+        </w:rPr>
+        <w:t>2 :</w:t>
+      </w:r>
+      <w:proofErr w:type="gramEnd"/>
+      <w:r>
+        <w:rPr>
+          <w:rFonts w:eastAsia="Times New Roman"/>
+          <w:b/>
+        </w:rPr>
+        <w:t xml:space="preserve"> 1 4 5 2 3 8 9 </w:t>
+      </w:r>
+    </w:p>
+    <w:p>
+      <w:pPr>
+        <w:ind w:firstLine="567"/>
+        <w:rPr>
+          <w:rFonts w:eastAsia="Times New Roman" w:hint="eastAsia"/>
+          <w:b/>
+        </w:rPr>
+      </w:pPr>
+      <w:r>
+        <w:rPr>
+          <w:rFonts w:eastAsia="Times New Roman"/>
+          <w:b/>
+        </w:rPr>
+        <w:t xml:space="preserve">Step </w:t>
+      </w:r>
+      <w:proofErr w:type="gramStart"/>
+      <w:r>
+        <w:rPr>
+          <w:rFonts w:eastAsia="Times New Roman"/>
+          <w:b/>
+        </w:rPr>
+        <w:t>3 :</w:t>
+      </w:r>
+      <w:proofErr w:type="gramEnd"/>
+      <w:r>
+        <w:rPr>
+          <w:rFonts w:eastAsia="Times New Roman"/>
+          <w:b/>
+        </w:rPr>
+        <w:t xml:space="preserve"> 1 4 2 3 5 8 9 </w:t>
+      </w:r>
+    </w:p>
+    <w:p>
+      <w:pPr>
+        <w:ind w:firstLine="567"/>
+        <w:rPr>
+          <w:rFonts w:eastAsia="Times New Roman"/>
+          <w:b/>
+        </w:rPr>
+      </w:pPr>
+      <w:r>
+        <w:rPr>
+          <w:rFonts w:eastAsia="Times New Roman"/>
+          <w:b/>
+        </w:rPr>
+        <w:t xml:space="preserve">Step </w:t>
+      </w:r>
+      <w:proofErr w:type="gramStart"/>
+      <w:r>
+        <w:rPr>
+          <w:rFonts w:eastAsia="Times New Roman"/>
+          <w:b/>
+        </w:rPr>
+        <w:t>4 :</w:t>
+      </w:r>
+      <w:proofErr w:type="gramEnd"/>
+      <w:r>
+        <w:rPr>
+          <w:rFonts w:eastAsia="Times New Roman"/>
+          <w:b/>
+        </w:rPr>
+        <w:t xml:space="preserve"> </w:t>
+      </w:r>
+      <w:r>
+        <w:rPr>
+          <w:rFonts w:eastAsia="Times New Roman"/>
+          <w:b/>
+          <w:color w:val="FFFF00"/>
+          <w:highlight w:val="red"/>
+          <w:bdr w:val="single" w:sz="4" w:space="0" w:color="auto"/>
+        </w:rPr>
+        <w:t>1 2 3 4 5 8 9</w:t>
+      </w:r>
+    </w:p>
+    <w:p>
+      <w:pPr>
+        <w:rPr>
+          <w:rFonts w:hint="eastAsia"/>
+          <w:color w:val="FFFF00"/>
+          <w:highlight w:val="red"/>
+        </w:rPr>
+      </w:pPr>
+    </w:p>
+    <w:p>
+      <w:pPr>
+        <w:rPr>
+          <w:rFonts w:eastAsia="Times New Roman"/>
+          <w:b/>
+          <w:u w:val="thick"/>
+        </w:rPr>
+      </w:pPr>
+      <w:proofErr w:type="spellStart"/>
+      <w:r>
+        <w:rPr>
+          <w:rFonts w:eastAsia="Times New Roman"/>
+          <w:b/>
+          <w:u w:val="thick"/>
+        </w:rPr>
+        <w:t>stdlib.h</w:t>
+      </w:r>
+      <w:proofErr w:type="spellEnd"/>
+    </w:p>
+    <w:p>
+      <w:pPr>
+        <w:rPr>
+          <w:rFonts w:eastAsia="Times New Roman" w:hint="eastAsia"/>
+        </w:rPr>
+      </w:pPr>
+      <w:r>
+        <w:rPr>
+          <w:rFonts w:eastAsia="Times New Roman"/>
+        </w:rPr>
+        <w:t xml:space="preserve">In practice you do not have to know how to implement these algorithms </w:t>
+      </w:r>
+    </w:p>
+    <w:p>
+      <w:pPr>
+        <w:rPr>
+          <w:rFonts w:eastAsia="Times New Roman" w:hint="eastAsia"/>
+        </w:rPr>
+      </w:pPr>
+      <w:r>
+        <w:rPr>
+          <w:rFonts w:eastAsia="Times New Roman"/>
+        </w:rPr>
+        <w:t xml:space="preserve">– The most efficient ones have been already implemented in C </w:t>
+      </w:r>
+    </w:p>
+    <w:p>
+      <w:pPr>
+        <w:rPr>
+          <w:rFonts w:eastAsia="Times New Roman" w:hint="eastAsia"/>
+        </w:rPr>
+      </w:pPr>
+      <w:r>
+        <w:rPr>
+          <w:rFonts w:eastAsia="Times New Roman"/>
+        </w:rPr>
+        <w:t xml:space="preserve">– In the </w:t>
+      </w:r>
+      <w:proofErr w:type="spellStart"/>
+      <w:r>
+        <w:rPr>
+          <w:rFonts w:eastAsia="Times New Roman"/>
+          <w:b/>
+        </w:rPr>
+        <w:t>stdlib.h</w:t>
+      </w:r>
+      <w:proofErr w:type="spellEnd"/>
+      <w:r>
+        <w:rPr>
+          <w:rFonts w:eastAsia="Times New Roman"/>
+        </w:rPr>
+        <w:t xml:space="preserve"> pre-processor directive (header file) </w:t>
+      </w:r>
+    </w:p>
+    <w:p>
+      <w:pPr>
+        <w:ind w:firstLine="993"/>
+        <w:rPr>
+          <w:rFonts w:eastAsia="Times New Roman" w:hint="eastAsia"/>
+          <w:b/>
+        </w:rPr>
+      </w:pPr>
+      <w:r>
+        <w:rPr>
+          <w:rFonts w:eastAsia="Times New Roman"/>
+          <w:b/>
+        </w:rPr>
+        <w:t xml:space="preserve">• Binary search </w:t>
+      </w:r>
+    </w:p>
+    <w:p>
+      <w:pPr>
+        <w:ind w:firstLine="993"/>
+        <w:rPr>
+          <w:rFonts w:eastAsia="Times New Roman"/>
+          <w:b/>
+        </w:rPr>
+      </w:pPr>
+      <w:r>
+        <w:rPr>
+          <w:rFonts w:eastAsia="Times New Roman"/>
+          <w:b/>
+        </w:rPr>
+        <w:lastRenderedPageBreak/>
+        <w:t>• Quick sort</w:t>
+      </w:r>
+    </w:p>
+    <w:p>
+      <w:pPr>
+        <w:rPr>
+          <w:rFonts w:hint="eastAsia"/>
+          <w:color w:val="FFFF00"/>
+          <w:highlight w:val="red"/>
+        </w:rPr>
+      </w:pPr>
+    </w:p>
+    <w:p>
+      <w:pPr>
+        <w:rPr>
+          <w:rFonts w:eastAsia="Times New Roman"/>
+          <w:b/>
+          <w:u w:val="thick"/>
+        </w:rPr>
+      </w:pPr>
+      <w:r>
+        <w:rPr>
+          <w:rFonts w:eastAsia="Times New Roman"/>
+          <w:b/>
+          <w:u w:val="thick"/>
+        </w:rPr>
+        <w:t>Multi-dimensional Arrays</w:t>
+      </w:r>
+    </w:p>
+    <w:p>
+      <w:pPr>
+        <w:rPr>
+          <w:rFonts w:hint="eastAsia"/>
+          <w:color w:val="FFFF00"/>
+          <w:highlight w:val="red"/>
+        </w:rPr>
+      </w:pPr>
+    </w:p>
+    <w:p>
+      <w:pPr>
+        <w:pStyle w:val="ListParagraph"/>
+        <w:numPr>
+          <w:ilvl w:val="0"/>
+          <w:numId w:val="19"/>
+        </w:numPr>
+        <w:ind w:left="142" w:hanging="142"/>
+        <w:rPr>
+          <w:rFonts w:eastAsia="Times New Roman" w:hint="eastAsia"/>
+        </w:rPr>
+      </w:pPr>
+      <w:r>
+        <w:rPr>
+          <w:rFonts w:eastAsia="Times New Roman"/>
+        </w:rPr>
+        <w:t>In C, you can create array of an array known as multi</w:t>
+      </w:r>
+      <w:r>
+        <w:rPr>
+          <w:rFonts w:eastAsia="Times New Roman" w:hint="eastAsia"/>
+        </w:rPr>
+        <w:t>-</w:t>
+      </w:r>
+      <w:r>
+        <w:rPr>
+          <w:rFonts w:eastAsia="Times New Roman"/>
+        </w:rPr>
+        <w:t xml:space="preserve">dimensional array </w:t>
+      </w:r>
+    </w:p>
+    <w:p>
+      <w:pPr>
+        <w:rPr>
+          <w:rFonts w:eastAsia="Times New Roman" w:hint="eastAsia"/>
+        </w:rPr>
+      </w:pPr>
+      <w:r>
+        <w:rPr>
+          <w:rFonts w:eastAsia="Times New Roman"/>
+        </w:rPr>
+        <w:t xml:space="preserve">• The simplest interpretation of a multi-dimensional array is a table, i.e. a </w:t>
+      </w:r>
+      <w:r>
+        <w:rPr>
+          <w:rFonts w:eastAsia="Times New Roman"/>
+          <w:b/>
+        </w:rPr>
+        <w:t>two-dimensional array</w:t>
+      </w:r>
+      <w:r>
+        <w:rPr>
+          <w:rFonts w:eastAsia="Times New Roman"/>
+        </w:rPr>
+        <w:t xml:space="preserve"> </w:t>
+      </w:r>
+    </w:p>
+    <w:p>
+      <w:pPr>
+        <w:ind w:firstLine="720"/>
+        <w:rPr>
+          <w:rFonts w:eastAsia="Times New Roman"/>
+        </w:rPr>
+      </w:pPr>
+      <w:r>
+        <w:rPr>
+          <w:rFonts w:eastAsia="Times New Roman"/>
+        </w:rPr>
+        <w:t>– each row has the same number of columns</w:t>
+      </w:r>
+    </w:p>
+    <w:p>
+      <w:pPr>
+        <w:rPr>
+          <w:rFonts w:hint="eastAsia"/>
+          <w:color w:val="FFFF00"/>
+          <w:highlight w:val="red"/>
+        </w:rPr>
+      </w:pPr>
+    </w:p>
+    <w:p>
+      <w:pPr>
+        <w:rPr>
+          <w:rFonts w:hint="eastAsia"/>
+          <w:color w:val="FFFF00"/>
+          <w:highlight w:val="red"/>
+        </w:rPr>
+      </w:pPr>
+      <w:r>
+        <w:rPr>
+          <w:rFonts w:hint="eastAsia"/>
+          <w:noProof/>
+          <w:color w:val="FFFF00"/>
+        </w:rPr>
+        <w:drawing>
+          <wp:inline distT="0" distB="0" distL="0" distR="0" wp14:anchorId="3092E135" wp14:editId="1F07636E">
+            <wp:extent cx="2610428" cy="1734581"/>
+            <wp:effectExtent l="0" t="0" r="6350" b="0"/>
+            <wp:docPr id="29" name="Picture 29"/>
+            <wp:cNvGraphicFramePr>
+              <a:graphicFrameLocks xmlns:a="http://schemas.openxmlformats.org/drawingml/2006/main" noChangeAspect="1"/>
+            </wp:cNvGraphicFramePr>
+            <a:graphic xmlns:a="http://schemas.openxmlformats.org/drawingml/2006/main">
+              <a:graphicData uri="http://schemas.openxmlformats.org/drawingml/2006/picture">
+                <pic:pic xmlns:pic="http://schemas.openxmlformats.org/drawingml/2006/picture">
+                  <pic:nvPicPr>
+                    <pic:cNvPr id="29" name="Screen Shot 2017-05-07 at 5.12.15 PM.png"/>
+                    <pic:cNvPicPr/>
+                  </pic:nvPicPr>
+                  <pic:blipFill>
+                    <a:blip r:embed="rId8">
+                      <a:extLst>
+                        <a:ext uri="{28A0092B-C50C-407E-A947-70E740481C1C}">
+                          <a14:useLocalDpi xmlns:a14="http://schemas.microsoft.com/office/drawing/2010/main" val="0"/>
+                        </a:ext>
+                      </a:extLst>
+                    </a:blip>
+                    <a:stretch>
+                      <a:fillRect/>
+                    </a:stretch>
+                  </pic:blipFill>
+                  <pic:spPr>
+                    <a:xfrm>
+                      <a:off x="0" y="0"/>
+                      <a:ext cx="2695855" cy="1791346"/>
+                    </a:xfrm>
+                    <a:prstGeom prst="rect">
+                      <a:avLst/>
+                    </a:prstGeom>
+                  </pic:spPr>
+                </pic:pic>
+              </a:graphicData>
+            </a:graphic>
+          </wp:inline>
+        </w:drawing>
+      </w:r>
+      <w:r>
+        <w:rPr>
+          <w:rFonts w:hint="eastAsia"/>
+          <w:noProof/>
+          <w:color w:val="FFFF00"/>
+        </w:rPr>
+        <w:drawing>
+          <wp:inline distT="0" distB="0" distL="0" distR="0" wp14:anchorId="7D4405C3" wp14:editId="17C88779">
+            <wp:extent cx="2840355" cy="1708380"/>
+            <wp:effectExtent l="0" t="0" r="4445" b="0"/>
+            <wp:docPr id="30" name="Picture 30"/>
+            <wp:cNvGraphicFramePr>
+              <a:graphicFrameLocks xmlns:a="http://schemas.openxmlformats.org/drawingml/2006/main" noChangeAspect="1"/>
+            </wp:cNvGraphicFramePr>
+            <a:graphic xmlns:a="http://schemas.openxmlformats.org/drawingml/2006/main">
+              <a:graphicData uri="http://schemas.openxmlformats.org/drawingml/2006/picture">
+                <pic:pic xmlns:pic="http://schemas.openxmlformats.org/drawingml/2006/picture">
+                  <pic:nvPicPr>
+                    <pic:cNvPr id="30" name="Screen Shot 2017-05-07 at 5.13.50 PM.png"/>
+                    <pic:cNvPicPr/>
+                  </pic:nvPicPr>
+                  <pic:blipFill>
+                    <a:blip r:embed="rId9">
+                      <a:extLst>
+                        <a:ext uri="{28A0092B-C50C-407E-A947-70E740481C1C}">
+                          <a14:useLocalDpi xmlns:a14="http://schemas.microsoft.com/office/drawing/2010/main" val="0"/>
+                        </a:ext>
+                      </a:extLst>
+                    </a:blip>
+                    <a:stretch>
+                      <a:fillRect/>
+                    </a:stretch>
+                  </pic:blipFill>
+                  <pic:spPr>
+                    <a:xfrm>
+                      <a:off x="0" y="0"/>
+                      <a:ext cx="2875239" cy="1729362"/>
+                    </a:xfrm>
+                    <a:prstGeom prst="rect">
+                      <a:avLst/>
+                    </a:prstGeom>
+                  </pic:spPr>
+                </pic:pic>
+              </a:graphicData>
+            </a:graphic>
+          </wp:inline>
+        </w:drawing>
+      </w:r>
+    </w:p>
+    <w:p>
+      <w:pPr>
+        <w:rPr>
+          <w:rFonts w:hint="eastAsia"/>
+          <w:color w:val="FFFF00"/>
+          <w:highlight w:val="red"/>
+        </w:rPr>
+      </w:pPr>
+    </w:p>
+    <w:p>
+      <w:pPr>
+        <w:rPr>
+          <w:rFonts w:eastAsia="Times New Roman"/>
+          <w:b/>
+          <w:sz w:val="32"/>
+          <w:u w:val="thick"/>
+        </w:rPr>
+      </w:pPr>
+      <w:r>
+        <w:rPr>
+          <w:rFonts w:eastAsia="Times New Roman"/>
+          <w:b/>
+          <w:sz w:val="32"/>
+          <w:u w:val="thick"/>
+        </w:rPr>
+        <w:t>2D Arrays</w:t>
+      </w:r>
+    </w:p>
+    <w:p>
+      <w:pPr>
+        <w:rPr>
+          <w:rFonts w:eastAsia="Times New Roman" w:hint="eastAsia"/>
+        </w:rPr>
+      </w:pPr>
+      <w:r>
+        <w:rPr>
+          <w:rFonts w:eastAsia="Times New Roman"/>
+        </w:rPr>
+        <w:t>Declaring a char array with 3 rows and 5 columns</w:t>
+      </w:r>
+    </w:p>
+    <w:p>
+      <w:pPr>
+        <w:ind w:firstLine="426"/>
+        <w:rPr>
+          <w:rFonts w:eastAsia="Times New Roman" w:hint="eastAsia"/>
+        </w:rPr>
+      </w:pPr>
+      <w:r>
+        <w:rPr>
+          <w:rFonts w:eastAsia="Times New Roman"/>
+          <w:color w:val="C00000"/>
+        </w:rPr>
+        <w:t xml:space="preserve"> char </w:t>
+      </w:r>
+      <w:proofErr w:type="spellStart"/>
+      <w:r>
+        <w:rPr>
+          <w:rFonts w:eastAsia="Times New Roman"/>
+          <w:color w:val="C00000"/>
+        </w:rPr>
+        <w:t>two_</w:t>
+      </w:r>
+      <w:proofErr w:type="gramStart"/>
+      <w:r>
+        <w:rPr>
+          <w:rFonts w:eastAsia="Times New Roman"/>
+          <w:color w:val="C00000"/>
+        </w:rPr>
+        <w:t>d</w:t>
+      </w:r>
+      <w:proofErr w:type="spellEnd"/>
+      <w:r>
+        <w:rPr>
+          <w:rFonts w:eastAsia="Times New Roman"/>
+          <w:color w:val="C00000"/>
+        </w:rPr>
+        <w:t>[</w:t>
+      </w:r>
+      <w:proofErr w:type="gramEnd"/>
+      <w:r>
+        <w:rPr>
+          <w:rFonts w:eastAsia="Times New Roman"/>
+          <w:color w:val="C00000"/>
+        </w:rPr>
+        <w:t xml:space="preserve">3][5]; </w:t>
+      </w:r>
+    </w:p>
+    <w:p>
+      <w:pPr>
+        <w:rPr>
+          <w:rFonts w:eastAsia="Times New Roman" w:hint="eastAsia"/>
+        </w:rPr>
+      </w:pPr>
+      <w:r>
+        <w:rPr>
+          <w:rFonts w:eastAsia="Times New Roman"/>
+        </w:rPr>
+        <w:t xml:space="preserve">– The array can hold 15 elements </w:t>
+      </w:r>
+    </w:p>
+    <w:p>
+      <w:pPr>
+        <w:rPr>
+          <w:rFonts w:eastAsia="Times New Roman" w:hint="eastAsia"/>
+        </w:rPr>
+      </w:pPr>
+      <w:r>
+        <w:rPr>
+          <w:rFonts w:eastAsia="Times New Roman"/>
+        </w:rPr>
+        <w:t xml:space="preserve">• Accessing a value </w:t>
+      </w:r>
+    </w:p>
+    <w:p>
+      <w:pPr>
+        <w:ind w:firstLine="426"/>
+        <w:rPr>
+          <w:rFonts w:eastAsia="Times New Roman" w:hint="eastAsia"/>
+          <w:color w:val="C00000"/>
+        </w:rPr>
+      </w:pPr>
+      <w:r>
+        <w:rPr>
+          <w:rFonts w:eastAsia="Times New Roman"/>
+          <w:color w:val="C00000"/>
+        </w:rPr>
+        <w:t xml:space="preserve">char </w:t>
+      </w:r>
+      <w:proofErr w:type="spellStart"/>
+      <w:r>
+        <w:rPr>
+          <w:rFonts w:eastAsia="Times New Roman"/>
+          <w:color w:val="C00000"/>
+        </w:rPr>
+        <w:t>ch</w:t>
+      </w:r>
+      <w:proofErr w:type="spellEnd"/>
+      <w:r>
+        <w:rPr>
+          <w:rFonts w:eastAsia="Times New Roman"/>
+          <w:color w:val="C00000"/>
+        </w:rPr>
+        <w:t xml:space="preserve">; </w:t>
+      </w:r>
+    </w:p>
+    <w:p>
+      <w:pPr>
+        <w:ind w:firstLine="426"/>
+        <w:rPr>
+          <w:rFonts w:eastAsia="Times New Roman" w:hint="eastAsia"/>
+          <w:color w:val="C00000"/>
+        </w:rPr>
+      </w:pPr>
+      <w:proofErr w:type="spellStart"/>
+      <w:r>
+        <w:rPr>
+          <w:rFonts w:eastAsia="Times New Roman"/>
+          <w:color w:val="C00000"/>
+        </w:rPr>
+        <w:t>ch</w:t>
+      </w:r>
+      <w:proofErr w:type="spellEnd"/>
+      <w:r>
+        <w:rPr>
+          <w:rFonts w:eastAsia="Times New Roman"/>
+          <w:color w:val="C00000"/>
+        </w:rPr>
+        <w:t xml:space="preserve"> = </w:t>
+      </w:r>
+      <w:proofErr w:type="spellStart"/>
+      <w:r>
+        <w:rPr>
+          <w:rFonts w:eastAsia="Times New Roman"/>
+          <w:color w:val="C00000"/>
+        </w:rPr>
+        <w:t>two_</w:t>
+      </w:r>
+      <w:proofErr w:type="gramStart"/>
+      <w:r>
+        <w:rPr>
+          <w:rFonts w:eastAsia="Times New Roman"/>
+          <w:color w:val="C00000"/>
+        </w:rPr>
+        <w:t>d</w:t>
+      </w:r>
+      <w:proofErr w:type="spellEnd"/>
+      <w:r>
+        <w:rPr>
+          <w:rFonts w:eastAsia="Times New Roman"/>
+          <w:color w:val="C00000"/>
+        </w:rPr>
+        <w:t>[</w:t>
+      </w:r>
+      <w:proofErr w:type="gramEnd"/>
+      <w:r>
+        <w:rPr>
+          <w:rFonts w:eastAsia="Times New Roman"/>
+          <w:color w:val="C00000"/>
+        </w:rPr>
+        <w:t xml:space="preserve">2][4]; </w:t>
+      </w:r>
+    </w:p>
+    <w:p>
+      <w:pPr>
+        <w:rPr>
+          <w:rFonts w:eastAsia="Times New Roman" w:hint="eastAsia"/>
+        </w:rPr>
+      </w:pPr>
+      <w:r>
+        <w:rPr>
+          <w:rFonts w:eastAsia="Times New Roman"/>
+        </w:rPr>
+        <w:t xml:space="preserve">• Modifying a value </w:t>
+      </w:r>
+    </w:p>
+    <w:p>
+      <w:pPr>
+        <w:ind w:firstLine="426"/>
+        <w:rPr>
+          <w:rFonts w:eastAsia="Times New Roman" w:hint="eastAsia"/>
+          <w:color w:val="C00000"/>
+        </w:rPr>
+      </w:pPr>
+      <w:proofErr w:type="spellStart"/>
+      <w:r>
+        <w:rPr>
+          <w:rFonts w:eastAsia="Times New Roman"/>
+          <w:color w:val="C00000"/>
+        </w:rPr>
+        <w:t>two_</w:t>
+      </w:r>
+      <w:proofErr w:type="gramStart"/>
+      <w:r>
+        <w:rPr>
+          <w:rFonts w:eastAsia="Times New Roman"/>
+          <w:color w:val="C00000"/>
+        </w:rPr>
+        <w:t>d</w:t>
+      </w:r>
+      <w:proofErr w:type="spellEnd"/>
+      <w:r>
+        <w:rPr>
+          <w:rFonts w:eastAsia="Times New Roman"/>
+          <w:color w:val="C00000"/>
+        </w:rPr>
+        <w:t>[</w:t>
+      </w:r>
+      <w:proofErr w:type="gramEnd"/>
+      <w:r>
+        <w:rPr>
+          <w:rFonts w:eastAsia="Times New Roman"/>
+          <w:color w:val="C00000"/>
+        </w:rPr>
+        <w:t xml:space="preserve">0][0] = 'x'; </w:t>
+      </w:r>
+    </w:p>
+    <w:p>
+      <w:pPr>
+        <w:rPr>
+          <w:rFonts w:eastAsia="Times New Roman" w:hint="eastAsia"/>
+        </w:rPr>
+      </w:pPr>
+      <w:r>
+        <w:rPr>
+          <w:rFonts w:eastAsia="Times New Roman"/>
+        </w:rPr>
+        <w:t xml:space="preserve">• The array can be initialized in one of the following ways </w:t>
+      </w:r>
+    </w:p>
+    <w:p>
+      <w:pPr>
+        <w:ind w:firstLine="426"/>
+        <w:rPr>
+          <w:rFonts w:eastAsia="Times New Roman" w:hint="eastAsia"/>
+          <w:color w:val="C00000"/>
+        </w:rPr>
+      </w:pPr>
+      <w:proofErr w:type="spellStart"/>
+      <w:r>
+        <w:rPr>
+          <w:rFonts w:eastAsia="Times New Roman"/>
+          <w:color w:val="C00000"/>
+        </w:rPr>
+        <w:t>int</w:t>
+      </w:r>
+      <w:proofErr w:type="spellEnd"/>
+      <w:r>
+        <w:rPr>
+          <w:rFonts w:eastAsia="Times New Roman"/>
+          <w:color w:val="C00000"/>
+        </w:rPr>
+        <w:t xml:space="preserve"> </w:t>
+      </w:r>
+      <w:proofErr w:type="spellStart"/>
+      <w:r>
+        <w:rPr>
+          <w:rFonts w:eastAsia="Times New Roman"/>
+          <w:color w:val="C00000"/>
+        </w:rPr>
+        <w:t>two_</w:t>
+      </w:r>
+      <w:proofErr w:type="gramStart"/>
+      <w:r>
+        <w:rPr>
+          <w:rFonts w:eastAsia="Times New Roman"/>
+          <w:color w:val="C00000"/>
+        </w:rPr>
+        <w:t>d</w:t>
+      </w:r>
+      <w:proofErr w:type="spellEnd"/>
+      <w:r>
+        <w:rPr>
+          <w:rFonts w:eastAsia="Times New Roman"/>
+          <w:color w:val="C00000"/>
+        </w:rPr>
+        <w:t>[</w:t>
+      </w:r>
+      <w:proofErr w:type="gramEnd"/>
+      <w:r>
+        <w:rPr>
+          <w:rFonts w:eastAsia="Times New Roman"/>
+          <w:color w:val="C00000"/>
+        </w:rPr>
+        <w:t xml:space="preserve">2][3] = {{ 5, 2, 1 }, { 6, 7, 8 }}; </w:t>
+      </w:r>
+    </w:p>
+    <w:p>
+      <w:pPr>
+        <w:ind w:firstLine="426"/>
+        <w:rPr>
+          <w:rFonts w:eastAsia="Times New Roman" w:hint="eastAsia"/>
+          <w:color w:val="C00000"/>
+        </w:rPr>
+      </w:pPr>
+      <w:proofErr w:type="spellStart"/>
+      <w:r>
+        <w:rPr>
+          <w:rFonts w:eastAsia="Times New Roman"/>
+          <w:color w:val="C00000"/>
+        </w:rPr>
+        <w:t>int</w:t>
+      </w:r>
+      <w:proofErr w:type="spellEnd"/>
+      <w:r>
+        <w:rPr>
+          <w:rFonts w:eastAsia="Times New Roman"/>
+          <w:color w:val="C00000"/>
+        </w:rPr>
+        <w:t xml:space="preserve"> </w:t>
+      </w:r>
+      <w:proofErr w:type="spellStart"/>
+      <w:r>
+        <w:rPr>
+          <w:rFonts w:eastAsia="Times New Roman"/>
+          <w:color w:val="C00000"/>
+        </w:rPr>
+        <w:t>two_</w:t>
+      </w:r>
+      <w:proofErr w:type="gramStart"/>
+      <w:r>
+        <w:rPr>
+          <w:rFonts w:eastAsia="Times New Roman"/>
+          <w:color w:val="C00000"/>
+        </w:rPr>
+        <w:t>d</w:t>
+      </w:r>
+      <w:proofErr w:type="spellEnd"/>
+      <w:r>
+        <w:rPr>
+          <w:rFonts w:eastAsia="Times New Roman"/>
+          <w:color w:val="C00000"/>
+        </w:rPr>
+        <w:t>[</w:t>
+      </w:r>
+      <w:proofErr w:type="gramEnd"/>
+      <w:r>
+        <w:rPr>
+          <w:rFonts w:eastAsia="Times New Roman"/>
+          <w:color w:val="C00000"/>
+        </w:rPr>
+        <w:t xml:space="preserve">2][3] = { 5, 2, 1 , 6, 7, 8 }; </w:t>
+      </w:r>
+    </w:p>
+    <w:p>
+      <w:pPr>
+        <w:ind w:firstLine="426"/>
+        <w:rPr>
+          <w:rFonts w:eastAsia="Times New Roman" w:hint="eastAsia"/>
+          <w:color w:val="C00000"/>
+        </w:rPr>
+      </w:pPr>
+      <w:proofErr w:type="spellStart"/>
+      <w:r>
+        <w:rPr>
+          <w:rFonts w:eastAsia="Times New Roman"/>
+          <w:color w:val="C00000"/>
+        </w:rPr>
+        <w:t>int</w:t>
+      </w:r>
+      <w:proofErr w:type="spellEnd"/>
+      <w:r>
+        <w:rPr>
+          <w:rFonts w:eastAsia="Times New Roman"/>
+          <w:color w:val="C00000"/>
+        </w:rPr>
+        <w:t xml:space="preserve"> </w:t>
+      </w:r>
+      <w:proofErr w:type="spellStart"/>
+      <w:r>
+        <w:rPr>
+          <w:rFonts w:eastAsia="Times New Roman"/>
+          <w:color w:val="C00000"/>
+        </w:rPr>
+        <w:t>two_</w:t>
+      </w:r>
+      <w:proofErr w:type="gramStart"/>
+      <w:r>
+        <w:rPr>
+          <w:rFonts w:eastAsia="Times New Roman"/>
+          <w:color w:val="C00000"/>
+        </w:rPr>
+        <w:t>d</w:t>
+      </w:r>
+      <w:proofErr w:type="spellEnd"/>
+      <w:r>
+        <w:rPr>
+          <w:rFonts w:eastAsia="Times New Roman"/>
+          <w:color w:val="C00000"/>
+        </w:rPr>
+        <w:t>[</w:t>
+      </w:r>
+      <w:proofErr w:type="gramEnd"/>
+      <w:r>
+        <w:rPr>
+          <w:rFonts w:eastAsia="Times New Roman"/>
+          <w:color w:val="C00000"/>
+        </w:rPr>
+        <w:t xml:space="preserve">][3] = {{ 5, 2, 1 }, { 6, 7, 8 }}; </w:t>
+      </w:r>
+    </w:p>
+    <w:p>
+      <w:pPr>
+        <w:rPr>
+          <w:rFonts w:eastAsia="Times New Roman"/>
+        </w:rPr>
+      </w:pPr>
+      <w:r>
+        <w:rPr>
+          <w:rFonts w:eastAsia="Times New Roman"/>
+        </w:rPr>
+        <w:t xml:space="preserve">– </w:t>
+      </w:r>
+      <w:r>
+        <w:rPr>
+          <w:rFonts w:eastAsia="Times New Roman"/>
+          <w:b/>
+          <w:highlight w:val="green"/>
+        </w:rPr>
+        <w:t xml:space="preserve">The number of columns must be explicitly stated. </w:t>
+      </w:r>
+      <w:r>
+        <w:rPr>
+          <w:rFonts w:eastAsia="Times New Roman"/>
+          <w:highlight w:val="green"/>
+        </w:rPr>
+        <w:t>The compiler will find the appropriate amount of rows based on the initializer list.</w:t>
+      </w:r>
+    </w:p>
+    <w:p>
+      <w:pPr>
+        <w:rPr>
+          <w:rFonts w:hint="eastAsia"/>
+          <w:color w:val="FFFF00"/>
+          <w:highlight w:val="red"/>
+        </w:rPr>
+      </w:pPr>
+    </w:p>
+    <w:p>
+      <w:pPr>
+        <w:rPr>
+          <w:rFonts w:eastAsia="Times New Roman"/>
+          <w:b/>
+          <w:sz w:val="28"/>
+          <w:u w:val="thick"/>
+        </w:rPr>
+      </w:pPr>
+      <w:r>
+        <w:rPr>
+          <w:rFonts w:eastAsia="Times New Roman"/>
+          <w:b/>
+          <w:sz w:val="28"/>
+          <w:u w:val="thick"/>
+        </w:rPr>
+        <w:t>Passing 2D Arrays to Functions</w:t>
+      </w:r>
+    </w:p>
+    <w:p>
+      <w:pPr>
+        <w:rPr>
+          <w:rFonts w:hint="eastAsia"/>
+          <w:color w:val="FFFF00"/>
+          <w:highlight w:val="red"/>
+        </w:rPr>
+      </w:pPr>
+    </w:p>
+    <w:p>
+      <w:pPr>
+        <w:pStyle w:val="ListParagraph"/>
+        <w:numPr>
+          <w:ilvl w:val="0"/>
+          <w:numId w:val="19"/>
+        </w:numPr>
+        <w:ind w:left="142" w:hanging="142"/>
+        <w:rPr>
+          <w:rFonts w:eastAsia="Times New Roman" w:hint="eastAsia"/>
+        </w:rPr>
+      </w:pPr>
+      <w:proofErr w:type="gramStart"/>
+      <w:r>
+        <w:rPr>
+          <w:rFonts w:eastAsia="Times New Roman"/>
+        </w:rPr>
+        <w:t>Similarly</w:t>
+      </w:r>
+      <w:proofErr w:type="gramEnd"/>
+      <w:r>
+        <w:rPr>
+          <w:rFonts w:eastAsia="Times New Roman"/>
+        </w:rPr>
+        <w:t xml:space="preserve"> to one-dimensional arrays, a two-dimensional array element or an entire two-dimensional array can be passed to a function. </w:t>
+      </w:r>
+    </w:p>
+    <w:p>
+      <w:pPr>
+        <w:rPr>
+          <w:rFonts w:eastAsia="Times New Roman" w:hint="eastAsia"/>
+        </w:rPr>
+      </w:pPr>
+      <w:r>
+        <w:rPr>
+          <w:rFonts w:eastAsia="Times New Roman"/>
+        </w:rPr>
+        <w:t>• When passing a multi-dimensional array as an argument to a function, the array is passed to the function by its memory address (starting address of the memory area) and not its value!</w:t>
+      </w:r>
+    </w:p>
+    <w:p>
+      <w:pPr>
+        <w:rPr>
+          <w:rFonts w:eastAsia="Times New Roman" w:hint="eastAsia"/>
+        </w:rPr>
+      </w:pPr>
+    </w:p>
+    <w:p>
+      <w:pPr>
+        <w:ind w:left="1560" w:hanging="426"/>
+        <w:rPr>
+          <w:rFonts w:eastAsia="Times New Roman" w:hint="eastAsia"/>
+          <w:color w:val="C00000"/>
+        </w:rPr>
+      </w:pPr>
+      <w:r>
+        <w:rPr>
+          <w:rFonts w:eastAsia="Times New Roman"/>
+          <w:color w:val="C00000"/>
+        </w:rPr>
+        <w:t xml:space="preserve">void </w:t>
+      </w:r>
+      <w:proofErr w:type="spellStart"/>
+      <w:proofErr w:type="gramStart"/>
+      <w:r>
+        <w:rPr>
+          <w:rFonts w:eastAsia="Times New Roman"/>
+          <w:color w:val="C00000"/>
+        </w:rPr>
+        <w:t>enterData</w:t>
+      </w:r>
+      <w:proofErr w:type="spellEnd"/>
+      <w:r>
+        <w:rPr>
+          <w:rFonts w:eastAsia="Times New Roman"/>
+          <w:color w:val="C00000"/>
+        </w:rPr>
+        <w:t>(</w:t>
+      </w:r>
+      <w:proofErr w:type="spellStart"/>
+      <w:proofErr w:type="gramEnd"/>
+      <w:r>
+        <w:rPr>
+          <w:rFonts w:eastAsia="Times New Roman"/>
+          <w:color w:val="C00000"/>
+          <w:highlight w:val="green"/>
+        </w:rPr>
+        <w:t>int</w:t>
+      </w:r>
+      <w:proofErr w:type="spellEnd"/>
+      <w:r>
+        <w:rPr>
+          <w:rFonts w:eastAsia="Times New Roman"/>
+          <w:color w:val="C00000"/>
+          <w:highlight w:val="green"/>
+        </w:rPr>
+        <w:t xml:space="preserve"> </w:t>
+      </w:r>
+      <w:proofErr w:type="spellStart"/>
+      <w:r>
+        <w:rPr>
+          <w:rFonts w:eastAsia="Times New Roman"/>
+          <w:color w:val="C00000"/>
+          <w:highlight w:val="green"/>
+        </w:rPr>
+        <w:t>firstMatrix</w:t>
+      </w:r>
+      <w:proofErr w:type="spellEnd"/>
+      <w:r>
+        <w:rPr>
+          <w:rFonts w:eastAsia="Times New Roman"/>
+          <w:color w:val="C00000"/>
+          <w:highlight w:val="green"/>
+        </w:rPr>
+        <w:t xml:space="preserve">[][10], </w:t>
+      </w:r>
+      <w:proofErr w:type="spellStart"/>
+      <w:r>
+        <w:rPr>
+          <w:rFonts w:eastAsia="Times New Roman"/>
+          <w:color w:val="C00000"/>
+          <w:highlight w:val="green"/>
+        </w:rPr>
+        <w:t>int</w:t>
+      </w:r>
+      <w:proofErr w:type="spellEnd"/>
+      <w:r>
+        <w:rPr>
+          <w:rFonts w:eastAsia="Times New Roman"/>
+          <w:color w:val="C00000"/>
+          <w:highlight w:val="green"/>
+        </w:rPr>
+        <w:t xml:space="preserve"> </w:t>
+      </w:r>
+      <w:proofErr w:type="spellStart"/>
+      <w:r>
+        <w:rPr>
+          <w:rFonts w:eastAsia="Times New Roman"/>
+          <w:color w:val="C00000"/>
+          <w:highlight w:val="green"/>
+        </w:rPr>
+        <w:t>secondMatrix</w:t>
+      </w:r>
+      <w:proofErr w:type="spellEnd"/>
+      <w:r>
+        <w:rPr>
+          <w:rFonts w:eastAsia="Times New Roman"/>
+          <w:color w:val="C00000"/>
+          <w:highlight w:val="green"/>
+        </w:rPr>
+        <w:t>[][10</w:t>
+      </w:r>
+      <w:r>
+        <w:rPr>
+          <w:rFonts w:eastAsia="Times New Roman"/>
+          <w:color w:val="C00000"/>
+        </w:rPr>
+        <w:t xml:space="preserve">]) { </w:t>
+      </w:r>
+    </w:p>
+    <w:p>
+      <w:pPr>
+        <w:ind w:left="1560" w:hanging="426"/>
+        <w:rPr>
+          <w:rFonts w:eastAsia="Times New Roman" w:hint="eastAsia"/>
+          <w:color w:val="C00000"/>
+        </w:rPr>
+      </w:pPr>
+      <w:r>
+        <w:rPr>
+          <w:rFonts w:eastAsia="Times New Roman"/>
+          <w:color w:val="AEAAAA" w:themeColor="background2" w:themeShade="BF"/>
+        </w:rPr>
+        <w:t xml:space="preserve">// code for reading and saving data into the 2D array </w:t>
+      </w:r>
+    </w:p>
+    <w:p>
+      <w:pPr>
+        <w:ind w:left="1560" w:hanging="426"/>
+        <w:rPr>
+          <w:rFonts w:eastAsia="Times New Roman" w:hint="eastAsia"/>
+          <w:color w:val="C00000"/>
+        </w:rPr>
+      </w:pPr>
+      <w:r>
+        <w:rPr>
+          <w:rFonts w:eastAsia="Times New Roman"/>
+          <w:color w:val="C00000"/>
+        </w:rPr>
+        <w:t xml:space="preserve">} </w:t>
+      </w:r>
+    </w:p>
+    <w:p>
+      <w:pPr>
+        <w:ind w:left="1560" w:hanging="426"/>
+        <w:rPr>
+          <w:rFonts w:eastAsia="Times New Roman" w:hint="eastAsia"/>
+          <w:color w:val="C00000"/>
+        </w:rPr>
+      </w:pPr>
+    </w:p>
+    <w:p>
+      <w:pPr>
+        <w:ind w:left="1560" w:hanging="426"/>
+        <w:rPr>
+          <w:rFonts w:eastAsia="Times New Roman" w:hint="eastAsia"/>
+          <w:color w:val="C00000"/>
+        </w:rPr>
+      </w:pPr>
+      <w:proofErr w:type="spellStart"/>
+      <w:r>
+        <w:rPr>
+          <w:rFonts w:eastAsia="Times New Roman"/>
+          <w:color w:val="C00000"/>
+        </w:rPr>
+        <w:t>int</w:t>
+      </w:r>
+      <w:proofErr w:type="spellEnd"/>
+      <w:r>
+        <w:rPr>
+          <w:rFonts w:eastAsia="Times New Roman"/>
+          <w:color w:val="C00000"/>
+        </w:rPr>
+        <w:t xml:space="preserve"> </w:t>
+      </w:r>
+      <w:proofErr w:type="gramStart"/>
+      <w:r>
+        <w:rPr>
+          <w:rFonts w:eastAsia="Times New Roman"/>
+          <w:color w:val="C00000"/>
+        </w:rPr>
+        <w:t>main(</w:t>
+      </w:r>
+      <w:proofErr w:type="gramEnd"/>
+      <w:r>
+        <w:rPr>
+          <w:rFonts w:eastAsia="Times New Roman"/>
+          <w:color w:val="C00000"/>
+        </w:rPr>
+        <w:t xml:space="preserve">) { </w:t>
+      </w:r>
+    </w:p>
+    <w:p>
+      <w:pPr>
+        <w:ind w:left="1560" w:hanging="426"/>
+        <w:rPr>
+          <w:rFonts w:eastAsia="Times New Roman" w:hint="eastAsia"/>
+          <w:color w:val="C00000"/>
+        </w:rPr>
+      </w:pPr>
+      <w:proofErr w:type="spellStart"/>
+      <w:r>
+        <w:rPr>
+          <w:rFonts w:eastAsia="Times New Roman"/>
+          <w:color w:val="C00000"/>
+          <w:highlight w:val="green"/>
+        </w:rPr>
+        <w:t>int</w:t>
+      </w:r>
+      <w:proofErr w:type="spellEnd"/>
+      <w:r>
+        <w:rPr>
+          <w:rFonts w:eastAsia="Times New Roman"/>
+          <w:color w:val="C00000"/>
+          <w:highlight w:val="green"/>
+        </w:rPr>
+        <w:t xml:space="preserve"> </w:t>
+      </w:r>
+      <w:proofErr w:type="spellStart"/>
+      <w:proofErr w:type="gramStart"/>
+      <w:r>
+        <w:rPr>
+          <w:rFonts w:eastAsia="Times New Roman"/>
+          <w:color w:val="C00000"/>
+          <w:highlight w:val="green"/>
+        </w:rPr>
+        <w:t>firstMatrix</w:t>
+      </w:r>
+      <w:proofErr w:type="spellEnd"/>
+      <w:r>
+        <w:rPr>
+          <w:rFonts w:eastAsia="Times New Roman"/>
+          <w:color w:val="C00000"/>
+          <w:highlight w:val="green"/>
+        </w:rPr>
+        <w:t>[</w:t>
+      </w:r>
+      <w:proofErr w:type="gramEnd"/>
+      <w:r>
+        <w:rPr>
+          <w:rFonts w:eastAsia="Times New Roman"/>
+          <w:color w:val="C00000"/>
+          <w:highlight w:val="green"/>
+        </w:rPr>
+        <w:t xml:space="preserve">10][10], </w:t>
+      </w:r>
+      <w:proofErr w:type="spellStart"/>
+      <w:r>
+        <w:rPr>
+          <w:rFonts w:eastAsia="Times New Roman"/>
+          <w:color w:val="C00000"/>
+          <w:highlight w:val="green"/>
+        </w:rPr>
+        <w:t>secondMatrix</w:t>
+      </w:r>
+      <w:proofErr w:type="spellEnd"/>
+      <w:r>
+        <w:rPr>
+          <w:rFonts w:eastAsia="Times New Roman"/>
+          <w:color w:val="C00000"/>
+          <w:highlight w:val="green"/>
+        </w:rPr>
+        <w:t>[10][10];</w:t>
+      </w:r>
+    </w:p>
+    <w:p>
+      <w:pPr>
+        <w:ind w:left="1560" w:hanging="426"/>
+        <w:rPr>
+          <w:rFonts w:eastAsia="Times New Roman" w:hint="eastAsia"/>
+          <w:color w:val="C00000"/>
+        </w:rPr>
+      </w:pPr>
+      <w:proofErr w:type="spellStart"/>
+      <w:proofErr w:type="gramStart"/>
+      <w:r>
+        <w:rPr>
+          <w:rFonts w:eastAsia="Times New Roman"/>
+          <w:color w:val="C00000"/>
+        </w:rPr>
+        <w:lastRenderedPageBreak/>
+        <w:t>enterData</w:t>
+      </w:r>
+      <w:proofErr w:type="spellEnd"/>
+      <w:r>
+        <w:rPr>
+          <w:rFonts w:eastAsia="Times New Roman"/>
+          <w:color w:val="C00000"/>
+        </w:rPr>
+        <w:t>(</w:t>
+      </w:r>
+      <w:proofErr w:type="spellStart"/>
+      <w:proofErr w:type="gramEnd"/>
+      <w:r>
+        <w:rPr>
+          <w:rFonts w:eastAsia="Times New Roman"/>
+          <w:color w:val="C00000"/>
+        </w:rPr>
+        <w:t>firstMatrix</w:t>
+      </w:r>
+      <w:proofErr w:type="spellEnd"/>
+      <w:r>
+        <w:rPr>
+          <w:rFonts w:eastAsia="Times New Roman"/>
+          <w:color w:val="C00000"/>
+        </w:rPr>
+        <w:t xml:space="preserve">, </w:t>
+      </w:r>
+      <w:proofErr w:type="spellStart"/>
+      <w:r>
+        <w:rPr>
+          <w:rFonts w:eastAsia="Times New Roman"/>
+          <w:color w:val="C00000"/>
+        </w:rPr>
+        <w:t>secondMatrix</w:t>
+      </w:r>
+      <w:proofErr w:type="spellEnd"/>
+      <w:r>
+        <w:rPr>
+          <w:rFonts w:eastAsia="Times New Roman"/>
+          <w:color w:val="C00000"/>
+        </w:rPr>
+        <w:t xml:space="preserve">); </w:t>
+      </w:r>
+      <w:r>
+        <w:rPr>
+          <w:rFonts w:eastAsia="Times New Roman"/>
+          <w:color w:val="AEAAAA" w:themeColor="background2" w:themeShade="BF"/>
+        </w:rPr>
+        <w:t xml:space="preserve">// Calling Function to take data </w:t>
+      </w:r>
+    </w:p>
+    <w:p>
+      <w:pPr>
+        <w:ind w:left="1560" w:hanging="426"/>
+        <w:rPr>
+          <w:rFonts w:eastAsia="Times New Roman"/>
+          <w:color w:val="C00000"/>
+        </w:rPr>
+      </w:pPr>
+      <w:r>
+        <w:rPr>
+          <w:rFonts w:eastAsia="Times New Roman"/>
+          <w:color w:val="C00000"/>
+        </w:rPr>
+        <w:t>}</w:t>
+      </w:r>
+    </w:p>
+    <w:p>
+      <w:pPr>
+        <w:rPr>
+          <w:rFonts w:hint="eastAsia"/>
+          <w:color w:val="FFFF00"/>
+          <w:highlight w:val="red"/>
+        </w:rPr>
+      </w:pPr>
+    </w:p>
+    <w:p>
+      <w:pPr>
+        <w:rPr>
+          <w:rFonts w:hint="eastAsia"/>
+          <w:color w:val="FFFF00"/>
+          <w:highlight w:val="red"/>
+        </w:rPr>
+      </w:pPr>
+    </w:p>
+    <w:p>
+      <w:pPr>
+        <w:rPr>
+          <w:rFonts w:eastAsia="Times New Roman"/>
+          <w:b/>
+          <w:sz w:val="28"/>
+          <w:u w:val="thick"/>
+        </w:rPr>
+      </w:pPr>
+      <w:r>
+        <w:rPr>
+          <w:rFonts w:eastAsia="Times New Roman"/>
+          <w:b/>
+          <w:sz w:val="28"/>
+          <w:u w:val="thick"/>
+        </w:rPr>
+        <w:t>Three-dimensional Arrays</w:t>
+      </w:r>
+    </w:p>
+    <w:p>
+      <w:pPr>
+        <w:pStyle w:val="ListParagraph"/>
+        <w:numPr>
+          <w:ilvl w:val="0"/>
+          <w:numId w:val="19"/>
+        </w:numPr>
+        <w:ind w:left="142" w:hanging="142"/>
+        <w:rPr>
+          <w:rFonts w:eastAsia="Times New Roman" w:hint="eastAsia"/>
+        </w:rPr>
+      </w:pPr>
+      <w:r>
+        <w:rPr>
+          <w:rFonts w:eastAsia="Times New Roman"/>
+        </w:rPr>
+        <w:t xml:space="preserve">Declaring a three-dimensional (3d) array </w:t>
+      </w:r>
+    </w:p>
+    <w:p>
+      <w:pPr>
+        <w:ind w:firstLine="567"/>
+        <w:rPr>
+          <w:rFonts w:eastAsia="Times New Roman" w:hint="eastAsia"/>
+          <w:color w:val="C00000"/>
+        </w:rPr>
+      </w:pPr>
+      <w:r>
+        <w:rPr>
+          <w:rFonts w:eastAsia="Times New Roman"/>
+          <w:color w:val="C00000"/>
+        </w:rPr>
+        <w:t xml:space="preserve">float </w:t>
+      </w:r>
+      <w:proofErr w:type="spellStart"/>
+      <w:r>
+        <w:rPr>
+          <w:rFonts w:eastAsia="Times New Roman"/>
+          <w:color w:val="C00000"/>
+        </w:rPr>
+        <w:t>three_</w:t>
+      </w:r>
+      <w:proofErr w:type="gramStart"/>
+      <w:r>
+        <w:rPr>
+          <w:rFonts w:eastAsia="Times New Roman"/>
+          <w:color w:val="C00000"/>
+        </w:rPr>
+        <w:t>d</w:t>
+      </w:r>
+      <w:proofErr w:type="spellEnd"/>
+      <w:r>
+        <w:rPr>
+          <w:rFonts w:eastAsia="Times New Roman"/>
+          <w:color w:val="C00000"/>
+        </w:rPr>
+        <w:t>[</w:t>
+      </w:r>
+      <w:proofErr w:type="gramEnd"/>
+      <w:r>
+        <w:rPr>
+          <w:rFonts w:eastAsia="Times New Roman"/>
+          <w:color w:val="C00000"/>
+        </w:rPr>
+        <w:t xml:space="preserve">2][4][3]; </w:t>
+      </w:r>
+    </w:p>
+    <w:p>
+      <w:pPr>
+        <w:rPr>
+          <w:rFonts w:eastAsia="Times New Roman" w:hint="eastAsia"/>
+        </w:rPr>
+      </w:pPr>
+      <w:r>
+        <w:rPr>
+          <w:rFonts w:eastAsia="Times New Roman"/>
+          <w:highlight w:val="green"/>
+        </w:rPr>
+        <w:t xml:space="preserve">– Here, </w:t>
+      </w:r>
+      <w:proofErr w:type="spellStart"/>
+      <w:r>
+        <w:rPr>
+          <w:rFonts w:eastAsia="Times New Roman"/>
+          <w:highlight w:val="green"/>
+        </w:rPr>
+        <w:t>three_d</w:t>
+      </w:r>
+      <w:proofErr w:type="spellEnd"/>
+      <w:r>
+        <w:rPr>
+          <w:rFonts w:eastAsia="Times New Roman"/>
+          <w:highlight w:val="green"/>
+        </w:rPr>
+        <w:t xml:space="preserve"> can hold 24 elements. Each 2 elements have 4 elements, which makes 8 elements and each 8 elements can have 3 elements.</w:t>
+      </w:r>
+      <w:r>
+        <w:rPr>
+          <w:rFonts w:eastAsia="Times New Roman"/>
+        </w:rPr>
+        <w:t xml:space="preserve"> </w:t>
+      </w:r>
+    </w:p>
+    <w:p>
+      <w:pPr>
+        <w:rPr>
+          <w:rFonts w:eastAsia="Times New Roman" w:hint="eastAsia"/>
+        </w:rPr>
+      </w:pPr>
+    </w:p>
+    <w:p>
+      <w:pPr>
+        <w:rPr>
+          <w:rFonts w:eastAsia="Times New Roman" w:hint="eastAsia"/>
+        </w:rPr>
+      </w:pPr>
+      <w:r>
+        <w:rPr>
+          <w:rFonts w:eastAsia="Times New Roman"/>
+        </w:rPr>
+        <w:t>• Initializing a three-dimensional array</w:t>
+      </w:r>
+    </w:p>
+    <w:p>
+      <w:pPr>
+        <w:rPr>
+          <w:rFonts w:eastAsia="Times New Roman"/>
+          <w:color w:val="C00000"/>
+        </w:rPr>
+      </w:pPr>
+      <w:proofErr w:type="spellStart"/>
+      <w:r>
+        <w:rPr>
+          <w:rFonts w:eastAsia="Times New Roman"/>
+          <w:color w:val="C00000"/>
+        </w:rPr>
+        <w:t>int</w:t>
+      </w:r>
+      <w:proofErr w:type="spellEnd"/>
+      <w:r>
+        <w:rPr>
+          <w:rFonts w:eastAsia="Times New Roman"/>
+          <w:color w:val="C00000"/>
+        </w:rPr>
+        <w:t xml:space="preserve"> </w:t>
+      </w:r>
+      <w:proofErr w:type="gramStart"/>
+      <w:r>
+        <w:rPr>
+          <w:rFonts w:eastAsia="Times New Roman"/>
+          <w:color w:val="C00000"/>
+        </w:rPr>
+        <w:t>test[</w:t>
+      </w:r>
+      <w:proofErr w:type="gramEnd"/>
+      <w:r>
+        <w:rPr>
+          <w:rFonts w:eastAsia="Times New Roman"/>
+          <w:color w:val="C00000"/>
+        </w:rPr>
+        <w:t>2][3][4]={{{3, 4, 2, 3},{0, -3, 9, 11},{23, 12, 23, 2}}, {{13, 4, 56, 3},{5, 9, 3, 5},{3, 1, 4, 9}} };</w:t>
+      </w:r>
+    </w:p>
+    <w:p>
+      <w:pPr>
+        <w:rPr>
+          <w:rFonts w:hint="eastAsia"/>
+          <w:color w:val="FFFF00"/>
+          <w:highlight w:val="red"/>
+        </w:rPr>
+      </w:pPr>
+    </w:p>
+    <w:p>
+      <w:pPr>
+        <w:rPr>
+          <w:rFonts w:hint="eastAsia"/>
+          <w:color w:val="FFFF00"/>
+          <w:highlight w:val="red"/>
+        </w:rPr>
+      </w:pPr>
+    </w:p>
+    <w:p>
+      <w:pPr>
+        <w:rPr>
+          <w:color w:val="FFFF00"/>
+        </w:rPr>
+      </w:pPr>
+      <w:r>
+        <w:rPr>
+          <w:rFonts w:hint="eastAsia"/>
+          <w:color w:val="FFFF00"/>
+          <w:highlight w:val="red"/>
+        </w:rPr>
+        <w:t>For week4(01)</w:t>
       </w:r>
     </w:p>
     <w:p>
@@ -2153,11 +5322,13 @@
         <w:ind w:left="142" w:hanging="142"/>
         <w:rPr>
           <w:rFonts w:eastAsia="Times New Roman" w:hint="eastAsia"/>
-        </w:rPr>
-      </w:pPr>
-      <w:r>
-        <w:rPr>
-          <w:rFonts w:eastAsia="Times New Roman"/>
+          <w:highlight w:val="green"/>
+        </w:rPr>
+      </w:pPr>
+      <w:r>
+        <w:rPr>
+          <w:rFonts w:eastAsia="Times New Roman"/>
+          <w:highlight w:val="green"/>
         </w:rPr>
         <w:t xml:space="preserve">C language does not support strings as a data type </w:t>
       </w:r>
@@ -2172,7 +5343,46 @@
         <w:rPr>
           <w:rFonts w:eastAsia="Times New Roman"/>
         </w:rPr>
-        <w:t xml:space="preserve">• A string is a sequence of characters that is treated as a single data item and terminated by a null character also known as the null-terminator, null byte or just '\0' </w:t>
+        <w:t xml:space="preserve">• </w:t>
+      </w:r>
+      <w:r>
+        <w:rPr>
+          <w:rFonts w:eastAsia="Times New Roman"/>
+          <w:highlight w:val="green"/>
+        </w:rPr>
+        <w:t>A string is a sequence of characters</w:t>
+      </w:r>
+      <w:r>
+        <w:rPr>
+          <w:rFonts w:eastAsia="Times New Roman"/>
+        </w:rPr>
+        <w:t xml:space="preserve"> that is treated as </w:t>
+      </w:r>
+      <w:r>
+        <w:rPr>
+          <w:rFonts w:eastAsia="Times New Roman"/>
+          <w:highlight w:val="green"/>
+        </w:rPr>
+        <w:t>a single data item and terminated by a null character</w:t>
+      </w:r>
+      <w:r>
+        <w:rPr>
+          <w:rFonts w:eastAsia="Times New Roman"/>
+        </w:rPr>
+        <w:t xml:space="preserve"> also known as </w:t>
+      </w:r>
+      <w:r>
+        <w:rPr>
+          <w:rFonts w:eastAsia="Times New Roman"/>
+          <w:highlight w:val="green"/>
+        </w:rPr>
+        <w:t>the null-terminator, null byte or just '\0'</w:t>
+      </w:r>
+      <w:r>
+        <w:rPr>
+          <w:rFonts w:eastAsia="Times New Roman"/>
+        </w:rPr>
+        <w:t xml:space="preserve"> </w:t>
       </w:r>
     </w:p>
     <w:p>
@@ -2212,6 +5422,7 @@
           <w:rFonts w:eastAsia="Times New Roman"/>
           <w:b/>
           <w:color w:val="C00000"/>
+          <w:highlight w:val="green"/>
         </w:rPr>
         <w:t>String</w:t>
       </w:r>
@@ -2219,6 +5430,7 @@
         <w:rPr>
           <w:rFonts w:eastAsia="Times New Roman"/>
           <w:color w:val="C00000"/>
+          <w:highlight w:val="green"/>
         </w:rPr>
         <w:t xml:space="preserve"> </w:t>
       </w:r>
@@ -2227,6 +5439,7 @@
           <w:rFonts w:eastAsia="Times New Roman"/>
           <w:b/>
           <w:color w:val="C00000"/>
+          <w:highlight w:val="green"/>
         </w:rPr>
         <w:t>Literals</w:t>
       </w:r>
@@ -2234,12 +5447,14 @@
         <w:rPr>
           <w:rFonts w:eastAsia="Times New Roman"/>
           <w:color w:val="C00000"/>
+          <w:highlight w:val="green"/>
         </w:rPr>
         <w:t xml:space="preserve"> </w:t>
       </w:r>
       <w:r>
         <w:rPr>
           <w:rFonts w:eastAsia="Times New Roman"/>
+          <w:highlight w:val="green"/>
         </w:rPr>
         <w:t xml:space="preserve">and </w:t>
       </w:r>
@@ -2248,6 +5463,7 @@
           <w:rFonts w:eastAsia="Times New Roman"/>
           <w:b/>
           <w:color w:val="C00000"/>
+          <w:highlight w:val="green"/>
         </w:rPr>
         <w:t>String</w:t>
       </w:r>
@@ -2255,6 +5471,7 @@
         <w:rPr>
           <w:rFonts w:eastAsia="Times New Roman"/>
           <w:color w:val="C00000"/>
+          <w:highlight w:val="green"/>
         </w:rPr>
         <w:t xml:space="preserve"> </w:t>
       </w:r>
@@ -2263,6 +5480,7 @@
           <w:rFonts w:eastAsia="Times New Roman"/>
           <w:b/>
           <w:color w:val="C00000"/>
+          <w:highlight w:val="green"/>
         </w:rPr>
         <w:t>Variables</w:t>
       </w:r>
@@ -2278,7 +5496,20 @@
         <w:rPr>
           <w:rFonts w:eastAsia="Times New Roman"/>
         </w:rPr>
-        <w:t xml:space="preserve">– If we (declare and) initialize a string using a pointer, we speak about a </w:t>
+        <w:t xml:space="preserve">– If we (declare and) initialize a string </w:t>
+      </w:r>
+      <w:r>
+        <w:rPr>
+          <w:rFonts w:eastAsia="Times New Roman"/>
+          <w:highlight w:val="green"/>
+        </w:rPr>
+        <w:t>using a pointer</w:t>
+      </w:r>
+      <w:r>
+        <w:rPr>
+          <w:rFonts w:eastAsia="Times New Roman"/>
+        </w:rPr>
+        <w:t xml:space="preserve">, we speak about a </w:t>
       </w:r>
       <w:r>
         <w:rPr>
@@ -2299,7 +5530,20 @@
         <w:rPr>
           <w:rFonts w:eastAsia="Times New Roman"/>
         </w:rPr>
-        <w:t xml:space="preserve">– If we (declare and) initialize a string using an array of characters, we speak about a </w:t>
+        <w:t xml:space="preserve">– If we (declare and) initialize a string </w:t>
+      </w:r>
+      <w:r>
+        <w:rPr>
+          <w:rFonts w:eastAsia="Times New Roman"/>
+          <w:highlight w:val="green"/>
+        </w:rPr>
+        <w:t>using an array of characters</w:t>
+      </w:r>
+      <w:r>
+        <w:rPr>
+          <w:rFonts w:eastAsia="Times New Roman"/>
+        </w:rPr>
+        <w:t xml:space="preserve">, we speak about a </w:t>
       </w:r>
       <w:r>
         <w:rPr>
@@ -2387,7 +5631,7 @@
                     <pic:cNvPicPr/>
                   </pic:nvPicPr>
                   <pic:blipFill>
-                    <a:blip r:embed="rId8">
+                    <a:blip r:embed="rId10">
                       <a:extLst>
                         <a:ext uri="{28A0092B-C50C-407E-A947-70E740481C1C}">
                           <a14:useLocalDpi xmlns:a14="http://schemas.microsoft.com/office/drawing/2010/main" val="0"/>
@@ -2430,7 +5674,6 @@
           <w:sz w:val="28"/>
           <w:u w:val="thick"/>
         </w:rPr>
-        <w:lastRenderedPageBreak/>
         <w:t>String Literals</w:t>
       </w:r>
     </w:p>
@@ -2477,7 +5720,14 @@
         <w:rPr>
           <w:rFonts w:eastAsia="Times New Roman"/>
         </w:rPr>
-        <w:t>• String Literals are stored in C as an array of chars, terminated by '\0'</w:t>
+        <w:t xml:space="preserve">• </w:t>
+      </w:r>
+      <w:r>
+        <w:rPr>
+          <w:rFonts w:eastAsia="Times New Roman"/>
+          <w:highlight w:val="green"/>
+        </w:rPr>
+        <w:t>String Literals are stored in C as an array of chars, terminated by '\0'</w:t>
       </w:r>
     </w:p>
     <w:p>
@@ -2510,19 +5760,27 @@
         <w:rPr>
           <w:rFonts w:eastAsia="Times New Roman"/>
         </w:rPr>
-        <w:t>• String literals may contain as few as one or even zero characters</w:t>
-      </w:r>
-    </w:p>
-    <w:p>
-      <w:pPr>
-        <w:rPr>
-          <w:rFonts w:eastAsia="Times New Roman"/>
-        </w:rPr>
-      </w:pPr>
-      <w:r>
-        <w:rPr>
-          <w:rFonts w:eastAsia="Times New Roman"/>
-        </w:rPr>
+        <w:t xml:space="preserve">• </w:t>
+      </w:r>
+      <w:r>
+        <w:rPr>
+          <w:rFonts w:eastAsia="Times New Roman"/>
+          <w:highlight w:val="green"/>
+        </w:rPr>
+        <w:t>String literals may contain as few as one or even zero characters</w:t>
+      </w:r>
+    </w:p>
+    <w:p>
+      <w:pPr>
+        <w:rPr>
+          <w:rFonts w:eastAsia="Times New Roman"/>
+        </w:rPr>
+      </w:pPr>
+      <w:r>
+        <w:rPr>
+          <w:rFonts w:eastAsia="Times New Roman"/>
+        </w:rPr>
+        <w:lastRenderedPageBreak/>
         <w:t>– Do not confuse a single-character string literal, e.g. "A" with a</w:t>
       </w:r>
       <w:r>
@@ -2580,24 +5838,47 @@
         <w:rPr>
           <w:rFonts w:eastAsia="Times New Roman"/>
         </w:rPr>
-        <w:t xml:space="preserve">– An empty string, "", consists of </w:t>
-      </w:r>
-      <w:r>
-        <w:rPr>
-          <w:rFonts w:eastAsia="Times New Roman"/>
-          <w:b/>
+        <w:t xml:space="preserve">– </w:t>
+      </w:r>
+      <w:r>
+        <w:rPr>
+          <w:rFonts w:eastAsia="Times New Roman"/>
+          <w:highlight w:val="green"/>
+        </w:rPr>
+        <w:t xml:space="preserve">An empty string, "", consists of </w:t>
+      </w:r>
+      <w:r>
+        <w:rPr>
+          <w:rFonts w:eastAsia="Times New Roman"/>
+          <w:b/>
+          <w:highlight w:val="green"/>
         </w:rPr>
         <w:t>only the null-terminato</w:t>
       </w:r>
       <w:r>
         <w:rPr>
           <w:rFonts w:eastAsia="Times New Roman"/>
-        </w:rPr>
-        <w:t xml:space="preserve">r, and is considered to have a string length of zero, </w:t>
-      </w:r>
-      <w:r>
-        <w:rPr>
-          <w:rFonts w:eastAsia="Times New Roman"/>
+          <w:highlight w:val="green"/>
+        </w:rPr>
+        <w:t>r,</w:t>
+      </w:r>
+      <w:r>
+        <w:rPr>
+          <w:rFonts w:eastAsia="Times New Roman"/>
+        </w:rPr>
+        <w:t xml:space="preserve"> </w:t>
+      </w:r>
+      <w:r>
+        <w:rPr>
+          <w:rFonts w:eastAsia="Times New Roman"/>
+          <w:highlight w:val="green"/>
+        </w:rPr>
+        <w:t xml:space="preserve">and is considered to have a string length of zero, </w:t>
+      </w:r>
+      <w:r>
+        <w:rPr>
+          <w:rFonts w:eastAsia="Times New Roman"/>
+          <w:highlight w:val="green"/>
           <w:u w:val="thick"/>
         </w:rPr>
         <w:t>because the null</w:t>
@@ -2605,6 +5886,7 @@
       <w:r>
         <w:rPr>
           <w:rFonts w:eastAsia="Times New Roman" w:hint="eastAsia"/>
+          <w:highlight w:val="green"/>
           <w:u w:val="thick"/>
         </w:rPr>
         <w:t>-</w:t>
@@ -2612,6 +5894,7 @@
       <w:r>
         <w:rPr>
           <w:rFonts w:eastAsia="Times New Roman"/>
+          <w:highlight w:val="green"/>
           <w:u w:val="thick"/>
         </w:rPr>
         <w:t>terminator does not count when determining string lengths</w:t>
@@ -2627,11 +5910,19 @@
         <w:rPr>
           <w:rFonts w:eastAsia="Times New Roman"/>
         </w:rPr>
-        <w:t xml:space="preserve">– String literals may contain any valid characters, including </w:t>
-      </w:r>
-      <w:r>
-        <w:rPr>
-          <w:rFonts w:eastAsia="Times New Roman"/>
+        <w:t xml:space="preserve">– </w:t>
+      </w:r>
+      <w:r>
+        <w:rPr>
+          <w:rFonts w:eastAsia="Times New Roman"/>
+          <w:highlight w:val="green"/>
+        </w:rPr>
+        <w:t xml:space="preserve">String literals may contain any valid characters, including </w:t>
+      </w:r>
+      <w:r>
+        <w:rPr>
+          <w:rFonts w:eastAsia="Times New Roman"/>
+          <w:highlight w:val="green"/>
           <w:u w:val="thick"/>
         </w:rPr>
         <w:t>escape</w:t>
@@ -2639,12 +5930,14 @@
       <w:r>
         <w:rPr>
           <w:rFonts w:eastAsia="Times New Roman" w:hint="eastAsia"/>
+          <w:highlight w:val="green"/>
         </w:rPr>
         <w:t xml:space="preserve"> </w:t>
       </w:r>
       <w:r>
         <w:rPr>
           <w:rFonts w:eastAsia="Times New Roman"/>
+          <w:highlight w:val="green"/>
           <w:u w:val="thick"/>
         </w:rPr>
         <w:t>sequences</w:t>
@@ -2652,8 +5945,15 @@
       <w:r>
         <w:rPr>
           <w:rFonts w:eastAsia="Times New Roman"/>
-        </w:rPr>
-        <w:t xml:space="preserve"> such as \n, \t, etc.</w:t>
+          <w:highlight w:val="green"/>
+        </w:rPr>
+        <w:t xml:space="preserve"> such as \n, \t,</w:t>
+      </w:r>
+      <w:r>
+        <w:rPr>
+          <w:rFonts w:eastAsia="Times New Roman"/>
+        </w:rPr>
+        <w:t xml:space="preserve"> etc.</w:t>
       </w:r>
     </w:p>
     <w:p>
@@ -2768,19 +6068,28 @@
         <w:ind w:left="142" w:hanging="142"/>
         <w:rPr>
           <w:rFonts w:eastAsia="Times New Roman" w:hint="eastAsia"/>
-        </w:rPr>
-      </w:pPr>
-      <w:r>
-        <w:rPr>
-          <w:rFonts w:eastAsia="Times New Roman"/>
-        </w:rPr>
-        <w:t xml:space="preserve">The string literal "Hello World!" will be stored somewhere in memory, and the address will be passed to </w:t>
+          <w:highlight w:val="green"/>
+        </w:rPr>
+      </w:pPr>
+      <w:r>
+        <w:rPr>
+          <w:rFonts w:eastAsia="Times New Roman"/>
+        </w:rPr>
+        <w:t xml:space="preserve">The string literal "Hello World!" will be stored somewhere in memory, and </w:t>
+      </w:r>
+      <w:r>
+        <w:rPr>
+          <w:rFonts w:eastAsia="Times New Roman"/>
+          <w:highlight w:val="green"/>
+        </w:rPr>
+        <w:t xml:space="preserve">the address will be passed to </w:t>
       </w:r>
       <w:proofErr w:type="spellStart"/>
       <w:proofErr w:type="gramStart"/>
       <w:r>
         <w:rPr>
           <w:rFonts w:eastAsia="Times New Roman"/>
+          <w:highlight w:val="green"/>
         </w:rPr>
         <w:t>printf</w:t>
       </w:r>
@@ -2788,6 +6097,7 @@
       <w:r>
         <w:rPr>
           <w:rFonts w:eastAsia="Times New Roman"/>
+          <w:highlight w:val="green"/>
         </w:rPr>
         <w:t>(</w:t>
       </w:r>
@@ -2795,6 +6105,7 @@
       <w:r>
         <w:rPr>
           <w:rFonts w:eastAsia="Times New Roman"/>
+          <w:highlight w:val="green"/>
         </w:rPr>
         <w:t xml:space="preserve">) </w:t>
       </w:r>
@@ -2809,13 +6120,21 @@
         <w:rPr>
           <w:rFonts w:eastAsia="Times New Roman"/>
         </w:rPr>
-        <w:t xml:space="preserve">• The first argument to </w:t>
+        <w:t xml:space="preserve">• </w:t>
+      </w:r>
+      <w:r>
+        <w:rPr>
+          <w:rFonts w:eastAsia="Times New Roman"/>
+          <w:highlight w:val="green"/>
+        </w:rPr>
+        <w:t xml:space="preserve">The first argument to </w:t>
       </w:r>
       <w:proofErr w:type="spellStart"/>
       <w:proofErr w:type="gramStart"/>
       <w:r>
         <w:rPr>
           <w:rFonts w:eastAsia="Times New Roman"/>
+          <w:highlight w:val="green"/>
         </w:rPr>
         <w:t>printf</w:t>
       </w:r>
@@ -2823,6 +6142,7 @@
       <w:r>
         <w:rPr>
           <w:rFonts w:eastAsia="Times New Roman"/>
+          <w:highlight w:val="green"/>
         </w:rPr>
         <w:t>(</w:t>
       </w:r>
@@ -2830,9 +6150,12 @@
       <w:r>
         <w:rPr>
           <w:rFonts w:eastAsia="Times New Roman"/>
+          <w:highlight w:val="green"/>
         </w:rPr>
         <w:t>) is actually defined as a char *</w:t>
       </w:r>
+      <w:bookmarkStart w:id="0" w:name="_GoBack"/>
+      <w:bookmarkEnd w:id="0"/>
     </w:p>
     <w:p>
       <w:pPr>
@@ -3352,7 +6675,6 @@
         <w:rPr>
           <w:rFonts w:eastAsia="Times New Roman"/>
         </w:rPr>
-        <w:lastRenderedPageBreak/>
         <w:t>String Variables are typically stored as arrays of chars, terminated by a null-terminator</w:t>
       </w:r>
     </w:p>
@@ -3602,14 +6924,8 @@
           <w:rFonts w:eastAsia="Times New Roman" w:hint="eastAsia"/>
           <w:color w:val="000000" w:themeColor="text1"/>
         </w:rPr>
-        <w:t>-</w:t>
-      </w:r>
-      <w:r>
-        <w:rPr>
-          <w:rFonts w:eastAsia="Times New Roman" w:hint="eastAsia"/>
-          <w:color w:val="000000" w:themeColor="text1"/>
-        </w:rPr>
-        <w:t>-----------------------------------------------------------------</w:t>
+        <w:lastRenderedPageBreak/>
+        <w:t>------------------------------------------------------------------</w:t>
       </w:r>
       <w:r>
         <w:rPr>
@@ -4759,7 +8075,6 @@
           <w:sz w:val="28"/>
           <w:u w:val="thick"/>
         </w:rPr>
-        <w:lastRenderedPageBreak/>
         <w:t xml:space="preserve">Displaying Strings – </w:t>
       </w:r>
       <w:proofErr w:type="gramStart"/>
@@ -4961,6 +8276,7 @@
         <w:rPr>
           <w:rFonts w:eastAsia="Times New Roman"/>
         </w:rPr>
+        <w:lastRenderedPageBreak/>
         <w:t>• The output will be:</w:t>
       </w:r>
     </w:p>
@@ -5941,221 +9257,221 @@
         <w:rPr>
           <w:rFonts w:eastAsia="Times New Roman"/>
         </w:rPr>
+        <w:t>‘\0’ is always appended to the end of the string of stored characters</w:t>
+      </w:r>
+    </w:p>
+    <w:p>
+      <w:pPr>
+        <w:rPr>
+          <w:rFonts w:eastAsia="Times New Roman" w:hint="eastAsia"/>
+        </w:rPr>
+      </w:pPr>
+    </w:p>
+    <w:p>
+      <w:pPr>
+        <w:ind w:firstLine="709"/>
+        <w:rPr>
+          <w:rFonts w:eastAsia="Times New Roman"/>
+          <w:color w:val="C00000"/>
+        </w:rPr>
+      </w:pPr>
+      <w:r>
+        <w:rPr>
+          <w:rFonts w:eastAsia="Times New Roman"/>
+          <w:color w:val="C00000"/>
+        </w:rPr>
+        <w:t xml:space="preserve">char </w:t>
+      </w:r>
+      <w:proofErr w:type="spellStart"/>
+      <w:proofErr w:type="gramStart"/>
+      <w:r>
+        <w:rPr>
+          <w:rFonts w:eastAsia="Times New Roman"/>
+          <w:color w:val="C00000"/>
+        </w:rPr>
+        <w:t>str</w:t>
+      </w:r>
+      <w:proofErr w:type="spellEnd"/>
+      <w:r>
+        <w:rPr>
+          <w:rFonts w:eastAsia="Times New Roman"/>
+          <w:color w:val="C00000"/>
+        </w:rPr>
+        <w:t>[</w:t>
+      </w:r>
+      <w:proofErr w:type="gramEnd"/>
+      <w:r>
+        <w:rPr>
+          <w:rFonts w:eastAsia="Times New Roman"/>
+          <w:color w:val="C00000"/>
+        </w:rPr>
+        <w:t>15];</w:t>
+      </w:r>
+    </w:p>
+    <w:p>
+      <w:pPr>
+        <w:ind w:firstLine="709"/>
+        <w:rPr>
+          <w:rFonts w:eastAsia="Times New Roman"/>
+          <w:color w:val="C00000"/>
+        </w:rPr>
+      </w:pPr>
+      <w:proofErr w:type="spellStart"/>
+      <w:proofErr w:type="gramStart"/>
+      <w:r>
+        <w:rPr>
+          <w:rFonts w:eastAsia="Times New Roman"/>
+          <w:color w:val="C00000"/>
+        </w:rPr>
+        <w:t>printf</w:t>
+      </w:r>
+      <w:proofErr w:type="spellEnd"/>
+      <w:r>
+        <w:rPr>
+          <w:rFonts w:eastAsia="Times New Roman"/>
+          <w:color w:val="C00000"/>
+        </w:rPr>
+        <w:t>(</w:t>
+      </w:r>
+      <w:proofErr w:type="gramEnd"/>
+      <w:r>
+        <w:rPr>
+          <w:rFonts w:eastAsia="Times New Roman"/>
+          <w:color w:val="C00000"/>
+        </w:rPr>
+        <w:t>"Enter your name: \n");</w:t>
+      </w:r>
+    </w:p>
+    <w:p>
+      <w:pPr>
+        <w:ind w:firstLine="709"/>
+        <w:rPr>
+          <w:rFonts w:eastAsia="Times New Roman"/>
+          <w:color w:val="C00000"/>
+        </w:rPr>
+      </w:pPr>
+      <w:r>
+        <w:rPr>
+          <w:rFonts w:eastAsia="Times New Roman"/>
+          <w:color w:val="C00000"/>
+        </w:rPr>
+        <w:t>gets(</w:t>
+      </w:r>
+      <w:proofErr w:type="spellStart"/>
+      <w:r>
+        <w:rPr>
+          <w:rFonts w:eastAsia="Times New Roman"/>
+          <w:color w:val="C00000"/>
+        </w:rPr>
+        <w:t>str</w:t>
+      </w:r>
+      <w:proofErr w:type="spellEnd"/>
+      <w:r>
+        <w:rPr>
+          <w:rFonts w:eastAsia="Times New Roman"/>
+          <w:color w:val="C00000"/>
+        </w:rPr>
+        <w:t>);</w:t>
+      </w:r>
+    </w:p>
+    <w:p>
+      <w:pPr>
+        <w:ind w:firstLine="709"/>
+        <w:rPr>
+          <w:rFonts w:eastAsia="Times New Roman"/>
+          <w:color w:val="C00000"/>
+        </w:rPr>
+      </w:pPr>
+      <w:proofErr w:type="spellStart"/>
+      <w:proofErr w:type="gramStart"/>
+      <w:r>
+        <w:rPr>
+          <w:rFonts w:eastAsia="Times New Roman"/>
+          <w:color w:val="C00000"/>
+        </w:rPr>
+        <w:t>printf</w:t>
+      </w:r>
+      <w:proofErr w:type="spellEnd"/>
+      <w:r>
+        <w:rPr>
+          <w:rFonts w:eastAsia="Times New Roman"/>
+          <w:color w:val="C00000"/>
+        </w:rPr>
+        <w:t>(</w:t>
+      </w:r>
+      <w:proofErr w:type="gramEnd"/>
+      <w:r>
+        <w:rPr>
+          <w:rFonts w:eastAsia="Times New Roman"/>
+          <w:color w:val="C00000"/>
+        </w:rPr>
+        <w:t xml:space="preserve">"%s\n", </w:t>
+      </w:r>
+      <w:proofErr w:type="spellStart"/>
+      <w:r>
+        <w:rPr>
+          <w:rFonts w:eastAsia="Times New Roman"/>
+          <w:color w:val="C00000"/>
+        </w:rPr>
+        <w:t>str</w:t>
+      </w:r>
+      <w:proofErr w:type="spellEnd"/>
+      <w:r>
+        <w:rPr>
+          <w:rFonts w:eastAsia="Times New Roman"/>
+          <w:color w:val="C00000"/>
+        </w:rPr>
+        <w:t>);</w:t>
+      </w:r>
+    </w:p>
+    <w:p>
+      <w:pPr>
+        <w:rPr>
+          <w:rFonts w:eastAsia="Times New Roman" w:hint="eastAsia"/>
+        </w:rPr>
+      </w:pPr>
+    </w:p>
+    <w:p>
+      <w:pPr>
+        <w:rPr>
+          <w:rFonts w:eastAsia="Times New Roman"/>
+        </w:rPr>
+      </w:pPr>
+      <w:r>
+        <w:rPr>
+          <w:rFonts w:eastAsia="Times New Roman"/>
+        </w:rPr>
+        <w:t xml:space="preserve">• </w:t>
+      </w:r>
+      <w:proofErr w:type="gramStart"/>
+      <w:r>
+        <w:rPr>
+          <w:rFonts w:eastAsia="Times New Roman"/>
+        </w:rPr>
+        <w:t>gets(</w:t>
+      </w:r>
+      <w:proofErr w:type="gramEnd"/>
+      <w:r>
+        <w:rPr>
+          <w:rFonts w:eastAsia="Times New Roman"/>
+        </w:rPr>
+        <w:t>) has no provision for limiting the number of characters to read</w:t>
+      </w:r>
+    </w:p>
+    <w:p>
+      <w:pPr>
+        <w:ind w:firstLine="709"/>
+        <w:rPr>
+          <w:rFonts w:eastAsia="Times New Roman"/>
+          <w:u w:val="thick"/>
+        </w:rPr>
+      </w:pPr>
+      <w:r>
+        <w:rPr>
+          <w:rFonts w:eastAsia="Times New Roman"/>
+          <w:u w:val="thick"/>
+        </w:rPr>
         <w:lastRenderedPageBreak/>
-        <w:t>‘\0’ is always appended to the end of the string of stored characters</w:t>
-      </w:r>
-    </w:p>
-    <w:p>
-      <w:pPr>
-        <w:rPr>
-          <w:rFonts w:eastAsia="Times New Roman" w:hint="eastAsia"/>
-        </w:rPr>
-      </w:pPr>
-    </w:p>
-    <w:p>
-      <w:pPr>
-        <w:ind w:firstLine="709"/>
-        <w:rPr>
-          <w:rFonts w:eastAsia="Times New Roman"/>
-          <w:color w:val="C00000"/>
-        </w:rPr>
-      </w:pPr>
-      <w:r>
-        <w:rPr>
-          <w:rFonts w:eastAsia="Times New Roman"/>
-          <w:color w:val="C00000"/>
-        </w:rPr>
-        <w:t xml:space="preserve">char </w:t>
-      </w:r>
-      <w:proofErr w:type="spellStart"/>
-      <w:proofErr w:type="gramStart"/>
-      <w:r>
-        <w:rPr>
-          <w:rFonts w:eastAsia="Times New Roman"/>
-          <w:color w:val="C00000"/>
-        </w:rPr>
-        <w:t>str</w:t>
-      </w:r>
-      <w:proofErr w:type="spellEnd"/>
-      <w:r>
-        <w:rPr>
-          <w:rFonts w:eastAsia="Times New Roman"/>
-          <w:color w:val="C00000"/>
-        </w:rPr>
-        <w:t>[</w:t>
-      </w:r>
-      <w:proofErr w:type="gramEnd"/>
-      <w:r>
-        <w:rPr>
-          <w:rFonts w:eastAsia="Times New Roman"/>
-          <w:color w:val="C00000"/>
-        </w:rPr>
-        <w:t>15];</w:t>
-      </w:r>
-    </w:p>
-    <w:p>
-      <w:pPr>
-        <w:ind w:firstLine="709"/>
-        <w:rPr>
-          <w:rFonts w:eastAsia="Times New Roman"/>
-          <w:color w:val="C00000"/>
-        </w:rPr>
-      </w:pPr>
-      <w:proofErr w:type="spellStart"/>
-      <w:proofErr w:type="gramStart"/>
-      <w:r>
-        <w:rPr>
-          <w:rFonts w:eastAsia="Times New Roman"/>
-          <w:color w:val="C00000"/>
-        </w:rPr>
-        <w:t>printf</w:t>
-      </w:r>
-      <w:proofErr w:type="spellEnd"/>
-      <w:r>
-        <w:rPr>
-          <w:rFonts w:eastAsia="Times New Roman"/>
-          <w:color w:val="C00000"/>
-        </w:rPr>
-        <w:t>(</w:t>
-      </w:r>
-      <w:proofErr w:type="gramEnd"/>
-      <w:r>
-        <w:rPr>
-          <w:rFonts w:eastAsia="Times New Roman"/>
-          <w:color w:val="C00000"/>
-        </w:rPr>
-        <w:t>"Enter your name: \n");</w:t>
-      </w:r>
-    </w:p>
-    <w:p>
-      <w:pPr>
-        <w:ind w:firstLine="709"/>
-        <w:rPr>
-          <w:rFonts w:eastAsia="Times New Roman"/>
-          <w:color w:val="C00000"/>
-        </w:rPr>
-      </w:pPr>
-      <w:r>
-        <w:rPr>
-          <w:rFonts w:eastAsia="Times New Roman"/>
-          <w:color w:val="C00000"/>
-        </w:rPr>
-        <w:t>gets(</w:t>
-      </w:r>
-      <w:proofErr w:type="spellStart"/>
-      <w:r>
-        <w:rPr>
-          <w:rFonts w:eastAsia="Times New Roman"/>
-          <w:color w:val="C00000"/>
-        </w:rPr>
-        <w:t>str</w:t>
-      </w:r>
-      <w:proofErr w:type="spellEnd"/>
-      <w:r>
-        <w:rPr>
-          <w:rFonts w:eastAsia="Times New Roman"/>
-          <w:color w:val="C00000"/>
-        </w:rPr>
-        <w:t>);</w:t>
-      </w:r>
-    </w:p>
-    <w:p>
-      <w:pPr>
-        <w:ind w:firstLine="709"/>
-        <w:rPr>
-          <w:rFonts w:eastAsia="Times New Roman"/>
-          <w:color w:val="C00000"/>
-        </w:rPr>
-      </w:pPr>
-      <w:proofErr w:type="spellStart"/>
-      <w:proofErr w:type="gramStart"/>
-      <w:r>
-        <w:rPr>
-          <w:rFonts w:eastAsia="Times New Roman"/>
-          <w:color w:val="C00000"/>
-        </w:rPr>
-        <w:t>printf</w:t>
-      </w:r>
-      <w:proofErr w:type="spellEnd"/>
-      <w:r>
-        <w:rPr>
-          <w:rFonts w:eastAsia="Times New Roman"/>
-          <w:color w:val="C00000"/>
-        </w:rPr>
-        <w:t>(</w:t>
-      </w:r>
-      <w:proofErr w:type="gramEnd"/>
-      <w:r>
-        <w:rPr>
-          <w:rFonts w:eastAsia="Times New Roman"/>
-          <w:color w:val="C00000"/>
-        </w:rPr>
-        <w:t xml:space="preserve">"%s\n", </w:t>
-      </w:r>
-      <w:proofErr w:type="spellStart"/>
-      <w:r>
-        <w:rPr>
-          <w:rFonts w:eastAsia="Times New Roman"/>
-          <w:color w:val="C00000"/>
-        </w:rPr>
-        <w:t>str</w:t>
-      </w:r>
-      <w:proofErr w:type="spellEnd"/>
-      <w:r>
-        <w:rPr>
-          <w:rFonts w:eastAsia="Times New Roman"/>
-          <w:color w:val="C00000"/>
-        </w:rPr>
-        <w:t>);</w:t>
-      </w:r>
-    </w:p>
-    <w:p>
-      <w:pPr>
-        <w:rPr>
-          <w:rFonts w:eastAsia="Times New Roman" w:hint="eastAsia"/>
-        </w:rPr>
-      </w:pPr>
-    </w:p>
-    <w:p>
-      <w:pPr>
-        <w:rPr>
-          <w:rFonts w:eastAsia="Times New Roman"/>
-        </w:rPr>
-      </w:pPr>
-      <w:r>
-        <w:rPr>
-          <w:rFonts w:eastAsia="Times New Roman"/>
-        </w:rPr>
-        <w:t xml:space="preserve">• </w:t>
-      </w:r>
-      <w:proofErr w:type="gramStart"/>
-      <w:r>
-        <w:rPr>
-          <w:rFonts w:eastAsia="Times New Roman"/>
-        </w:rPr>
-        <w:t>gets(</w:t>
-      </w:r>
-      <w:proofErr w:type="gramEnd"/>
-      <w:r>
-        <w:rPr>
-          <w:rFonts w:eastAsia="Times New Roman"/>
-        </w:rPr>
-        <w:t>) has no provision for limiting the number of characters to read</w:t>
-      </w:r>
-    </w:p>
-    <w:p>
-      <w:pPr>
-        <w:ind w:firstLine="709"/>
-        <w:rPr>
-          <w:rFonts w:eastAsia="Times New Roman"/>
-          <w:u w:val="thick"/>
-        </w:rPr>
-      </w:pPr>
-      <w:r>
-        <w:rPr>
-          <w:rFonts w:eastAsia="Times New Roman"/>
-          <w:u w:val="thick"/>
-        </w:rPr>
         <w:t>– This can lead to overflow problems!</w:t>
       </w:r>
     </w:p>
@@ -7071,6 +10387,7 @@
         <w:rPr>
           <w:rFonts w:eastAsia="Times New Roman"/>
         </w:rPr>
+        <w:lastRenderedPageBreak/>
         <w:t xml:space="preserve">– </w:t>
       </w:r>
       <w:proofErr w:type="spellStart"/>
@@ -7900,7 +11217,6 @@
         <w:rPr>
           <w:rFonts w:eastAsia="Times New Roman"/>
         </w:rPr>
-        <w:lastRenderedPageBreak/>
         <w:t xml:space="preserve">– x will now point to a, i.e., x stores </w:t>
       </w:r>
       <w:proofErr w:type="gramStart"/>
@@ -7925,6 +11241,7 @@
           <w:noProof/>
           <w:bdr w:val="single" w:sz="4" w:space="0" w:color="auto"/>
         </w:rPr>
+        <w:lastRenderedPageBreak/>
         <w:drawing>
           <wp:inline distT="0" distB="0" distL="0" distR="0" wp14:anchorId="451F4F10" wp14:editId="7E2BB67E">
             <wp:extent cx="4326255" cy="2726692"/>
@@ -7941,7 +11258,7 @@
                     <pic:cNvPicPr/>
                   </pic:nvPicPr>
                   <pic:blipFill>
-                    <a:blip r:embed="rId9">
+                    <a:blip r:embed="rId11">
                       <a:extLst>
                         <a:ext uri="{28A0092B-C50C-407E-A947-70E740481C1C}">
                           <a14:useLocalDpi xmlns:a14="http://schemas.microsoft.com/office/drawing/2010/main" val="0"/>
@@ -8341,6 +11658,7 @@
         <w:rPr>
           <w:rFonts w:eastAsia="Times New Roman"/>
         </w:rPr>
+        <w:lastRenderedPageBreak/>
         <w:t xml:space="preserve">Recall: </w:t>
       </w:r>
     </w:p>
@@ -8698,7 +12016,7 @@
                     <pic:cNvPicPr/>
                   </pic:nvPicPr>
                   <pic:blipFill>
-                    <a:blip r:embed="rId10">
+                    <a:blip r:embed="rId12">
                       <a:extLst>
                         <a:ext uri="{28A0092B-C50C-407E-A947-70E740481C1C}">
                           <a14:useLocalDpi xmlns:a14="http://schemas.microsoft.com/office/drawing/2010/main" val="0"/>
@@ -9033,7 +12351,7 @@
                     <pic:cNvPicPr/>
                   </pic:nvPicPr>
                   <pic:blipFill>
-                    <a:blip r:embed="rId11">
+                    <a:blip r:embed="rId13">
                       <a:extLst>
                         <a:ext uri="{28A0092B-C50C-407E-A947-70E740481C1C}">
                           <a14:useLocalDpi xmlns:a14="http://schemas.microsoft.com/office/drawing/2010/main" val="0"/>
@@ -9226,7 +12544,7 @@
                     <pic:cNvPicPr/>
                   </pic:nvPicPr>
                   <pic:blipFill>
-                    <a:blip r:embed="rId12">
+                    <a:blip r:embed="rId14">
                       <a:extLst>
                         <a:ext uri="{28A0092B-C50C-407E-A947-70E740481C1C}">
                           <a14:useLocalDpi xmlns:a14="http://schemas.microsoft.com/office/drawing/2010/main" val="0"/>
@@ -9376,7 +12694,7 @@
                     <pic:cNvPicPr/>
                   </pic:nvPicPr>
                   <pic:blipFill>
-                    <a:blip r:embed="rId13">
+                    <a:blip r:embed="rId15">
                       <a:extLst>
                         <a:ext uri="{28A0092B-C50C-407E-A947-70E740481C1C}">
                           <a14:useLocalDpi xmlns:a14="http://schemas.microsoft.com/office/drawing/2010/main" val="0"/>
@@ -9469,7 +12787,7 @@
                     <pic:cNvPicPr/>
                   </pic:nvPicPr>
                   <pic:blipFill>
-                    <a:blip r:embed="rId14">
+                    <a:blip r:embed="rId16">
                       <a:extLst>
                         <a:ext uri="{28A0092B-C50C-407E-A947-70E740481C1C}">
                           <a14:useLocalDpi xmlns:a14="http://schemas.microsoft.com/office/drawing/2010/main" val="0"/>
@@ -9597,7 +12915,7 @@
                     <pic:cNvPicPr/>
                   </pic:nvPicPr>
                   <pic:blipFill>
-                    <a:blip r:embed="rId15">
+                    <a:blip r:embed="rId17">
                       <a:extLst>
                         <a:ext uri="{28A0092B-C50C-407E-A947-70E740481C1C}">
                           <a14:useLocalDpi xmlns:a14="http://schemas.microsoft.com/office/drawing/2010/main" val="0"/>
@@ -11927,7 +15245,7 @@
                     <pic:cNvPicPr/>
                   </pic:nvPicPr>
                   <pic:blipFill>
-                    <a:blip r:embed="rId16">
+                    <a:blip r:embed="rId18">
                       <a:extLst>
                         <a:ext uri="{28A0092B-C50C-407E-A947-70E740481C1C}">
                           <a14:useLocalDpi xmlns:a14="http://schemas.microsoft.com/office/drawing/2010/main" val="0"/>
@@ -11984,7 +15302,7 @@
                     <pic:cNvPicPr/>
                   </pic:nvPicPr>
                   <pic:blipFill>
-                    <a:blip r:embed="rId17">
+                    <a:blip r:embed="rId19">
                       <a:extLst>
                         <a:ext uri="{28A0092B-C50C-407E-A947-70E740481C1C}">
                           <a14:useLocalDpi xmlns:a14="http://schemas.microsoft.com/office/drawing/2010/main" val="0"/>
@@ -12595,7 +15913,7 @@
                     <pic:cNvPicPr/>
                   </pic:nvPicPr>
                   <pic:blipFill>
-                    <a:blip r:embed="rId18">
+                    <a:blip r:embed="rId20">
                       <a:extLst>
                         <a:ext uri="{28A0092B-C50C-407E-A947-70E740481C1C}">
                           <a14:useLocalDpi xmlns:a14="http://schemas.microsoft.com/office/drawing/2010/main" val="0"/>
@@ -13562,7 +16880,7 @@
                     <pic:cNvPicPr/>
                   </pic:nvPicPr>
                   <pic:blipFill>
-                    <a:blip r:embed="rId19">
+                    <a:blip r:embed="rId21">
                       <a:extLst>
                         <a:ext uri="{28A0092B-C50C-407E-A947-70E740481C1C}">
                           <a14:useLocalDpi xmlns:a14="http://schemas.microsoft.com/office/drawing/2010/main" val="0"/>
@@ -13855,7 +17173,7 @@
                     <pic:cNvPicPr/>
                   </pic:nvPicPr>
                   <pic:blipFill>
-                    <a:blip r:embed="rId20">
+                    <a:blip r:embed="rId22">
                       <a:extLst>
                         <a:ext uri="{28A0092B-C50C-407E-A947-70E740481C1C}">
                           <a14:useLocalDpi xmlns:a14="http://schemas.microsoft.com/office/drawing/2010/main" val="0"/>
@@ -18309,7 +21627,7 @@
                     <pic:cNvPicPr/>
                   </pic:nvPicPr>
                   <pic:blipFill>
-                    <a:blip r:embed="rId21">
+                    <a:blip r:embed="rId23">
                       <a:extLst>
                         <a:ext uri="{28A0092B-C50C-407E-A947-70E740481C1C}">
                           <a14:useLocalDpi xmlns:a14="http://schemas.microsoft.com/office/drawing/2010/main" val="0"/>
@@ -18562,7 +21880,7 @@
                     <pic:cNvPicPr/>
                   </pic:nvPicPr>
                   <pic:blipFill>
-                    <a:blip r:embed="rId22">
+                    <a:blip r:embed="rId24">
                       <a:extLst>
                         <a:ext uri="{28A0092B-C50C-407E-A947-70E740481C1C}">
                           <a14:useLocalDpi xmlns:a14="http://schemas.microsoft.com/office/drawing/2010/main" val="0"/>
@@ -18630,7 +21948,7 @@
                     <pic:cNvPicPr/>
                   </pic:nvPicPr>
                   <pic:blipFill>
-                    <a:blip r:embed="rId23">
+                    <a:blip r:embed="rId25">
                       <a:extLst>
                         <a:ext uri="{28A0092B-C50C-407E-A947-70E740481C1C}">
                           <a14:useLocalDpi xmlns:a14="http://schemas.microsoft.com/office/drawing/2010/main" val="0"/>
@@ -18734,7 +22052,7 @@
                     <pic:cNvPicPr/>
                   </pic:nvPicPr>
                   <pic:blipFill>
-                    <a:blip r:embed="rId24">
+                    <a:blip r:embed="rId26">
                       <a:extLst>
                         <a:ext uri="{28A0092B-C50C-407E-A947-70E740481C1C}">
                           <a14:useLocalDpi xmlns:a14="http://schemas.microsoft.com/office/drawing/2010/main" val="0"/>
@@ -19132,7 +22450,7 @@
                     <pic:cNvPicPr/>
                   </pic:nvPicPr>
                   <pic:blipFill>
-                    <a:blip r:embed="rId25">
+                    <a:blip r:embed="rId27">
                       <a:extLst>
                         <a:ext uri="{28A0092B-C50C-407E-A947-70E740481C1C}">
                           <a14:useLocalDpi xmlns:a14="http://schemas.microsoft.com/office/drawing/2010/main" val="0"/>
@@ -19244,7 +22562,7 @@
                     <pic:cNvPicPr/>
                   </pic:nvPicPr>
                   <pic:blipFill>
-                    <a:blip r:embed="rId26">
+                    <a:blip r:embed="rId28">
                       <a:extLst>
                         <a:ext uri="{28A0092B-C50C-407E-A947-70E740481C1C}">
                           <a14:useLocalDpi xmlns:a14="http://schemas.microsoft.com/office/drawing/2010/main" val="0"/>
@@ -19742,7 +23060,7 @@
                     <pic:cNvPicPr/>
                   </pic:nvPicPr>
                   <pic:blipFill>
-                    <a:blip r:embed="rId27">
+                    <a:blip r:embed="rId29">
                       <a:extLst>
                         <a:ext uri="{28A0092B-C50C-407E-A947-70E740481C1C}">
                           <a14:useLocalDpi xmlns:a14="http://schemas.microsoft.com/office/drawing/2010/main" val="0"/>
@@ -20105,7 +23423,7 @@
                     <pic:cNvPicPr/>
                   </pic:nvPicPr>
                   <pic:blipFill>
-                    <a:blip r:embed="rId28">
+                    <a:blip r:embed="rId30">
                       <a:extLst>
                         <a:ext uri="{28A0092B-C50C-407E-A947-70E740481C1C}">
                           <a14:useLocalDpi xmlns:a14="http://schemas.microsoft.com/office/drawing/2010/main" val="0"/>
@@ -20409,7 +23727,7 @@
                     <pic:cNvPicPr/>
                   </pic:nvPicPr>
                   <pic:blipFill>
-                    <a:blip r:embed="rId29">
+                    <a:blip r:embed="rId31">
                       <a:extLst>
                         <a:ext uri="{28A0092B-C50C-407E-A947-70E740481C1C}">
                           <a14:useLocalDpi xmlns:a14="http://schemas.microsoft.com/office/drawing/2010/main" val="0"/>
@@ -20538,7 +23856,7 @@
                     <pic:cNvPicPr/>
                   </pic:nvPicPr>
                   <pic:blipFill>
-                    <a:blip r:embed="rId30">
+                    <a:blip r:embed="rId32">
                       <a:extLst>
                         <a:ext uri="{28A0092B-C50C-407E-A947-70E740481C1C}">
                           <a14:useLocalDpi xmlns:a14="http://schemas.microsoft.com/office/drawing/2010/main" val="0"/>
@@ -21327,7 +24645,7 @@
                     <pic:cNvPicPr/>
                   </pic:nvPicPr>
                   <pic:blipFill>
-                    <a:blip r:embed="rId31">
+                    <a:blip r:embed="rId33">
                       <a:extLst>
                         <a:ext uri="{28A0092B-C50C-407E-A947-70E740481C1C}">
                           <a14:useLocalDpi xmlns:a14="http://schemas.microsoft.com/office/drawing/2010/main" val="0"/>
@@ -28416,7 +31734,7 @@
   <w:abstractNum w:abstractNumId="9">
     <w:nsid w:val="459D6D16"/>
     <w:multiLevelType w:val="hybridMultilevel"/>
-    <w:tmpl w:val="BEA69CBA"/>
+    <w:tmpl w:val="A3F21148"/>
     <w:lvl w:ilvl="0" w:tplc="0C090001">
       <w:start w:val="1"/>
       <w:numFmt w:val="bullet"/>

</xml_diff>

<commit_message>
make progress of 2048 project
</commit_message>
<xml_diff>
--- a/note/241 lecture note.docx
+++ b/note/241 lecture note.docx
@@ -9921,7 +9921,7 @@
           <w:numId w:val="15"/>
         </w:numPr>
         <w:rPr>
-          <w:rFonts w:eastAsia="Times New Roman" w:hint="eastAsia"/>
+          <w:rFonts w:eastAsia="Times New Roman"/>
         </w:rPr>
       </w:pPr>
       <w:r>
@@ -10080,15 +10080,7 @@
         <w:rPr>
           <w:rFonts w:eastAsia="Times New Roman"/>
         </w:rPr>
-        <w:t>• Arrays in C are pointed to, i.e. the variable th</w:t>
-      </w:r>
-      <w:bookmarkStart w:id="0" w:name="_GoBack"/>
-      <w:bookmarkEnd w:id="0"/>
-      <w:r>
-        <w:rPr>
-          <w:rFonts w:eastAsia="Times New Roman"/>
-        </w:rPr>
-        <w:t xml:space="preserve">at you declare for the array is actually a pointer to the first array element </w:t>
+        <w:t xml:space="preserve">• Arrays in C are pointed to, i.e. the variable that you declare for the array is actually a pointer to the first array element </w:t>
       </w:r>
     </w:p>
     <w:p>
@@ -10123,17 +10115,20 @@
         <w:ind w:left="720" w:firstLine="720"/>
         <w:rPr>
           <w:rFonts w:eastAsia="Times New Roman"/>
+          <w:highlight w:val="green"/>
         </w:rPr>
       </w:pPr>
       <w:r>
         <w:rPr>
           <w:rFonts w:eastAsia="Times New Roman" w:hint="eastAsia"/>
+          <w:highlight w:val="green"/>
         </w:rPr>
         <w:t>-</w:t>
       </w:r>
       <w:r>
         <w:rPr>
           <w:rFonts w:eastAsia="Times New Roman"/>
+          <w:highlight w:val="green"/>
         </w:rPr>
         <w:t xml:space="preserve">int </w:t>
       </w:r>
@@ -10141,6 +10136,7 @@
       <w:r>
         <w:rPr>
           <w:rFonts w:eastAsia="Times New Roman"/>
+          <w:highlight w:val="green"/>
         </w:rPr>
         <w:t>z[</w:t>
       </w:r>
@@ -10148,6 +10144,7 @@
       <w:r>
         <w:rPr>
           <w:rFonts w:eastAsia="Times New Roman"/>
+          <w:highlight w:val="green"/>
         </w:rPr>
         <w:t xml:space="preserve">], *ip; </w:t>
       </w:r>
@@ -10157,11 +10154,13 @@
         <w:ind w:left="720" w:firstLine="720"/>
         <w:rPr>
           <w:rFonts w:eastAsia="Times New Roman"/>
-        </w:rPr>
-      </w:pPr>
-      <w:r>
-        <w:rPr>
-          <w:rFonts w:eastAsia="Times New Roman"/>
+          <w:highlight w:val="green"/>
+        </w:rPr>
+      </w:pPr>
+      <w:r>
+        <w:rPr>
+          <w:rFonts w:eastAsia="Times New Roman"/>
+          <w:highlight w:val="green"/>
         </w:rPr>
         <w:t>ip = &amp;</w:t>
       </w:r>
@@ -10169,6 +10168,7 @@
       <w:r>
         <w:rPr>
           <w:rFonts w:eastAsia="Times New Roman"/>
+          <w:highlight w:val="green"/>
         </w:rPr>
         <w:t>z[</w:t>
       </w:r>
@@ -10176,6 +10176,7 @@
       <w:r>
         <w:rPr>
           <w:rFonts w:eastAsia="Times New Roman"/>
+          <w:highlight w:val="green"/>
         </w:rPr>
         <w:t xml:space="preserve">0]; </w:t>
       </w:r>
@@ -10191,6 +10192,7 @@
       <w:r>
         <w:rPr>
           <w:rFonts w:eastAsia="Times New Roman"/>
+          <w:highlight w:val="green"/>
         </w:rPr>
         <w:t>z[</w:t>
       </w:r>
@@ -10198,6 +10200,7 @@
       <w:r>
         <w:rPr>
           <w:rFonts w:eastAsia="Times New Roman"/>
+          <w:highlight w:val="green"/>
         </w:rPr>
         <w:t>0], *ip or *z can all be used to access the first element of the array z[]</w:t>
       </w:r>
@@ -10265,7 +10268,33 @@
         <w:rPr>
           <w:rFonts w:eastAsia="Times New Roman"/>
         </w:rPr>
-        <w:t xml:space="preserve">• Note that ip=ip+1 (or ip++) moves the pointer 4 bytes, instead of 1 to point to the next array element; amount added depends on size of array element </w:t>
+        <w:t xml:space="preserve">• Note that ip=ip+1 (or ip++) </w:t>
+      </w:r>
+      <w:r>
+        <w:rPr>
+          <w:rFonts w:eastAsia="Times New Roman"/>
+          <w:highlight w:val="green"/>
+        </w:rPr>
+        <w:t>moves the pointer 4 bytes,</w:t>
+      </w:r>
+      <w:r>
+        <w:rPr>
+          <w:rFonts w:eastAsia="Times New Roman"/>
+        </w:rPr>
+        <w:t xml:space="preserve"> instead of 1 to point to the next array element; </w:t>
+      </w:r>
+      <w:r>
+        <w:rPr>
+          <w:rFonts w:eastAsia="Times New Roman"/>
+          <w:highlight w:val="green"/>
+        </w:rPr>
+        <w:t>amount added depends on size of array element</w:t>
+      </w:r>
+      <w:r>
+        <w:rPr>
+          <w:rFonts w:eastAsia="Times New Roman"/>
+        </w:rPr>
+        <w:t xml:space="preserve"> </w:t>
       </w:r>
     </w:p>
     <w:p>
@@ -10477,7 +10506,20 @@
         <w:rPr>
           <w:rFonts w:eastAsia="Times New Roman"/>
         </w:rPr>
-        <w:t xml:space="preserve">– pj++ increments the pointer to point at the next element in the array </w:t>
+        <w:t xml:space="preserve">– </w:t>
+      </w:r>
+      <w:r>
+        <w:rPr>
+          <w:rFonts w:eastAsia="Times New Roman"/>
+          <w:highlight w:val="green"/>
+        </w:rPr>
+        <w:t>pj++ increments the pointer to point at the next element in the array</w:t>
+      </w:r>
+      <w:r>
+        <w:rPr>
+          <w:rFonts w:eastAsia="Times New Roman"/>
+        </w:rPr>
+        <w:t xml:space="preserve"> </w:t>
       </w:r>
     </w:p>
     <w:p>
@@ -15077,7 +15119,14 @@
         <w:rPr>
           <w:rFonts w:eastAsia="Times New Roman"/>
         </w:rPr>
-        <w:t xml:space="preserve"> – Structures and Unions</w:t>
+        <w:t xml:space="preserve"> </w:t>
+      </w:r>
+      <w:r>
+        <w:rPr>
+          <w:rFonts w:eastAsia="Times New Roman"/>
+          <w:highlight w:val="green"/>
+        </w:rPr>
+        <w:t>– Structures and Unions</w:t>
       </w:r>
     </w:p>
     <w:p>
@@ -15184,7 +15233,22 @@
           <w:rFonts w:eastAsia="Times New Roman"/>
           <w:b/>
         </w:rPr>
-        <w:t xml:space="preserve"> What if you need a collection / group of information consisting of different data types?</w:t>
+        <w:t xml:space="preserve"> What if you need a </w:t>
+      </w:r>
+      <w:r>
+        <w:rPr>
+          <w:rFonts w:eastAsia="Times New Roman"/>
+          <w:b/>
+          <w:highlight w:val="green"/>
+        </w:rPr>
+        <w:t>collection / group of information consisting of different data types</w:t>
+      </w:r>
+      <w:r>
+        <w:rPr>
+          <w:rFonts w:eastAsia="Times New Roman"/>
+          <w:b/>
+        </w:rPr>
+        <w:t>?</w:t>
       </w:r>
     </w:p>
     <w:p>
@@ -15223,78 +15287,111 @@
         <w:rPr>
           <w:rFonts w:eastAsia="Times New Roman"/>
         </w:rPr>
-        <w:t xml:space="preserve"> – Use a </w:t>
-      </w:r>
-      <w:r>
-        <w:rPr>
-          <w:rFonts w:eastAsia="Times New Roman"/>
-          <w:b/>
+        <w:t xml:space="preserve"> – Use </w:t>
+      </w:r>
+      <w:r>
+        <w:rPr>
+          <w:rFonts w:eastAsia="Times New Roman"/>
+          <w:highlight w:val="green"/>
+        </w:rPr>
+        <w:t xml:space="preserve">a </w:t>
+      </w:r>
+      <w:r>
+        <w:rPr>
+          <w:rFonts w:eastAsia="Times New Roman"/>
+          <w:b/>
+          <w:highlight w:val="green"/>
         </w:rPr>
         <w:t>composite structure</w:t>
       </w:r>
       <w:r>
         <w:rPr>
           <w:rFonts w:eastAsia="Times New Roman"/>
-        </w:rPr>
-        <w:t xml:space="preserve"> or record that is made up different basic/derived data types;</w:t>
-      </w:r>
-    </w:p>
-    <w:p>
-      <w:pPr>
-        <w:rPr>
-          <w:rFonts w:eastAsia="Times New Roman"/>
-        </w:rPr>
-      </w:pPr>
-      <w:r>
-        <w:rPr>
-          <w:rFonts w:eastAsia="Times New Roman"/>
-        </w:rPr>
-        <w:t xml:space="preserve"> – Use a </w:t>
-      </w:r>
-      <w:r>
-        <w:rPr>
-          <w:rFonts w:eastAsia="Times New Roman"/>
-          <w:b/>
+          <w:highlight w:val="green"/>
+        </w:rPr>
+        <w:t xml:space="preserve"> or record that is made up different basic/derived data types</w:t>
+      </w:r>
+      <w:r>
+        <w:rPr>
+          <w:rFonts w:eastAsia="Times New Roman"/>
+        </w:rPr>
+        <w:t>;</w:t>
+      </w:r>
+    </w:p>
+    <w:p>
+      <w:pPr>
+        <w:rPr>
+          <w:rFonts w:eastAsia="Times New Roman"/>
+        </w:rPr>
+      </w:pPr>
+      <w:r>
+        <w:rPr>
+          <w:rFonts w:eastAsia="Times New Roman"/>
+        </w:rPr>
+        <w:t xml:space="preserve"> – Use </w:t>
+      </w:r>
+      <w:r>
+        <w:rPr>
+          <w:rFonts w:eastAsia="Times New Roman"/>
+          <w:highlight w:val="green"/>
+        </w:rPr>
+        <w:t xml:space="preserve">a </w:t>
+      </w:r>
+      <w:r>
+        <w:rPr>
+          <w:rFonts w:eastAsia="Times New Roman"/>
+          <w:b/>
+          <w:highlight w:val="green"/>
         </w:rPr>
         <w:t>composite union</w:t>
       </w:r>
       <w:r>
         <w:rPr>
           <w:rFonts w:eastAsia="Times New Roman"/>
-        </w:rPr>
-        <w:t xml:space="preserve"> if different types do not exist at the same time; </w:t>
-      </w:r>
-    </w:p>
-    <w:p>
-      <w:pPr>
-        <w:rPr>
-          <w:rFonts w:eastAsia="Times New Roman"/>
-        </w:rPr>
-      </w:pPr>
-      <w:r>
-        <w:rPr>
-          <w:rFonts w:eastAsia="Times New Roman"/>
-        </w:rPr>
-        <w:t xml:space="preserve">– Use </w:t>
-      </w:r>
-      <w:r>
-        <w:rPr>
-          <w:rFonts w:eastAsia="Times New Roman"/>
-          <w:b/>
+          <w:highlight w:val="green"/>
+        </w:rPr>
+        <w:t xml:space="preserve"> if different types do not exist at the same time;</w:t>
+      </w:r>
+      <w:r>
+        <w:rPr>
+          <w:rFonts w:eastAsia="Times New Roman"/>
+        </w:rPr>
+        <w:t xml:space="preserve"> </w:t>
+      </w:r>
+    </w:p>
+    <w:p>
+      <w:pPr>
+        <w:rPr>
+          <w:rFonts w:eastAsia="Times New Roman"/>
+        </w:rPr>
+      </w:pPr>
+      <w:r>
+        <w:rPr>
+          <w:rFonts w:eastAsia="Times New Roman"/>
+        </w:rPr>
+        <w:t xml:space="preserve">– </w:t>
+      </w:r>
+      <w:r>
+        <w:rPr>
+          <w:rFonts w:eastAsia="Times New Roman"/>
+          <w:highlight w:val="green"/>
+        </w:rPr>
+        <w:t xml:space="preserve">Use </w:t>
+      </w:r>
+      <w:r>
+        <w:rPr>
+          <w:rFonts w:eastAsia="Times New Roman"/>
+          <w:b/>
+          <w:highlight w:val="green"/>
         </w:rPr>
         <w:t xml:space="preserve">enumeration enum </w:t>
       </w:r>
       <w:r>
         <w:rPr>
           <w:rFonts w:eastAsia="Times New Roman"/>
-        </w:rPr>
-        <w:t>to</w:t>
-      </w:r>
-      <w:r>
-        <w:rPr>
-          <w:rFonts w:eastAsia="Times New Roman"/>
-        </w:rPr>
-        <w:t xml:space="preserve"> define list of constants</w:t>
+          <w:highlight w:val="green"/>
+        </w:rPr>
+        <w:t>to define list of constants</w:t>
       </w:r>
     </w:p>
     <w:p/>
@@ -15362,6 +15459,7 @@
         <w:rPr>
           <w:rFonts w:eastAsia="Times New Roman"/>
           <w:color w:val="C00000"/>
+          <w:highlight w:val="green"/>
         </w:rPr>
         <w:t>enum tag_name {name_0, …, name_n</w:t>
       </w:r>
@@ -15370,6 +15468,7 @@
         <w:rPr>
           <w:rFonts w:eastAsia="Times New Roman"/>
           <w:color w:val="C00000"/>
+          <w:highlight w:val="green"/>
         </w:rPr>
         <w:t>} ;</w:t>
       </w:r>
@@ -15386,6 +15485,7 @@
       <w:pPr>
         <w:rPr>
           <w:rFonts w:eastAsia="Times New Roman"/>
+          <w:highlight w:val="green"/>
         </w:rPr>
       </w:pPr>
       <w:r>
@@ -15405,18 +15505,27 @@
         <w:rPr>
           <w:rFonts w:eastAsia="Times New Roman"/>
         </w:rPr>
-        <w:t xml:space="preserve"> is not used directly. The names in the braces are symbolic constants that take on integer values from </w:t>
-      </w:r>
-      <w:r>
-        <w:rPr>
-          <w:rFonts w:eastAsia="Times New Roman"/>
-          <w:color w:val="C00000"/>
+        <w:t xml:space="preserve"> is not used directly. </w:t>
+      </w:r>
+      <w:r>
+        <w:rPr>
+          <w:rFonts w:eastAsia="Times New Roman"/>
+          <w:highlight w:val="green"/>
+        </w:rPr>
+        <w:t xml:space="preserve">The names in the braces are symbolic constants that take on integer values from </w:t>
+      </w:r>
+      <w:r>
+        <w:rPr>
+          <w:rFonts w:eastAsia="Times New Roman"/>
+          <w:color w:val="C00000"/>
+          <w:highlight w:val="green"/>
         </w:rPr>
         <w:t>zero</w:t>
       </w:r>
       <w:r>
         <w:rPr>
           <w:rFonts w:eastAsia="Times New Roman"/>
+          <w:highlight w:val="green"/>
         </w:rPr>
         <w:t xml:space="preserve"> through</w:t>
       </w:r>
@@ -15424,12 +15533,14 @@
         <w:rPr>
           <w:rFonts w:eastAsia="Times New Roman"/>
           <w:color w:val="C00000"/>
+          <w:highlight w:val="green"/>
         </w:rPr>
         <w:t xml:space="preserve"> n</w:t>
       </w:r>
       <w:r>
         <w:rPr>
           <w:rFonts w:eastAsia="Times New Roman"/>
+          <w:highlight w:val="green"/>
         </w:rPr>
         <w:t>. As an example, the statement:</w:t>
       </w:r>
@@ -15444,6 +15555,7 @@
       <w:r>
         <w:rPr>
           <w:rFonts w:hint="eastAsia"/>
+          <w:highlight w:val="green"/>
         </w:rPr>
         <w:tab/>
       </w:r>
@@ -15451,6 +15563,7 @@
         <w:rPr>
           <w:rFonts w:eastAsia="Times New Roman"/>
           <w:color w:val="C00000"/>
+          <w:highlight w:val="green"/>
         </w:rPr>
         <w:t xml:space="preserve">enum colors </w:t>
       </w:r>
@@ -15459,6 +15572,7 @@
         <w:rPr>
           <w:rFonts w:eastAsia="Times New Roman"/>
           <w:color w:val="C00000"/>
+          <w:highlight w:val="green"/>
         </w:rPr>
         <w:t>{ red</w:t>
       </w:r>
@@ -15467,8 +15581,16 @@
         <w:rPr>
           <w:rFonts w:eastAsia="Times New Roman"/>
           <w:color w:val="C00000"/>
-        </w:rPr>
-        <w:t xml:space="preserve">, yellow, green } ; </w:t>
+          <w:highlight w:val="green"/>
+        </w:rPr>
+        <w:t>, yellow, green } ;</w:t>
+      </w:r>
+      <w:r>
+        <w:rPr>
+          <w:rFonts w:eastAsia="Times New Roman"/>
+          <w:color w:val="C00000"/>
+        </w:rPr>
+        <w:t xml:space="preserve"> </w:t>
       </w:r>
     </w:p>
     <w:p>
@@ -15847,6 +15969,7 @@
       <w:r>
         <w:rPr>
           <w:rFonts w:eastAsia="Times New Roman"/>
+          <w:highlight w:val="green"/>
         </w:rPr>
         <w:t xml:space="preserve">A </w:t>
       </w:r>
@@ -15854,12 +15977,14 @@
         <w:rPr>
           <w:rFonts w:eastAsia="Times New Roman"/>
           <w:color w:val="FF0000"/>
+          <w:highlight w:val="green"/>
         </w:rPr>
         <w:t>struct</w:t>
       </w:r>
       <w:r>
         <w:rPr>
           <w:rFonts w:eastAsia="Times New Roman"/>
+          <w:highlight w:val="green"/>
         </w:rPr>
         <w:t xml:space="preserve"> is a derived data type composed of members that are each fundamental or derived data types.</w:t>
       </w:r>
@@ -15880,6 +16005,7 @@
       <w:r>
         <w:rPr>
           <w:rFonts w:eastAsia="Times New Roman"/>
+          <w:highlight w:val="magenta"/>
         </w:rPr>
         <w:t>A single</w:t>
       </w:r>
@@ -15887,12 +16013,30 @@
         <w:rPr>
           <w:rFonts w:eastAsia="Times New Roman"/>
           <w:color w:val="FF0000"/>
-        </w:rPr>
-        <w:t xml:space="preserve"> struct </w:t>
-      </w:r>
-      <w:r>
-        <w:rPr>
-          <w:rFonts w:eastAsia="Times New Roman"/>
+          <w:highlight w:val="magenta"/>
+        </w:rPr>
+        <w:t xml:space="preserve"> </w:t>
+      </w:r>
+      <w:r>
+        <w:rPr>
+          <w:rFonts w:eastAsia="Times New Roman"/>
+          <w:color w:val="000000" w:themeColor="text1"/>
+          <w:highlight w:val="magenta"/>
+        </w:rPr>
+        <w:t>struct</w:t>
+      </w:r>
+      <w:r>
+        <w:rPr>
+          <w:rFonts w:eastAsia="Times New Roman"/>
+          <w:color w:val="FF0000"/>
+          <w:highlight w:val="magenta"/>
+        </w:rPr>
+        <w:t xml:space="preserve"> </w:t>
+      </w:r>
+      <w:r>
+        <w:rPr>
+          <w:rFonts w:eastAsia="Times New Roman"/>
+          <w:highlight w:val="magenta"/>
         </w:rPr>
         <w:t>would store the data for one object. An array of structs would store the data for several objects.</w:t>
       </w:r>
@@ -16079,11 +16223,13 @@
         <w:ind w:left="142" w:firstLine="567"/>
         <w:rPr>
           <w:rFonts w:eastAsia="Times New Roman"/>
-        </w:rPr>
-      </w:pPr>
-      <w:r>
-        <w:rPr>
-          <w:rFonts w:eastAsia="Times New Roman"/>
+          <w:highlight w:val="green"/>
+        </w:rPr>
+      </w:pPr>
+      <w:r>
+        <w:rPr>
+          <w:rFonts w:eastAsia="Times New Roman"/>
+          <w:highlight w:val="green"/>
         </w:rPr>
         <w:t xml:space="preserve">struct student_info </w:t>
       </w:r>
@@ -16091,6 +16237,7 @@
       <w:r>
         <w:rPr>
           <w:rFonts w:eastAsia="Times New Roman"/>
+          <w:highlight w:val="green"/>
         </w:rPr>
         <w:t>{ /</w:t>
       </w:r>
@@ -16098,6 +16245,7 @@
       <w:r>
         <w:rPr>
           <w:rFonts w:eastAsia="Times New Roman"/>
+          <w:highlight w:val="green"/>
         </w:rPr>
         <w:t xml:space="preserve">/ named struct </w:t>
       </w:r>
@@ -16107,11 +16255,13 @@
         <w:ind w:left="709" w:firstLine="567"/>
         <w:rPr>
           <w:rFonts w:eastAsia="Times New Roman"/>
-        </w:rPr>
-      </w:pPr>
-      <w:r>
-        <w:rPr>
-          <w:rFonts w:eastAsia="Times New Roman"/>
+          <w:highlight w:val="green"/>
+        </w:rPr>
+      </w:pPr>
+      <w:r>
+        <w:rPr>
+          <w:rFonts w:eastAsia="Times New Roman"/>
+          <w:highlight w:val="green"/>
         </w:rPr>
         <w:t xml:space="preserve">char name [20]; </w:t>
       </w:r>
@@ -16121,11 +16271,13 @@
         <w:ind w:left="709" w:firstLine="567"/>
         <w:rPr>
           <w:rFonts w:eastAsia="Times New Roman"/>
-        </w:rPr>
-      </w:pPr>
-      <w:r>
-        <w:rPr>
-          <w:rFonts w:eastAsia="Times New Roman"/>
+          <w:highlight w:val="green"/>
+        </w:rPr>
+      </w:pPr>
+      <w:r>
+        <w:rPr>
+          <w:rFonts w:eastAsia="Times New Roman"/>
+          <w:highlight w:val="green"/>
         </w:rPr>
         <w:t>int student_id;</w:t>
       </w:r>
@@ -16135,11 +16287,13 @@
         <w:ind w:left="709" w:firstLine="567"/>
         <w:rPr>
           <w:rFonts w:eastAsia="Times New Roman"/>
-        </w:rPr>
-      </w:pPr>
-      <w:r>
-        <w:rPr>
-          <w:rFonts w:eastAsia="Times New Roman"/>
+          <w:highlight w:val="green"/>
+        </w:rPr>
+      </w:pPr>
+      <w:r>
+        <w:rPr>
+          <w:rFonts w:eastAsia="Times New Roman"/>
+          <w:highlight w:val="green"/>
         </w:rPr>
         <w:t xml:space="preserve">int age; </w:t>
       </w:r>
@@ -16154,6 +16308,7 @@
       <w:r>
         <w:rPr>
           <w:rFonts w:eastAsia="Times New Roman"/>
+          <w:highlight w:val="green"/>
         </w:rPr>
         <w:t>}; // does not reserve any space</w:t>
       </w:r>
@@ -16205,12 +16360,14 @@
         <w:rPr>
           <w:rFonts w:eastAsia="Times New Roman"/>
           <w:color w:val="C00000"/>
+          <w:highlight w:val="green"/>
         </w:rPr>
         <w:t>struct</w:t>
       </w:r>
       <w:r>
         <w:rPr>
           <w:rFonts w:eastAsia="Times New Roman"/>
+          <w:highlight w:val="green"/>
         </w:rPr>
         <w:t xml:space="preserve"> </w:t>
       </w:r>
@@ -16218,12 +16375,14 @@
         <w:rPr>
           <w:rFonts w:eastAsia="Times New Roman"/>
           <w:color w:val="70AD47" w:themeColor="accent6"/>
+          <w:highlight w:val="green"/>
         </w:rPr>
         <w:t>student_info</w:t>
       </w:r>
       <w:r>
         <w:rPr>
           <w:rFonts w:eastAsia="Times New Roman"/>
+          <w:highlight w:val="green"/>
         </w:rPr>
         <w:t xml:space="preserve"> current_student;</w:t>
       </w:r>
@@ -16398,11 +16557,14 @@
       <w:pPr>
         <w:rPr>
           <w:rFonts w:eastAsia="Times New Roman"/>
-        </w:rPr>
-      </w:pPr>
-      <w:r>
-        <w:rPr>
-          <w:rFonts w:eastAsia="Times New Roman"/>
+          <w:color w:val="000000" w:themeColor="text1"/>
+        </w:rPr>
+      </w:pPr>
+      <w:r>
+        <w:rPr>
+          <w:rFonts w:eastAsia="Times New Roman"/>
+          <w:color w:val="000000" w:themeColor="text1"/>
+          <w:highlight w:val="magenta"/>
         </w:rPr>
         <w:t>Reserves space for 250 element array of records (structs) for students enrolled in NWEN241.</w:t>
       </w:r>
@@ -16420,6 +16582,7 @@
         <w:rPr>
           <w:rFonts w:eastAsia="Times New Roman"/>
           <w:b/>
+          <w:highlight w:val="green"/>
           <w:u w:val="single"/>
         </w:rPr>
       </w:pPr>
@@ -16427,6 +16590,7 @@
         <w:rPr>
           <w:rFonts w:eastAsia="Times New Roman"/>
           <w:b/>
+          <w:highlight w:val="green"/>
           <w:u w:val="single"/>
         </w:rPr>
         <w:t>Creating new user defined types</w:t>
@@ -16436,11 +16600,13 @@
       <w:pPr>
         <w:rPr>
           <w:rFonts w:eastAsia="Times New Roman"/>
-        </w:rPr>
-      </w:pPr>
-      <w:r>
-        <w:rPr>
-          <w:rFonts w:eastAsia="Times New Roman"/>
+          <w:highlight w:val="green"/>
+        </w:rPr>
+      </w:pPr>
+      <w:r>
+        <w:rPr>
+          <w:rFonts w:eastAsia="Times New Roman"/>
+          <w:highlight w:val="green"/>
         </w:rPr>
         <w:t xml:space="preserve">• Instead of saying </w:t>
       </w:r>
@@ -16448,6 +16614,7 @@
         <w:rPr>
           <w:rFonts w:eastAsia="Times New Roman"/>
           <w:color w:val="C00000"/>
+          <w:highlight w:val="green"/>
         </w:rPr>
         <w:t xml:space="preserve">struct </w:t>
       </w:r>
@@ -16455,12 +16622,14 @@
         <w:rPr>
           <w:rFonts w:eastAsia="Times New Roman"/>
           <w:color w:val="70AD47" w:themeColor="accent6"/>
+          <w:highlight w:val="green"/>
         </w:rPr>
         <w:t xml:space="preserve">student_info </w:t>
       </w:r>
       <w:r>
         <w:rPr>
           <w:rFonts w:eastAsia="Times New Roman"/>
+          <w:highlight w:val="green"/>
         </w:rPr>
         <w:t>every time we declare a variable, we can define it as a new data type, e.g.</w:t>
       </w:r>
@@ -16469,18 +16638,21 @@
       <w:pPr>
         <w:rPr>
           <w:rFonts w:eastAsia="Times New Roman"/>
-        </w:rPr>
-      </w:pPr>
-      <w:r>
-        <w:rPr>
-          <w:rFonts w:eastAsia="Times New Roman"/>
-          <w:color w:val="C00000"/>
+          <w:highlight w:val="green"/>
+        </w:rPr>
+      </w:pPr>
+      <w:r>
+        <w:rPr>
+          <w:rFonts w:eastAsia="Times New Roman"/>
+          <w:color w:val="C00000"/>
+          <w:highlight w:val="green"/>
         </w:rPr>
         <w:t>typedef struct</w:t>
       </w:r>
       <w:r>
         <w:rPr>
           <w:rFonts w:eastAsia="Times New Roman"/>
+          <w:highlight w:val="green"/>
         </w:rPr>
         <w:t xml:space="preserve"> </w:t>
       </w:r>
@@ -16488,6 +16660,7 @@
       <w:r>
         <w:rPr>
           <w:rFonts w:eastAsia="Times New Roman"/>
+          <w:highlight w:val="green"/>
         </w:rPr>
         <w:t xml:space="preserve">{ </w:t>
       </w:r>
@@ -16495,6 +16668,7 @@
         <w:rPr>
           <w:rFonts w:eastAsia="Times New Roman"/>
           <w:color w:val="AEAAAA" w:themeColor="background2" w:themeShade="BF"/>
+          <w:highlight w:val="green"/>
         </w:rPr>
         <w:t>/</w:t>
       </w:r>
@@ -16503,6 +16677,7 @@
         <w:rPr>
           <w:rFonts w:eastAsia="Times New Roman"/>
           <w:color w:val="AEAAAA" w:themeColor="background2" w:themeShade="BF"/>
+          <w:highlight w:val="green"/>
         </w:rPr>
         <w:t xml:space="preserve">/ unamed struct </w:t>
       </w:r>
@@ -16512,11 +16687,13 @@
         <w:ind w:firstLine="567"/>
         <w:rPr>
           <w:rFonts w:eastAsia="Times New Roman"/>
-        </w:rPr>
-      </w:pPr>
-      <w:r>
-        <w:rPr>
-          <w:rFonts w:eastAsia="Times New Roman"/>
+          <w:highlight w:val="green"/>
+        </w:rPr>
+      </w:pPr>
+      <w:r>
+        <w:rPr>
+          <w:rFonts w:eastAsia="Times New Roman"/>
+          <w:highlight w:val="green"/>
         </w:rPr>
         <w:t>char name [20];</w:t>
       </w:r>
@@ -16526,11 +16703,13 @@
         <w:ind w:firstLine="567"/>
         <w:rPr>
           <w:rFonts w:eastAsia="Times New Roman"/>
-        </w:rPr>
-      </w:pPr>
-      <w:r>
-        <w:rPr>
-          <w:rFonts w:eastAsia="Times New Roman"/>
+          <w:highlight w:val="green"/>
+        </w:rPr>
+      </w:pPr>
+      <w:r>
+        <w:rPr>
+          <w:rFonts w:eastAsia="Times New Roman"/>
+          <w:highlight w:val="green"/>
         </w:rPr>
         <w:t xml:space="preserve">int student_id; </w:t>
       </w:r>
@@ -16540,11 +16719,13 @@
         <w:ind w:firstLine="567"/>
         <w:rPr>
           <w:rFonts w:eastAsia="Times New Roman"/>
-        </w:rPr>
-      </w:pPr>
-      <w:r>
-        <w:rPr>
-          <w:rFonts w:eastAsia="Times New Roman"/>
+          <w:highlight w:val="green"/>
+        </w:rPr>
+      </w:pPr>
+      <w:r>
+        <w:rPr>
+          <w:rFonts w:eastAsia="Times New Roman"/>
+          <w:highlight w:val="green"/>
         </w:rPr>
         <w:t xml:space="preserve">int age; </w:t>
       </w:r>
@@ -16558,6 +16739,7 @@
       <w:r>
         <w:rPr>
           <w:rFonts w:eastAsia="Times New Roman"/>
+          <w:highlight w:val="green"/>
         </w:rPr>
         <w:t xml:space="preserve">} </w:t>
       </w:r>
@@ -16565,6 +16747,7 @@
         <w:rPr>
           <w:rFonts w:eastAsia="Times New Roman"/>
           <w:color w:val="00B050"/>
+          <w:highlight w:val="green"/>
         </w:rPr>
         <w:t>StudentInfo;</w:t>
       </w:r>
@@ -16668,11 +16851,13 @@
         <w:ind w:left="0" w:hanging="142"/>
         <w:rPr>
           <w:rFonts w:ascii="Times New Roman" w:eastAsia="Times New Roman" w:hAnsi="Times New Roman" w:cs="Times New Roman"/>
-        </w:rPr>
-      </w:pPr>
-      <w:r>
-        <w:rPr>
-          <w:rFonts w:eastAsia="Times New Roman"/>
+          <w:highlight w:val="green"/>
+        </w:rPr>
+      </w:pPr>
+      <w:r>
+        <w:rPr>
+          <w:rFonts w:eastAsia="Times New Roman"/>
+          <w:highlight w:val="green"/>
         </w:rPr>
         <w:t xml:space="preserve">If student_info has been previously defined, then we can create a new data type using </w:t>
       </w:r>
@@ -16680,6 +16865,7 @@
       <w:r>
         <w:rPr>
           <w:rFonts w:eastAsia="Times New Roman"/>
+          <w:highlight w:val="green"/>
         </w:rPr>
         <w:t>typedef :</w:t>
       </w:r>
@@ -16696,6 +16882,7 @@
         <w:rPr>
           <w:rFonts w:eastAsia="Times New Roman"/>
           <w:color w:val="C00000"/>
+          <w:highlight w:val="green"/>
         </w:rPr>
         <w:t xml:space="preserve">typedef struct </w:t>
       </w:r>
@@ -16703,12 +16890,14 @@
         <w:rPr>
           <w:rFonts w:eastAsia="Times New Roman"/>
           <w:color w:val="00B050"/>
+          <w:highlight w:val="green"/>
         </w:rPr>
         <w:t>student_info StudentInfo</w:t>
       </w:r>
       <w:r>
         <w:rPr>
           <w:rFonts w:eastAsia="Times New Roman"/>
+          <w:highlight w:val="green"/>
         </w:rPr>
         <w:t>;</w:t>
       </w:r>
@@ -16730,12 +16919,14 @@
       <w:pPr>
         <w:rPr>
           <w:rFonts w:eastAsia="Times New Roman"/>
-        </w:rPr>
-      </w:pPr>
-      <w:r>
-        <w:rPr>
-          <w:rFonts w:eastAsia="Times New Roman"/>
-          <w:color w:val="C00000"/>
+          <w:highlight w:val="green"/>
+        </w:rPr>
+      </w:pPr>
+      <w:r>
+        <w:rPr>
+          <w:rFonts w:eastAsia="Times New Roman"/>
+          <w:color w:val="C00000"/>
+          <w:highlight w:val="green"/>
         </w:rPr>
         <w:t xml:space="preserve">typedef struct </w:t>
       </w:r>
@@ -16743,12 +16934,14 @@
         <w:rPr>
           <w:rFonts w:eastAsia="Times New Roman"/>
           <w:color w:val="00B050"/>
+          <w:highlight w:val="green"/>
         </w:rPr>
         <w:t xml:space="preserve">student_info </w:t>
       </w:r>
       <w:r>
         <w:rPr>
           <w:rFonts w:eastAsia="Times New Roman"/>
+          <w:highlight w:val="green"/>
         </w:rPr>
         <w:t xml:space="preserve">{ </w:t>
       </w:r>
@@ -16758,11 +16951,13 @@
         <w:ind w:firstLine="567"/>
         <w:rPr>
           <w:rFonts w:eastAsia="Times New Roman"/>
-        </w:rPr>
-      </w:pPr>
-      <w:r>
-        <w:rPr>
-          <w:rFonts w:eastAsia="Times New Roman"/>
+          <w:highlight w:val="green"/>
+        </w:rPr>
+      </w:pPr>
+      <w:r>
+        <w:rPr>
+          <w:rFonts w:eastAsia="Times New Roman"/>
+          <w:highlight w:val="green"/>
         </w:rPr>
         <w:t xml:space="preserve">char name [20]; </w:t>
       </w:r>
@@ -16772,11 +16967,13 @@
         <w:ind w:firstLine="567"/>
         <w:rPr>
           <w:rFonts w:eastAsia="Times New Roman"/>
-        </w:rPr>
-      </w:pPr>
-      <w:r>
-        <w:rPr>
-          <w:rFonts w:eastAsia="Times New Roman"/>
+          <w:highlight w:val="green"/>
+        </w:rPr>
+      </w:pPr>
+      <w:r>
+        <w:rPr>
+          <w:rFonts w:eastAsia="Times New Roman"/>
+          <w:highlight w:val="green"/>
         </w:rPr>
         <w:t xml:space="preserve">int student_id; </w:t>
       </w:r>
@@ -16786,11 +16983,13 @@
         <w:ind w:firstLine="567"/>
         <w:rPr>
           <w:rFonts w:eastAsia="Times New Roman"/>
-        </w:rPr>
-      </w:pPr>
-      <w:r>
-        <w:rPr>
-          <w:rFonts w:eastAsia="Times New Roman"/>
+          <w:highlight w:val="green"/>
+        </w:rPr>
+      </w:pPr>
+      <w:r>
+        <w:rPr>
+          <w:rFonts w:eastAsia="Times New Roman"/>
+          <w:highlight w:val="green"/>
         </w:rPr>
         <w:t xml:space="preserve">int age; </w:t>
       </w:r>
@@ -16804,6 +17003,7 @@
       <w:r>
         <w:rPr>
           <w:rFonts w:eastAsia="Times New Roman"/>
+          <w:highlight w:val="green"/>
         </w:rPr>
         <w:t xml:space="preserve">} </w:t>
       </w:r>
@@ -16811,12 +17011,14 @@
         <w:rPr>
           <w:rFonts w:eastAsia="Times New Roman"/>
           <w:color w:val="00B050"/>
+          <w:highlight w:val="green"/>
         </w:rPr>
         <w:t>StudentInfo</w:t>
       </w:r>
       <w:r>
         <w:rPr>
           <w:rFonts w:eastAsia="Times New Roman"/>
+          <w:highlight w:val="green"/>
         </w:rPr>
         <w:t>;</w:t>
       </w:r>
@@ -17021,11 +17223,13 @@
         <w:ind w:left="0" w:hanging="142"/>
         <w:rPr>
           <w:rFonts w:ascii="Times New Roman" w:eastAsia="Times New Roman" w:hAnsi="Times New Roman" w:cs="Times New Roman"/>
-        </w:rPr>
-      </w:pPr>
-      <w:r>
-        <w:rPr>
-          <w:rFonts w:eastAsia="Times New Roman"/>
+          <w:highlight w:val="green"/>
+        </w:rPr>
+      </w:pPr>
+      <w:r>
+        <w:rPr>
+          <w:rFonts w:eastAsia="Times New Roman"/>
+          <w:highlight w:val="green"/>
         </w:rPr>
         <w:t>The copy of an entire structure can be easily done by the assignment operator.</w:t>
       </w:r>
@@ -17041,6 +17245,7 @@
       <w:r>
         <w:rPr>
           <w:rFonts w:eastAsia="Times New Roman"/>
+          <w:highlight w:val="green"/>
         </w:rPr>
         <w:t>student1 = student2;</w:t>
       </w:r>
@@ -17287,6 +17492,7 @@
         <w:rPr>
           <w:rFonts w:eastAsia="Times New Roman"/>
           <w:b/>
+          <w:highlight w:val="green"/>
         </w:rPr>
       </w:pPr>
       <w:r>
@@ -17294,6 +17500,7 @@
           <w:rFonts w:eastAsia="Times New Roman"/>
           <w:b/>
           <w:color w:val="00B050"/>
+          <w:highlight w:val="green"/>
         </w:rPr>
         <w:t>StudentInfo</w:t>
       </w:r>
@@ -17301,6 +17508,7 @@
         <w:rPr>
           <w:rFonts w:eastAsia="Times New Roman"/>
           <w:b/>
+          <w:highlight w:val="green"/>
         </w:rPr>
         <w:t xml:space="preserve"> current_student;</w:t>
       </w:r>
@@ -17310,6 +17518,7 @@
           <w:b/>
           <w:color w:val="AEAAAA" w:themeColor="background2" w:themeShade="BF"/>
           <w:sz w:val="20"/>
+          <w:highlight w:val="green"/>
         </w:rPr>
         <w:t xml:space="preserve"> // declare new variable us</w:t>
       </w:r>
@@ -17319,6 +17528,7 @@
           <w:b/>
           <w:color w:val="AEAAAA" w:themeColor="background2" w:themeShade="BF"/>
           <w:sz w:val="20"/>
+          <w:highlight w:val="green"/>
         </w:rPr>
         <w:t xml:space="preserve">ing // new type </w:t>
       </w:r>
@@ -17328,6 +17538,7 @@
           <w:b/>
           <w:color w:val="AEAAAA" w:themeColor="background2" w:themeShade="BF"/>
           <w:sz w:val="20"/>
+          <w:highlight w:val="green"/>
         </w:rPr>
         <w:t xml:space="preserve">   </w:t>
       </w:r>
@@ -17337,6 +17548,7 @@
           <w:b/>
           <w:color w:val="AEAAAA" w:themeColor="background2" w:themeShade="BF"/>
           <w:sz w:val="20"/>
+          <w:highlight w:val="green"/>
         </w:rPr>
         <w:t xml:space="preserve">StudentInfo </w:t>
       </w:r>
@@ -17347,12 +17559,14 @@
         <w:rPr>
           <w:rFonts w:eastAsia="Times New Roman"/>
           <w:b/>
-        </w:rPr>
-      </w:pPr>
-      <w:r>
-        <w:rPr>
-          <w:rFonts w:eastAsia="Times New Roman"/>
-          <w:b/>
+          <w:highlight w:val="green"/>
+        </w:rPr>
+      </w:pPr>
+      <w:r>
+        <w:rPr>
+          <w:rFonts w:eastAsia="Times New Roman"/>
+          <w:b/>
+          <w:highlight w:val="green"/>
         </w:rPr>
         <w:t xml:space="preserve">struct </w:t>
       </w:r>
@@ -17361,6 +17575,7 @@
           <w:rFonts w:eastAsia="Times New Roman"/>
           <w:b/>
           <w:color w:val="00B050"/>
+          <w:highlight w:val="green"/>
         </w:rPr>
         <w:t xml:space="preserve">student_info </w:t>
       </w:r>
@@ -17368,6 +17583,7 @@
         <w:rPr>
           <w:rFonts w:eastAsia="Times New Roman"/>
           <w:b/>
+          <w:highlight w:val="green"/>
         </w:rPr>
         <w:t>new_student;</w:t>
       </w:r>
@@ -17376,6 +17592,7 @@
           <w:rFonts w:eastAsia="Times New Roman"/>
           <w:b/>
           <w:color w:val="AEAAAA" w:themeColor="background2" w:themeShade="BF"/>
+          <w:highlight w:val="green"/>
         </w:rPr>
         <w:t xml:space="preserve"> // declare using struct // format </w:t>
       </w:r>
@@ -17394,8 +17611,17 @@
           <w:rFonts w:eastAsia="Times New Roman"/>
           <w:b/>
           <w:color w:val="AEAAAA" w:themeColor="background2" w:themeShade="BF"/>
-        </w:rPr>
-        <w:t xml:space="preserve">// do stuff – see next slide </w:t>
+          <w:highlight w:val="green"/>
+        </w:rPr>
+        <w:t>// do stuff – see next slide</w:t>
+      </w:r>
+      <w:r>
+        <w:rPr>
+          <w:rFonts w:eastAsia="Times New Roman"/>
+          <w:b/>
+          <w:color w:val="AEAAAA" w:themeColor="background2" w:themeShade="BF"/>
+        </w:rPr>
+        <w:t xml:space="preserve"> </w:t>
       </w:r>
     </w:p>
     <w:p>
@@ -18164,11 +18390,13 @@
         <w:ind w:left="142" w:hanging="142"/>
         <w:rPr>
           <w:rFonts w:eastAsia="Times New Roman"/>
-        </w:rPr>
-      </w:pPr>
-      <w:r>
-        <w:rPr>
-          <w:rFonts w:eastAsia="Times New Roman"/>
+          <w:highlight w:val="green"/>
+        </w:rPr>
+      </w:pPr>
+      <w:r>
+        <w:rPr>
+          <w:rFonts w:eastAsia="Times New Roman"/>
+          <w:highlight w:val="green"/>
         </w:rPr>
         <w:t xml:space="preserve">If we define a variable as follows to store data to be read in: </w:t>
       </w:r>
@@ -18179,12 +18407,14 @@
         <w:rPr>
           <w:rFonts w:eastAsia="Times New Roman"/>
           <w:b/>
-        </w:rPr>
-      </w:pPr>
-      <w:r>
-        <w:rPr>
-          <w:rFonts w:eastAsia="Times New Roman"/>
-          <w:b/>
+          <w:highlight w:val="green"/>
+        </w:rPr>
+      </w:pPr>
+      <w:r>
+        <w:rPr>
+          <w:rFonts w:eastAsia="Times New Roman"/>
+          <w:b/>
+          <w:highlight w:val="green"/>
         </w:rPr>
         <w:t xml:space="preserve">planet_t current_planet; </w:t>
       </w:r>
@@ -18193,11 +18423,13 @@
       <w:pPr>
         <w:rPr>
           <w:rFonts w:eastAsia="Times New Roman"/>
-        </w:rPr>
-      </w:pPr>
-      <w:r>
-        <w:rPr>
-          <w:rFonts w:eastAsia="Times New Roman"/>
+          <w:highlight w:val="green"/>
+        </w:rPr>
+      </w:pPr>
+      <w:r>
+        <w:rPr>
+          <w:rFonts w:eastAsia="Times New Roman"/>
+          <w:highlight w:val="green"/>
         </w:rPr>
         <w:t>• For the following function, we call it by passing the parameter by reference:</w:t>
       </w:r>
@@ -18212,18 +18444,21 @@
       <w:r>
         <w:rPr>
           <w:rFonts w:eastAsia="Times New Roman" w:hint="eastAsia"/>
+          <w:highlight w:val="green"/>
         </w:rPr>
         <w:t xml:space="preserve">        </w:t>
       </w:r>
       <w:r>
         <w:rPr>
           <w:rFonts w:eastAsia="Times New Roman"/>
+          <w:highlight w:val="green"/>
         </w:rPr>
         <w:t xml:space="preserve"> </w:t>
       </w:r>
       <w:r>
         <w:rPr>
           <w:rFonts w:eastAsia="Times New Roman" w:hint="eastAsia"/>
+          <w:highlight w:val="green"/>
         </w:rPr>
         <w:t xml:space="preserve">     </w:t>
       </w:r>
@@ -18231,21 +18466,36 @@
         <w:rPr>
           <w:rFonts w:eastAsia="Times New Roman"/>
           <w:b/>
-        </w:rPr>
-        <w:t xml:space="preserve">scan_planet(&amp;current_planet); </w:t>
-      </w:r>
-    </w:p>
-    <w:p>
-      <w:pPr>
-        <w:rPr>
-          <w:rFonts w:eastAsia="Times New Roman"/>
-        </w:rPr>
-      </w:pPr>
-      <w:r>
-        <w:rPr>
-          <w:rFonts w:eastAsia="Times New Roman"/>
-        </w:rPr>
-        <w:t>where the input argument is also used to store the result.</w:t>
+          <w:highlight w:val="green"/>
+        </w:rPr>
+        <w:t>scan_planet(&amp;current_planet);</w:t>
+      </w:r>
+      <w:r>
+        <w:rPr>
+          <w:rFonts w:eastAsia="Times New Roman"/>
+          <w:b/>
+        </w:rPr>
+        <w:t xml:space="preserve"> </w:t>
+      </w:r>
+    </w:p>
+    <w:p>
+      <w:pPr>
+        <w:rPr>
+          <w:rFonts w:eastAsia="Times New Roman"/>
+        </w:rPr>
+      </w:pPr>
+      <w:r>
+        <w:rPr>
+          <w:rFonts w:eastAsia="Times New Roman"/>
+        </w:rPr>
+        <w:t>where the input argument is also used to store the resul</w:t>
+      </w:r>
+      <w:r>
+        <w:rPr>
+          <w:rFonts w:eastAsia="Times New Roman"/>
+          <w:highlight w:val="magenta"/>
+        </w:rPr>
+        <w:t>t.</w:t>
       </w:r>
     </w:p>
     <w:p>
@@ -18526,18 +18776,27 @@
       <w:pPr>
         <w:rPr>
           <w:rFonts w:eastAsia="Times New Roman"/>
-        </w:rPr>
-      </w:pPr>
-      <w:r>
-        <w:rPr>
-          <w:rFonts w:eastAsia="Times New Roman"/>
-        </w:rPr>
-        <w:t xml:space="preserve">• C also provides </w:t>
-      </w:r>
-      <w:r>
-        <w:rPr>
-          <w:rFonts w:eastAsia="Times New Roman"/>
-          <w:color w:val="C00000"/>
+          <w:highlight w:val="green"/>
+        </w:rPr>
+      </w:pPr>
+      <w:r>
+        <w:rPr>
+          <w:rFonts w:eastAsia="Times New Roman"/>
+        </w:rPr>
+        <w:t xml:space="preserve">• </w:t>
+      </w:r>
+      <w:r>
+        <w:rPr>
+          <w:rFonts w:eastAsia="Times New Roman"/>
+          <w:highlight w:val="green"/>
+        </w:rPr>
+        <w:t xml:space="preserve">C also provides </w:t>
+      </w:r>
+      <w:r>
+        <w:rPr>
+          <w:rFonts w:eastAsia="Times New Roman"/>
+          <w:color w:val="C00000"/>
+          <w:highlight w:val="green"/>
         </w:rPr>
         <w:t xml:space="preserve">indirect component selection </w:t>
       </w:r>
@@ -18546,12 +18805,14 @@
         <w:rPr>
           <w:rFonts w:eastAsia="Times New Roman"/>
           <w:color w:val="C00000"/>
+          <w:highlight w:val="green"/>
         </w:rPr>
         <w:t xml:space="preserve">operator </w:t>
       </w:r>
       <w:r>
         <w:rPr>
           <w:rFonts w:eastAsia="Times New Roman"/>
+          <w:highlight w:val="green"/>
         </w:rPr>
         <w:t>:</w:t>
       </w:r>
@@ -18559,6 +18820,7 @@
       <w:r>
         <w:rPr>
           <w:rFonts w:eastAsia="Times New Roman"/>
+          <w:highlight w:val="green"/>
         </w:rPr>
         <w:t xml:space="preserve"> </w:t>
       </w:r>
@@ -18566,12 +18828,14 @@
         <w:rPr>
           <w:rFonts w:eastAsia="Times New Roman"/>
           <w:color w:val="C00000"/>
+          <w:highlight w:val="green"/>
         </w:rPr>
         <w:t>-&gt;</w:t>
       </w:r>
       <w:r>
         <w:rPr>
           <w:rFonts w:eastAsia="Times New Roman"/>
+          <w:highlight w:val="green"/>
         </w:rPr>
         <w:t xml:space="preserve"> , e.g.</w:t>
       </w:r>
@@ -18582,11 +18846,13 @@
         <w:rPr>
           <w:rFonts w:eastAsia="Times New Roman"/>
           <w:b/>
+          <w:highlight w:val="green"/>
         </w:rPr>
       </w:pPr>
       <w:r>
         <w:rPr>
           <w:rFonts w:hint="eastAsia"/>
+          <w:highlight w:val="green"/>
         </w:rPr>
         <w:tab/>
       </w:r>
@@ -18594,6 +18860,7 @@
         <w:rPr>
           <w:rFonts w:eastAsia="Times New Roman"/>
           <w:b/>
+          <w:highlight w:val="green"/>
         </w:rPr>
         <w:t>&amp;plnp</w:t>
       </w:r>
@@ -18602,7 +18869,7 @@
           <w:rFonts w:eastAsia="Times New Roman"/>
           <w:b/>
           <w:color w:val="C00000"/>
-          <w:highlight w:val="yellow"/>
+          <w:highlight w:val="green"/>
         </w:rPr>
         <w:t>-&gt;</w:t>
       </w:r>
@@ -18610,6 +18877,7 @@
         <w:rPr>
           <w:rFonts w:eastAsia="Times New Roman"/>
           <w:b/>
+          <w:highlight w:val="green"/>
         </w:rPr>
         <w:t>diameter</w:t>
       </w:r>
@@ -18619,11 +18887,13 @@
         <w:ind w:left="720" w:firstLine="720"/>
         <w:rPr>
           <w:rFonts w:eastAsia="Times New Roman"/>
-        </w:rPr>
-      </w:pPr>
-      <w:r>
-        <w:rPr>
-          <w:rFonts w:eastAsia="Times New Roman"/>
+          <w:highlight w:val="green"/>
+        </w:rPr>
+      </w:pPr>
+      <w:r>
+        <w:rPr>
+          <w:rFonts w:eastAsia="Times New Roman"/>
+          <w:highlight w:val="green"/>
         </w:rPr>
         <w:t>is the same as</w:t>
       </w:r>
@@ -18638,18 +18908,21 @@
       <w:r>
         <w:rPr>
           <w:rFonts w:eastAsia="Times New Roman" w:hint="eastAsia"/>
+          <w:highlight w:val="green"/>
         </w:rPr>
         <w:tab/>
       </w:r>
       <w:r>
         <w:rPr>
           <w:rFonts w:eastAsia="Times New Roman" w:hint="eastAsia"/>
+          <w:highlight w:val="green"/>
         </w:rPr>
         <w:tab/>
       </w:r>
       <w:r>
         <w:rPr>
           <w:rFonts w:eastAsia="Times New Roman" w:hint="eastAsia"/>
+          <w:highlight w:val="green"/>
         </w:rPr>
         <w:tab/>
       </w:r>
@@ -18657,6 +18930,7 @@
         <w:rPr>
           <w:rFonts w:eastAsia="Times New Roman" w:hint="eastAsia"/>
           <w:b/>
+          <w:highlight w:val="green"/>
         </w:rPr>
         <w:tab/>
       </w:r>
@@ -18664,6 +18938,7 @@
         <w:rPr>
           <w:rFonts w:eastAsia="Times New Roman"/>
           <w:b/>
+          <w:highlight w:val="green"/>
         </w:rPr>
         <w:t>&amp;(*plnp</w:t>
       </w:r>
@@ -18672,6 +18947,7 @@
         <w:rPr>
           <w:rFonts w:eastAsia="Times New Roman"/>
           <w:b/>
+          <w:highlight w:val="green"/>
         </w:rPr>
         <w:t>)</w:t>
       </w:r>
@@ -18680,6 +18956,7 @@
           <w:rFonts w:eastAsia="Times New Roman"/>
           <w:b/>
           <w:color w:val="C00000"/>
+          <w:highlight w:val="green"/>
         </w:rPr>
         <w:t>.</w:t>
       </w:r>
@@ -18687,6 +18964,7 @@
         <w:rPr>
           <w:rFonts w:eastAsia="Times New Roman"/>
           <w:b/>
+          <w:highlight w:val="green"/>
         </w:rPr>
         <w:t>diameter</w:t>
       </w:r>
@@ -18723,9 +19001,20 @@
           <w:b/>
           <w:color w:val="C00000"/>
           <w:sz w:val="28"/>
+          <w:highlight w:val="green"/>
           <w:u w:val="thick"/>
         </w:rPr>
         <w:t xml:space="preserve">struct </w:t>
+      </w:r>
+      <w:r>
+        <w:rPr>
+          <w:rFonts w:eastAsia="Times New Roman"/>
+          <w:b/>
+          <w:sz w:val="28"/>
+          <w:highlight w:val="green"/>
+          <w:u w:val="thick"/>
+        </w:rPr>
+        <w:t>result ty</w:t>
       </w:r>
       <w:r>
         <w:rPr>
@@ -18734,7 +19023,7 @@
           <w:sz w:val="28"/>
           <w:u w:val="thick"/>
         </w:rPr>
-        <w:t>result type</w:t>
+        <w:t>pe</w:t>
       </w:r>
     </w:p>
     <w:p>
@@ -18853,6 +19142,7 @@
         <w:rPr>
           <w:rFonts w:eastAsia="Times New Roman" w:hint="eastAsia"/>
           <w:noProof/>
+          <w:bdr w:val="single" w:sz="4" w:space="0" w:color="auto"/>
         </w:rPr>
         <w:lastRenderedPageBreak/>
         <w:drawing>
@@ -18912,6 +19202,7 @@
           <w:rFonts w:eastAsia="Times New Roman"/>
           <w:b/>
           <w:sz w:val="28"/>
+          <w:highlight w:val="green"/>
           <w:u w:val="thick"/>
         </w:rPr>
         <w:t>Array of Structures (1)</w:t>
@@ -19196,6 +19487,7 @@
           <w:noProof/>
           <w:lang w:val="en-AU"/>
         </w:rPr>
+        <w:lastRenderedPageBreak/>
         <w:drawing>
           <wp:inline distT="0" distB="0" distL="0" distR="0" wp14:anchorId="51842D4B" wp14:editId="6624CFF0">
             <wp:extent cx="5727700" cy="2680970"/>
@@ -19255,7 +19547,6 @@
           <w:sz w:val="36"/>
           <w:u w:val="thick"/>
         </w:rPr>
-        <w:lastRenderedPageBreak/>
         <w:t>Unions</w:t>
       </w:r>
     </w:p>
@@ -19723,6 +20014,7 @@
           <w:b/>
           <w:noProof/>
         </w:rPr>
+        <w:lastRenderedPageBreak/>
         <w:drawing>
           <wp:inline distT="0" distB="0" distL="0" distR="0" wp14:anchorId="617E5D07" wp14:editId="66A5AE49">
             <wp:extent cx="2383155" cy="2372045"/>
@@ -19777,8 +20069,17 @@
         <w:rPr>
           <w:rFonts w:eastAsia="Times New Roman"/>
         </w:rPr>
-        <w:t>• Basic answer: Another variable holds that info</w:t>
-      </w:r>
+        <w:t xml:space="preserve">• </w:t>
+      </w:r>
+      <w:r>
+        <w:rPr>
+          <w:rFonts w:eastAsia="Times New Roman"/>
+          <w:highlight w:val="green"/>
+        </w:rPr>
+        <w:t>Basic answer: Another variable holds that info</w:t>
+      </w:r>
+      <w:bookmarkStart w:id="0" w:name="_GoBack"/>
+      <w:bookmarkEnd w:id="0"/>
     </w:p>
     <w:p/>
     <w:p>
@@ -19851,7 +20152,6 @@
           <w:rFonts w:hint="eastAsia"/>
           <w:noProof/>
         </w:rPr>
-        <w:lastRenderedPageBreak/>
         <w:drawing>
           <wp:inline distT="0" distB="0" distL="0" distR="0" wp14:anchorId="55FADC9A" wp14:editId="536F3908">
             <wp:extent cx="4554855" cy="1895163"/>
@@ -20334,7 +20634,6 @@
         <w:rPr>
           <w:rFonts w:eastAsia="Times New Roman"/>
         </w:rPr>
-        <w:lastRenderedPageBreak/>
         <w:t>When a file is</w:t>
       </w:r>
       <w:r>
@@ -20742,6 +21041,7 @@
           <w:sz w:val="21"/>
           <w:lang w:val="en-AU"/>
         </w:rPr>
+        <w:lastRenderedPageBreak/>
         <w:t xml:space="preserve">Reading data from a file </w:t>
       </w:r>
     </w:p>
@@ -21055,521 +21355,521 @@
         <w:rPr>
           <w:rFonts w:eastAsia="Times New Roman"/>
         </w:rPr>
+        <w:t>For example, if the file mydata does not exist, then:</w:t>
+      </w:r>
+    </w:p>
+    <w:p>
+      <w:pPr>
+        <w:ind w:left="720"/>
+        <w:rPr>
+          <w:b/>
+        </w:rPr>
+      </w:pPr>
+      <w:r>
+        <w:rPr>
+          <w:b/>
+        </w:rPr>
+        <w:t>FILE *</w:t>
+      </w:r>
+      <w:proofErr w:type="gramStart"/>
+      <w:r>
+        <w:rPr>
+          <w:b/>
+        </w:rPr>
+        <w:t>fptr ;</w:t>
+      </w:r>
+      <w:proofErr w:type="gramEnd"/>
+      <w:r>
+        <w:rPr>
+          <w:b/>
+        </w:rPr>
+        <w:t xml:space="preserve"> </w:t>
+      </w:r>
+    </w:p>
+    <w:p>
+      <w:pPr>
+        <w:ind w:left="720"/>
+        <w:rPr>
+          <w:b/>
+        </w:rPr>
+      </w:pPr>
+    </w:p>
+    <w:p>
+      <w:pPr>
+        <w:ind w:left="720"/>
+        <w:rPr>
+          <w:b/>
+        </w:rPr>
+      </w:pPr>
+      <w:r>
+        <w:rPr>
+          <w:b/>
+        </w:rPr>
+        <w:t>fptr = fopen ("mydata", "r"</w:t>
+      </w:r>
+      <w:proofErr w:type="gramStart"/>
+      <w:r>
+        <w:rPr>
+          <w:b/>
+        </w:rPr>
+        <w:t>) ;</w:t>
+      </w:r>
+      <w:proofErr w:type="gramEnd"/>
+    </w:p>
+    <w:p>
+      <w:pPr>
+        <w:ind w:left="720"/>
+        <w:rPr>
+          <w:b/>
+        </w:rPr>
+      </w:pPr>
+    </w:p>
+    <w:p>
+      <w:pPr>
+        <w:ind w:left="720"/>
+        <w:rPr>
+          <w:b/>
+        </w:rPr>
+      </w:pPr>
+      <w:r>
+        <w:rPr>
+          <w:b/>
+        </w:rPr>
+        <w:t xml:space="preserve"> if (fptr == NULL) { </w:t>
+      </w:r>
+    </w:p>
+    <w:p>
+      <w:pPr>
+        <w:ind w:left="720" w:firstLine="720"/>
+        <w:rPr>
+          <w:b/>
+        </w:rPr>
+      </w:pPr>
+      <w:r>
+        <w:rPr>
+          <w:b/>
+        </w:rPr>
+        <w:t xml:space="preserve">printf ("File open failed.\n"); </w:t>
+      </w:r>
+    </w:p>
+    <w:p>
+      <w:pPr>
+        <w:ind w:left="720"/>
+        <w:rPr>
+          <w:b/>
+        </w:rPr>
+      </w:pPr>
+      <w:r>
+        <w:rPr>
+          <w:b/>
+        </w:rPr>
+        <w:t>}</w:t>
+      </w:r>
+    </w:p>
+    <w:p>
+      <w:pPr>
+        <w:ind w:left="720"/>
+        <w:rPr>
+          <w:b/>
+        </w:rPr>
+      </w:pPr>
+    </w:p>
+    <w:p>
+      <w:pPr>
+        <w:rPr>
+          <w:rFonts w:eastAsia="Times New Roman"/>
+          <w:u w:val="single"/>
+        </w:rPr>
+      </w:pPr>
+      <w:r>
+        <w:rPr>
+          <w:rFonts w:eastAsia="Times New Roman"/>
+          <w:u w:val="single"/>
+        </w:rPr>
+        <w:t>Closing a file</w:t>
+      </w:r>
+    </w:p>
+    <w:p>
+      <w:pPr>
+        <w:rPr>
+          <w:b/>
+        </w:rPr>
+      </w:pPr>
+    </w:p>
+    <w:p>
+      <w:pPr>
+        <w:rPr>
+          <w:rFonts w:eastAsia="Times New Roman"/>
+        </w:rPr>
+      </w:pPr>
+      <w:r>
+        <w:rPr>
+          <w:rFonts w:eastAsia="Times New Roman"/>
+          <w:color w:val="FF0000"/>
+        </w:rPr>
+        <w:t xml:space="preserve">After completing all operations </w:t>
+      </w:r>
+      <w:r>
+        <w:rPr>
+          <w:rFonts w:eastAsia="Times New Roman"/>
+        </w:rPr>
+        <w:t xml:space="preserve">on a file, it must be closed to ensure that </w:t>
+      </w:r>
+      <w:r>
+        <w:rPr>
+          <w:rFonts w:eastAsia="Times New Roman"/>
+          <w:color w:val="FF0000"/>
+        </w:rPr>
+        <w:t>all file data stored in memory buffers are written to the file.</w:t>
+      </w:r>
+    </w:p>
+    <w:p>
+      <w:pPr>
+        <w:rPr>
+          <w:rFonts w:eastAsia="Times New Roman"/>
+        </w:rPr>
+      </w:pPr>
+      <w:r>
+        <w:rPr>
+          <w:rFonts w:eastAsia="Times New Roman"/>
+          <w:b/>
+        </w:rPr>
+        <w:t>General format:</w:t>
+      </w:r>
+      <w:r>
+        <w:rPr>
+          <w:rFonts w:eastAsia="Times New Roman" w:hint="eastAsia"/>
+        </w:rPr>
+        <w:tab/>
+      </w:r>
+      <w:r>
+        <w:rPr>
+          <w:rFonts w:eastAsia="Times New Roman"/>
+        </w:rPr>
+        <w:t xml:space="preserve"> fclose (file_pointer); </w:t>
+      </w:r>
+    </w:p>
+    <w:p>
+      <w:pPr>
+        <w:rPr>
+          <w:rFonts w:eastAsia="Times New Roman"/>
+        </w:rPr>
+      </w:pPr>
+      <w:r>
+        <w:rPr>
+          <w:rFonts w:eastAsia="Times New Roman"/>
+        </w:rPr>
+        <w:t>FILE *</w:t>
+      </w:r>
+      <w:proofErr w:type="gramStart"/>
+      <w:r>
+        <w:rPr>
+          <w:rFonts w:eastAsia="Times New Roman"/>
+        </w:rPr>
+        <w:t>fp;</w:t>
+      </w:r>
+      <w:r>
+        <w:rPr>
+          <w:rFonts w:eastAsia="Times New Roman" w:hint="eastAsia"/>
+        </w:rPr>
+        <w:t xml:space="preserve">  </w:t>
+      </w:r>
+      <w:r>
+        <w:rPr>
+          <w:rFonts w:eastAsia="Times New Roman" w:hint="eastAsia"/>
+        </w:rPr>
+        <w:tab/>
+      </w:r>
+      <w:proofErr w:type="gramEnd"/>
+      <w:r>
+        <w:rPr>
+          <w:rFonts w:eastAsia="Times New Roman" w:hint="eastAsia"/>
+        </w:rPr>
+        <w:tab/>
+      </w:r>
+      <w:r>
+        <w:rPr>
+          <w:rFonts w:eastAsia="Times New Roman" w:hint="eastAsia"/>
+        </w:rPr>
+        <w:tab/>
+      </w:r>
+      <w:r>
+        <w:rPr>
+          <w:rFonts w:eastAsia="Times New Roman" w:hint="eastAsia"/>
+        </w:rPr>
+        <w:tab/>
+      </w:r>
+      <w:r>
+        <w:rPr>
+          <w:rFonts w:eastAsia="Times New Roman" w:hint="eastAsia"/>
+        </w:rPr>
+        <w:tab/>
+      </w:r>
+      <w:r>
+        <w:rPr>
+          <w:rFonts w:eastAsia="Times New Roman"/>
+        </w:rPr>
+        <w:t xml:space="preserve"> // pointer to data type FILE </w:t>
+      </w:r>
+    </w:p>
+    <w:p>
+      <w:pPr>
+        <w:ind w:firstLine="720"/>
+        <w:rPr>
+          <w:rFonts w:eastAsia="Times New Roman"/>
+        </w:rPr>
+      </w:pPr>
+      <w:r>
+        <w:rPr>
+          <w:rFonts w:eastAsia="Times New Roman"/>
+        </w:rPr>
+        <w:t xml:space="preserve">::: </w:t>
+      </w:r>
+    </w:p>
+    <w:p>
+      <w:pPr>
+        <w:rPr>
+          <w:rFonts w:eastAsia="Times New Roman"/>
+        </w:rPr>
+      </w:pPr>
+      <w:r>
+        <w:rPr>
+          <w:rFonts w:eastAsia="Times New Roman"/>
+        </w:rPr>
+        <w:t xml:space="preserve">fp = fopen (filename, mode); </w:t>
+      </w:r>
+    </w:p>
+    <w:p>
+      <w:pPr>
+        <w:ind w:firstLine="720"/>
+        <w:rPr>
+          <w:rFonts w:eastAsia="Times New Roman"/>
+        </w:rPr>
+      </w:pPr>
+      <w:r>
+        <w:rPr>
+          <w:rFonts w:eastAsia="Times New Roman"/>
+        </w:rPr>
+        <w:t xml:space="preserve">::: </w:t>
+      </w:r>
+    </w:p>
+    <w:p>
+      <w:pPr>
+        <w:rPr>
+          <w:rFonts w:eastAsia="Times New Roman"/>
+        </w:rPr>
+      </w:pPr>
+      <w:r>
+        <w:rPr>
+          <w:rFonts w:eastAsia="Times New Roman"/>
+        </w:rPr>
+        <w:t xml:space="preserve">fclose (fp); </w:t>
+      </w:r>
+      <w:r>
+        <w:rPr>
+          <w:rFonts w:eastAsia="Times New Roman" w:hint="eastAsia"/>
+        </w:rPr>
+        <w:tab/>
+      </w:r>
+      <w:r>
+        <w:rPr>
+          <w:rFonts w:eastAsia="Times New Roman" w:hint="eastAsia"/>
+        </w:rPr>
+        <w:tab/>
+      </w:r>
+      <w:r>
+        <w:rPr>
+          <w:rFonts w:eastAsia="Times New Roman" w:hint="eastAsia"/>
+        </w:rPr>
+        <w:tab/>
+      </w:r>
+      <w:r>
+        <w:rPr>
+          <w:rFonts w:eastAsia="Times New Roman" w:hint="eastAsia"/>
+        </w:rPr>
+        <w:tab/>
+      </w:r>
+      <w:r>
+        <w:rPr>
+          <w:rFonts w:eastAsia="Times New Roman" w:hint="eastAsia"/>
+        </w:rPr>
+        <w:tab/>
+      </w:r>
+      <w:r>
+        <w:rPr>
+          <w:rFonts w:eastAsia="Times New Roman"/>
+        </w:rPr>
+        <w:t>// close the file</w:t>
+      </w:r>
+    </w:p>
+    <w:p>
+      <w:pPr>
+        <w:rPr>
+          <w:b/>
+        </w:rPr>
+      </w:pPr>
+    </w:p>
+    <w:p>
+      <w:pPr>
+        <w:rPr>
+          <w:rFonts w:eastAsia="Times New Roman"/>
+          <w:u w:val="single"/>
+        </w:rPr>
+      </w:pPr>
+      <w:r>
+        <w:rPr>
+          <w:rFonts w:eastAsia="Times New Roman"/>
+          <w:u w:val="single"/>
+        </w:rPr>
+        <w:t>Read/Write Operations on Files</w:t>
+      </w:r>
+    </w:p>
+    <w:p>
+      <w:pPr>
+        <w:rPr>
+          <w:b/>
+        </w:rPr>
+      </w:pPr>
+    </w:p>
+    <w:p>
+      <w:pPr>
+        <w:rPr>
+          <w:rFonts w:eastAsia="Times New Roman"/>
+          <w:b/>
+        </w:rPr>
+      </w:pPr>
+      <w:r>
+        <w:rPr>
+          <w:rFonts w:eastAsia="Times New Roman"/>
+          <w:u w:val="single"/>
+        </w:rPr>
+        <w:t>Simplest file input-output (I/O) function:</w:t>
+      </w:r>
+      <w:r>
+        <w:rPr>
+          <w:rFonts w:eastAsia="Times New Roman"/>
+        </w:rPr>
+        <w:t xml:space="preserve"> </w:t>
+      </w:r>
+      <w:r>
+        <w:rPr>
+          <w:rFonts w:eastAsia="Times New Roman" w:hint="eastAsia"/>
+        </w:rPr>
+        <w:t xml:space="preserve">    </w:t>
+      </w:r>
+      <w:r>
+        <w:rPr>
+          <w:rFonts w:eastAsia="Times New Roman"/>
+          <w:b/>
+        </w:rPr>
+        <w:t xml:space="preserve">getc &amp; putc </w:t>
+      </w:r>
+    </w:p>
+    <w:p>
+      <w:pPr>
+        <w:ind w:firstLine="709"/>
+        <w:rPr>
+          <w:rFonts w:eastAsia="Times New Roman"/>
+          <w:b/>
+        </w:rPr>
+      </w:pPr>
+      <w:r>
+        <w:rPr>
+          <w:rFonts w:eastAsia="Times New Roman"/>
+          <w:b/>
+        </w:rPr>
+        <w:t xml:space="preserve">char ch; </w:t>
+      </w:r>
+    </w:p>
+    <w:p>
+      <w:pPr>
+        <w:ind w:firstLine="709"/>
+        <w:rPr>
+          <w:rFonts w:eastAsia="Times New Roman"/>
+          <w:b/>
+        </w:rPr>
+      </w:pPr>
+      <w:r>
+        <w:rPr>
+          <w:rFonts w:eastAsia="Times New Roman"/>
+          <w:b/>
+        </w:rPr>
+        <w:t xml:space="preserve">FILE *fp; </w:t>
+      </w:r>
+    </w:p>
+    <w:p>
+      <w:pPr>
+        <w:ind w:firstLine="709"/>
+        <w:rPr>
+          <w:rFonts w:eastAsia="Times New Roman"/>
+          <w:b/>
+        </w:rPr>
+      </w:pPr>
+      <w:r>
+        <w:rPr>
+          <w:rFonts w:eastAsia="Times New Roman"/>
+          <w:b/>
+        </w:rPr>
+        <w:t xml:space="preserve">::: </w:t>
+      </w:r>
+    </w:p>
+    <w:p>
+      <w:pPr>
+        <w:ind w:firstLine="709"/>
+        <w:rPr>
+          <w:rFonts w:eastAsia="Times New Roman"/>
+          <w:b/>
+        </w:rPr>
+      </w:pPr>
+      <w:r>
+        <w:rPr>
+          <w:rFonts w:eastAsia="Times New Roman"/>
+          <w:b/>
+        </w:rPr>
+        <w:t xml:space="preserve">ch = getc(fp); </w:t>
+      </w:r>
+    </w:p>
+    <w:p>
+      <w:pPr>
+        <w:ind w:firstLine="709"/>
+        <w:rPr>
+          <w:rFonts w:eastAsia="Times New Roman"/>
+          <w:b/>
+        </w:rPr>
+      </w:pPr>
+    </w:p>
+    <w:p>
+      <w:pPr>
+        <w:rPr>
+          <w:rFonts w:eastAsia="Times New Roman"/>
+        </w:rPr>
+      </w:pPr>
+      <w:r>
+        <w:rPr>
+          <w:rFonts w:eastAsia="Times New Roman"/>
+          <w:b/>
+        </w:rPr>
+        <w:t>getc</w:t>
+      </w:r>
+      <w:r>
+        <w:rPr>
+          <w:rFonts w:eastAsia="Times New Roman"/>
+        </w:rPr>
+        <w:t xml:space="preserve"> will return an end-of-file marker EOF, when the</w:t>
+      </w:r>
+    </w:p>
+    <w:p>
+      <w:pPr>
+        <w:ind w:firstLine="720"/>
+        <w:rPr>
+          <w:rFonts w:eastAsia="Times New Roman"/>
+        </w:rPr>
+      </w:pPr>
+      <w:r>
+        <w:rPr>
+          <w:rFonts w:eastAsia="Times New Roman"/>
+        </w:rPr>
         <w:lastRenderedPageBreak/>
-        <w:t>For example, if the file mydata does not exist, then:</w:t>
-      </w:r>
-    </w:p>
-    <w:p>
-      <w:pPr>
-        <w:ind w:left="720"/>
-        <w:rPr>
-          <w:b/>
-        </w:rPr>
-      </w:pPr>
-      <w:r>
-        <w:rPr>
-          <w:b/>
-        </w:rPr>
-        <w:t>FILE *</w:t>
-      </w:r>
-      <w:proofErr w:type="gramStart"/>
-      <w:r>
-        <w:rPr>
-          <w:b/>
-        </w:rPr>
-        <w:t>fptr ;</w:t>
-      </w:r>
-      <w:proofErr w:type="gramEnd"/>
-      <w:r>
-        <w:rPr>
-          <w:b/>
-        </w:rPr>
-        <w:t xml:space="preserve"> </w:t>
-      </w:r>
-    </w:p>
-    <w:p>
-      <w:pPr>
-        <w:ind w:left="720"/>
-        <w:rPr>
-          <w:b/>
-        </w:rPr>
-      </w:pPr>
-    </w:p>
-    <w:p>
-      <w:pPr>
-        <w:ind w:left="720"/>
-        <w:rPr>
-          <w:b/>
-        </w:rPr>
-      </w:pPr>
-      <w:r>
-        <w:rPr>
-          <w:b/>
-        </w:rPr>
-        <w:t>fptr = fopen ("mydata", "r"</w:t>
-      </w:r>
-      <w:proofErr w:type="gramStart"/>
-      <w:r>
-        <w:rPr>
-          <w:b/>
-        </w:rPr>
-        <w:t>) ;</w:t>
-      </w:r>
-      <w:proofErr w:type="gramEnd"/>
-    </w:p>
-    <w:p>
-      <w:pPr>
-        <w:ind w:left="720"/>
-        <w:rPr>
-          <w:b/>
-        </w:rPr>
-      </w:pPr>
-    </w:p>
-    <w:p>
-      <w:pPr>
-        <w:ind w:left="720"/>
-        <w:rPr>
-          <w:b/>
-        </w:rPr>
-      </w:pPr>
-      <w:r>
-        <w:rPr>
-          <w:b/>
-        </w:rPr>
-        <w:t xml:space="preserve"> if (fptr == NULL) { </w:t>
-      </w:r>
-    </w:p>
-    <w:p>
-      <w:pPr>
-        <w:ind w:left="720" w:firstLine="720"/>
-        <w:rPr>
-          <w:b/>
-        </w:rPr>
-      </w:pPr>
-      <w:r>
-        <w:rPr>
-          <w:b/>
-        </w:rPr>
-        <w:t xml:space="preserve">printf ("File open failed.\n"); </w:t>
-      </w:r>
-    </w:p>
-    <w:p>
-      <w:pPr>
-        <w:ind w:left="720"/>
-        <w:rPr>
-          <w:b/>
-        </w:rPr>
-      </w:pPr>
-      <w:r>
-        <w:rPr>
-          <w:b/>
-        </w:rPr>
-        <w:t>}</w:t>
-      </w:r>
-    </w:p>
-    <w:p>
-      <w:pPr>
-        <w:ind w:left="720"/>
-        <w:rPr>
-          <w:b/>
-        </w:rPr>
-      </w:pPr>
-    </w:p>
-    <w:p>
-      <w:pPr>
-        <w:rPr>
-          <w:rFonts w:eastAsia="Times New Roman"/>
-          <w:u w:val="single"/>
-        </w:rPr>
-      </w:pPr>
-      <w:r>
-        <w:rPr>
-          <w:rFonts w:eastAsia="Times New Roman"/>
-          <w:u w:val="single"/>
-        </w:rPr>
-        <w:t>Closing a file</w:t>
-      </w:r>
-    </w:p>
-    <w:p>
-      <w:pPr>
-        <w:rPr>
-          <w:b/>
-        </w:rPr>
-      </w:pPr>
-    </w:p>
-    <w:p>
-      <w:pPr>
-        <w:rPr>
-          <w:rFonts w:eastAsia="Times New Roman"/>
-        </w:rPr>
-      </w:pPr>
-      <w:r>
-        <w:rPr>
-          <w:rFonts w:eastAsia="Times New Roman"/>
-          <w:color w:val="FF0000"/>
-        </w:rPr>
-        <w:t xml:space="preserve">After completing all operations </w:t>
-      </w:r>
-      <w:r>
-        <w:rPr>
-          <w:rFonts w:eastAsia="Times New Roman"/>
-        </w:rPr>
-        <w:t xml:space="preserve">on a file, it must be closed to ensure that </w:t>
-      </w:r>
-      <w:r>
-        <w:rPr>
-          <w:rFonts w:eastAsia="Times New Roman"/>
-          <w:color w:val="FF0000"/>
-        </w:rPr>
-        <w:t>all file data stored in memory buffers are written to the file.</w:t>
-      </w:r>
-    </w:p>
-    <w:p>
-      <w:pPr>
-        <w:rPr>
-          <w:rFonts w:eastAsia="Times New Roman"/>
-        </w:rPr>
-      </w:pPr>
-      <w:r>
-        <w:rPr>
-          <w:rFonts w:eastAsia="Times New Roman"/>
-          <w:b/>
-        </w:rPr>
-        <w:t>General format:</w:t>
-      </w:r>
-      <w:r>
-        <w:rPr>
-          <w:rFonts w:eastAsia="Times New Roman" w:hint="eastAsia"/>
-        </w:rPr>
-        <w:tab/>
-      </w:r>
-      <w:r>
-        <w:rPr>
-          <w:rFonts w:eastAsia="Times New Roman"/>
-        </w:rPr>
-        <w:t xml:space="preserve"> fclose (file_pointer); </w:t>
-      </w:r>
-    </w:p>
-    <w:p>
-      <w:pPr>
-        <w:rPr>
-          <w:rFonts w:eastAsia="Times New Roman"/>
-        </w:rPr>
-      </w:pPr>
-      <w:r>
-        <w:rPr>
-          <w:rFonts w:eastAsia="Times New Roman"/>
-        </w:rPr>
-        <w:t>FILE *</w:t>
-      </w:r>
-      <w:proofErr w:type="gramStart"/>
-      <w:r>
-        <w:rPr>
-          <w:rFonts w:eastAsia="Times New Roman"/>
-        </w:rPr>
-        <w:t>fp;</w:t>
-      </w:r>
-      <w:r>
-        <w:rPr>
-          <w:rFonts w:eastAsia="Times New Roman" w:hint="eastAsia"/>
-        </w:rPr>
-        <w:t xml:space="preserve">  </w:t>
-      </w:r>
-      <w:r>
-        <w:rPr>
-          <w:rFonts w:eastAsia="Times New Roman" w:hint="eastAsia"/>
-        </w:rPr>
-        <w:tab/>
-      </w:r>
-      <w:proofErr w:type="gramEnd"/>
-      <w:r>
-        <w:rPr>
-          <w:rFonts w:eastAsia="Times New Roman" w:hint="eastAsia"/>
-        </w:rPr>
-        <w:tab/>
-      </w:r>
-      <w:r>
-        <w:rPr>
-          <w:rFonts w:eastAsia="Times New Roman" w:hint="eastAsia"/>
-        </w:rPr>
-        <w:tab/>
-      </w:r>
-      <w:r>
-        <w:rPr>
-          <w:rFonts w:eastAsia="Times New Roman" w:hint="eastAsia"/>
-        </w:rPr>
-        <w:tab/>
-      </w:r>
-      <w:r>
-        <w:rPr>
-          <w:rFonts w:eastAsia="Times New Roman" w:hint="eastAsia"/>
-        </w:rPr>
-        <w:tab/>
-      </w:r>
-      <w:r>
-        <w:rPr>
-          <w:rFonts w:eastAsia="Times New Roman"/>
-        </w:rPr>
-        <w:t xml:space="preserve"> // pointer to data type FILE </w:t>
-      </w:r>
-    </w:p>
-    <w:p>
-      <w:pPr>
-        <w:ind w:firstLine="720"/>
-        <w:rPr>
-          <w:rFonts w:eastAsia="Times New Roman"/>
-        </w:rPr>
-      </w:pPr>
-      <w:r>
-        <w:rPr>
-          <w:rFonts w:eastAsia="Times New Roman"/>
-        </w:rPr>
-        <w:t xml:space="preserve">::: </w:t>
-      </w:r>
-    </w:p>
-    <w:p>
-      <w:pPr>
-        <w:rPr>
-          <w:rFonts w:eastAsia="Times New Roman"/>
-        </w:rPr>
-      </w:pPr>
-      <w:r>
-        <w:rPr>
-          <w:rFonts w:eastAsia="Times New Roman"/>
-        </w:rPr>
-        <w:t xml:space="preserve">fp = fopen (filename, mode); </w:t>
-      </w:r>
-    </w:p>
-    <w:p>
-      <w:pPr>
-        <w:ind w:firstLine="720"/>
-        <w:rPr>
-          <w:rFonts w:eastAsia="Times New Roman"/>
-        </w:rPr>
-      </w:pPr>
-      <w:r>
-        <w:rPr>
-          <w:rFonts w:eastAsia="Times New Roman"/>
-        </w:rPr>
-        <w:t xml:space="preserve">::: </w:t>
-      </w:r>
-    </w:p>
-    <w:p>
-      <w:pPr>
-        <w:rPr>
-          <w:rFonts w:eastAsia="Times New Roman"/>
-        </w:rPr>
-      </w:pPr>
-      <w:r>
-        <w:rPr>
-          <w:rFonts w:eastAsia="Times New Roman"/>
-        </w:rPr>
-        <w:t xml:space="preserve">fclose (fp); </w:t>
-      </w:r>
-      <w:r>
-        <w:rPr>
-          <w:rFonts w:eastAsia="Times New Roman" w:hint="eastAsia"/>
-        </w:rPr>
-        <w:tab/>
-      </w:r>
-      <w:r>
-        <w:rPr>
-          <w:rFonts w:eastAsia="Times New Roman" w:hint="eastAsia"/>
-        </w:rPr>
-        <w:tab/>
-      </w:r>
-      <w:r>
-        <w:rPr>
-          <w:rFonts w:eastAsia="Times New Roman" w:hint="eastAsia"/>
-        </w:rPr>
-        <w:tab/>
-      </w:r>
-      <w:r>
-        <w:rPr>
-          <w:rFonts w:eastAsia="Times New Roman" w:hint="eastAsia"/>
-        </w:rPr>
-        <w:tab/>
-      </w:r>
-      <w:r>
-        <w:rPr>
-          <w:rFonts w:eastAsia="Times New Roman" w:hint="eastAsia"/>
-        </w:rPr>
-        <w:tab/>
-      </w:r>
-      <w:r>
-        <w:rPr>
-          <w:rFonts w:eastAsia="Times New Roman"/>
-        </w:rPr>
-        <w:t>// close the file</w:t>
-      </w:r>
-    </w:p>
-    <w:p>
-      <w:pPr>
-        <w:rPr>
-          <w:b/>
-        </w:rPr>
-      </w:pPr>
-    </w:p>
-    <w:p>
-      <w:pPr>
-        <w:rPr>
-          <w:rFonts w:eastAsia="Times New Roman"/>
-          <w:u w:val="single"/>
-        </w:rPr>
-      </w:pPr>
-      <w:r>
-        <w:rPr>
-          <w:rFonts w:eastAsia="Times New Roman"/>
-          <w:u w:val="single"/>
-        </w:rPr>
-        <w:t>Read/Write Operations on Files</w:t>
-      </w:r>
-    </w:p>
-    <w:p>
-      <w:pPr>
-        <w:rPr>
-          <w:b/>
-        </w:rPr>
-      </w:pPr>
-    </w:p>
-    <w:p>
-      <w:pPr>
-        <w:rPr>
-          <w:rFonts w:eastAsia="Times New Roman"/>
-          <w:b/>
-        </w:rPr>
-      </w:pPr>
-      <w:r>
-        <w:rPr>
-          <w:rFonts w:eastAsia="Times New Roman"/>
-          <w:u w:val="single"/>
-        </w:rPr>
-        <w:t>Simplest file input-output (I/O) function:</w:t>
-      </w:r>
-      <w:r>
-        <w:rPr>
-          <w:rFonts w:eastAsia="Times New Roman"/>
-        </w:rPr>
-        <w:t xml:space="preserve"> </w:t>
-      </w:r>
-      <w:r>
-        <w:rPr>
-          <w:rFonts w:eastAsia="Times New Roman" w:hint="eastAsia"/>
-        </w:rPr>
-        <w:t xml:space="preserve">    </w:t>
-      </w:r>
-      <w:r>
-        <w:rPr>
-          <w:rFonts w:eastAsia="Times New Roman"/>
-          <w:b/>
-        </w:rPr>
-        <w:t xml:space="preserve">getc &amp; putc </w:t>
-      </w:r>
-    </w:p>
-    <w:p>
-      <w:pPr>
-        <w:ind w:firstLine="709"/>
-        <w:rPr>
-          <w:rFonts w:eastAsia="Times New Roman"/>
-          <w:b/>
-        </w:rPr>
-      </w:pPr>
-      <w:r>
-        <w:rPr>
-          <w:rFonts w:eastAsia="Times New Roman"/>
-          <w:b/>
-        </w:rPr>
-        <w:t xml:space="preserve">char ch; </w:t>
-      </w:r>
-    </w:p>
-    <w:p>
-      <w:pPr>
-        <w:ind w:firstLine="709"/>
-        <w:rPr>
-          <w:rFonts w:eastAsia="Times New Roman"/>
-          <w:b/>
-        </w:rPr>
-      </w:pPr>
-      <w:r>
-        <w:rPr>
-          <w:rFonts w:eastAsia="Times New Roman"/>
-          <w:b/>
-        </w:rPr>
-        <w:t xml:space="preserve">FILE *fp; </w:t>
-      </w:r>
-    </w:p>
-    <w:p>
-      <w:pPr>
-        <w:ind w:firstLine="709"/>
-        <w:rPr>
-          <w:rFonts w:eastAsia="Times New Roman"/>
-          <w:b/>
-        </w:rPr>
-      </w:pPr>
-      <w:r>
-        <w:rPr>
-          <w:rFonts w:eastAsia="Times New Roman"/>
-          <w:b/>
-        </w:rPr>
-        <w:t xml:space="preserve">::: </w:t>
-      </w:r>
-    </w:p>
-    <w:p>
-      <w:pPr>
-        <w:ind w:firstLine="709"/>
-        <w:rPr>
-          <w:rFonts w:eastAsia="Times New Roman"/>
-          <w:b/>
-        </w:rPr>
-      </w:pPr>
-      <w:r>
-        <w:rPr>
-          <w:rFonts w:eastAsia="Times New Roman"/>
-          <w:b/>
-        </w:rPr>
-        <w:t xml:space="preserve">ch = getc(fp); </w:t>
-      </w:r>
-    </w:p>
-    <w:p>
-      <w:pPr>
-        <w:ind w:firstLine="709"/>
-        <w:rPr>
-          <w:rFonts w:eastAsia="Times New Roman"/>
-          <w:b/>
-        </w:rPr>
-      </w:pPr>
-    </w:p>
-    <w:p>
-      <w:pPr>
-        <w:rPr>
-          <w:rFonts w:eastAsia="Times New Roman"/>
-        </w:rPr>
-      </w:pPr>
-      <w:r>
-        <w:rPr>
-          <w:rFonts w:eastAsia="Times New Roman"/>
-          <w:b/>
-        </w:rPr>
-        <w:t>getc</w:t>
-      </w:r>
-      <w:r>
-        <w:rPr>
-          <w:rFonts w:eastAsia="Times New Roman"/>
-        </w:rPr>
-        <w:t xml:space="preserve"> will return an end-of-file marker EOF, when the</w:t>
-      </w:r>
-    </w:p>
-    <w:p>
-      <w:pPr>
-        <w:ind w:firstLine="720"/>
-        <w:rPr>
-          <w:rFonts w:eastAsia="Times New Roman"/>
-        </w:rPr>
-      </w:pPr>
-      <w:r>
-        <w:rPr>
-          <w:rFonts w:eastAsia="Times New Roman"/>
-        </w:rPr>
         <w:t xml:space="preserve"> end of the file has been reached. </w:t>
       </w:r>
     </w:p>
@@ -21913,7 +22213,6 @@
           <w:rFonts w:eastAsia="Times New Roman"/>
           <w:u w:val="single"/>
         </w:rPr>
-        <w:lastRenderedPageBreak/>
         <w:t>fgetc(</w:t>
       </w:r>
       <w:proofErr w:type="gramEnd"/>
@@ -22832,7 +23131,6 @@
           <w:sz w:val="28"/>
           <w:u w:val="single"/>
         </w:rPr>
-        <w:lastRenderedPageBreak/>
         <w:t>fprinf(</w:t>
       </w:r>
       <w:proofErr w:type="gramEnd"/>
@@ -23370,6 +23668,7 @@
         <w:rPr>
           <w:rFonts w:eastAsia="Times New Roman"/>
         </w:rPr>
+        <w:lastRenderedPageBreak/>
         <w:t xml:space="preserve">Same as dealing with text files except in the opening step. </w:t>
       </w:r>
     </w:p>
@@ -23678,537 +23977,537 @@
         <w:rPr>
           <w:rFonts w:eastAsia="Times New Roman"/>
         </w:rPr>
+        <w:t xml:space="preserve">Example: </w:t>
+      </w:r>
+    </w:p>
+    <w:p>
+      <w:pPr>
+        <w:ind w:firstLine="993"/>
+        <w:rPr>
+          <w:rFonts w:eastAsia="Times New Roman"/>
+          <w:b/>
+        </w:rPr>
+      </w:pPr>
+      <w:r>
+        <w:rPr>
+          <w:rFonts w:eastAsia="Times New Roman"/>
+          <w:b/>
+        </w:rPr>
+        <w:t xml:space="preserve">unsigned char </w:t>
+      </w:r>
+      <w:proofErr w:type="gramStart"/>
+      <w:r>
+        <w:rPr>
+          <w:rFonts w:eastAsia="Times New Roman"/>
+          <w:b/>
+        </w:rPr>
+        <w:t>buffer[</w:t>
+      </w:r>
+      <w:proofErr w:type="gramEnd"/>
+      <w:r>
+        <w:rPr>
+          <w:rFonts w:eastAsia="Times New Roman"/>
+          <w:b/>
+        </w:rPr>
+        <w:t xml:space="preserve">10]; </w:t>
+      </w:r>
+    </w:p>
+    <w:p>
+      <w:pPr>
+        <w:ind w:firstLine="993"/>
+        <w:rPr>
+          <w:rFonts w:eastAsia="Times New Roman"/>
+          <w:b/>
+        </w:rPr>
+      </w:pPr>
+      <w:r>
+        <w:rPr>
+          <w:rFonts w:eastAsia="Times New Roman"/>
+          <w:b/>
+        </w:rPr>
+        <w:t xml:space="preserve">FILE *ptr; </w:t>
+      </w:r>
+    </w:p>
+    <w:p>
+      <w:pPr>
+        <w:ind w:firstLine="993"/>
+        <w:rPr>
+          <w:rFonts w:eastAsia="Times New Roman"/>
+          <w:b/>
+        </w:rPr>
+      </w:pPr>
+      <w:r>
+        <w:rPr>
+          <w:rFonts w:eastAsia="Times New Roman"/>
+          <w:b/>
+        </w:rPr>
+        <w:t xml:space="preserve">ptr = fopen("file1.exe","rb"); </w:t>
+      </w:r>
+    </w:p>
+    <w:p>
+      <w:pPr>
+        <w:ind w:firstLine="993"/>
+        <w:rPr>
+          <w:rFonts w:eastAsia="Times New Roman"/>
+          <w:b/>
+        </w:rPr>
+      </w:pPr>
+      <w:r>
+        <w:rPr>
+          <w:rFonts w:eastAsia="Times New Roman"/>
+          <w:b/>
+          <w:color w:val="FF0000"/>
+        </w:rPr>
+        <w:t>fread</w:t>
+      </w:r>
+      <w:r>
+        <w:rPr>
+          <w:rFonts w:eastAsia="Times New Roman"/>
+          <w:b/>
+        </w:rPr>
+        <w:t xml:space="preserve"> (buffer, sizeof(buffer), 1, ptr);</w:t>
+      </w:r>
+    </w:p>
+    <w:p>
+      <w:pPr>
+        <w:ind w:firstLine="993"/>
+        <w:rPr>
+          <w:rFonts w:eastAsia="Times New Roman"/>
+          <w:b/>
+        </w:rPr>
+      </w:pPr>
+    </w:p>
+    <w:p>
+      <w:pPr>
+        <w:rPr>
+          <w:rFonts w:eastAsia="Times New Roman"/>
+          <w:u w:val="single"/>
+        </w:rPr>
+      </w:pPr>
+      <w:r>
+        <w:rPr>
+          <w:rFonts w:eastAsia="Times New Roman"/>
+          <w:u w:val="single"/>
+        </w:rPr>
+        <w:t>Writing binary files</w:t>
+      </w:r>
+    </w:p>
+    <w:p>
+      <w:pPr>
+        <w:rPr>
+          <w:rFonts w:eastAsia="Times New Roman"/>
+        </w:rPr>
+      </w:pPr>
+    </w:p>
+    <w:p>
+      <w:pPr>
+        <w:rPr>
+          <w:rFonts w:eastAsia="Times New Roman"/>
+        </w:rPr>
+      </w:pPr>
+      <w:r>
+        <w:rPr>
+          <w:rFonts w:eastAsia="Times New Roman"/>
+          <w:b/>
+        </w:rPr>
+        <w:t>fwrite</w:t>
+      </w:r>
+      <w:r>
+        <w:rPr>
+          <w:rFonts w:eastAsia="Times New Roman"/>
+        </w:rPr>
+        <w:t xml:space="preserve"> writes a block of binary data comprising </w:t>
+      </w:r>
+      <w:r>
+        <w:rPr>
+          <w:rFonts w:eastAsia="Times New Roman"/>
+          <w:b/>
+        </w:rPr>
+        <w:t>nmemb</w:t>
+      </w:r>
+      <w:r>
+        <w:rPr>
+          <w:rFonts w:eastAsia="Times New Roman"/>
+        </w:rPr>
+        <w:t xml:space="preserve"> elements of size</w:t>
+      </w:r>
+      <w:r>
+        <w:rPr>
+          <w:rFonts w:eastAsia="Times New Roman" w:hint="eastAsia"/>
+        </w:rPr>
+        <w:t>,</w:t>
+      </w:r>
+    </w:p>
+    <w:p>
+      <w:pPr>
+        <w:rPr>
+          <w:rFonts w:eastAsia="Times New Roman"/>
+        </w:rPr>
+      </w:pPr>
+      <w:r>
+        <w:rPr>
+          <w:rFonts w:eastAsia="Times New Roman"/>
+          <w:b/>
+        </w:rPr>
+        <w:t>size</w:t>
+      </w:r>
+      <w:r>
+        <w:rPr>
+          <w:rFonts w:eastAsia="Times New Roman"/>
+        </w:rPr>
+        <w:t xml:space="preserve"> from </w:t>
+      </w:r>
+      <w:r>
+        <w:rPr>
+          <w:rFonts w:eastAsia="Times New Roman"/>
+          <w:b/>
+        </w:rPr>
+        <w:t xml:space="preserve">ptr </w:t>
+      </w:r>
+      <w:r>
+        <w:rPr>
+          <w:rFonts w:eastAsia="Times New Roman"/>
+        </w:rPr>
+        <w:t xml:space="preserve">to </w:t>
+      </w:r>
+      <w:r>
+        <w:rPr>
+          <w:rFonts w:eastAsia="Times New Roman"/>
+          <w:b/>
+        </w:rPr>
+        <w:t>stream</w:t>
+      </w:r>
+      <w:r>
+        <w:rPr>
+          <w:rFonts w:eastAsia="Times New Roman"/>
+        </w:rPr>
+        <w:t xml:space="preserve">. </w:t>
+      </w:r>
+    </w:p>
+    <w:p>
+      <w:pPr>
+        <w:ind w:firstLine="993"/>
+        <w:rPr>
+          <w:rFonts w:eastAsia="Times New Roman"/>
+          <w:b/>
+        </w:rPr>
+      </w:pPr>
+    </w:p>
+    <w:p>
+      <w:pPr>
+        <w:rPr>
+          <w:rFonts w:eastAsia="Times New Roman"/>
+          <w:b/>
+        </w:rPr>
+      </w:pPr>
+      <w:r>
+        <w:rPr>
+          <w:rFonts w:eastAsia="Times New Roman"/>
+          <w:b/>
+        </w:rPr>
+        <w:t>size_t fwrite</w:t>
+      </w:r>
+      <w:r>
+        <w:rPr>
+          <w:rFonts w:eastAsia="Times New Roman" w:hint="eastAsia"/>
+          <w:b/>
+        </w:rPr>
+        <w:t xml:space="preserve"> </w:t>
+      </w:r>
+      <w:r>
+        <w:rPr>
+          <w:rFonts w:eastAsia="Times New Roman"/>
+          <w:b/>
+        </w:rPr>
+        <w:t>(const void *ptr, size_t size, size_t nmemb, FILE *stream);</w:t>
+      </w:r>
+    </w:p>
+    <w:p>
+      <w:pPr>
+        <w:rPr>
+          <w:rFonts w:eastAsia="Times New Roman"/>
+          <w:b/>
+        </w:rPr>
+      </w:pPr>
+    </w:p>
+    <w:p>
+      <w:pPr>
+        <w:rPr>
+          <w:rFonts w:eastAsia="Times New Roman"/>
+        </w:rPr>
+      </w:pPr>
+      <w:r>
+        <w:rPr>
+          <w:rFonts w:eastAsia="Times New Roman"/>
+          <w:b/>
+        </w:rPr>
+        <w:t xml:space="preserve">fwrite </w:t>
+      </w:r>
+      <w:r>
+        <w:rPr>
+          <w:rFonts w:eastAsia="Times New Roman"/>
+        </w:rPr>
+        <w:t>returns the number of elements written.</w:t>
+      </w:r>
+    </w:p>
+    <w:p>
+      <w:pPr>
+        <w:rPr>
+          <w:rFonts w:eastAsia="Times New Roman"/>
+          <w:b/>
+        </w:rPr>
+      </w:pPr>
+    </w:p>
+    <w:p>
+      <w:pPr>
+        <w:rPr>
+          <w:rFonts w:eastAsia="Times New Roman"/>
+        </w:rPr>
+      </w:pPr>
+      <w:r>
+        <w:rPr>
+          <w:rFonts w:eastAsia="Times New Roman"/>
+        </w:rPr>
+        <w:t xml:space="preserve">Example: </w:t>
+      </w:r>
+    </w:p>
+    <w:p>
+      <w:pPr>
+        <w:ind w:firstLine="993"/>
+        <w:rPr>
+          <w:rFonts w:eastAsia="Times New Roman"/>
+          <w:b/>
+        </w:rPr>
+      </w:pPr>
+      <w:r>
+        <w:rPr>
+          <w:rFonts w:eastAsia="Times New Roman"/>
+          <w:b/>
+        </w:rPr>
+        <w:t xml:space="preserve">unsigned char </w:t>
+      </w:r>
+      <w:proofErr w:type="gramStart"/>
+      <w:r>
+        <w:rPr>
+          <w:rFonts w:eastAsia="Times New Roman"/>
+          <w:b/>
+        </w:rPr>
+        <w:t>buffer[</w:t>
+      </w:r>
+      <w:proofErr w:type="gramEnd"/>
+      <w:r>
+        <w:rPr>
+          <w:rFonts w:eastAsia="Times New Roman"/>
+          <w:b/>
+        </w:rPr>
+        <w:t xml:space="preserve">10]; </w:t>
+      </w:r>
+    </w:p>
+    <w:p>
+      <w:pPr>
+        <w:ind w:firstLine="993"/>
+        <w:rPr>
+          <w:rFonts w:eastAsia="Times New Roman"/>
+          <w:b/>
+        </w:rPr>
+      </w:pPr>
+      <w:r>
+        <w:rPr>
+          <w:rFonts w:eastAsia="Times New Roman"/>
+          <w:b/>
+        </w:rPr>
+        <w:t xml:space="preserve">FILE *write_ptr; </w:t>
+      </w:r>
+    </w:p>
+    <w:p>
+      <w:pPr>
+        <w:ind w:firstLine="993"/>
+        <w:rPr>
+          <w:rFonts w:eastAsia="Times New Roman"/>
+          <w:b/>
+        </w:rPr>
+      </w:pPr>
+      <w:r>
+        <w:rPr>
+          <w:rFonts w:eastAsia="Times New Roman"/>
+          <w:b/>
+        </w:rPr>
+        <w:t xml:space="preserve">write_ptr = fopen("file2.exe","wb"); </w:t>
+      </w:r>
+    </w:p>
+    <w:p>
+      <w:pPr>
+        <w:ind w:firstLine="993"/>
+        <w:rPr>
+          <w:rFonts w:eastAsia="Times New Roman"/>
+          <w:b/>
+        </w:rPr>
+      </w:pPr>
+      <w:r>
+        <w:rPr>
+          <w:rFonts w:eastAsia="Times New Roman"/>
+          <w:b/>
+        </w:rPr>
+        <w:t>fwrite (</w:t>
+      </w:r>
+      <w:proofErr w:type="gramStart"/>
+      <w:r>
+        <w:rPr>
+          <w:rFonts w:eastAsia="Times New Roman"/>
+          <w:b/>
+        </w:rPr>
+        <w:t>buffer,sizeof</w:t>
+      </w:r>
+      <w:proofErr w:type="gramEnd"/>
+      <w:r>
+        <w:rPr>
+          <w:rFonts w:eastAsia="Times New Roman"/>
+          <w:b/>
+        </w:rPr>
+        <w:t>(buffer),1,write_ptr);</w:t>
+      </w:r>
+    </w:p>
+    <w:p>
+      <w:pPr>
+        <w:rPr>
+          <w:rFonts w:eastAsia="Times New Roman"/>
+          <w:b/>
+        </w:rPr>
+      </w:pPr>
+    </w:p>
+    <w:p>
+      <w:pPr>
+        <w:ind w:firstLine="993"/>
+        <w:rPr>
+          <w:rFonts w:eastAsia="Times New Roman"/>
+          <w:b/>
+        </w:rPr>
+      </w:pPr>
+    </w:p>
+    <w:p>
+      <w:pPr>
+        <w:rPr>
+          <w:rFonts w:eastAsia="Times New Roman"/>
+        </w:rPr>
+      </w:pPr>
+      <w:r>
+        <w:rPr>
+          <w:rFonts w:eastAsia="Times New Roman"/>
+        </w:rPr>
+        <w:t>Random Access (1)</w:t>
+      </w:r>
+    </w:p>
+    <w:p>
+      <w:pPr>
+        <w:rPr>
+          <w:rFonts w:eastAsia="Times New Roman"/>
+        </w:rPr>
+      </w:pPr>
+    </w:p>
+    <w:p>
+      <w:pPr>
+        <w:rPr>
+          <w:rFonts w:eastAsia="Times New Roman"/>
+        </w:rPr>
+      </w:pPr>
+      <w:r>
+        <w:rPr>
+          <w:rFonts w:eastAsia="Times New Roman"/>
+        </w:rPr>
+        <w:t xml:space="preserve">Most often used with binary files using </w:t>
+      </w:r>
+      <w:r>
+        <w:rPr>
+          <w:rFonts w:eastAsia="Times New Roman"/>
+          <w:b/>
+        </w:rPr>
+        <w:t>fseek, ftell and rewind</w:t>
+      </w:r>
+      <w:r>
+        <w:rPr>
+          <w:rFonts w:eastAsia="Times New Roman"/>
+        </w:rPr>
+        <w:t>.</w:t>
+      </w:r>
+    </w:p>
+    <w:p>
+      <w:pPr>
+        <w:rPr>
+          <w:rFonts w:eastAsia="Times New Roman"/>
+          <w:b/>
+        </w:rPr>
+      </w:pPr>
+    </w:p>
+    <w:p>
+      <w:pPr>
+        <w:rPr>
+          <w:rFonts w:eastAsia="Times New Roman"/>
+        </w:rPr>
+      </w:pPr>
+      <w:r>
+        <w:rPr>
+          <w:rFonts w:eastAsia="Times New Roman"/>
+          <w:b/>
+        </w:rPr>
+        <w:t>fseek</w:t>
+      </w:r>
+      <w:r>
+        <w:rPr>
+          <w:rFonts w:eastAsia="Times New Roman"/>
+        </w:rPr>
+        <w:t xml:space="preserve"> allows repositioning within a file.</w:t>
+      </w:r>
+    </w:p>
+    <w:p>
+      <w:pPr>
+        <w:ind w:firstLine="567"/>
+        <w:rPr>
+          <w:rFonts w:eastAsia="Times New Roman"/>
+        </w:rPr>
+      </w:pPr>
+      <w:r>
+        <w:rPr>
+          <w:rFonts w:eastAsia="Times New Roman"/>
+          <w:b/>
+        </w:rPr>
+        <w:t xml:space="preserve"> int </w:t>
+      </w:r>
+      <w:proofErr w:type="gramStart"/>
+      <w:r>
+        <w:rPr>
+          <w:rFonts w:eastAsia="Times New Roman"/>
+          <w:b/>
+        </w:rPr>
+        <w:t>fseek(</w:t>
+      </w:r>
+      <w:proofErr w:type="gramEnd"/>
+      <w:r>
+        <w:rPr>
+          <w:rFonts w:eastAsia="Times New Roman"/>
+          <w:b/>
+        </w:rPr>
+        <w:t>FILE *stream, long int offset, int startpoint);</w:t>
+      </w:r>
+    </w:p>
+    <w:p>
+      <w:pPr>
+        <w:rPr>
+          <w:rFonts w:eastAsia="Times New Roman"/>
+          <w:b/>
+        </w:rPr>
+      </w:pPr>
+    </w:p>
+    <w:p>
+      <w:pPr>
+        <w:rPr>
+          <w:rFonts w:eastAsia="Times New Roman"/>
+        </w:rPr>
+      </w:pPr>
+      <w:r>
+        <w:rPr>
+          <w:rFonts w:eastAsia="Times New Roman"/>
+        </w:rPr>
         <w:lastRenderedPageBreak/>
-        <w:t xml:space="preserve">Example: </w:t>
-      </w:r>
-    </w:p>
-    <w:p>
-      <w:pPr>
-        <w:ind w:firstLine="993"/>
-        <w:rPr>
-          <w:rFonts w:eastAsia="Times New Roman"/>
-          <w:b/>
-        </w:rPr>
-      </w:pPr>
-      <w:r>
-        <w:rPr>
-          <w:rFonts w:eastAsia="Times New Roman"/>
-          <w:b/>
-        </w:rPr>
-        <w:t xml:space="preserve">unsigned char </w:t>
-      </w:r>
-      <w:proofErr w:type="gramStart"/>
-      <w:r>
-        <w:rPr>
-          <w:rFonts w:eastAsia="Times New Roman"/>
-          <w:b/>
-        </w:rPr>
-        <w:t>buffer[</w:t>
-      </w:r>
-      <w:proofErr w:type="gramEnd"/>
-      <w:r>
-        <w:rPr>
-          <w:rFonts w:eastAsia="Times New Roman"/>
-          <w:b/>
-        </w:rPr>
-        <w:t xml:space="preserve">10]; </w:t>
-      </w:r>
-    </w:p>
-    <w:p>
-      <w:pPr>
-        <w:ind w:firstLine="993"/>
-        <w:rPr>
-          <w:rFonts w:eastAsia="Times New Roman"/>
-          <w:b/>
-        </w:rPr>
-      </w:pPr>
-      <w:r>
-        <w:rPr>
-          <w:rFonts w:eastAsia="Times New Roman"/>
-          <w:b/>
-        </w:rPr>
-        <w:t xml:space="preserve">FILE *ptr; </w:t>
-      </w:r>
-    </w:p>
-    <w:p>
-      <w:pPr>
-        <w:ind w:firstLine="993"/>
-        <w:rPr>
-          <w:rFonts w:eastAsia="Times New Roman"/>
-          <w:b/>
-        </w:rPr>
-      </w:pPr>
-      <w:r>
-        <w:rPr>
-          <w:rFonts w:eastAsia="Times New Roman"/>
-          <w:b/>
-        </w:rPr>
-        <w:t xml:space="preserve">ptr = fopen("file1.exe","rb"); </w:t>
-      </w:r>
-    </w:p>
-    <w:p>
-      <w:pPr>
-        <w:ind w:firstLine="993"/>
-        <w:rPr>
-          <w:rFonts w:eastAsia="Times New Roman"/>
-          <w:b/>
-        </w:rPr>
-      </w:pPr>
-      <w:r>
-        <w:rPr>
-          <w:rFonts w:eastAsia="Times New Roman"/>
-          <w:b/>
-          <w:color w:val="FF0000"/>
-        </w:rPr>
-        <w:t>fread</w:t>
-      </w:r>
-      <w:r>
-        <w:rPr>
-          <w:rFonts w:eastAsia="Times New Roman"/>
-          <w:b/>
-        </w:rPr>
-        <w:t xml:space="preserve"> (buffer, sizeof(buffer), 1, ptr);</w:t>
-      </w:r>
-    </w:p>
-    <w:p>
-      <w:pPr>
-        <w:ind w:firstLine="993"/>
-        <w:rPr>
-          <w:rFonts w:eastAsia="Times New Roman"/>
-          <w:b/>
-        </w:rPr>
-      </w:pPr>
-    </w:p>
-    <w:p>
-      <w:pPr>
-        <w:rPr>
-          <w:rFonts w:eastAsia="Times New Roman"/>
-          <w:u w:val="single"/>
-        </w:rPr>
-      </w:pPr>
-      <w:r>
-        <w:rPr>
-          <w:rFonts w:eastAsia="Times New Roman"/>
-          <w:u w:val="single"/>
-        </w:rPr>
-        <w:t>Writing binary files</w:t>
-      </w:r>
-    </w:p>
-    <w:p>
-      <w:pPr>
-        <w:rPr>
-          <w:rFonts w:eastAsia="Times New Roman"/>
-        </w:rPr>
-      </w:pPr>
-    </w:p>
-    <w:p>
-      <w:pPr>
-        <w:rPr>
-          <w:rFonts w:eastAsia="Times New Roman"/>
-        </w:rPr>
-      </w:pPr>
-      <w:r>
-        <w:rPr>
-          <w:rFonts w:eastAsia="Times New Roman"/>
-          <w:b/>
-        </w:rPr>
-        <w:t>fwrite</w:t>
-      </w:r>
-      <w:r>
-        <w:rPr>
-          <w:rFonts w:eastAsia="Times New Roman"/>
-        </w:rPr>
-        <w:t xml:space="preserve"> writes a block of binary data comprising </w:t>
-      </w:r>
-      <w:r>
-        <w:rPr>
-          <w:rFonts w:eastAsia="Times New Roman"/>
-          <w:b/>
-        </w:rPr>
-        <w:t>nmemb</w:t>
-      </w:r>
-      <w:r>
-        <w:rPr>
-          <w:rFonts w:eastAsia="Times New Roman"/>
-        </w:rPr>
-        <w:t xml:space="preserve"> elements of size</w:t>
-      </w:r>
-      <w:r>
-        <w:rPr>
-          <w:rFonts w:eastAsia="Times New Roman" w:hint="eastAsia"/>
-        </w:rPr>
-        <w:t>,</w:t>
-      </w:r>
-    </w:p>
-    <w:p>
-      <w:pPr>
-        <w:rPr>
-          <w:rFonts w:eastAsia="Times New Roman"/>
-        </w:rPr>
-      </w:pPr>
-      <w:r>
-        <w:rPr>
-          <w:rFonts w:eastAsia="Times New Roman"/>
-          <w:b/>
-        </w:rPr>
-        <w:t>size</w:t>
-      </w:r>
-      <w:r>
-        <w:rPr>
-          <w:rFonts w:eastAsia="Times New Roman"/>
-        </w:rPr>
-        <w:t xml:space="preserve"> from </w:t>
-      </w:r>
-      <w:r>
-        <w:rPr>
-          <w:rFonts w:eastAsia="Times New Roman"/>
-          <w:b/>
-        </w:rPr>
-        <w:t xml:space="preserve">ptr </w:t>
-      </w:r>
-      <w:r>
-        <w:rPr>
-          <w:rFonts w:eastAsia="Times New Roman"/>
-        </w:rPr>
-        <w:t xml:space="preserve">to </w:t>
-      </w:r>
-      <w:r>
-        <w:rPr>
-          <w:rFonts w:eastAsia="Times New Roman"/>
-          <w:b/>
-        </w:rPr>
-        <w:t>stream</w:t>
-      </w:r>
-      <w:r>
-        <w:rPr>
-          <w:rFonts w:eastAsia="Times New Roman"/>
-        </w:rPr>
-        <w:t xml:space="preserve">. </w:t>
-      </w:r>
-    </w:p>
-    <w:p>
-      <w:pPr>
-        <w:ind w:firstLine="993"/>
-        <w:rPr>
-          <w:rFonts w:eastAsia="Times New Roman"/>
-          <w:b/>
-        </w:rPr>
-      </w:pPr>
-    </w:p>
-    <w:p>
-      <w:pPr>
-        <w:rPr>
-          <w:rFonts w:eastAsia="Times New Roman"/>
-          <w:b/>
-        </w:rPr>
-      </w:pPr>
-      <w:r>
-        <w:rPr>
-          <w:rFonts w:eastAsia="Times New Roman"/>
-          <w:b/>
-        </w:rPr>
-        <w:t>size_t fwrite</w:t>
-      </w:r>
-      <w:r>
-        <w:rPr>
-          <w:rFonts w:eastAsia="Times New Roman" w:hint="eastAsia"/>
-          <w:b/>
-        </w:rPr>
-        <w:t xml:space="preserve"> </w:t>
-      </w:r>
-      <w:r>
-        <w:rPr>
-          <w:rFonts w:eastAsia="Times New Roman"/>
-          <w:b/>
-        </w:rPr>
-        <w:t>(const void *ptr, size_t size, size_t nmemb, FILE *stream);</w:t>
-      </w:r>
-    </w:p>
-    <w:p>
-      <w:pPr>
-        <w:rPr>
-          <w:rFonts w:eastAsia="Times New Roman"/>
-          <w:b/>
-        </w:rPr>
-      </w:pPr>
-    </w:p>
-    <w:p>
-      <w:pPr>
-        <w:rPr>
-          <w:rFonts w:eastAsia="Times New Roman"/>
-        </w:rPr>
-      </w:pPr>
-      <w:r>
-        <w:rPr>
-          <w:rFonts w:eastAsia="Times New Roman"/>
-          <w:b/>
-        </w:rPr>
-        <w:t xml:space="preserve">fwrite </w:t>
-      </w:r>
-      <w:r>
-        <w:rPr>
-          <w:rFonts w:eastAsia="Times New Roman"/>
-        </w:rPr>
-        <w:t>returns the number of elements written.</w:t>
-      </w:r>
-    </w:p>
-    <w:p>
-      <w:pPr>
-        <w:rPr>
-          <w:rFonts w:eastAsia="Times New Roman"/>
-          <w:b/>
-        </w:rPr>
-      </w:pPr>
-    </w:p>
-    <w:p>
-      <w:pPr>
-        <w:rPr>
-          <w:rFonts w:eastAsia="Times New Roman"/>
-        </w:rPr>
-      </w:pPr>
-      <w:r>
-        <w:rPr>
-          <w:rFonts w:eastAsia="Times New Roman"/>
-        </w:rPr>
-        <w:t xml:space="preserve">Example: </w:t>
-      </w:r>
-    </w:p>
-    <w:p>
-      <w:pPr>
-        <w:ind w:firstLine="993"/>
-        <w:rPr>
-          <w:rFonts w:eastAsia="Times New Roman"/>
-          <w:b/>
-        </w:rPr>
-      </w:pPr>
-      <w:r>
-        <w:rPr>
-          <w:rFonts w:eastAsia="Times New Roman"/>
-          <w:b/>
-        </w:rPr>
-        <w:t xml:space="preserve">unsigned char </w:t>
-      </w:r>
-      <w:proofErr w:type="gramStart"/>
-      <w:r>
-        <w:rPr>
-          <w:rFonts w:eastAsia="Times New Roman"/>
-          <w:b/>
-        </w:rPr>
-        <w:t>buffer[</w:t>
-      </w:r>
-      <w:proofErr w:type="gramEnd"/>
-      <w:r>
-        <w:rPr>
-          <w:rFonts w:eastAsia="Times New Roman"/>
-          <w:b/>
-        </w:rPr>
-        <w:t xml:space="preserve">10]; </w:t>
-      </w:r>
-    </w:p>
-    <w:p>
-      <w:pPr>
-        <w:ind w:firstLine="993"/>
-        <w:rPr>
-          <w:rFonts w:eastAsia="Times New Roman"/>
-          <w:b/>
-        </w:rPr>
-      </w:pPr>
-      <w:r>
-        <w:rPr>
-          <w:rFonts w:eastAsia="Times New Roman"/>
-          <w:b/>
-        </w:rPr>
-        <w:t xml:space="preserve">FILE *write_ptr; </w:t>
-      </w:r>
-    </w:p>
-    <w:p>
-      <w:pPr>
-        <w:ind w:firstLine="993"/>
-        <w:rPr>
-          <w:rFonts w:eastAsia="Times New Roman"/>
-          <w:b/>
-        </w:rPr>
-      </w:pPr>
-      <w:r>
-        <w:rPr>
-          <w:rFonts w:eastAsia="Times New Roman"/>
-          <w:b/>
-        </w:rPr>
-        <w:t xml:space="preserve">write_ptr = fopen("file2.exe","wb"); </w:t>
-      </w:r>
-    </w:p>
-    <w:p>
-      <w:pPr>
-        <w:ind w:firstLine="993"/>
-        <w:rPr>
-          <w:rFonts w:eastAsia="Times New Roman"/>
-          <w:b/>
-        </w:rPr>
-      </w:pPr>
-      <w:r>
-        <w:rPr>
-          <w:rFonts w:eastAsia="Times New Roman"/>
-          <w:b/>
-        </w:rPr>
-        <w:t>fwrite (</w:t>
-      </w:r>
-      <w:proofErr w:type="gramStart"/>
-      <w:r>
-        <w:rPr>
-          <w:rFonts w:eastAsia="Times New Roman"/>
-          <w:b/>
-        </w:rPr>
-        <w:t>buffer,sizeof</w:t>
-      </w:r>
-      <w:proofErr w:type="gramEnd"/>
-      <w:r>
-        <w:rPr>
-          <w:rFonts w:eastAsia="Times New Roman"/>
-          <w:b/>
-        </w:rPr>
-        <w:t>(buffer),1,write_ptr);</w:t>
-      </w:r>
-    </w:p>
-    <w:p>
-      <w:pPr>
-        <w:rPr>
-          <w:rFonts w:eastAsia="Times New Roman"/>
-          <w:b/>
-        </w:rPr>
-      </w:pPr>
-    </w:p>
-    <w:p>
-      <w:pPr>
-        <w:ind w:firstLine="993"/>
-        <w:rPr>
-          <w:rFonts w:eastAsia="Times New Roman"/>
-          <w:b/>
-        </w:rPr>
-      </w:pPr>
-    </w:p>
-    <w:p>
-      <w:pPr>
-        <w:rPr>
-          <w:rFonts w:eastAsia="Times New Roman"/>
-        </w:rPr>
-      </w:pPr>
-      <w:r>
-        <w:rPr>
-          <w:rFonts w:eastAsia="Times New Roman"/>
-        </w:rPr>
-        <w:t>Random Access (1)</w:t>
-      </w:r>
-    </w:p>
-    <w:p>
-      <w:pPr>
-        <w:rPr>
-          <w:rFonts w:eastAsia="Times New Roman"/>
-        </w:rPr>
-      </w:pPr>
-    </w:p>
-    <w:p>
-      <w:pPr>
-        <w:rPr>
-          <w:rFonts w:eastAsia="Times New Roman"/>
-        </w:rPr>
-      </w:pPr>
-      <w:r>
-        <w:rPr>
-          <w:rFonts w:eastAsia="Times New Roman"/>
-        </w:rPr>
-        <w:t xml:space="preserve">Most often used with binary files using </w:t>
-      </w:r>
-      <w:r>
-        <w:rPr>
-          <w:rFonts w:eastAsia="Times New Roman"/>
-          <w:b/>
-        </w:rPr>
-        <w:t>fseek, ftell and rewind</w:t>
-      </w:r>
-      <w:r>
-        <w:rPr>
-          <w:rFonts w:eastAsia="Times New Roman"/>
-        </w:rPr>
-        <w:t>.</w:t>
-      </w:r>
-    </w:p>
-    <w:p>
-      <w:pPr>
-        <w:rPr>
-          <w:rFonts w:eastAsia="Times New Roman"/>
-          <w:b/>
-        </w:rPr>
-      </w:pPr>
-    </w:p>
-    <w:p>
-      <w:pPr>
-        <w:rPr>
-          <w:rFonts w:eastAsia="Times New Roman"/>
-        </w:rPr>
-      </w:pPr>
-      <w:r>
-        <w:rPr>
-          <w:rFonts w:eastAsia="Times New Roman"/>
-          <w:b/>
-        </w:rPr>
-        <w:t>fseek</w:t>
-      </w:r>
-      <w:r>
-        <w:rPr>
-          <w:rFonts w:eastAsia="Times New Roman"/>
-        </w:rPr>
-        <w:t xml:space="preserve"> allows repositioning within a file.</w:t>
-      </w:r>
-    </w:p>
-    <w:p>
-      <w:pPr>
-        <w:ind w:firstLine="567"/>
-        <w:rPr>
-          <w:rFonts w:eastAsia="Times New Roman"/>
-        </w:rPr>
-      </w:pPr>
-      <w:r>
-        <w:rPr>
-          <w:rFonts w:eastAsia="Times New Roman"/>
-          <w:b/>
-        </w:rPr>
-        <w:t xml:space="preserve"> int </w:t>
-      </w:r>
-      <w:proofErr w:type="gramStart"/>
-      <w:r>
-        <w:rPr>
-          <w:rFonts w:eastAsia="Times New Roman"/>
-          <w:b/>
-        </w:rPr>
-        <w:t>fseek(</w:t>
-      </w:r>
-      <w:proofErr w:type="gramEnd"/>
-      <w:r>
-        <w:rPr>
-          <w:rFonts w:eastAsia="Times New Roman"/>
-          <w:b/>
-        </w:rPr>
-        <w:t>FILE *stream, long int offset, int startpoint);</w:t>
-      </w:r>
-    </w:p>
-    <w:p>
-      <w:pPr>
-        <w:rPr>
-          <w:rFonts w:eastAsia="Times New Roman"/>
-          <w:b/>
-        </w:rPr>
-      </w:pPr>
-    </w:p>
-    <w:p>
-      <w:pPr>
-        <w:rPr>
-          <w:rFonts w:eastAsia="Times New Roman"/>
-        </w:rPr>
-      </w:pPr>
-      <w:r>
-        <w:rPr>
-          <w:rFonts w:eastAsia="Times New Roman"/>
-        </w:rPr>
         <w:t xml:space="preserve">New position in the file is determined by: </w:t>
       </w:r>
     </w:p>
@@ -24789,7 +25088,7 @@
       <w:lvlText w:val=""/>
       <w:lvlJc w:val="left"/>
       <w:pPr>
-        <w:ind w:left="720" w:hanging="360"/>
+        <w:ind w:left="3054" w:hanging="360"/>
       </w:pPr>
       <w:rPr>
         <w:rFonts w:ascii="Symbol" w:hAnsi="Symbol" w:hint="default"/>

</xml_diff>

<commit_message>
done partly note for week 8
</commit_message>
<xml_diff>
--- a/note/241 lecture note.docx
+++ b/note/241 lecture note.docx
@@ -27373,6 +27373,1367 @@
           <w:szCs w:val="21"/>
           <w:u w:val="none"/>
         </w:rPr>
+      </w:r>
+    </w:p>
+    <w:p>
+      <w:pPr>
+        <w:pStyle w:val="Normal"/>
+        <w:widowControl/>
+        <w:bidi w:val="0"/>
+        <w:ind w:right="0" w:hanging="0"/>
+        <w:jc w:val="left"/>
+        <w:rPr>
+          <w:b w:val="false"/>
+          <w:b w:val="false"/>
+          <w:bCs w:val="false"/>
+          <w:color w:val="000000"/>
+          <w:sz w:val="21"/>
+          <w:szCs w:val="21"/>
+          <w:u w:val="none"/>
+        </w:rPr>
+      </w:pPr>
+      <w:r>
+        <w:rPr>
+          <w:b w:val="false"/>
+          <w:bCs w:val="false"/>
+          <w:color w:val="000000"/>
+          <w:sz w:val="21"/>
+          <w:szCs w:val="21"/>
+          <w:u w:val="none"/>
+        </w:rPr>
+      </w:r>
+    </w:p>
+    <w:p>
+      <w:pPr>
+        <w:pStyle w:val="Normal"/>
+        <w:widowControl/>
+        <w:bidi w:val="0"/>
+        <w:ind w:right="0" w:hanging="0"/>
+        <w:jc w:val="left"/>
+        <w:rPr>
+          <w:b w:val="false"/>
+          <w:b w:val="false"/>
+          <w:bCs w:val="false"/>
+          <w:color w:val="000000"/>
+          <w:sz w:val="21"/>
+          <w:szCs w:val="21"/>
+          <w:u w:val="none"/>
+        </w:rPr>
+      </w:pPr>
+      <w:r>
+        <w:rPr>
+          <w:b w:val="false"/>
+          <w:bCs w:val="false"/>
+          <w:color w:val="000000"/>
+          <w:sz w:val="21"/>
+          <w:szCs w:val="21"/>
+          <w:u w:val="none"/>
+        </w:rPr>
+      </w:r>
+    </w:p>
+    <w:p>
+      <w:pPr>
+        <w:pStyle w:val="Normal"/>
+        <w:widowControl/>
+        <w:bidi w:val="0"/>
+        <w:ind w:right="0" w:hanging="0"/>
+        <w:jc w:val="left"/>
+        <w:rPr>
+          <w:b w:val="false"/>
+          <w:b w:val="false"/>
+          <w:bCs w:val="false"/>
+          <w:color w:val="000000"/>
+          <w:sz w:val="21"/>
+          <w:szCs w:val="21"/>
+          <w:u w:val="none"/>
+        </w:rPr>
+      </w:pPr>
+      <w:r>
+        <w:rPr>
+          <w:b w:val="false"/>
+          <w:bCs w:val="false"/>
+          <w:color w:val="000000"/>
+          <w:sz w:val="21"/>
+          <w:szCs w:val="21"/>
+          <w:u w:val="none"/>
+        </w:rPr>
+      </w:r>
+    </w:p>
+    <w:p>
+      <w:pPr>
+        <w:pStyle w:val="Normal"/>
+        <w:widowControl/>
+        <w:bidi w:val="0"/>
+        <w:ind w:right="0" w:hanging="0"/>
+        <w:jc w:val="left"/>
+        <w:rPr>
+          <w:b w:val="false"/>
+          <w:b w:val="false"/>
+          <w:bCs w:val="false"/>
+          <w:color w:val="000000"/>
+          <w:sz w:val="21"/>
+          <w:szCs w:val="21"/>
+          <w:u w:val="none"/>
+        </w:rPr>
+      </w:pPr>
+      <w:r>
+        <w:rPr>
+          <w:b w:val="false"/>
+          <w:bCs w:val="false"/>
+          <w:color w:val="000000"/>
+          <w:sz w:val="21"/>
+          <w:szCs w:val="21"/>
+          <w:u w:val="none"/>
+        </w:rPr>
+        <w:drawing>
+          <wp:anchor behindDoc="0" distT="0" distB="0" distL="0" distR="0" simplePos="0" locked="0" layoutInCell="1" allowOverlap="1" relativeHeight="36">
+            <wp:simplePos x="0" y="0"/>
+            <wp:positionH relativeFrom="column">
+              <wp:posOffset>256540</wp:posOffset>
+            </wp:positionH>
+            <wp:positionV relativeFrom="paragraph">
+              <wp:posOffset>1270</wp:posOffset>
+            </wp:positionV>
+            <wp:extent cx="3280410" cy="2301240"/>
+            <wp:effectExtent l="0" t="0" r="0" b="0"/>
+            <wp:wrapSquare wrapText="largest"/>
+            <wp:docPr id="35" name="Image5" descr=""/>
+            <wp:cNvGraphicFramePr>
+              <a:graphicFrameLocks xmlns:a="http://schemas.openxmlformats.org/drawingml/2006/main" noChangeAspect="1"/>
+            </wp:cNvGraphicFramePr>
+            <a:graphic xmlns:a="http://schemas.openxmlformats.org/drawingml/2006/main">
+              <a:graphicData uri="http://schemas.openxmlformats.org/drawingml/2006/picture">
+                <pic:pic xmlns:pic="http://schemas.openxmlformats.org/drawingml/2006/picture">
+                  <pic:nvPicPr>
+                    <pic:cNvPr id="35" name="Image5" descr=""/>
+                    <pic:cNvPicPr>
+                      <a:picLocks noChangeAspect="1" noChangeArrowheads="1"/>
+                    </pic:cNvPicPr>
+                  </pic:nvPicPr>
+                  <pic:blipFill>
+                    <a:blip r:embed="rId36"/>
+                    <a:stretch>
+                      <a:fillRect/>
+                    </a:stretch>
+                  </pic:blipFill>
+                  <pic:spPr bwMode="auto">
+                    <a:xfrm>
+                      <a:off x="0" y="0"/>
+                      <a:ext cx="3280410" cy="2301240"/>
+                    </a:xfrm>
+                    <a:prstGeom prst="rect">
+                      <a:avLst/>
+                    </a:prstGeom>
+                  </pic:spPr>
+                </pic:pic>
+              </a:graphicData>
+            </a:graphic>
+          </wp:anchor>
+        </w:drawing>
+        <w:drawing>
+          <wp:anchor behindDoc="0" distT="0" distB="0" distL="0" distR="0" simplePos="0" locked="0" layoutInCell="1" allowOverlap="1" relativeHeight="37">
+            <wp:simplePos x="0" y="0"/>
+            <wp:positionH relativeFrom="column">
+              <wp:posOffset>3301365</wp:posOffset>
+            </wp:positionH>
+            <wp:positionV relativeFrom="paragraph">
+              <wp:posOffset>-144780</wp:posOffset>
+            </wp:positionV>
+            <wp:extent cx="3343910" cy="2735580"/>
+            <wp:effectExtent l="0" t="0" r="0" b="0"/>
+            <wp:wrapSquare wrapText="largest"/>
+            <wp:docPr id="36" name="Image6" descr=""/>
+            <wp:cNvGraphicFramePr>
+              <a:graphicFrameLocks xmlns:a="http://schemas.openxmlformats.org/drawingml/2006/main" noChangeAspect="1"/>
+            </wp:cNvGraphicFramePr>
+            <a:graphic xmlns:a="http://schemas.openxmlformats.org/drawingml/2006/main">
+              <a:graphicData uri="http://schemas.openxmlformats.org/drawingml/2006/picture">
+                <pic:pic xmlns:pic="http://schemas.openxmlformats.org/drawingml/2006/picture">
+                  <pic:nvPicPr>
+                    <pic:cNvPr id="36" name="Image6" descr=""/>
+                    <pic:cNvPicPr>
+                      <a:picLocks noChangeAspect="1" noChangeArrowheads="1"/>
+                    </pic:cNvPicPr>
+                  </pic:nvPicPr>
+                  <pic:blipFill>
+                    <a:blip r:embed="rId37"/>
+                    <a:stretch>
+                      <a:fillRect/>
+                    </a:stretch>
+                  </pic:blipFill>
+                  <pic:spPr bwMode="auto">
+                    <a:xfrm>
+                      <a:off x="0" y="0"/>
+                      <a:ext cx="3343910" cy="2735580"/>
+                    </a:xfrm>
+                    <a:prstGeom prst="rect">
+                      <a:avLst/>
+                    </a:prstGeom>
+                  </pic:spPr>
+                </pic:pic>
+              </a:graphicData>
+            </a:graphic>
+          </wp:anchor>
+        </w:drawing>
+      </w:r>
+    </w:p>
+    <w:p>
+      <w:pPr>
+        <w:pStyle w:val="Normal"/>
+        <w:widowControl/>
+        <w:bidi w:val="0"/>
+        <w:ind w:right="0" w:hanging="0"/>
+        <w:jc w:val="left"/>
+        <w:rPr>
+          <w:b w:val="false"/>
+          <w:b w:val="false"/>
+          <w:bCs w:val="false"/>
+          <w:color w:val="000000"/>
+          <w:sz w:val="21"/>
+          <w:szCs w:val="21"/>
+          <w:u w:val="none"/>
+        </w:rPr>
+      </w:pPr>
+      <w:r>
+        <w:rPr>
+          <w:b w:val="false"/>
+          <w:bCs w:val="false"/>
+          <w:color w:val="000000"/>
+          <w:sz w:val="21"/>
+          <w:szCs w:val="21"/>
+          <w:u w:val="none"/>
+        </w:rPr>
+      </w:r>
+    </w:p>
+    <w:p>
+      <w:pPr>
+        <w:pStyle w:val="Normal"/>
+        <w:widowControl/>
+        <w:bidi w:val="0"/>
+        <w:ind w:right="0" w:hanging="0"/>
+        <w:jc w:val="left"/>
+        <w:rPr>
+          <w:b w:val="false"/>
+          <w:b w:val="false"/>
+          <w:bCs w:val="false"/>
+          <w:color w:val="000000"/>
+          <w:sz w:val="21"/>
+          <w:szCs w:val="21"/>
+          <w:u w:val="none"/>
+        </w:rPr>
+      </w:pPr>
+      <w:r>
+        <w:rPr>
+          <w:b w:val="false"/>
+          <w:bCs w:val="false"/>
+          <w:color w:val="000000"/>
+          <w:sz w:val="21"/>
+          <w:szCs w:val="21"/>
+          <w:u w:val="none"/>
+        </w:rPr>
+      </w:r>
+    </w:p>
+    <w:p>
+      <w:pPr>
+        <w:pStyle w:val="Normal"/>
+        <w:widowControl/>
+        <w:bidi w:val="0"/>
+        <w:ind w:right="0" w:hanging="0"/>
+        <w:jc w:val="left"/>
+        <w:rPr>
+          <w:b w:val="false"/>
+          <w:b w:val="false"/>
+          <w:bCs w:val="false"/>
+          <w:color w:val="000000"/>
+          <w:sz w:val="21"/>
+          <w:szCs w:val="21"/>
+          <w:u w:val="none"/>
+        </w:rPr>
+      </w:pPr>
+      <w:r>
+        <w:rPr>
+          <w:b w:val="false"/>
+          <w:bCs w:val="false"/>
+          <w:color w:val="000000"/>
+          <w:sz w:val="21"/>
+          <w:szCs w:val="21"/>
+          <w:u w:val="none"/>
+        </w:rPr>
+        <w:t>Process Management</w:t>
+      </w:r>
+    </w:p>
+    <w:p>
+      <w:pPr>
+        <w:pStyle w:val="Normal"/>
+        <w:widowControl/>
+        <w:bidi w:val="0"/>
+        <w:ind w:right="0" w:hanging="0"/>
+        <w:jc w:val="left"/>
+        <w:rPr>
+          <w:b w:val="false"/>
+          <w:b w:val="false"/>
+          <w:bCs w:val="false"/>
+          <w:color w:val="000000"/>
+          <w:sz w:val="21"/>
+          <w:szCs w:val="21"/>
+          <w:u w:val="none"/>
+        </w:rPr>
+      </w:pPr>
+      <w:r>
+        <w:rPr>
+          <w:b w:val="false"/>
+          <w:bCs w:val="false"/>
+          <w:color w:val="000000"/>
+          <w:sz w:val="21"/>
+          <w:szCs w:val="21"/>
+          <w:u w:val="none"/>
+        </w:rPr>
+      </w:r>
+    </w:p>
+    <w:p>
+      <w:pPr>
+        <w:pStyle w:val="Normal"/>
+        <w:widowControl/>
+        <w:bidi w:val="0"/>
+        <w:ind w:right="0" w:hanging="0"/>
+        <w:jc w:val="left"/>
+        <w:rPr>
+          <w:b w:val="false"/>
+          <w:b w:val="false"/>
+          <w:bCs w:val="false"/>
+          <w:color w:val="000000"/>
+          <w:sz w:val="21"/>
+          <w:szCs w:val="21"/>
+          <w:u w:val="none"/>
+        </w:rPr>
+      </w:pPr>
+      <w:r>
+        <w:rPr>
+          <w:b w:val="false"/>
+          <w:bCs w:val="false"/>
+          <w:color w:val="000000"/>
+          <w:sz w:val="21"/>
+          <w:szCs w:val="21"/>
+          <w:u w:val="none"/>
+        </w:rPr>
+        <w:t>•</w:t>
+      </w:r>
+      <w:r>
+        <w:rPr>
+          <w:b w:val="false"/>
+          <w:bCs w:val="false"/>
+          <w:color w:val="000000"/>
+          <w:sz w:val="21"/>
+          <w:szCs w:val="21"/>
+          <w:u w:val="none"/>
+        </w:rPr>
+        <w:t>Parent and child process</w:t>
+      </w:r>
+    </w:p>
+    <w:p>
+      <w:pPr>
+        <w:pStyle w:val="Normal"/>
+        <w:widowControl/>
+        <w:bidi w:val="0"/>
+        <w:ind w:right="0" w:hanging="0"/>
+        <w:jc w:val="left"/>
+        <w:rPr>
+          <w:b w:val="false"/>
+          <w:b w:val="false"/>
+          <w:bCs w:val="false"/>
+          <w:color w:val="000000"/>
+          <w:sz w:val="21"/>
+          <w:szCs w:val="21"/>
+          <w:u w:val="none"/>
+        </w:rPr>
+      </w:pPr>
+      <w:r>
+        <w:rPr>
+          <w:b w:val="false"/>
+          <w:bCs w:val="false"/>
+          <w:color w:val="000000"/>
+          <w:sz w:val="21"/>
+          <w:szCs w:val="21"/>
+          <w:u w:val="none"/>
+        </w:rPr>
+        <w:t xml:space="preserve">– </w:t>
+      </w:r>
+      <w:r>
+        <w:rPr>
+          <w:b w:val="false"/>
+          <w:bCs w:val="false"/>
+          <w:color w:val="000000"/>
+          <w:sz w:val="21"/>
+          <w:szCs w:val="21"/>
+          <w:u w:val="none"/>
+        </w:rPr>
+        <w:t>In Linux, using “ps –f”, the PPID field is the parent</w:t>
+      </w:r>
+    </w:p>
+    <w:p>
+      <w:pPr>
+        <w:pStyle w:val="Normal"/>
+        <w:widowControl/>
+        <w:bidi w:val="0"/>
+        <w:ind w:right="0" w:hanging="0"/>
+        <w:jc w:val="left"/>
+        <w:rPr>
+          <w:b w:val="false"/>
+          <w:b w:val="false"/>
+          <w:bCs w:val="false"/>
+          <w:color w:val="000000"/>
+          <w:sz w:val="21"/>
+          <w:szCs w:val="21"/>
+          <w:u w:val="none"/>
+        </w:rPr>
+      </w:pPr>
+      <w:r>
+        <w:rPr>
+          <w:b w:val="false"/>
+          <w:bCs w:val="false"/>
+          <w:color w:val="000000"/>
+          <w:sz w:val="21"/>
+          <w:szCs w:val="21"/>
+          <w:u w:val="none"/>
+        </w:rPr>
+        <w:t xml:space="preserve">– </w:t>
+      </w:r>
+      <w:r>
+        <w:rPr>
+          <w:b w:val="false"/>
+          <w:bCs w:val="false"/>
+          <w:color w:val="000000"/>
+          <w:sz w:val="21"/>
+          <w:szCs w:val="21"/>
+          <w:u w:val="none"/>
+        </w:rPr>
+        <w:t xml:space="preserve">The first process is </w:t>
+      </w:r>
+      <w:r>
+        <w:rPr>
+          <w:b w:val="false"/>
+          <w:bCs w:val="false"/>
+          <w:i/>
+          <w:iCs/>
+          <w:color w:val="800000"/>
+          <w:sz w:val="21"/>
+          <w:szCs w:val="21"/>
+          <w:u w:val="none"/>
+        </w:rPr>
+        <w:t>init</w:t>
+      </w:r>
+      <w:r>
+        <w:rPr>
+          <w:b w:val="false"/>
+          <w:bCs w:val="false"/>
+          <w:color w:val="800000"/>
+          <w:sz w:val="21"/>
+          <w:szCs w:val="21"/>
+          <w:u w:val="none"/>
+        </w:rPr>
+        <w:t xml:space="preserve"> </w:t>
+      </w:r>
+      <w:r>
+        <w:rPr>
+          <w:b w:val="false"/>
+          <w:bCs w:val="false"/>
+          <w:color w:val="000000"/>
+          <w:sz w:val="21"/>
+          <w:szCs w:val="21"/>
+          <w:u w:val="none"/>
+        </w:rPr>
+        <w:t>having process ID 1</w:t>
+      </w:r>
+    </w:p>
+    <w:p>
+      <w:pPr>
+        <w:pStyle w:val="Normal"/>
+        <w:widowControl/>
+        <w:bidi w:val="0"/>
+        <w:ind w:right="0" w:hanging="0"/>
+        <w:jc w:val="left"/>
+        <w:rPr>
+          <w:b w:val="false"/>
+          <w:b w:val="false"/>
+          <w:bCs w:val="false"/>
+          <w:color w:val="000000"/>
+          <w:sz w:val="21"/>
+          <w:szCs w:val="21"/>
+          <w:u w:val="none"/>
+        </w:rPr>
+      </w:pPr>
+      <w:r>
+        <w:rPr>
+          <w:b w:val="false"/>
+          <w:bCs w:val="false"/>
+          <w:color w:val="000000"/>
+          <w:sz w:val="21"/>
+          <w:szCs w:val="21"/>
+          <w:u w:val="none"/>
+        </w:rPr>
+        <w:t>*After creating a child, the parent may either wait for</w:t>
+      </w:r>
+    </w:p>
+    <w:p>
+      <w:pPr>
+        <w:pStyle w:val="Normal"/>
+        <w:widowControl/>
+        <w:bidi w:val="0"/>
+        <w:ind w:right="0" w:hanging="0"/>
+        <w:jc w:val="left"/>
+        <w:rPr>
+          <w:b w:val="false"/>
+          <w:b w:val="false"/>
+          <w:bCs w:val="false"/>
+          <w:color w:val="000000"/>
+          <w:sz w:val="21"/>
+          <w:szCs w:val="21"/>
+          <w:u w:val="none"/>
+        </w:rPr>
+      </w:pPr>
+      <w:r>
+        <w:rPr>
+          <w:b w:val="false"/>
+          <w:bCs w:val="false"/>
+          <w:color w:val="000000"/>
+          <w:sz w:val="21"/>
+          <w:szCs w:val="21"/>
+          <w:u w:val="none"/>
+        </w:rPr>
+        <w:t>it to finish or continue concurrently</w:t>
+      </w:r>
+    </w:p>
+    <w:p>
+      <w:pPr>
+        <w:pStyle w:val="Normal"/>
+        <w:widowControl/>
+        <w:bidi w:val="0"/>
+        <w:ind w:right="0" w:hanging="0"/>
+        <w:jc w:val="left"/>
+        <w:rPr>
+          <w:b w:val="false"/>
+          <w:b w:val="false"/>
+          <w:bCs w:val="false"/>
+          <w:color w:val="000000"/>
+          <w:sz w:val="21"/>
+          <w:szCs w:val="21"/>
+          <w:u w:val="none"/>
+        </w:rPr>
+      </w:pPr>
+      <w:r>
+        <w:rPr>
+          <w:b w:val="false"/>
+          <w:bCs w:val="false"/>
+          <w:color w:val="000000"/>
+          <w:sz w:val="21"/>
+          <w:szCs w:val="21"/>
+          <w:u w:val="none"/>
+        </w:rPr>
+        <w:t>•</w:t>
+      </w:r>
+      <w:r>
+        <w:rPr>
+          <w:b w:val="false"/>
+          <w:bCs w:val="false"/>
+          <w:color w:val="000000"/>
+          <w:sz w:val="21"/>
+          <w:szCs w:val="21"/>
+          <w:u w:val="none"/>
+        </w:rPr>
+        <w:t>Process Management in C using System Calls</w:t>
+      </w:r>
+    </w:p>
+    <w:p>
+      <w:pPr>
+        <w:pStyle w:val="Normal"/>
+        <w:widowControl/>
+        <w:bidi w:val="0"/>
+        <w:ind w:right="0" w:hanging="0"/>
+        <w:jc w:val="left"/>
+        <w:rPr>
+          <w:b w:val="false"/>
+          <w:b w:val="false"/>
+          <w:bCs w:val="false"/>
+          <w:color w:val="000000"/>
+          <w:sz w:val="21"/>
+          <w:szCs w:val="21"/>
+          <w:u w:val="none"/>
+        </w:rPr>
+      </w:pPr>
+      <w:r>
+        <w:rPr>
+          <w:b w:val="false"/>
+          <w:bCs w:val="false"/>
+          <w:color w:val="000000"/>
+          <w:sz w:val="21"/>
+          <w:szCs w:val="21"/>
+          <w:u w:val="none"/>
+        </w:rPr>
+        <w:t>–</w:t>
+      </w:r>
+      <w:r>
+        <w:rPr>
+          <w:b w:val="false"/>
+          <w:bCs w:val="false"/>
+          <w:color w:val="000000"/>
+          <w:sz w:val="21"/>
+          <w:szCs w:val="21"/>
+          <w:u w:val="none"/>
+        </w:rPr>
+        <w:t>fork()</w:t>
+      </w:r>
+    </w:p>
+    <w:p>
+      <w:pPr>
+        <w:pStyle w:val="Normal"/>
+        <w:widowControl/>
+        <w:bidi w:val="0"/>
+        <w:ind w:right="0" w:hanging="0"/>
+        <w:jc w:val="left"/>
+        <w:rPr>
+          <w:b w:val="false"/>
+          <w:b w:val="false"/>
+          <w:bCs w:val="false"/>
+          <w:color w:val="000000"/>
+          <w:sz w:val="21"/>
+          <w:szCs w:val="21"/>
+          <w:u w:val="none"/>
+        </w:rPr>
+      </w:pPr>
+      <w:r>
+        <w:rPr>
+          <w:b w:val="false"/>
+          <w:bCs w:val="false"/>
+          <w:color w:val="000000"/>
+          <w:sz w:val="21"/>
+          <w:szCs w:val="21"/>
+          <w:u w:val="none"/>
+        </w:rPr>
+        <w:t>–</w:t>
+      </w:r>
+      <w:r>
+        <w:rPr>
+          <w:b w:val="false"/>
+          <w:bCs w:val="false"/>
+          <w:color w:val="000000"/>
+          <w:sz w:val="21"/>
+          <w:szCs w:val="21"/>
+          <w:u w:val="none"/>
+        </w:rPr>
+        <w:t>exec()</w:t>
+      </w:r>
+    </w:p>
+    <w:p>
+      <w:pPr>
+        <w:pStyle w:val="Normal"/>
+        <w:widowControl/>
+        <w:bidi w:val="0"/>
+        <w:ind w:right="0" w:hanging="0"/>
+        <w:jc w:val="left"/>
+        <w:rPr>
+          <w:b w:val="false"/>
+          <w:b w:val="false"/>
+          <w:bCs w:val="false"/>
+          <w:color w:val="000000"/>
+          <w:sz w:val="21"/>
+          <w:szCs w:val="21"/>
+          <w:u w:val="none"/>
+        </w:rPr>
+      </w:pPr>
+      <w:r>
+        <w:rPr>
+          <w:b w:val="false"/>
+          <w:bCs w:val="false"/>
+          <w:color w:val="000000"/>
+          <w:sz w:val="21"/>
+          <w:szCs w:val="21"/>
+          <w:u w:val="none"/>
+        </w:rPr>
+        <w:t>–</w:t>
+      </w:r>
+      <w:r>
+        <w:rPr>
+          <w:b w:val="false"/>
+          <w:bCs w:val="false"/>
+          <w:color w:val="000000"/>
+          <w:sz w:val="21"/>
+          <w:szCs w:val="21"/>
+          <w:u w:val="none"/>
+        </w:rPr>
+        <w:t>wait()</w:t>
+      </w:r>
+    </w:p>
+    <w:p>
+      <w:pPr>
+        <w:pStyle w:val="Normal"/>
+        <w:widowControl/>
+        <w:bidi w:val="0"/>
+        <w:ind w:right="0" w:hanging="0"/>
+        <w:jc w:val="left"/>
+        <w:rPr>
+          <w:b w:val="false"/>
+          <w:b w:val="false"/>
+          <w:bCs w:val="false"/>
+          <w:color w:val="000000"/>
+          <w:sz w:val="21"/>
+          <w:szCs w:val="21"/>
+          <w:u w:val="none"/>
+        </w:rPr>
+      </w:pPr>
+      <w:r>
+        <w:rPr>
+          <w:b w:val="false"/>
+          <w:bCs w:val="false"/>
+          <w:color w:val="000000"/>
+          <w:sz w:val="21"/>
+          <w:szCs w:val="21"/>
+          <w:u w:val="none"/>
+        </w:rPr>
+        <w:t>–</w:t>
+      </w:r>
+      <w:r>
+        <w:rPr>
+          <w:b w:val="false"/>
+          <w:bCs w:val="false"/>
+          <w:color w:val="000000"/>
+          <w:sz w:val="21"/>
+          <w:szCs w:val="21"/>
+          <w:u w:val="none"/>
+        </w:rPr>
+        <w:t>exit()</w:t>
+      </w:r>
+    </w:p>
+    <w:p>
+      <w:pPr>
+        <w:pStyle w:val="Normal"/>
+        <w:widowControl/>
+        <w:bidi w:val="0"/>
+        <w:ind w:right="0" w:hanging="0"/>
+        <w:jc w:val="left"/>
+        <w:rPr>
+          <w:b w:val="false"/>
+          <w:b w:val="false"/>
+          <w:bCs w:val="false"/>
+          <w:color w:val="000000"/>
+          <w:sz w:val="21"/>
+          <w:szCs w:val="21"/>
+          <w:u w:val="none"/>
+        </w:rPr>
+      </w:pPr>
+      <w:r>
+        <w:rPr>
+          <w:b w:val="false"/>
+          <w:bCs w:val="false"/>
+          <w:color w:val="000000"/>
+          <w:sz w:val="21"/>
+          <w:szCs w:val="21"/>
+          <w:u w:val="none"/>
+        </w:rPr>
+      </w:r>
+    </w:p>
+    <w:p>
+      <w:pPr>
+        <w:pStyle w:val="Normal"/>
+        <w:widowControl/>
+        <w:bidi w:val="0"/>
+        <w:ind w:right="0" w:hanging="0"/>
+        <w:jc w:val="left"/>
+        <w:rPr>
+          <w:b w:val="false"/>
+          <w:b w:val="false"/>
+          <w:bCs w:val="false"/>
+          <w:color w:val="000000"/>
+          <w:sz w:val="21"/>
+          <w:szCs w:val="21"/>
+          <w:u w:val="none"/>
+        </w:rPr>
+      </w:pPr>
+      <w:r>
+        <w:rPr>
+          <w:b w:val="false"/>
+          <w:bCs w:val="false"/>
+          <w:color w:val="000000"/>
+          <w:sz w:val="21"/>
+          <w:szCs w:val="21"/>
+          <w:u w:val="none"/>
+        </w:rPr>
+        <w:t>System Call</w:t>
+      </w:r>
+    </w:p>
+    <w:p>
+      <w:pPr>
+        <w:pStyle w:val="Normal"/>
+        <w:widowControl/>
+        <w:bidi w:val="0"/>
+        <w:ind w:right="0" w:hanging="0"/>
+        <w:jc w:val="left"/>
+        <w:rPr>
+          <w:b w:val="false"/>
+          <w:b w:val="false"/>
+          <w:bCs w:val="false"/>
+          <w:color w:val="000000"/>
+          <w:sz w:val="21"/>
+          <w:szCs w:val="21"/>
+          <w:u w:val="none"/>
+        </w:rPr>
+      </w:pPr>
+      <w:r>
+        <w:rPr>
+          <w:b w:val="false"/>
+          <w:bCs w:val="false"/>
+          <w:color w:val="000000"/>
+          <w:sz w:val="21"/>
+          <w:szCs w:val="21"/>
+          <w:u w:val="none"/>
+        </w:rPr>
+        <w:t xml:space="preserve">• </w:t>
+      </w:r>
+      <w:r>
+        <w:rPr>
+          <w:b w:val="false"/>
+          <w:bCs w:val="false"/>
+          <w:color w:val="000000"/>
+          <w:sz w:val="21"/>
+          <w:szCs w:val="21"/>
+          <w:u w:val="none"/>
+        </w:rPr>
+        <w:t>A direct request to the operating system to do</w:t>
+      </w:r>
+    </w:p>
+    <w:p>
+      <w:pPr>
+        <w:pStyle w:val="Normal"/>
+        <w:widowControl/>
+        <w:bidi w:val="0"/>
+        <w:ind w:right="0" w:hanging="0"/>
+        <w:jc w:val="left"/>
+        <w:rPr>
+          <w:b w:val="false"/>
+          <w:b w:val="false"/>
+          <w:bCs w:val="false"/>
+          <w:color w:val="000000"/>
+          <w:sz w:val="21"/>
+          <w:szCs w:val="21"/>
+          <w:u w:val="none"/>
+        </w:rPr>
+      </w:pPr>
+      <w:r>
+        <w:rPr>
+          <w:b w:val="false"/>
+          <w:bCs w:val="false"/>
+          <w:color w:val="000000"/>
+          <w:sz w:val="21"/>
+          <w:szCs w:val="21"/>
+          <w:u w:val="none"/>
+        </w:rPr>
+        <w:t>something on behalf of the program</w:t>
+      </w:r>
+    </w:p>
+    <w:p>
+      <w:pPr>
+        <w:pStyle w:val="Normal"/>
+        <w:widowControl/>
+        <w:bidi w:val="0"/>
+        <w:ind w:right="0" w:hanging="0"/>
+        <w:jc w:val="left"/>
+        <w:rPr>
+          <w:b w:val="false"/>
+          <w:b w:val="false"/>
+          <w:bCs w:val="false"/>
+          <w:color w:val="000000"/>
+          <w:sz w:val="21"/>
+          <w:szCs w:val="21"/>
+          <w:u w:val="none"/>
+        </w:rPr>
+      </w:pPr>
+      <w:r>
+        <w:rPr>
+          <w:b w:val="false"/>
+          <w:bCs w:val="false"/>
+          <w:color w:val="000000"/>
+          <w:sz w:val="21"/>
+          <w:szCs w:val="21"/>
+          <w:u w:val="none"/>
+        </w:rPr>
+        <w:t xml:space="preserve">• </w:t>
+      </w:r>
+      <w:r>
+        <w:rPr>
+          <w:b w:val="false"/>
+          <w:bCs w:val="false"/>
+          <w:color w:val="000000"/>
+          <w:sz w:val="21"/>
+          <w:szCs w:val="21"/>
+          <w:u w:val="none"/>
+        </w:rPr>
+        <w:t xml:space="preserve">Typically programs are executed in </w:t>
+      </w:r>
+      <w:r>
+        <w:rPr>
+          <w:b/>
+          <w:bCs/>
+          <w:color w:val="000000"/>
+          <w:sz w:val="21"/>
+          <w:szCs w:val="21"/>
+          <w:u w:val="none"/>
+        </w:rPr>
+        <w:t xml:space="preserve">user </w:t>
+      </w:r>
+      <w:r>
+        <w:rPr>
+          <w:b w:val="false"/>
+          <w:bCs w:val="false"/>
+          <w:color w:val="000000"/>
+          <w:sz w:val="21"/>
+          <w:szCs w:val="21"/>
+          <w:u w:val="none"/>
+        </w:rPr>
+        <w:t>mode</w:t>
+      </w:r>
+    </w:p>
+    <w:p>
+      <w:pPr>
+        <w:pStyle w:val="Normal"/>
+        <w:widowControl/>
+        <w:bidi w:val="0"/>
+        <w:ind w:right="0" w:hanging="0"/>
+        <w:jc w:val="left"/>
+        <w:rPr>
+          <w:b w:val="false"/>
+          <w:b w:val="false"/>
+          <w:bCs w:val="false"/>
+          <w:color w:val="000000"/>
+          <w:sz w:val="21"/>
+          <w:szCs w:val="21"/>
+          <w:u w:val="none"/>
+        </w:rPr>
+      </w:pPr>
+      <w:r>
+        <w:rPr>
+          <w:b w:val="false"/>
+          <w:bCs w:val="false"/>
+          <w:color w:val="000000"/>
+          <w:sz w:val="21"/>
+          <w:szCs w:val="21"/>
+          <w:u w:val="none"/>
+        </w:rPr>
+        <w:t xml:space="preserve">• </w:t>
+      </w:r>
+      <w:r>
+        <w:rPr>
+          <w:b w:val="false"/>
+          <w:bCs w:val="false"/>
+          <w:color w:val="000000"/>
+          <w:sz w:val="21"/>
+          <w:szCs w:val="21"/>
+          <w:u w:val="none"/>
+        </w:rPr>
+        <w:t xml:space="preserve">System call allows a switch from </w:t>
+      </w:r>
+      <w:r>
+        <w:rPr>
+          <w:b/>
+          <w:bCs/>
+          <w:color w:val="000000"/>
+          <w:sz w:val="21"/>
+          <w:szCs w:val="21"/>
+          <w:u w:val="none"/>
+        </w:rPr>
+        <w:t>user</w:t>
+      </w:r>
+      <w:r>
+        <w:rPr>
+          <w:b w:val="false"/>
+          <w:bCs w:val="false"/>
+          <w:color w:val="000000"/>
+          <w:sz w:val="21"/>
+          <w:szCs w:val="21"/>
+          <w:u w:val="none"/>
+        </w:rPr>
+        <w:t xml:space="preserve"> mode to</w:t>
+      </w:r>
+    </w:p>
+    <w:p>
+      <w:pPr>
+        <w:pStyle w:val="Normal"/>
+        <w:widowControl/>
+        <w:bidi w:val="0"/>
+        <w:ind w:right="0" w:hanging="0"/>
+        <w:jc w:val="left"/>
+        <w:rPr>
+          <w:b w:val="false"/>
+          <w:b w:val="false"/>
+          <w:bCs w:val="false"/>
+          <w:color w:val="000000"/>
+          <w:sz w:val="21"/>
+          <w:szCs w:val="21"/>
+          <w:u w:val="none"/>
+        </w:rPr>
+      </w:pPr>
+      <w:r>
+        <w:rPr>
+          <w:b/>
+          <w:bCs/>
+          <w:color w:val="000000"/>
+          <w:sz w:val="21"/>
+          <w:szCs w:val="21"/>
+          <w:u w:val="none"/>
+        </w:rPr>
+        <w:t>kernel</w:t>
+      </w:r>
+      <w:r>
+        <w:rPr>
+          <w:b w:val="false"/>
+          <w:bCs w:val="false"/>
+          <w:color w:val="000000"/>
+          <w:sz w:val="21"/>
+          <w:szCs w:val="21"/>
+          <w:u w:val="none"/>
+        </w:rPr>
+        <w:t xml:space="preserve"> mode</w:t>
+      </w:r>
+    </w:p>
+    <w:p>
+      <w:pPr>
+        <w:pStyle w:val="Normal"/>
+        <w:widowControl/>
+        <w:bidi w:val="0"/>
+        <w:ind w:right="0" w:hanging="0"/>
+        <w:jc w:val="left"/>
+        <w:rPr>
+          <w:b w:val="false"/>
+          <w:b w:val="false"/>
+          <w:bCs w:val="false"/>
+          <w:color w:val="000000"/>
+          <w:sz w:val="21"/>
+          <w:szCs w:val="21"/>
+          <w:u w:val="none"/>
+        </w:rPr>
+      </w:pPr>
+      <w:r>
+        <w:rPr>
+          <w:b w:val="false"/>
+          <w:bCs w:val="false"/>
+          <w:color w:val="000000"/>
+          <w:sz w:val="21"/>
+          <w:szCs w:val="21"/>
+          <w:u w:val="none"/>
+        </w:rPr>
+      </w:r>
+    </w:p>
+    <w:p>
+      <w:pPr>
+        <w:pStyle w:val="Normal"/>
+        <w:widowControl/>
+        <w:bidi w:val="0"/>
+        <w:ind w:right="0" w:hanging="0"/>
+        <w:jc w:val="left"/>
+        <w:rPr>
+          <w:b w:val="false"/>
+          <w:b w:val="false"/>
+          <w:bCs w:val="false"/>
+          <w:color w:val="000000"/>
+          <w:sz w:val="21"/>
+          <w:szCs w:val="21"/>
+          <w:highlight w:val="green"/>
+          <w:u w:val="none"/>
+        </w:rPr>
+      </w:pPr>
+      <w:r>
+        <w:rPr>
+          <w:b w:val="false"/>
+          <w:bCs w:val="false"/>
+          <w:color w:val="000000"/>
+          <w:sz w:val="21"/>
+          <w:szCs w:val="21"/>
+          <w:highlight w:val="green"/>
+          <w:u w:val="none"/>
+        </w:rPr>
+        <w:t xml:space="preserve">Code                </w:t>
+        <w:tab/>
+        <w:tab/>
+        <w:t>User Mode</w:t>
+      </w:r>
+    </w:p>
+    <w:p>
+      <w:pPr>
+        <w:pStyle w:val="Normal"/>
+        <w:widowControl/>
+        <w:bidi w:val="0"/>
+        <w:ind w:right="0" w:hanging="0"/>
+        <w:jc w:val="left"/>
+        <w:rPr>
+          <w:b w:val="false"/>
+          <w:b w:val="false"/>
+          <w:bCs w:val="false"/>
+          <w:color w:val="000000"/>
+          <w:sz w:val="21"/>
+          <w:szCs w:val="21"/>
+          <w:highlight w:val="green"/>
+          <w:u w:val="none"/>
+        </w:rPr>
+      </w:pPr>
+      <w:r>
+        <w:rPr>
+          <w:b w:val="false"/>
+          <w:bCs w:val="false"/>
+          <w:color w:val="000000"/>
+          <w:sz w:val="21"/>
+          <w:szCs w:val="21"/>
+          <w:highlight w:val="green"/>
+          <w:u w:val="none"/>
+        </w:rPr>
+        <w:t>Code</w:t>
+      </w:r>
+    </w:p>
+    <w:p>
+      <w:pPr>
+        <w:pStyle w:val="Normal"/>
+        <w:widowControl/>
+        <w:bidi w:val="0"/>
+        <w:ind w:right="0" w:hanging="0"/>
+        <w:jc w:val="left"/>
+        <w:rPr>
+          <w:b w:val="false"/>
+          <w:b w:val="false"/>
+          <w:bCs w:val="false"/>
+          <w:color w:val="000000"/>
+          <w:sz w:val="21"/>
+          <w:szCs w:val="21"/>
+          <w:highlight w:val="blue"/>
+          <w:u w:val="none"/>
+        </w:rPr>
+      </w:pPr>
+      <w:r>
+        <w:rPr>
+          <w:b w:val="false"/>
+          <w:bCs w:val="false"/>
+          <w:color w:val="000000"/>
+          <w:sz w:val="21"/>
+          <w:szCs w:val="21"/>
+          <w:highlight w:val="blue"/>
+          <w:u w:val="none"/>
+        </w:rPr>
+        <w:t xml:space="preserve">System Call   </w:t>
+        <w:tab/>
+        <w:t>---------→ Kernel Mode</w:t>
+      </w:r>
+    </w:p>
+    <w:p>
+      <w:pPr>
+        <w:pStyle w:val="Normal"/>
+        <w:widowControl/>
+        <w:bidi w:val="0"/>
+        <w:ind w:right="0" w:hanging="0"/>
+        <w:jc w:val="left"/>
+        <w:rPr>
+          <w:b w:val="false"/>
+          <w:b w:val="false"/>
+          <w:bCs w:val="false"/>
+          <w:color w:val="000000"/>
+          <w:sz w:val="21"/>
+          <w:szCs w:val="21"/>
+          <w:highlight w:val="green"/>
+          <w:u w:val="none"/>
+        </w:rPr>
+      </w:pPr>
+      <w:r>
+        <w:rPr>
+          <w:b w:val="false"/>
+          <w:bCs w:val="false"/>
+          <w:color w:val="000000"/>
+          <w:sz w:val="21"/>
+          <w:szCs w:val="21"/>
+          <w:highlight w:val="green"/>
+          <w:u w:val="none"/>
+        </w:rPr>
+        <w:t>Code</w:t>
+      </w:r>
+    </w:p>
+    <w:p>
+      <w:pPr>
+        <w:pStyle w:val="Normal"/>
+        <w:widowControl/>
+        <w:bidi w:val="0"/>
+        <w:ind w:right="0" w:hanging="0"/>
+        <w:jc w:val="left"/>
+        <w:rPr>
+          <w:b w:val="false"/>
+          <w:b w:val="false"/>
+          <w:bCs w:val="false"/>
+          <w:color w:val="000000"/>
+          <w:sz w:val="21"/>
+          <w:szCs w:val="21"/>
+          <w:u w:val="none"/>
+        </w:rPr>
+      </w:pPr>
+      <w:r>
+        <w:rPr>
+          <w:b w:val="false"/>
+          <w:bCs w:val="false"/>
+          <w:color w:val="000000"/>
+          <w:sz w:val="21"/>
+          <w:szCs w:val="21"/>
+          <w:u w:val="none"/>
+        </w:rPr>
+        <w:t>•</w:t>
+      </w:r>
+      <w:r>
+        <w:rPr>
+          <w:b w:val="false"/>
+          <w:bCs w:val="false"/>
+          <w:color w:val="000000"/>
+          <w:sz w:val="21"/>
+          <w:szCs w:val="21"/>
+          <w:u w:val="none"/>
+        </w:rPr>
+        <w:t xml:space="preserve">The </w:t>
+      </w:r>
+      <w:r>
+        <w:rPr>
+          <w:b/>
+          <w:bCs/>
+          <w:color w:val="000000"/>
+          <w:sz w:val="21"/>
+          <w:szCs w:val="21"/>
+          <w:u w:val="none"/>
+        </w:rPr>
+        <w:t xml:space="preserve">kernel </w:t>
+      </w:r>
+      <w:r>
+        <w:rPr>
+          <w:b w:val="false"/>
+          <w:bCs w:val="false"/>
+          <w:color w:val="000000"/>
+          <w:sz w:val="21"/>
+          <w:szCs w:val="21"/>
+          <w:u w:val="none"/>
+        </w:rPr>
+        <w:t>is the core of the operating system for</w:t>
+      </w:r>
+    </w:p>
+    <w:p>
+      <w:pPr>
+        <w:pStyle w:val="Normal"/>
+        <w:widowControl/>
+        <w:bidi w:val="0"/>
+        <w:ind w:right="0" w:hanging="0"/>
+        <w:jc w:val="left"/>
+        <w:rPr>
+          <w:b w:val="false"/>
+          <w:b w:val="false"/>
+          <w:bCs w:val="false"/>
+          <w:color w:val="000000"/>
+          <w:sz w:val="21"/>
+          <w:szCs w:val="21"/>
+          <w:u w:val="none"/>
+        </w:rPr>
+      </w:pPr>
+      <w:r>
+        <w:rPr>
+          <w:b w:val="false"/>
+          <w:bCs w:val="false"/>
+          <w:color w:val="000000"/>
+          <w:sz w:val="21"/>
+          <w:szCs w:val="21"/>
+          <w:u w:val="none"/>
+        </w:rPr>
+        <w:t xml:space="preserve">managing </w:t>
+      </w:r>
+      <w:r>
+        <w:rPr>
+          <w:b/>
+          <w:bCs/>
+          <w:color w:val="000000"/>
+          <w:sz w:val="21"/>
+          <w:szCs w:val="21"/>
+          <w:u w:val="none"/>
+        </w:rPr>
+        <w:t>processes, files, networking</w:t>
+      </w:r>
+      <w:r>
+        <w:rPr>
+          <w:b w:val="false"/>
+          <w:bCs w:val="false"/>
+          <w:color w:val="000000"/>
+          <w:sz w:val="21"/>
+          <w:szCs w:val="21"/>
+          <w:u w:val="none"/>
+        </w:rPr>
+        <w:t>, etc..</w:t>
+      </w:r>
+    </w:p>
+    <w:p>
+      <w:pPr>
+        <w:pStyle w:val="Normal"/>
+        <w:widowControl/>
+        <w:bidi w:val="0"/>
+        <w:ind w:right="0" w:hanging="0"/>
+        <w:jc w:val="left"/>
+        <w:rPr>
+          <w:b w:val="false"/>
+          <w:b w:val="false"/>
+          <w:bCs w:val="false"/>
+          <w:color w:val="000000"/>
+          <w:sz w:val="21"/>
+          <w:szCs w:val="21"/>
+          <w:u w:val="none"/>
+        </w:rPr>
+      </w:pPr>
+      <w:r>
+        <w:rPr>
+          <w:b w:val="false"/>
+          <w:bCs w:val="false"/>
+          <w:color w:val="000000"/>
+          <w:sz w:val="21"/>
+          <w:szCs w:val="21"/>
+          <w:u w:val="none"/>
+        </w:rPr>
+        <w:drawing>
+          <wp:anchor behindDoc="0" distT="0" distB="0" distL="0" distR="0" simplePos="0" locked="0" layoutInCell="1" allowOverlap="1" relativeHeight="38">
+            <wp:simplePos x="0" y="0"/>
+            <wp:positionH relativeFrom="column">
+              <wp:posOffset>-30480</wp:posOffset>
+            </wp:positionH>
+            <wp:positionV relativeFrom="paragraph">
+              <wp:posOffset>102235</wp:posOffset>
+            </wp:positionV>
+            <wp:extent cx="2726055" cy="1911350"/>
+            <wp:effectExtent l="0" t="0" r="0" b="0"/>
+            <wp:wrapSquare wrapText="largest"/>
+            <wp:docPr id="37" name="Image7" descr=""/>
+            <wp:cNvGraphicFramePr>
+              <a:graphicFrameLocks xmlns:a="http://schemas.openxmlformats.org/drawingml/2006/main" noChangeAspect="1"/>
+            </wp:cNvGraphicFramePr>
+            <a:graphic xmlns:a="http://schemas.openxmlformats.org/drawingml/2006/main">
+              <a:graphicData uri="http://schemas.openxmlformats.org/drawingml/2006/picture">
+                <pic:pic xmlns:pic="http://schemas.openxmlformats.org/drawingml/2006/picture">
+                  <pic:nvPicPr>
+                    <pic:cNvPr id="37" name="Image7" descr=""/>
+                    <pic:cNvPicPr>
+                      <a:picLocks noChangeAspect="1" noChangeArrowheads="1"/>
+                    </pic:cNvPicPr>
+                  </pic:nvPicPr>
+                  <pic:blipFill>
+                    <a:blip r:embed="rId38"/>
+                    <a:stretch>
+                      <a:fillRect/>
+                    </a:stretch>
+                  </pic:blipFill>
+                  <pic:spPr bwMode="auto">
+                    <a:xfrm>
+                      <a:off x="0" y="0"/>
+                      <a:ext cx="2726055" cy="1911350"/>
+                    </a:xfrm>
+                    <a:prstGeom prst="rect">
+                      <a:avLst/>
+                    </a:prstGeom>
+                  </pic:spPr>
+                </pic:pic>
+              </a:graphicData>
+            </a:graphic>
+          </wp:anchor>
+        </w:drawing>
       </w:r>
     </w:p>
     <w:p>

</xml_diff>